<commit_message>
WIP: fix errors and start table styling
</commit_message>
<xml_diff>
--- a/api/template.docx
+++ b/api/template.docx
@@ -1278,9 +1278,6 @@
       <w:pPr>
         <w:pStyle w:val="Normal1"/>
       </w:pPr>
-    </w:p>
-    <w:p/>
-    <w:p>
       <w:bookmarkStart w:id="13" w:name="_GoBack"/>
       <w:bookmarkEnd w:id="13"/>
     </w:p>
@@ -2018,10 +2015,6 @@
     <w:lsdException w:name="Book Title" w:uiPriority="33" w:qFormat="1"/>
     <w:lsdException w:name="Bibliography" w:semiHidden="1" w:uiPriority="37" w:unhideWhenUsed="1"/>
     <w:lsdException w:name="TOC Heading" w:semiHidden="1" w:uiPriority="39" w:unhideWhenUsed="1" w:qFormat="1"/>
-    <w:lsdException w:name="Grid Table Light" w:semiHidden="1" w:unhideWhenUsed="1"/>
-    <w:lsdException w:name="Grid Table 1 Light" w:semiHidden="1" w:unhideWhenUsed="1"/>
-    <w:lsdException w:name="Grid Table 2" w:semiHidden="1" w:unhideWhenUsed="1"/>
-    <w:lsdException w:name="Grid Table 3" w:semiHidden="1" w:unhideWhenUsed="1"/>
     <w:lsdException w:name="Grid Table 4" w:uiPriority="49"/>
     <w:lsdException w:name="Grid Table 5 Dark" w:uiPriority="50"/>
     <w:lsdException w:name="Grid Table 6 Colorful" w:uiPriority="51"/>
@@ -13080,6 +13073,31 @@
       <w:rFonts w:ascii="Arial" w:eastAsia="Arial" w:hAnsi="Arial" w:cs="Arial"/>
       <w:lang w:val="en"/>
     </w:rPr>
+  </w:style>
+  <w:style w:type="table" w:customStyle="1" w:styleId="SALCCstyle">
+    <w:name w:val="SALCC_style"/>
+    <w:basedOn w:val="TableNormal"/>
+    <w:uiPriority w:val="99"/>
+    <w:rsid w:val="00365DAA"/>
+    <w:pPr>
+      <w:spacing w:after="0" w:line="240" w:lineRule="auto"/>
+    </w:pPr>
+    <w:rPr>
+      <w:rFonts w:asciiTheme="majorHAnsi" w:hAnsiTheme="majorHAnsi"/>
+    </w:rPr>
+    <w:tblPr>
+      <w:tblBorders>
+        <w:top w:val="single" w:sz="4" w:space="0" w:color="auto"/>
+        <w:left w:val="single" w:sz="4" w:space="0" w:color="auto"/>
+        <w:bottom w:val="single" w:sz="4" w:space="0" w:color="auto"/>
+        <w:right w:val="single" w:sz="4" w:space="0" w:color="auto"/>
+        <w:insideH w:val="single" w:sz="4" w:space="0" w:color="auto"/>
+        <w:insideV w:val="single" w:sz="4" w:space="0" w:color="auto"/>
+      </w:tblBorders>
+    </w:tblPr>
+    <w:tcPr>
+      <w:shd w:val="clear" w:color="auto" w:fill="auto"/>
+    </w:tcPr>
   </w:style>
 </w:styles>
 </file>
@@ -13409,7 +13427,7 @@
 </file>
 
 <file path=customXml/itemProps1.xml><?xml version="1.0" encoding="utf-8"?>
-<ds:datastoreItem xmlns:ds="http://schemas.openxmlformats.org/officeDocument/2006/customXml" ds:itemID="{9F636184-D044-C542-AB1C-0AE91D87A95F}">
+<ds:datastoreItem xmlns:ds="http://schemas.openxmlformats.org/officeDocument/2006/customXml" ds:itemID="{2B6D8CDC-C1C7-7343-ABB6-619A35324C70}">
   <ds:schemaRefs>
     <ds:schemaRef ds:uri="http://schemas.openxmlformats.org/officeDocument/2006/bibliography"/>
   </ds:schemaRefs>

</xml_diff>

<commit_message>
WIP: improve table style
</commit_message>
<xml_diff>
--- a/api/template.docx
+++ b/api/template.docx
@@ -1257,12 +1257,6 @@
         </w:pBdr>
         <w:shd w:val="clear" w:color="auto" w:fill="FFFFFF"/>
         <w:spacing w:line="312" w:lineRule="auto"/>
-        <w:rPr>
-          <w:rFonts w:ascii="Calibri" w:eastAsia="Calibri" w:hAnsi="Calibri" w:cs="Calibri"/>
-          <w:color w:val="333333"/>
-          <w:sz w:val="24"/>
-          <w:szCs w:val="24"/>
-        </w:rPr>
       </w:pPr>
       <w:r>
         <w:rPr>
@@ -1273,11 +1267,6 @@
         </w:rPr>
         <w:t>{{table:protection}}</w:t>
       </w:r>
-    </w:p>
-    <w:p>
-      <w:pPr>
-        <w:pStyle w:val="Normal1"/>
-      </w:pPr>
       <w:bookmarkStart w:id="13" w:name="_GoBack"/>
       <w:bookmarkEnd w:id="13"/>
     </w:p>
@@ -13078,9 +13067,10 @@
     <w:name w:val="SALCC_style"/>
     <w:basedOn w:val="TableNormal"/>
     <w:uiPriority w:val="99"/>
-    <w:rsid w:val="00365DAA"/>
+    <w:rsid w:val="001B3C5F"/>
     <w:pPr>
       <w:spacing w:after="0" w:line="240" w:lineRule="auto"/>
+      <w:jc w:val="center"/>
     </w:pPr>
     <w:rPr>
       <w:rFonts w:asciiTheme="majorHAnsi" w:hAnsiTheme="majorHAnsi"/>
@@ -13097,7 +13087,25 @@
     </w:tblPr>
     <w:tcPr>
       <w:shd w:val="clear" w:color="auto" w:fill="auto"/>
+      <w:vAlign w:val="center"/>
     </w:tcPr>
+    <w:tblStylePr w:type="firstRow">
+      <w:pPr>
+        <w:jc w:val="center"/>
+      </w:pPr>
+      <w:rPr>
+        <w:b/>
+      </w:rPr>
+      <w:tblPr/>
+      <w:tcPr>
+        <w:vAlign w:val="center"/>
+      </w:tcPr>
+    </w:tblStylePr>
+    <w:tblStylePr w:type="firstCol">
+      <w:pPr>
+        <w:jc w:val="left"/>
+      </w:pPr>
+    </w:tblStylePr>
   </w:style>
 </w:styles>
 </file>
@@ -13427,7 +13435,7 @@
 </file>
 
 <file path=customXml/itemProps1.xml><?xml version="1.0" encoding="utf-8"?>
-<ds:datastoreItem xmlns:ds="http://schemas.openxmlformats.org/officeDocument/2006/customXml" ds:itemID="{2B6D8CDC-C1C7-7343-ABB6-619A35324C70}">
+<ds:datastoreItem xmlns:ds="http://schemas.openxmlformats.org/officeDocument/2006/customXml" ds:itemID="{34F99F6B-BBAF-3242-9CC7-D887788ED7A6}">
   <ds:schemaRefs>
     <ds:schemaRef ds:uri="http://schemas.openxmlformats.org/officeDocument/2006/bibliography"/>
   </ds:schemaRefs>

</xml_diff>

<commit_message>
WIP: add new heading and table styles to the template
</commit_message>
<xml_diff>
--- a/api/template.docx
+++ b/api/template.docx
@@ -759,8 +759,6 @@
         <w:rPr>
           <w:rFonts w:ascii="Calibri" w:eastAsia="Calibri" w:hAnsi="Calibri" w:cs="Calibri"/>
           <w:color w:val="333333"/>
-          <w:sz w:val="24"/>
-          <w:szCs w:val="24"/>
         </w:rPr>
       </w:pPr>
       <w:r>
@@ -787,7 +785,9 @@
         </w:rPr>
       </w:pPr>
       <w:bookmarkStart w:id="5" w:name="_7hn4qmarsl55" w:colFirst="0" w:colLast="0"/>
+      <w:bookmarkStart w:id="6" w:name="_GoBack"/>
       <w:bookmarkEnd w:id="5"/>
+      <w:bookmarkEnd w:id="6"/>
       <w:r>
         <w:rPr>
           <w:rFonts w:ascii="Calibri" w:eastAsia="Calibri" w:hAnsi="Calibri" w:cs="Calibri"/>
@@ -815,8 +815,8 @@
           <w:highlight w:val="yellow"/>
         </w:rPr>
       </w:pPr>
-      <w:bookmarkStart w:id="6" w:name="_vfv3vhs1u8zh" w:colFirst="0" w:colLast="0"/>
-      <w:bookmarkEnd w:id="6"/>
+      <w:bookmarkStart w:id="7" w:name="_vfv3vhs1u8zh" w:colFirst="0" w:colLast="0"/>
+      <w:bookmarkEnd w:id="7"/>
       <w:r>
         <w:rPr>
           <w:rFonts w:ascii="Calibri" w:eastAsia="Calibri" w:hAnsi="Calibri" w:cs="Calibri"/>
@@ -889,8 +889,8 @@
           <w:highlight w:val="yellow"/>
         </w:rPr>
       </w:pPr>
-      <w:bookmarkStart w:id="7" w:name="_vv7otamh85pf" w:colFirst="0" w:colLast="0"/>
-      <w:bookmarkEnd w:id="7"/>
+      <w:bookmarkStart w:id="8" w:name="_vv7otamh85pf" w:colFirst="0" w:colLast="0"/>
+      <w:bookmarkEnd w:id="8"/>
       <w:r>
         <w:rPr>
           <w:rFonts w:ascii="Calibri" w:eastAsia="Calibri" w:hAnsi="Calibri" w:cs="Calibri"/>
@@ -942,8 +942,8 @@
           <w:color w:val="333333"/>
         </w:rPr>
       </w:pPr>
-      <w:bookmarkStart w:id="8" w:name="_ca20d8dihywo" w:colFirst="0" w:colLast="0"/>
-      <w:bookmarkEnd w:id="8"/>
+      <w:bookmarkStart w:id="9" w:name="_ca20d8dihywo" w:colFirst="0" w:colLast="0"/>
+      <w:bookmarkEnd w:id="9"/>
       <w:r>
         <w:rPr>
           <w:rFonts w:ascii="Calibri" w:eastAsia="Calibri" w:hAnsi="Calibri" w:cs="Calibri"/>
@@ -967,8 +967,8 @@
           <w:szCs w:val="24"/>
         </w:rPr>
       </w:pPr>
-      <w:bookmarkStart w:id="9" w:name="_a1ytnl6sgu9x" w:colFirst="0" w:colLast="0"/>
-      <w:bookmarkEnd w:id="9"/>
+      <w:bookmarkStart w:id="10" w:name="_a1ytnl6sgu9x" w:colFirst="0" w:colLast="0"/>
+      <w:bookmarkEnd w:id="10"/>
       <w:r>
         <w:rPr>
           <w:rFonts w:ascii="Calibri" w:eastAsia="Calibri" w:hAnsi="Calibri" w:cs="Calibri"/>
@@ -993,8 +993,8 @@
           <w:color w:val="333333"/>
         </w:rPr>
       </w:pPr>
-      <w:bookmarkStart w:id="10" w:name="_51kemobqovsy" w:colFirst="0" w:colLast="0"/>
-      <w:bookmarkEnd w:id="10"/>
+      <w:bookmarkStart w:id="11" w:name="_51kemobqovsy" w:colFirst="0" w:colLast="0"/>
+      <w:bookmarkEnd w:id="11"/>
       <w:r>
         <w:rPr>
           <w:rFonts w:ascii="Calibri" w:eastAsia="Calibri" w:hAnsi="Calibri" w:cs="Calibri"/>
@@ -1019,8 +1019,8 @@
           <w:szCs w:val="24"/>
         </w:rPr>
       </w:pPr>
-      <w:bookmarkStart w:id="11" w:name="_6o8u7emblwbs" w:colFirst="0" w:colLast="0"/>
-      <w:bookmarkEnd w:id="11"/>
+      <w:bookmarkStart w:id="12" w:name="_6o8u7emblwbs" w:colFirst="0" w:colLast="0"/>
+      <w:bookmarkEnd w:id="12"/>
       <w:r>
         <w:rPr>
           <w:rFonts w:ascii="Calibri" w:eastAsia="Calibri" w:hAnsi="Calibri" w:cs="Calibri"/>
@@ -1151,8 +1151,8 @@
           <w:szCs w:val="24"/>
         </w:rPr>
       </w:pPr>
-      <w:bookmarkStart w:id="12" w:name="_il78auds0hi7" w:colFirst="0" w:colLast="0"/>
-      <w:bookmarkEnd w:id="12"/>
+      <w:bookmarkStart w:id="13" w:name="_il78auds0hi7" w:colFirst="0" w:colLast="0"/>
+      <w:bookmarkEnd w:id="13"/>
       <w:r>
         <w:rPr>
           <w:rFonts w:ascii="Calibri" w:eastAsia="Calibri" w:hAnsi="Calibri" w:cs="Calibri"/>
@@ -1267,8 +1267,6 @@
         </w:rPr>
         <w:t>{{table:protection}}</w:t>
       </w:r>
-      <w:bookmarkStart w:id="13" w:name="_GoBack"/>
-      <w:bookmarkEnd w:id="13"/>
     </w:p>
     <w:sectPr>
       <w:pgSz w:w="12240" w:h="15840"/>
@@ -13107,6 +13105,63 @@
       </w:pPr>
     </w:tblStylePr>
   </w:style>
+  <w:style w:type="paragraph" w:customStyle="1" w:styleId="Heading10">
+    <w:name w:val="Heading10"/>
+    <w:basedOn w:val="IntenseQuote"/>
+    <w:qFormat/>
+    <w:rsid w:val="007D099B"/>
+    <w:pPr>
+      <w:pBdr>
+        <w:top w:val="none" w:sz="0" w:space="9" w:color="auto"/>
+      </w:pBdr>
+      <w:shd w:val="clear" w:color="auto" w:fill="FFFFFF"/>
+      <w:spacing w:line="312" w:lineRule="auto"/>
+      <w:ind w:left="0"/>
+    </w:pPr>
+    <w:rPr>
+      <w:rFonts w:ascii="Calibri" w:eastAsia="Calibri" w:hAnsi="Calibri" w:cs="Calibri"/>
+      <w:i w:val="0"/>
+      <w:color w:val="333333"/>
+      <w:sz w:val="24"/>
+      <w:szCs w:val="24"/>
+    </w:rPr>
+  </w:style>
+  <w:style w:type="paragraph" w:customStyle="1" w:styleId="Heading11">
+    <w:name w:val="Heading11"/>
+    <w:basedOn w:val="Heading6"/>
+    <w:qFormat/>
+    <w:rsid w:val="00537D13"/>
+    <w:pPr>
+      <w:pBdr>
+        <w:top w:val="none" w:sz="0" w:space="9" w:color="auto"/>
+      </w:pBdr>
+      <w:shd w:val="clear" w:color="auto" w:fill="FFFFFF"/>
+      <w:spacing w:line="312" w:lineRule="auto"/>
+    </w:pPr>
+    <w:rPr>
+      <w:rFonts w:ascii="Calibri" w:eastAsia="Calibri" w:hAnsi="Calibri" w:cs="Calibri"/>
+      <w:color w:val="808080" w:themeColor="background1" w:themeShade="80"/>
+      <w:sz w:val="24"/>
+    </w:rPr>
+  </w:style>
+  <w:style w:type="paragraph" w:customStyle="1" w:styleId="Heading13">
+    <w:name w:val="Heading13"/>
+    <w:basedOn w:val="Heading2"/>
+    <w:qFormat/>
+    <w:rsid w:val="00B0194B"/>
+    <w:pPr>
+      <w:pBdr>
+        <w:top w:val="none" w:sz="0" w:space="9" w:color="auto"/>
+      </w:pBdr>
+      <w:shd w:val="clear" w:color="auto" w:fill="FFFFFF"/>
+      <w:spacing w:line="312" w:lineRule="auto"/>
+    </w:pPr>
+    <w:rPr>
+      <w:rFonts w:ascii="Calibri" w:eastAsia="Calibri" w:hAnsi="Calibri" w:cs="Calibri"/>
+      <w:color w:val="4F6228" w:themeColor="accent3" w:themeShade="80"/>
+      <w:sz w:val="28"/>
+    </w:rPr>
+  </w:style>
 </w:styles>
 </file>
 
@@ -13435,7 +13490,7 @@
 </file>
 
 <file path=customXml/itemProps1.xml><?xml version="1.0" encoding="utf-8"?>
-<ds:datastoreItem xmlns:ds="http://schemas.openxmlformats.org/officeDocument/2006/customXml" ds:itemID="{34F99F6B-BBAF-3242-9CC7-D887788ED7A6}">
+<ds:datastoreItem xmlns:ds="http://schemas.openxmlformats.org/officeDocument/2006/customXml" ds:itemID="{AFBA473E-399A-E64C-A603-F05297F3B4BF}">
   <ds:schemaRefs>
     <ds:schemaRef ds:uri="http://schemas.openxmlformats.org/officeDocument/2006/bibliography"/>
   </ds:schemaRefs>

</xml_diff>

<commit_message>
WIP: update bullet list style
</commit_message>
<xml_diff>
--- a/api/template.docx
+++ b/api/template.docx
@@ -785,9 +785,7 @@
         </w:rPr>
       </w:pPr>
       <w:bookmarkStart w:id="5" w:name="_7hn4qmarsl55" w:colFirst="0" w:colLast="0"/>
-      <w:bookmarkStart w:id="6" w:name="_GoBack"/>
       <w:bookmarkEnd w:id="5"/>
-      <w:bookmarkEnd w:id="6"/>
       <w:r>
         <w:rPr>
           <w:rFonts w:ascii="Calibri" w:eastAsia="Calibri" w:hAnsi="Calibri" w:cs="Calibri"/>
@@ -815,8 +813,8 @@
           <w:highlight w:val="yellow"/>
         </w:rPr>
       </w:pPr>
-      <w:bookmarkStart w:id="7" w:name="_vfv3vhs1u8zh" w:colFirst="0" w:colLast="0"/>
-      <w:bookmarkEnd w:id="7"/>
+      <w:bookmarkStart w:id="6" w:name="_vfv3vhs1u8zh" w:colFirst="0" w:colLast="0"/>
+      <w:bookmarkEnd w:id="6"/>
       <w:r>
         <w:rPr>
           <w:rFonts w:ascii="Calibri" w:eastAsia="Calibri" w:hAnsi="Calibri" w:cs="Calibri"/>
@@ -889,8 +887,8 @@
           <w:highlight w:val="yellow"/>
         </w:rPr>
       </w:pPr>
-      <w:bookmarkStart w:id="8" w:name="_vv7otamh85pf" w:colFirst="0" w:colLast="0"/>
-      <w:bookmarkEnd w:id="8"/>
+      <w:bookmarkStart w:id="7" w:name="_vv7otamh85pf" w:colFirst="0" w:colLast="0"/>
+      <w:bookmarkEnd w:id="7"/>
       <w:r>
         <w:rPr>
           <w:rFonts w:ascii="Calibri" w:eastAsia="Calibri" w:hAnsi="Calibri" w:cs="Calibri"/>
@@ -942,8 +940,8 @@
           <w:color w:val="333333"/>
         </w:rPr>
       </w:pPr>
-      <w:bookmarkStart w:id="9" w:name="_ca20d8dihywo" w:colFirst="0" w:colLast="0"/>
-      <w:bookmarkEnd w:id="9"/>
+      <w:bookmarkStart w:id="8" w:name="_ca20d8dihywo" w:colFirst="0" w:colLast="0"/>
+      <w:bookmarkEnd w:id="8"/>
       <w:r>
         <w:rPr>
           <w:rFonts w:ascii="Calibri" w:eastAsia="Calibri" w:hAnsi="Calibri" w:cs="Calibri"/>
@@ -967,8 +965,8 @@
           <w:szCs w:val="24"/>
         </w:rPr>
       </w:pPr>
-      <w:bookmarkStart w:id="10" w:name="_a1ytnl6sgu9x" w:colFirst="0" w:colLast="0"/>
-      <w:bookmarkEnd w:id="10"/>
+      <w:bookmarkStart w:id="9" w:name="_a1ytnl6sgu9x" w:colFirst="0" w:colLast="0"/>
+      <w:bookmarkEnd w:id="9"/>
       <w:r>
         <w:rPr>
           <w:rFonts w:ascii="Calibri" w:eastAsia="Calibri" w:hAnsi="Calibri" w:cs="Calibri"/>
@@ -993,7 +991,9 @@
           <w:color w:val="333333"/>
         </w:rPr>
       </w:pPr>
-      <w:bookmarkStart w:id="11" w:name="_51kemobqovsy" w:colFirst="0" w:colLast="0"/>
+      <w:bookmarkStart w:id="10" w:name="_51kemobqovsy" w:colFirst="0" w:colLast="0"/>
+      <w:bookmarkStart w:id="11" w:name="_GoBack"/>
+      <w:bookmarkEnd w:id="10"/>
       <w:bookmarkEnd w:id="11"/>
       <w:r>
         <w:rPr>
@@ -1452,6 +1452,120 @@
     </w:lvl>
   </w:abstractNum>
   <w:abstractNum w:abstractNumId="9" w15:restartNumberingAfterBreak="0">
+    <w:nsid w:val="2C613ABB"/>
+    <w:multiLevelType w:val="hybridMultilevel"/>
+    <w:tmpl w:val="F208E36C"/>
+    <w:lvl w:ilvl="0" w:tplc="8F5EAFE8">
+      <w:start w:val="1"/>
+      <w:numFmt w:val="bullet"/>
+      <w:pStyle w:val="HyperlinkList"/>
+      <w:lvlText w:val=""/>
+      <w:lvlJc w:val="left"/>
+      <w:pPr>
+        <w:ind w:left="720" w:hanging="360"/>
+      </w:pPr>
+      <w:rPr>
+        <w:rFonts w:ascii="Symbol" w:hAnsi="Symbol" w:hint="default"/>
+      </w:rPr>
+    </w:lvl>
+    <w:lvl w:ilvl="1" w:tplc="04090003" w:tentative="1">
+      <w:start w:val="1"/>
+      <w:numFmt w:val="bullet"/>
+      <w:lvlText w:val="o"/>
+      <w:lvlJc w:val="left"/>
+      <w:pPr>
+        <w:ind w:left="1440" w:hanging="360"/>
+      </w:pPr>
+      <w:rPr>
+        <w:rFonts w:ascii="Courier New" w:hAnsi="Courier New" w:cs="Courier New" w:hint="default"/>
+      </w:rPr>
+    </w:lvl>
+    <w:lvl w:ilvl="2" w:tplc="04090005" w:tentative="1">
+      <w:start w:val="1"/>
+      <w:numFmt w:val="bullet"/>
+      <w:lvlText w:val=""/>
+      <w:lvlJc w:val="left"/>
+      <w:pPr>
+        <w:ind w:left="2160" w:hanging="360"/>
+      </w:pPr>
+      <w:rPr>
+        <w:rFonts w:ascii="Wingdings" w:hAnsi="Wingdings" w:hint="default"/>
+      </w:rPr>
+    </w:lvl>
+    <w:lvl w:ilvl="3" w:tplc="04090001" w:tentative="1">
+      <w:start w:val="1"/>
+      <w:numFmt w:val="bullet"/>
+      <w:lvlText w:val=""/>
+      <w:lvlJc w:val="left"/>
+      <w:pPr>
+        <w:ind w:left="2880" w:hanging="360"/>
+      </w:pPr>
+      <w:rPr>
+        <w:rFonts w:ascii="Symbol" w:hAnsi="Symbol" w:hint="default"/>
+      </w:rPr>
+    </w:lvl>
+    <w:lvl w:ilvl="4" w:tplc="04090003" w:tentative="1">
+      <w:start w:val="1"/>
+      <w:numFmt w:val="bullet"/>
+      <w:lvlText w:val="o"/>
+      <w:lvlJc w:val="left"/>
+      <w:pPr>
+        <w:ind w:left="3600" w:hanging="360"/>
+      </w:pPr>
+      <w:rPr>
+        <w:rFonts w:ascii="Courier New" w:hAnsi="Courier New" w:cs="Courier New" w:hint="default"/>
+      </w:rPr>
+    </w:lvl>
+    <w:lvl w:ilvl="5" w:tplc="04090005" w:tentative="1">
+      <w:start w:val="1"/>
+      <w:numFmt w:val="bullet"/>
+      <w:lvlText w:val=""/>
+      <w:lvlJc w:val="left"/>
+      <w:pPr>
+        <w:ind w:left="4320" w:hanging="360"/>
+      </w:pPr>
+      <w:rPr>
+        <w:rFonts w:ascii="Wingdings" w:hAnsi="Wingdings" w:hint="default"/>
+      </w:rPr>
+    </w:lvl>
+    <w:lvl w:ilvl="6" w:tplc="04090001" w:tentative="1">
+      <w:start w:val="1"/>
+      <w:numFmt w:val="bullet"/>
+      <w:lvlText w:val=""/>
+      <w:lvlJc w:val="left"/>
+      <w:pPr>
+        <w:ind w:left="5040" w:hanging="360"/>
+      </w:pPr>
+      <w:rPr>
+        <w:rFonts w:ascii="Symbol" w:hAnsi="Symbol" w:hint="default"/>
+      </w:rPr>
+    </w:lvl>
+    <w:lvl w:ilvl="7" w:tplc="04090003" w:tentative="1">
+      <w:start w:val="1"/>
+      <w:numFmt w:val="bullet"/>
+      <w:lvlText w:val="o"/>
+      <w:lvlJc w:val="left"/>
+      <w:pPr>
+        <w:ind w:left="5760" w:hanging="360"/>
+      </w:pPr>
+      <w:rPr>
+        <w:rFonts w:ascii="Courier New" w:hAnsi="Courier New" w:cs="Courier New" w:hint="default"/>
+      </w:rPr>
+    </w:lvl>
+    <w:lvl w:ilvl="8" w:tplc="04090005" w:tentative="1">
+      <w:start w:val="1"/>
+      <w:numFmt w:val="bullet"/>
+      <w:lvlText w:val=""/>
+      <w:lvlJc w:val="left"/>
+      <w:pPr>
+        <w:ind w:left="6480" w:hanging="360"/>
+      </w:pPr>
+      <w:rPr>
+        <w:rFonts w:ascii="Wingdings" w:hAnsi="Wingdings" w:hint="default"/>
+      </w:rPr>
+    </w:lvl>
+  </w:abstractNum>
+  <w:abstractNum w:abstractNumId="10" w15:restartNumberingAfterBreak="0">
     <w:nsid w:val="2E536C01"/>
     <w:multiLevelType w:val="multilevel"/>
     <w:tmpl w:val="4D3C4BD8"/>
@@ -1564,7 +1678,7 @@
       </w:rPr>
     </w:lvl>
   </w:abstractNum>
-  <w:abstractNum w:abstractNumId="10" w15:restartNumberingAfterBreak="0">
+  <w:abstractNum w:abstractNumId="11" w15:restartNumberingAfterBreak="0">
     <w:nsid w:val="3D3C77DD"/>
     <w:multiLevelType w:val="multilevel"/>
     <w:tmpl w:val="7B04DF04"/>
@@ -1709,10 +1823,13 @@
     <w:abstractNumId w:val="0"/>
   </w:num>
   <w:num w:numId="10">
-    <w:abstractNumId w:val="9"/>
+    <w:abstractNumId w:val="10"/>
   </w:num>
   <w:num w:numId="11">
-    <w:abstractNumId w:val="10"/>
+    <w:abstractNumId w:val="11"/>
+  </w:num>
+  <w:num w:numId="12">
+    <w:abstractNumId w:val="9"/>
   </w:num>
 </w:numbering>
 </file>
@@ -2579,16 +2696,21 @@
   </w:style>
   <w:style w:type="paragraph" w:styleId="ListBullet">
     <w:name w:val="List Bullet"/>
+    <w:aliases w:val="BulletHyperlink"/>
     <w:basedOn w:val="Normal"/>
     <w:uiPriority w:val="99"/>
     <w:unhideWhenUsed/>
-    <w:rsid w:val="00326F90"/>
+    <w:rsid w:val="00B223C0"/>
     <w:pPr>
       <w:numPr>
         <w:numId w:val="1"/>
       </w:numPr>
       <w:contextualSpacing/>
     </w:pPr>
+    <w:rPr>
+      <w:rFonts w:asciiTheme="majorHAnsi" w:hAnsiTheme="majorHAnsi"/>
+      <w:color w:val="000000" w:themeColor="text1"/>
+    </w:rPr>
   </w:style>
   <w:style w:type="paragraph" w:styleId="ListBullet2">
     <w:name w:val="List Bullet 2"/>
@@ -13160,6 +13282,43 @@
       <w:rFonts w:ascii="Calibri" w:eastAsia="Calibri" w:hAnsi="Calibri" w:cs="Calibri"/>
       <w:color w:val="4F6228" w:themeColor="accent3" w:themeShade="80"/>
       <w:sz w:val="28"/>
+    </w:rPr>
+  </w:style>
+  <w:style w:type="character" w:styleId="Hyperlink">
+    <w:name w:val="Hyperlink"/>
+    <w:aliases w:val="Hyperlink12"/>
+    <w:basedOn w:val="DefaultParagraphFont"/>
+    <w:uiPriority w:val="99"/>
+    <w:unhideWhenUsed/>
+    <w:rsid w:val="00DB726F"/>
+    <w:rPr>
+      <w:rFonts w:asciiTheme="majorHAnsi" w:hAnsiTheme="majorHAnsi"/>
+      <w:color w:val="4F81BD" w:themeColor="accent1"/>
+      <w:sz w:val="24"/>
+      <w:u w:val="single"/>
+    </w:rPr>
+  </w:style>
+  <w:style w:type="paragraph" w:customStyle="1" w:styleId="HyperlinkList">
+    <w:name w:val="HyperlinkList"/>
+    <w:basedOn w:val="Normal1"/>
+    <w:qFormat/>
+    <w:rsid w:val="00093DFA"/>
+    <w:pPr>
+      <w:numPr>
+        <w:numId w:val="12"/>
+      </w:numPr>
+      <w:pBdr>
+        <w:top w:val="none" w:sz="0" w:space="9" w:color="auto"/>
+      </w:pBdr>
+      <w:shd w:val="clear" w:color="auto" w:fill="FFFFFF"/>
+      <w:spacing w:line="312" w:lineRule="auto"/>
+    </w:pPr>
+    <w:rPr>
+      <w:rFonts w:ascii="Calibri" w:eastAsia="Calibri" w:hAnsi="Calibri" w:cs="Calibri"/>
+      <w:color w:val="4F81BD" w:themeColor="accent1"/>
+      <w:sz w:val="24"/>
+      <w:szCs w:val="24"/>
+      <w:u w:val="single"/>
     </w:rPr>
   </w:style>
 </w:styles>
@@ -13490,7 +13649,7 @@
 </file>
 
 <file path=customXml/itemProps1.xml><?xml version="1.0" encoding="utf-8"?>
-<ds:datastoreItem xmlns:ds="http://schemas.openxmlformats.org/officeDocument/2006/customXml" ds:itemID="{AFBA473E-399A-E64C-A603-F05297F3B4BF}">
+<ds:datastoreItem xmlns:ds="http://schemas.openxmlformats.org/officeDocument/2006/customXml" ds:itemID="{C7A5672D-C34F-5541-A91D-05C30B41BCDF}">
   <ds:schemaRefs>
     <ds:schemaRef ds:uri="http://schemas.openxmlformats.org/officeDocument/2006/bibliography"/>
   </ds:schemaRefs>

</xml_diff>

<commit_message>
remove extra empty lines from template
</commit_message>
<xml_diff>
--- a/api/template.docx
+++ b/api/template.docx
@@ -583,22 +583,6 @@
     </w:p>
     <w:p>
       <w:pPr>
-        <w:pStyle w:val="Normal1"/>
-        <w:pBdr>
-          <w:top w:val="none" w:sz="0" w:space="9" w:color="auto"/>
-        </w:pBdr>
-        <w:shd w:val="clear" w:color="auto" w:fill="FFFFFF"/>
-        <w:spacing w:line="312" w:lineRule="auto"/>
-        <w:rPr>
-          <w:rFonts w:ascii="Calibri" w:eastAsia="Calibri" w:hAnsi="Calibri" w:cs="Calibri"/>
-          <w:color w:val="333333"/>
-          <w:sz w:val="24"/>
-          <w:szCs w:val="24"/>
-        </w:rPr>
-      </w:pPr>
-    </w:p>
-    <w:p>
-      <w:pPr>
         <w:pStyle w:val="Heading1"/>
         <w:pBdr>
           <w:top w:val="none" w:sz="0" w:space="9" w:color="auto"/>
@@ -719,34 +703,8 @@
         </w:rPr>
         <w:t>{{table:ecosystems}}</w:t>
       </w:r>
-    </w:p>
-    <w:p>
-      <w:pPr>
-        <w:pStyle w:val="Normal1"/>
-        <w:pBdr>
-          <w:top w:val="none" w:sz="0" w:space="9" w:color="auto"/>
-        </w:pBdr>
-        <w:shd w:val="clear" w:color="auto" w:fill="FFFFFF"/>
-        <w:spacing w:line="312" w:lineRule="auto"/>
-        <w:rPr>
-          <w:rFonts w:ascii="Calibri" w:eastAsia="Calibri" w:hAnsi="Calibri" w:cs="Calibri"/>
-          <w:color w:val="333333"/>
-        </w:rPr>
-      </w:pPr>
-    </w:p>
-    <w:p>
-      <w:pPr>
-        <w:pStyle w:val="Normal1"/>
-        <w:pBdr>
-          <w:top w:val="none" w:sz="0" w:space="9" w:color="auto"/>
-        </w:pBdr>
-        <w:shd w:val="clear" w:color="auto" w:fill="FFFFFF"/>
-        <w:spacing w:line="312" w:lineRule="auto"/>
-        <w:rPr>
-          <w:rFonts w:ascii="Calibri" w:eastAsia="Calibri" w:hAnsi="Calibri" w:cs="Calibri"/>
-          <w:color w:val="333333"/>
-        </w:rPr>
-      </w:pPr>
+      <w:bookmarkStart w:id="5" w:name="_GoBack"/>
+      <w:bookmarkEnd w:id="5"/>
     </w:p>
     <w:p>
       <w:pPr>
@@ -784,15 +742,14 @@
           <w:highlight w:val="yellow"/>
         </w:rPr>
       </w:pPr>
-      <w:bookmarkStart w:id="5" w:name="_7hn4qmarsl55" w:colFirst="0" w:colLast="0"/>
-      <w:bookmarkEnd w:id="5"/>
+      <w:bookmarkStart w:id="6" w:name="_7hn4qmarsl55" w:colFirst="0" w:colLast="0"/>
+      <w:bookmarkEnd w:id="6"/>
       <w:r>
         <w:rPr>
           <w:rFonts w:ascii="Calibri" w:eastAsia="Calibri" w:hAnsi="Calibri" w:cs="Calibri"/>
           <w:color w:val="333333"/>
           <w:highlight w:val="yellow"/>
         </w:rPr>
-        <w:lastRenderedPageBreak/>
         <w:t>TODO: Threats</w:t>
       </w:r>
     </w:p>
@@ -813,8 +770,8 @@
           <w:highlight w:val="yellow"/>
         </w:rPr>
       </w:pPr>
-      <w:bookmarkStart w:id="6" w:name="_vfv3vhs1u8zh" w:colFirst="0" w:colLast="0"/>
-      <w:bookmarkEnd w:id="6"/>
+      <w:bookmarkStart w:id="7" w:name="_vfv3vhs1u8zh" w:colFirst="0" w:colLast="0"/>
+      <w:bookmarkEnd w:id="7"/>
       <w:r>
         <w:rPr>
           <w:rFonts w:ascii="Calibri" w:eastAsia="Calibri" w:hAnsi="Calibri" w:cs="Calibri"/>
@@ -887,8 +844,8 @@
           <w:highlight w:val="yellow"/>
         </w:rPr>
       </w:pPr>
-      <w:bookmarkStart w:id="7" w:name="_vv7otamh85pf" w:colFirst="0" w:colLast="0"/>
-      <w:bookmarkEnd w:id="7"/>
+      <w:bookmarkStart w:id="8" w:name="_vv7otamh85pf" w:colFirst="0" w:colLast="0"/>
+      <w:bookmarkEnd w:id="8"/>
       <w:r>
         <w:rPr>
           <w:rFonts w:ascii="Calibri" w:eastAsia="Calibri" w:hAnsi="Calibri" w:cs="Calibri"/>
@@ -897,6 +854,7 @@
           <w:szCs w:val="24"/>
           <w:highlight w:val="yellow"/>
         </w:rPr>
+        <w:lastRenderedPageBreak/>
         <w:t>Urban growth</w:t>
       </w:r>
     </w:p>
@@ -940,8 +898,8 @@
           <w:color w:val="333333"/>
         </w:rPr>
       </w:pPr>
-      <w:bookmarkStart w:id="8" w:name="_ca20d8dihywo" w:colFirst="0" w:colLast="0"/>
-      <w:bookmarkEnd w:id="8"/>
+      <w:bookmarkStart w:id="9" w:name="_ca20d8dihywo" w:colFirst="0" w:colLast="0"/>
+      <w:bookmarkEnd w:id="9"/>
       <w:r>
         <w:rPr>
           <w:rFonts w:ascii="Calibri" w:eastAsia="Calibri" w:hAnsi="Calibri" w:cs="Calibri"/>
@@ -965,8 +923,8 @@
           <w:szCs w:val="24"/>
         </w:rPr>
       </w:pPr>
-      <w:bookmarkStart w:id="9" w:name="_a1ytnl6sgu9x" w:colFirst="0" w:colLast="0"/>
-      <w:bookmarkEnd w:id="9"/>
+      <w:bookmarkStart w:id="10" w:name="_a1ytnl6sgu9x" w:colFirst="0" w:colLast="0"/>
+      <w:bookmarkEnd w:id="10"/>
       <w:r>
         <w:rPr>
           <w:rFonts w:ascii="Calibri" w:eastAsia="Calibri" w:hAnsi="Calibri" w:cs="Calibri"/>
@@ -991,9 +949,7 @@
           <w:color w:val="333333"/>
         </w:rPr>
       </w:pPr>
-      <w:bookmarkStart w:id="10" w:name="_51kemobqovsy" w:colFirst="0" w:colLast="0"/>
-      <w:bookmarkStart w:id="11" w:name="_GoBack"/>
-      <w:bookmarkEnd w:id="10"/>
+      <w:bookmarkStart w:id="11" w:name="_51kemobqovsy" w:colFirst="0" w:colLast="0"/>
       <w:bookmarkEnd w:id="11"/>
       <w:r>
         <w:rPr>
@@ -13649,7 +13605,7 @@
 </file>
 
 <file path=customXml/itemProps1.xml><?xml version="1.0" encoding="utf-8"?>
-<ds:datastoreItem xmlns:ds="http://schemas.openxmlformats.org/officeDocument/2006/customXml" ds:itemID="{C7A5672D-C34F-5541-A91D-05C30B41BCDF}">
+<ds:datastoreItem xmlns:ds="http://schemas.openxmlformats.org/officeDocument/2006/customXml" ds:itemID="{0481A8C4-8369-3042-B3FF-0CC03985FD65}">
   <ds:schemaRefs>
     <ds:schemaRef ds:uri="http://schemas.openxmlformats.org/officeDocument/2006/bibliography"/>
   </ds:schemaRefs>

</xml_diff>

<commit_message>
fixes table template tags
</commit_message>
<xml_diff>
--- a/api/template.docx
+++ b/api/template.docx
@@ -27,18 +27,7 @@
           <w:sz w:val="36"/>
           <w:szCs w:val="36"/>
         </w:rPr>
-        <w:t>B</w:t>
-      </w:r>
-      <w:bookmarkStart w:id="1" w:name="_GoBack"/>
-      <w:bookmarkEnd w:id="1"/>
-      <w:r>
-        <w:rPr>
-          <w:rFonts w:ascii="Calibri" w:eastAsia="Calibri" w:hAnsi="Calibri" w:cs="Calibri"/>
-          <w:color w:val="333333"/>
-          <w:sz w:val="36"/>
-          <w:szCs w:val="36"/>
-        </w:rPr>
-        <w:t>lueprint Summary for {{</w:t>
+        <w:t>Blueprint Summary for {{</w:t>
       </w:r>
       <w:proofErr w:type="spellStart"/>
       <w:r>
@@ -536,8 +525,8 @@
           <w:color w:val="333333"/>
         </w:rPr>
       </w:pPr>
-      <w:bookmarkStart w:id="2" w:name="_twazfl5dsuou" w:colFirst="0" w:colLast="0"/>
-      <w:bookmarkEnd w:id="2"/>
+      <w:bookmarkStart w:id="1" w:name="_twazfl5dsuou" w:colFirst="0" w:colLast="0"/>
+      <w:bookmarkEnd w:id="1"/>
       <w:r>
         <w:rPr>
           <w:rFonts w:ascii="Calibri" w:eastAsia="Calibri" w:hAnsi="Calibri" w:cs="Calibri"/>
@@ -593,8 +582,8 @@
           <w:szCs w:val="24"/>
         </w:rPr>
       </w:pPr>
-      <w:bookmarkStart w:id="3" w:name="_umkkwt4fqxa" w:colFirst="0" w:colLast="0"/>
-      <w:bookmarkEnd w:id="3"/>
+      <w:bookmarkStart w:id="2" w:name="_umkkwt4fqxa" w:colFirst="0" w:colLast="0"/>
+      <w:bookmarkEnd w:id="2"/>
       <w:r>
         <w:rPr>
           <w:rFonts w:ascii="Calibri" w:eastAsia="Calibri" w:hAnsi="Calibri" w:cs="Calibri"/>
@@ -838,8 +827,8 @@
           <w:color w:val="333333"/>
         </w:rPr>
       </w:pPr>
-      <w:bookmarkStart w:id="4" w:name="_qisommxqtwh2" w:colFirst="0" w:colLast="0"/>
-      <w:bookmarkEnd w:id="4"/>
+      <w:bookmarkStart w:id="3" w:name="_qisommxqtwh2" w:colFirst="0" w:colLast="0"/>
+      <w:bookmarkEnd w:id="3"/>
       <w:r>
         <w:rPr>
           <w:rFonts w:ascii="Calibri" w:eastAsia="Calibri" w:hAnsi="Calibri" w:cs="Calibri"/>
@@ -864,8 +853,8 @@
           <w:szCs w:val="24"/>
         </w:rPr>
       </w:pPr>
-      <w:bookmarkStart w:id="5" w:name="_njltyqubju01" w:colFirst="0" w:colLast="0"/>
-      <w:bookmarkEnd w:id="5"/>
+      <w:bookmarkStart w:id="4" w:name="_njltyqubju01" w:colFirst="0" w:colLast="0"/>
+      <w:bookmarkEnd w:id="4"/>
       <w:r>
         <w:rPr>
           <w:rFonts w:ascii="Calibri" w:eastAsia="Calibri" w:hAnsi="Calibri" w:cs="Calibri"/>
@@ -967,8 +956,8 @@
           <w:color w:val="333333"/>
         </w:rPr>
       </w:pPr>
-      <w:bookmarkStart w:id="6" w:name="_7hn4qmarsl55" w:colFirst="0" w:colLast="0"/>
-      <w:bookmarkEnd w:id="6"/>
+      <w:bookmarkStart w:id="5" w:name="_7hn4qmarsl55" w:colFirst="0" w:colLast="0"/>
+      <w:bookmarkEnd w:id="5"/>
       <w:r>
         <w:rPr>
           <w:rFonts w:ascii="Calibri" w:eastAsia="Calibri" w:hAnsi="Calibri" w:cs="Calibri"/>
@@ -994,8 +983,8 @@
           <w:szCs w:val="24"/>
         </w:rPr>
       </w:pPr>
-      <w:bookmarkStart w:id="7" w:name="_vfv3vhs1u8zh" w:colFirst="0" w:colLast="0"/>
-      <w:bookmarkEnd w:id="7"/>
+      <w:bookmarkStart w:id="6" w:name="_vfv3vhs1u8zh" w:colFirst="0" w:colLast="0"/>
+      <w:bookmarkEnd w:id="6"/>
       <w:r>
         <w:rPr>
           <w:rFonts w:ascii="Calibri" w:eastAsia="Calibri" w:hAnsi="Calibri" w:cs="Calibri"/>
@@ -1049,7 +1038,27 @@
           <w:sz w:val="24"/>
           <w:szCs w:val="24"/>
         </w:rPr>
-        <w:t>{{SLR}}</w:t>
+        <w:t>{{</w:t>
+      </w:r>
+      <w:r>
+        <w:rPr>
+          <w:rFonts w:ascii="Calibri" w:eastAsia="Calibri" w:hAnsi="Calibri" w:cs="Calibri"/>
+          <w:color w:val="333333"/>
+          <w:sz w:val="24"/>
+          <w:szCs w:val="24"/>
+        </w:rPr>
+        <w:t>table:slr</w:t>
+      </w:r>
+      <w:bookmarkStart w:id="7" w:name="_GoBack"/>
+      <w:bookmarkEnd w:id="7"/>
+      <w:r>
+        <w:rPr>
+          <w:rFonts w:ascii="Calibri" w:eastAsia="Calibri" w:hAnsi="Calibri" w:cs="Calibri"/>
+          <w:color w:val="333333"/>
+          <w:sz w:val="24"/>
+          <w:szCs w:val="24"/>
+        </w:rPr>
+        <w:t>}}</w:t>
       </w:r>
     </w:p>
     <w:p>
@@ -1154,7 +1163,25 @@
           <w:sz w:val="24"/>
           <w:szCs w:val="24"/>
         </w:rPr>
-        <w:t>{{URBAN}}</w:t>
+        <w:t>{{</w:t>
+      </w:r>
+      <w:r>
+        <w:rPr>
+          <w:rFonts w:ascii="Calibri" w:eastAsia="Calibri" w:hAnsi="Calibri" w:cs="Calibri"/>
+          <w:color w:val="333333"/>
+          <w:sz w:val="24"/>
+          <w:szCs w:val="24"/>
+        </w:rPr>
+        <w:t>table:urban</w:t>
+      </w:r>
+      <w:r>
+        <w:rPr>
+          <w:rFonts w:ascii="Calibri" w:eastAsia="Calibri" w:hAnsi="Calibri" w:cs="Calibri"/>
+          <w:color w:val="333333"/>
+          <w:sz w:val="24"/>
+          <w:szCs w:val="24"/>
+        </w:rPr>
+        <w:t>}}</w:t>
       </w:r>
     </w:p>
     <w:p>
@@ -26450,7 +26477,7 @@
 </file>
 
 <file path=customXml/itemProps1.xml><?xml version="1.0" encoding="utf-8"?>
-<ds:datastoreItem xmlns:ds="http://schemas.openxmlformats.org/officeDocument/2006/customXml" ds:itemID="{B1465A42-C4A5-1949-B290-ACD94BB045E0}">
+<ds:datastoreItem xmlns:ds="http://schemas.openxmlformats.org/officeDocument/2006/customXml" ds:itemID="{A6D6F491-18C1-624E-9AD8-3B79EF414E4A}">
   <ds:schemaRefs>
     <ds:schemaRef ds:uri="http://schemas.openxmlformats.org/officeDocument/2006/bibliography"/>
   </ds:schemaRefs>

</xml_diff>

<commit_message>
WIP: display slr and urban growth threat charts
</commit_message>
<xml_diff>
--- a/api/template.docx
+++ b/api/template.docx
@@ -673,8 +673,6 @@
         </w:rPr>
         <w:t>{{chart:priorities}}</w:t>
       </w:r>
-      <w:bookmarkStart w:id="2" w:name="_GoBack"/>
-      <w:bookmarkEnd w:id="2"/>
     </w:p>
     <w:p>
       <w:pPr>
@@ -764,8 +762,8 @@
           <w:color w:val="333333"/>
         </w:rPr>
       </w:pPr>
-      <w:bookmarkStart w:id="3" w:name="_qisommxqtwh2" w:colFirst="0" w:colLast="0"/>
-      <w:bookmarkEnd w:id="3"/>
+      <w:bookmarkStart w:id="2" w:name="_qisommxqtwh2" w:colFirst="0" w:colLast="0"/>
+      <w:bookmarkEnd w:id="2"/>
       <w:r>
         <w:rPr>
           <w:rFonts w:ascii="Calibri" w:eastAsia="Calibri" w:hAnsi="Calibri" w:cs="Calibri"/>
@@ -790,8 +788,8 @@
           <w:szCs w:val="24"/>
         </w:rPr>
       </w:pPr>
-      <w:bookmarkStart w:id="4" w:name="_njltyqubju01" w:colFirst="0" w:colLast="0"/>
-      <w:bookmarkEnd w:id="4"/>
+      <w:bookmarkStart w:id="3" w:name="_njltyqubju01" w:colFirst="0" w:colLast="0"/>
+      <w:bookmarkEnd w:id="3"/>
       <w:r>
         <w:rPr>
           <w:rFonts w:ascii="Calibri" w:eastAsia="Calibri" w:hAnsi="Calibri" w:cs="Calibri"/>
@@ -893,8 +891,8 @@
           <w:color w:val="333333"/>
         </w:rPr>
       </w:pPr>
-      <w:bookmarkStart w:id="5" w:name="_7hn4qmarsl55" w:colFirst="0" w:colLast="0"/>
-      <w:bookmarkEnd w:id="5"/>
+      <w:bookmarkStart w:id="4" w:name="_7hn4qmarsl55" w:colFirst="0" w:colLast="0"/>
+      <w:bookmarkEnd w:id="4"/>
       <w:r>
         <w:rPr>
           <w:rFonts w:ascii="Calibri" w:eastAsia="Calibri" w:hAnsi="Calibri" w:cs="Calibri"/>
@@ -920,8 +918,8 @@
           <w:szCs w:val="24"/>
         </w:rPr>
       </w:pPr>
-      <w:bookmarkStart w:id="6" w:name="_vfv3vhs1u8zh" w:colFirst="0" w:colLast="0"/>
-      <w:bookmarkEnd w:id="6"/>
+      <w:bookmarkStart w:id="5" w:name="_vfv3vhs1u8zh" w:colFirst="0" w:colLast="0"/>
+      <w:bookmarkEnd w:id="5"/>
       <w:r>
         <w:rPr>
           <w:rFonts w:ascii="Calibri" w:eastAsia="Calibri" w:hAnsi="Calibri" w:cs="Calibri"/>
@@ -964,54 +962,15 @@
         <w:rPr>
           <w:rFonts w:ascii="Calibri" w:eastAsia="Calibri" w:hAnsi="Calibri" w:cs="Calibri"/>
           <w:color w:val="333333"/>
-          <w:sz w:val="24"/>
-          <w:szCs w:val="24"/>
         </w:rPr>
       </w:pPr>
       <w:r>
         <w:rPr>
           <w:rFonts w:ascii="Calibri" w:eastAsia="Calibri" w:hAnsi="Calibri" w:cs="Calibri"/>
           <w:color w:val="333333"/>
-          <w:sz w:val="24"/>
-          <w:szCs w:val="24"/>
         </w:rPr>
-        <w:t>{{</w:t>
+        <w:t>{{chart:slr}}</w:t>
       </w:r>
-      <w:r>
-        <w:rPr>
-          <w:rFonts w:ascii="Calibri" w:eastAsia="Calibri" w:hAnsi="Calibri" w:cs="Calibri"/>
-          <w:color w:val="333333"/>
-          <w:sz w:val="24"/>
-          <w:szCs w:val="24"/>
-        </w:rPr>
-        <w:t>table:slr</w:t>
-      </w:r>
-      <w:r>
-        <w:rPr>
-          <w:rFonts w:ascii="Calibri" w:eastAsia="Calibri" w:hAnsi="Calibri" w:cs="Calibri"/>
-          <w:color w:val="333333"/>
-          <w:sz w:val="24"/>
-          <w:szCs w:val="24"/>
-        </w:rPr>
-        <w:t>}}</w:t>
-      </w:r>
-    </w:p>
-    <w:p>
-      <w:pPr>
-        <w:pStyle w:val="Normal1"/>
-        <w:pBdr>
-          <w:top w:val="none" w:sz="0" w:space="9" w:color="auto"/>
-        </w:pBdr>
-        <w:shd w:val="clear" w:color="auto" w:fill="FFFFFF"/>
-        <w:spacing w:line="312" w:lineRule="auto"/>
-        <w:rPr>
-          <w:rFonts w:ascii="Calibri" w:eastAsia="Calibri" w:hAnsi="Calibri" w:cs="Calibri"/>
-          <w:color w:val="333333"/>
-          <w:sz w:val="24"/>
-          <w:szCs w:val="24"/>
-          <w:highlight w:val="yellow"/>
-        </w:rPr>
-      </w:pPr>
     </w:p>
     <w:p>
       <w:pPr>
@@ -1029,8 +988,8 @@
           <w:szCs w:val="24"/>
         </w:rPr>
       </w:pPr>
-      <w:bookmarkStart w:id="7" w:name="_vv7otamh85pf" w:colFirst="0" w:colLast="0"/>
-      <w:bookmarkEnd w:id="7"/>
+      <w:bookmarkStart w:id="6" w:name="_vv7otamh85pf" w:colFirst="0" w:colLast="0"/>
+      <w:bookmarkEnd w:id="6"/>
       <w:r>
         <w:rPr>
           <w:rFonts w:ascii="Calibri" w:eastAsia="Calibri" w:hAnsi="Calibri" w:cs="Calibri"/>
@@ -1087,36 +1046,14 @@
         <w:rPr>
           <w:rFonts w:ascii="Calibri" w:eastAsia="Calibri" w:hAnsi="Calibri" w:cs="Calibri"/>
           <w:color w:val="333333"/>
-          <w:sz w:val="24"/>
-          <w:szCs w:val="24"/>
         </w:rPr>
       </w:pPr>
       <w:r>
         <w:rPr>
           <w:rFonts w:ascii="Calibri" w:eastAsia="Calibri" w:hAnsi="Calibri" w:cs="Calibri"/>
           <w:color w:val="333333"/>
-          <w:sz w:val="24"/>
-          <w:szCs w:val="24"/>
         </w:rPr>
-        <w:t>{{</w:t>
-      </w:r>
-      <w:r>
-        <w:rPr>
-          <w:rFonts w:ascii="Calibri" w:eastAsia="Calibri" w:hAnsi="Calibri" w:cs="Calibri"/>
-          <w:color w:val="333333"/>
-          <w:sz w:val="24"/>
-          <w:szCs w:val="24"/>
-        </w:rPr>
-        <w:t>table:urban</w:t>
-      </w:r>
-      <w:r>
-        <w:rPr>
-          <w:rFonts w:ascii="Calibri" w:eastAsia="Calibri" w:hAnsi="Calibri" w:cs="Calibri"/>
-          <w:color w:val="333333"/>
-          <w:sz w:val="24"/>
-          <w:szCs w:val="24"/>
-        </w:rPr>
-        <w:t>}}</w:t>
+        <w:t>{{chart:urban}}</w:t>
       </w:r>
     </w:p>
     <w:p>
@@ -1133,7 +1070,9 @@
           <w:color w:val="333333"/>
         </w:rPr>
       </w:pPr>
-      <w:bookmarkStart w:id="8" w:name="_ca20d8dihywo" w:colFirst="0" w:colLast="0"/>
+      <w:bookmarkStart w:id="7" w:name="_ca20d8dihywo" w:colFirst="0" w:colLast="0"/>
+      <w:bookmarkStart w:id="8" w:name="_GoBack"/>
+      <w:bookmarkEnd w:id="7"/>
       <w:bookmarkEnd w:id="8"/>
       <w:r>
         <w:rPr>
@@ -13938,7 +13877,7 @@
 </file>
 
 <file path=customXml/itemProps1.xml><?xml version="1.0" encoding="utf-8"?>
-<ds:datastoreItem xmlns:ds="http://schemas.openxmlformats.org/officeDocument/2006/customXml" ds:itemID="{5F795011-00B3-0040-ACA5-C14A4F7B426D}">
+<ds:datastoreItem xmlns:ds="http://schemas.openxmlformats.org/officeDocument/2006/customXml" ds:itemID="{F8E4F3B8-DD3D-F540-A2F4-69A0C8915DD1}">
   <ds:schemaRefs>
     <ds:schemaRef ds:uri="http://schemas.openxmlformats.org/officeDocument/2006/bibliography"/>
   </ds:schemaRefs>

</xml_diff>

<commit_message>
add threat charts with alternate messages
</commit_message>
<xml_diff>
--- a/api/template.docx
+++ b/api/template.docx
@@ -962,12 +962,16 @@
         <w:rPr>
           <w:rFonts w:ascii="Calibri" w:eastAsia="Calibri" w:hAnsi="Calibri" w:cs="Calibri"/>
           <w:color w:val="333333"/>
+          <w:sz w:val="28"/>
+          <w:szCs w:val="28"/>
         </w:rPr>
       </w:pPr>
       <w:r>
         <w:rPr>
           <w:rFonts w:ascii="Calibri" w:eastAsia="Calibri" w:hAnsi="Calibri" w:cs="Calibri"/>
           <w:color w:val="333333"/>
+          <w:sz w:val="28"/>
+          <w:szCs w:val="28"/>
         </w:rPr>
         <w:t>{{chart:slr}}</w:t>
       </w:r>
@@ -1046,12 +1050,16 @@
         <w:rPr>
           <w:rFonts w:ascii="Calibri" w:eastAsia="Calibri" w:hAnsi="Calibri" w:cs="Calibri"/>
           <w:color w:val="333333"/>
+          <w:sz w:val="28"/>
+          <w:szCs w:val="28"/>
         </w:rPr>
       </w:pPr>
       <w:r>
         <w:rPr>
           <w:rFonts w:ascii="Calibri" w:eastAsia="Calibri" w:hAnsi="Calibri" w:cs="Calibri"/>
           <w:color w:val="333333"/>
+          <w:sz w:val="28"/>
+          <w:szCs w:val="28"/>
         </w:rPr>
         <w:t>{{chart:urban}}</w:t>
       </w:r>
@@ -1071,9 +1079,7 @@
         </w:rPr>
       </w:pPr>
       <w:bookmarkStart w:id="7" w:name="_ca20d8dihywo" w:colFirst="0" w:colLast="0"/>
-      <w:bookmarkStart w:id="8" w:name="_GoBack"/>
       <w:bookmarkEnd w:id="7"/>
-      <w:bookmarkEnd w:id="8"/>
       <w:r>
         <w:rPr>
           <w:rFonts w:ascii="Calibri" w:eastAsia="Calibri" w:hAnsi="Calibri" w:cs="Calibri"/>
@@ -1097,8 +1103,8 @@
           <w:szCs w:val="24"/>
         </w:rPr>
       </w:pPr>
-      <w:bookmarkStart w:id="9" w:name="_a1ytnl6sgu9x" w:colFirst="0" w:colLast="0"/>
-      <w:bookmarkEnd w:id="9"/>
+      <w:bookmarkStart w:id="8" w:name="_a1ytnl6sgu9x" w:colFirst="0" w:colLast="0"/>
+      <w:bookmarkEnd w:id="8"/>
       <w:r>
         <w:rPr>
           <w:rFonts w:ascii="Calibri" w:eastAsia="Calibri" w:hAnsi="Calibri" w:cs="Calibri"/>
@@ -1123,8 +1129,8 @@
           <w:color w:val="333333"/>
         </w:rPr>
       </w:pPr>
-      <w:bookmarkStart w:id="10" w:name="_51kemobqovsy" w:colFirst="0" w:colLast="0"/>
-      <w:bookmarkEnd w:id="10"/>
+      <w:bookmarkStart w:id="9" w:name="_51kemobqovsy" w:colFirst="0" w:colLast="0"/>
+      <w:bookmarkEnd w:id="9"/>
       <w:r>
         <w:rPr>
           <w:rFonts w:ascii="Calibri" w:eastAsia="Calibri" w:hAnsi="Calibri" w:cs="Calibri"/>
@@ -1149,8 +1155,8 @@
           <w:szCs w:val="24"/>
         </w:rPr>
       </w:pPr>
-      <w:bookmarkStart w:id="11" w:name="_6o8u7emblwbs" w:colFirst="0" w:colLast="0"/>
-      <w:bookmarkEnd w:id="11"/>
+      <w:bookmarkStart w:id="10" w:name="_6o8u7emblwbs" w:colFirst="0" w:colLast="0"/>
+      <w:bookmarkEnd w:id="10"/>
       <w:r>
         <w:rPr>
           <w:rFonts w:ascii="Calibri" w:eastAsia="Calibri" w:hAnsi="Calibri" w:cs="Calibri"/>
@@ -1212,16 +1218,16 @@
         <w:rPr>
           <w:rFonts w:ascii="Calibri" w:eastAsia="Calibri" w:hAnsi="Calibri" w:cs="Calibri"/>
           <w:color w:val="333333"/>
-          <w:sz w:val="24"/>
-          <w:szCs w:val="24"/>
+          <w:sz w:val="28"/>
+          <w:szCs w:val="28"/>
         </w:rPr>
       </w:pPr>
       <w:r>
         <w:rPr>
           <w:rFonts w:ascii="Calibri" w:eastAsia="Calibri" w:hAnsi="Calibri" w:cs="Calibri"/>
           <w:color w:val="333333"/>
-          <w:sz w:val="24"/>
-          <w:szCs w:val="24"/>
+          <w:sz w:val="28"/>
+          <w:szCs w:val="28"/>
         </w:rPr>
         <w:t>{{table:ownership}}</w:t>
       </w:r>
@@ -1242,8 +1248,8 @@
           <w:szCs w:val="24"/>
         </w:rPr>
       </w:pPr>
-      <w:bookmarkStart w:id="12" w:name="_il78auds0hi7" w:colFirst="0" w:colLast="0"/>
-      <w:bookmarkEnd w:id="12"/>
+      <w:bookmarkStart w:id="11" w:name="_il78auds0hi7" w:colFirst="0" w:colLast="0"/>
+      <w:bookmarkEnd w:id="11"/>
       <w:r>
         <w:rPr>
           <w:rFonts w:ascii="Calibri" w:eastAsia="Calibri" w:hAnsi="Calibri" w:cs="Calibri"/>
@@ -1306,19 +1312,21 @@
         <w:rPr>
           <w:rFonts w:ascii="Calibri" w:eastAsia="Calibri" w:hAnsi="Calibri" w:cs="Calibri"/>
           <w:color w:val="333333"/>
-          <w:sz w:val="24"/>
-          <w:szCs w:val="24"/>
+          <w:sz w:val="28"/>
+          <w:szCs w:val="28"/>
         </w:rPr>
       </w:pPr>
+      <w:bookmarkStart w:id="12" w:name="_GoBack"/>
       <w:r>
         <w:rPr>
           <w:rFonts w:ascii="Calibri" w:eastAsia="Calibri" w:hAnsi="Calibri" w:cs="Calibri"/>
           <w:color w:val="333333"/>
-          <w:sz w:val="24"/>
-          <w:szCs w:val="24"/>
+          <w:sz w:val="28"/>
+          <w:szCs w:val="28"/>
         </w:rPr>
         <w:t>{{table:protection}}</w:t>
       </w:r>
+      <w:bookmarkEnd w:id="12"/>
     </w:p>
     <w:sectPr>
       <w:pgSz w:w="12240" w:h="15840"/>
@@ -13877,7 +13885,7 @@
 </file>
 
 <file path=customXml/itemProps1.xml><?xml version="1.0" encoding="utf-8"?>
-<ds:datastoreItem xmlns:ds="http://schemas.openxmlformats.org/officeDocument/2006/customXml" ds:itemID="{F8E4F3B8-DD3D-F540-A2F4-69A0C8915DD1}">
+<ds:datastoreItem xmlns:ds="http://schemas.openxmlformats.org/officeDocument/2006/customXml" ds:itemID="{A8C6DACD-732E-1946-8C05-63D18DEE784A}">
   <ds:schemaRefs>
     <ds:schemaRef ds:uri="http://schemas.openxmlformats.org/officeDocument/2006/bibliography"/>
   </ds:schemaRefs>

</xml_diff>

<commit_message>
Add charts for priorities and threats (#75)
</commit_message>
<xml_diff>
--- a/api/template.docx
+++ b/api/template.docx
@@ -59,8 +59,6 @@
         </w:rPr>
         <w:t>acres</w:t>
       </w:r>
-      <w:bookmarkStart w:id="0" w:name="_GoBack"/>
-      <w:bookmarkEnd w:id="0"/>
       <w:r>
         <w:rPr>
           <w:color w:val="A6A6A6" w:themeColor="background1" w:themeShade="A6"/>
@@ -437,8 +435,8 @@
           <w:color w:val="333333"/>
         </w:rPr>
       </w:pPr>
-      <w:bookmarkStart w:id="1" w:name="_twazfl5dsuou" w:colFirst="0" w:colLast="0"/>
-      <w:bookmarkEnd w:id="1"/>
+      <w:bookmarkStart w:id="0" w:name="_twazfl5dsuou" w:colFirst="0" w:colLast="0"/>
+      <w:bookmarkEnd w:id="0"/>
       <w:r>
         <w:rPr>
           <w:rFonts w:ascii="Calibri" w:eastAsia="Calibri" w:hAnsi="Calibri" w:cs="Calibri"/>
@@ -494,8 +492,8 @@
           <w:szCs w:val="24"/>
         </w:rPr>
       </w:pPr>
-      <w:bookmarkStart w:id="2" w:name="_umkkwt4fqxa" w:colFirst="0" w:colLast="0"/>
-      <w:bookmarkEnd w:id="2"/>
+      <w:bookmarkStart w:id="1" w:name="_umkkwt4fqxa" w:colFirst="0" w:colLast="0"/>
+      <w:bookmarkEnd w:id="1"/>
       <w:r>
         <w:rPr>
           <w:rFonts w:ascii="Calibri" w:eastAsia="Calibri" w:hAnsi="Calibri" w:cs="Calibri"/>
@@ -666,41 +664,15 @@
           <w:szCs w:val="24"/>
         </w:rPr>
       </w:pPr>
-    </w:p>
-    <w:p>
-      <w:pPr>
-        <w:pStyle w:val="Normal1"/>
-        <w:pBdr>
-          <w:top w:val="none" w:sz="0" w:space="9" w:color="auto"/>
-        </w:pBdr>
-        <w:shd w:val="clear" w:color="auto" w:fill="FFFFFF"/>
-        <w:spacing w:line="312" w:lineRule="auto"/>
-        <w:rPr>
-          <w:rFonts w:ascii="Calibri" w:eastAsia="Calibri" w:hAnsi="Calibri" w:cs="Calibri"/>
-          <w:color w:val="333333"/>
-        </w:rPr>
-      </w:pPr>
       <w:r>
         <w:rPr>
           <w:rFonts w:ascii="Calibri" w:eastAsia="Calibri" w:hAnsi="Calibri" w:cs="Calibri"/>
           <w:color w:val="333333"/>
+          <w:sz w:val="24"/>
+          <w:szCs w:val="24"/>
         </w:rPr>
-        <w:t>Extent of each blueprint category  within the South Atlantic LCC portion of the {{value:summary_unit_name}} geography.</w:t>
+        <w:t>{{chart:priorities}}</w:t>
       </w:r>
-    </w:p>
-    <w:p>
-      <w:pPr>
-        <w:pStyle w:val="Normal1"/>
-        <w:pBdr>
-          <w:top w:val="none" w:sz="0" w:space="9" w:color="auto"/>
-        </w:pBdr>
-        <w:shd w:val="clear" w:color="auto" w:fill="FFFFFF"/>
-        <w:spacing w:line="312" w:lineRule="auto"/>
-        <w:rPr>
-          <w:rFonts w:ascii="Calibri" w:eastAsia="Calibri" w:hAnsi="Calibri" w:cs="Calibri"/>
-          <w:color w:val="333333"/>
-        </w:rPr>
-      </w:pPr>
     </w:p>
     <w:p>
       <w:pPr>
@@ -717,6 +689,57 @@
           <w:szCs w:val="24"/>
         </w:rPr>
       </w:pPr>
+    </w:p>
+    <w:p>
+      <w:pPr>
+        <w:pStyle w:val="Normal1"/>
+        <w:pBdr>
+          <w:top w:val="none" w:sz="0" w:space="9" w:color="auto"/>
+        </w:pBdr>
+        <w:shd w:val="clear" w:color="auto" w:fill="FFFFFF"/>
+        <w:spacing w:line="312" w:lineRule="auto"/>
+        <w:rPr>
+          <w:rFonts w:ascii="Calibri" w:eastAsia="Calibri" w:hAnsi="Calibri" w:cs="Calibri"/>
+          <w:color w:val="333333"/>
+        </w:rPr>
+      </w:pPr>
+      <w:r>
+        <w:rPr>
+          <w:rFonts w:ascii="Calibri" w:eastAsia="Calibri" w:hAnsi="Calibri" w:cs="Calibri"/>
+          <w:color w:val="333333"/>
+        </w:rPr>
+        <w:t>Extent of each blueprint category  within the South Atlantic LCC portion of the {{value:summary_unit_name}} geography.</w:t>
+      </w:r>
+    </w:p>
+    <w:p>
+      <w:pPr>
+        <w:pStyle w:val="Normal1"/>
+        <w:pBdr>
+          <w:top w:val="none" w:sz="0" w:space="9" w:color="auto"/>
+        </w:pBdr>
+        <w:shd w:val="clear" w:color="auto" w:fill="FFFFFF"/>
+        <w:spacing w:line="312" w:lineRule="auto"/>
+        <w:rPr>
+          <w:rFonts w:ascii="Calibri" w:eastAsia="Calibri" w:hAnsi="Calibri" w:cs="Calibri"/>
+          <w:color w:val="333333"/>
+        </w:rPr>
+      </w:pPr>
+    </w:p>
+    <w:p>
+      <w:pPr>
+        <w:pStyle w:val="Normal1"/>
+        <w:pBdr>
+          <w:top w:val="none" w:sz="0" w:space="9" w:color="auto"/>
+        </w:pBdr>
+        <w:shd w:val="clear" w:color="auto" w:fill="FFFFFF"/>
+        <w:spacing w:line="312" w:lineRule="auto"/>
+        <w:rPr>
+          <w:rFonts w:ascii="Calibri" w:eastAsia="Calibri" w:hAnsi="Calibri" w:cs="Calibri"/>
+          <w:color w:val="333333"/>
+          <w:sz w:val="24"/>
+          <w:szCs w:val="24"/>
+        </w:rPr>
+      </w:pPr>
       <w:r>
         <w:rPr>
           <w:rFonts w:ascii="Calibri" w:eastAsia="Calibri" w:hAnsi="Calibri" w:cs="Calibri"/>
@@ -739,8 +762,8 @@
           <w:color w:val="333333"/>
         </w:rPr>
       </w:pPr>
-      <w:bookmarkStart w:id="3" w:name="_qisommxqtwh2" w:colFirst="0" w:colLast="0"/>
-      <w:bookmarkEnd w:id="3"/>
+      <w:bookmarkStart w:id="2" w:name="_qisommxqtwh2" w:colFirst="0" w:colLast="0"/>
+      <w:bookmarkEnd w:id="2"/>
       <w:r>
         <w:rPr>
           <w:rFonts w:ascii="Calibri" w:eastAsia="Calibri" w:hAnsi="Calibri" w:cs="Calibri"/>
@@ -765,8 +788,8 @@
           <w:szCs w:val="24"/>
         </w:rPr>
       </w:pPr>
-      <w:bookmarkStart w:id="4" w:name="_njltyqubju01" w:colFirst="0" w:colLast="0"/>
-      <w:bookmarkEnd w:id="4"/>
+      <w:bookmarkStart w:id="3" w:name="_njltyqubju01" w:colFirst="0" w:colLast="0"/>
+      <w:bookmarkEnd w:id="3"/>
       <w:r>
         <w:rPr>
           <w:rFonts w:ascii="Calibri" w:eastAsia="Calibri" w:hAnsi="Calibri" w:cs="Calibri"/>
@@ -868,8 +891,8 @@
           <w:color w:val="333333"/>
         </w:rPr>
       </w:pPr>
-      <w:bookmarkStart w:id="5" w:name="_7hn4qmarsl55" w:colFirst="0" w:colLast="0"/>
-      <w:bookmarkEnd w:id="5"/>
+      <w:bookmarkStart w:id="4" w:name="_7hn4qmarsl55" w:colFirst="0" w:colLast="0"/>
+      <w:bookmarkEnd w:id="4"/>
       <w:r>
         <w:rPr>
           <w:rFonts w:ascii="Calibri" w:eastAsia="Calibri" w:hAnsi="Calibri" w:cs="Calibri"/>
@@ -895,8 +918,8 @@
           <w:szCs w:val="24"/>
         </w:rPr>
       </w:pPr>
-      <w:bookmarkStart w:id="6" w:name="_vfv3vhs1u8zh" w:colFirst="0" w:colLast="0"/>
-      <w:bookmarkEnd w:id="6"/>
+      <w:bookmarkStart w:id="5" w:name="_vfv3vhs1u8zh" w:colFirst="0" w:colLast="0"/>
+      <w:bookmarkEnd w:id="5"/>
       <w:r>
         <w:rPr>
           <w:rFonts w:ascii="Calibri" w:eastAsia="Calibri" w:hAnsi="Calibri" w:cs="Calibri"/>
@@ -939,54 +962,19 @@
         <w:rPr>
           <w:rFonts w:ascii="Calibri" w:eastAsia="Calibri" w:hAnsi="Calibri" w:cs="Calibri"/>
           <w:color w:val="333333"/>
-          <w:sz w:val="24"/>
-          <w:szCs w:val="24"/>
+          <w:sz w:val="28"/>
+          <w:szCs w:val="28"/>
         </w:rPr>
       </w:pPr>
       <w:r>
         <w:rPr>
           <w:rFonts w:ascii="Calibri" w:eastAsia="Calibri" w:hAnsi="Calibri" w:cs="Calibri"/>
           <w:color w:val="333333"/>
-          <w:sz w:val="24"/>
-          <w:szCs w:val="24"/>
+          <w:sz w:val="28"/>
+          <w:szCs w:val="28"/>
         </w:rPr>
-        <w:t>{{</w:t>
+        <w:t>{{chart:slr}}</w:t>
       </w:r>
-      <w:r>
-        <w:rPr>
-          <w:rFonts w:ascii="Calibri" w:eastAsia="Calibri" w:hAnsi="Calibri" w:cs="Calibri"/>
-          <w:color w:val="333333"/>
-          <w:sz w:val="24"/>
-          <w:szCs w:val="24"/>
-        </w:rPr>
-        <w:t>table:slr</w:t>
-      </w:r>
-      <w:r>
-        <w:rPr>
-          <w:rFonts w:ascii="Calibri" w:eastAsia="Calibri" w:hAnsi="Calibri" w:cs="Calibri"/>
-          <w:color w:val="333333"/>
-          <w:sz w:val="24"/>
-          <w:szCs w:val="24"/>
-        </w:rPr>
-        <w:t>}}</w:t>
-      </w:r>
-    </w:p>
-    <w:p>
-      <w:pPr>
-        <w:pStyle w:val="Normal1"/>
-        <w:pBdr>
-          <w:top w:val="none" w:sz="0" w:space="9" w:color="auto"/>
-        </w:pBdr>
-        <w:shd w:val="clear" w:color="auto" w:fill="FFFFFF"/>
-        <w:spacing w:line="312" w:lineRule="auto"/>
-        <w:rPr>
-          <w:rFonts w:ascii="Calibri" w:eastAsia="Calibri" w:hAnsi="Calibri" w:cs="Calibri"/>
-          <w:color w:val="333333"/>
-          <w:sz w:val="24"/>
-          <w:szCs w:val="24"/>
-          <w:highlight w:val="yellow"/>
-        </w:rPr>
-      </w:pPr>
     </w:p>
     <w:p>
       <w:pPr>
@@ -1004,8 +992,8 @@
           <w:szCs w:val="24"/>
         </w:rPr>
       </w:pPr>
-      <w:bookmarkStart w:id="7" w:name="_vv7otamh85pf" w:colFirst="0" w:colLast="0"/>
-      <w:bookmarkEnd w:id="7"/>
+      <w:bookmarkStart w:id="6" w:name="_vv7otamh85pf" w:colFirst="0" w:colLast="0"/>
+      <w:bookmarkEnd w:id="6"/>
       <w:r>
         <w:rPr>
           <w:rFonts w:ascii="Calibri" w:eastAsia="Calibri" w:hAnsi="Calibri" w:cs="Calibri"/>
@@ -1062,36 +1050,18 @@
         <w:rPr>
           <w:rFonts w:ascii="Calibri" w:eastAsia="Calibri" w:hAnsi="Calibri" w:cs="Calibri"/>
           <w:color w:val="333333"/>
-          <w:sz w:val="24"/>
-          <w:szCs w:val="24"/>
+          <w:sz w:val="28"/>
+          <w:szCs w:val="28"/>
         </w:rPr>
       </w:pPr>
       <w:r>
         <w:rPr>
           <w:rFonts w:ascii="Calibri" w:eastAsia="Calibri" w:hAnsi="Calibri" w:cs="Calibri"/>
           <w:color w:val="333333"/>
-          <w:sz w:val="24"/>
-          <w:szCs w:val="24"/>
+          <w:sz w:val="28"/>
+          <w:szCs w:val="28"/>
         </w:rPr>
-        <w:t>{{</w:t>
-      </w:r>
-      <w:r>
-        <w:rPr>
-          <w:rFonts w:ascii="Calibri" w:eastAsia="Calibri" w:hAnsi="Calibri" w:cs="Calibri"/>
-          <w:color w:val="333333"/>
-          <w:sz w:val="24"/>
-          <w:szCs w:val="24"/>
-        </w:rPr>
-        <w:t>table:urban</w:t>
-      </w:r>
-      <w:r>
-        <w:rPr>
-          <w:rFonts w:ascii="Calibri" w:eastAsia="Calibri" w:hAnsi="Calibri" w:cs="Calibri"/>
-          <w:color w:val="333333"/>
-          <w:sz w:val="24"/>
-          <w:szCs w:val="24"/>
-        </w:rPr>
-        <w:t>}}</w:t>
+        <w:t>{{chart:urban}}</w:t>
       </w:r>
     </w:p>
     <w:p>
@@ -1108,8 +1078,8 @@
           <w:color w:val="333333"/>
         </w:rPr>
       </w:pPr>
-      <w:bookmarkStart w:id="8" w:name="_ca20d8dihywo" w:colFirst="0" w:colLast="0"/>
-      <w:bookmarkEnd w:id="8"/>
+      <w:bookmarkStart w:id="7" w:name="_ca20d8dihywo" w:colFirst="0" w:colLast="0"/>
+      <w:bookmarkEnd w:id="7"/>
       <w:r>
         <w:rPr>
           <w:rFonts w:ascii="Calibri" w:eastAsia="Calibri" w:hAnsi="Calibri" w:cs="Calibri"/>
@@ -1133,8 +1103,8 @@
           <w:szCs w:val="24"/>
         </w:rPr>
       </w:pPr>
-      <w:bookmarkStart w:id="9" w:name="_a1ytnl6sgu9x" w:colFirst="0" w:colLast="0"/>
-      <w:bookmarkEnd w:id="9"/>
+      <w:bookmarkStart w:id="8" w:name="_a1ytnl6sgu9x" w:colFirst="0" w:colLast="0"/>
+      <w:bookmarkEnd w:id="8"/>
       <w:r>
         <w:rPr>
           <w:rFonts w:ascii="Calibri" w:eastAsia="Calibri" w:hAnsi="Calibri" w:cs="Calibri"/>
@@ -1159,8 +1129,8 @@
           <w:color w:val="333333"/>
         </w:rPr>
       </w:pPr>
-      <w:bookmarkStart w:id="10" w:name="_51kemobqovsy" w:colFirst="0" w:colLast="0"/>
-      <w:bookmarkEnd w:id="10"/>
+      <w:bookmarkStart w:id="9" w:name="_51kemobqovsy" w:colFirst="0" w:colLast="0"/>
+      <w:bookmarkEnd w:id="9"/>
       <w:r>
         <w:rPr>
           <w:rFonts w:ascii="Calibri" w:eastAsia="Calibri" w:hAnsi="Calibri" w:cs="Calibri"/>
@@ -1185,8 +1155,8 @@
           <w:szCs w:val="24"/>
         </w:rPr>
       </w:pPr>
-      <w:bookmarkStart w:id="11" w:name="_6o8u7emblwbs" w:colFirst="0" w:colLast="0"/>
-      <w:bookmarkEnd w:id="11"/>
+      <w:bookmarkStart w:id="10" w:name="_6o8u7emblwbs" w:colFirst="0" w:colLast="0"/>
+      <w:bookmarkEnd w:id="10"/>
       <w:r>
         <w:rPr>
           <w:rFonts w:ascii="Calibri" w:eastAsia="Calibri" w:hAnsi="Calibri" w:cs="Calibri"/>
@@ -1248,16 +1218,16 @@
         <w:rPr>
           <w:rFonts w:ascii="Calibri" w:eastAsia="Calibri" w:hAnsi="Calibri" w:cs="Calibri"/>
           <w:color w:val="333333"/>
-          <w:sz w:val="24"/>
-          <w:szCs w:val="24"/>
+          <w:sz w:val="28"/>
+          <w:szCs w:val="28"/>
         </w:rPr>
       </w:pPr>
       <w:r>
         <w:rPr>
           <w:rFonts w:ascii="Calibri" w:eastAsia="Calibri" w:hAnsi="Calibri" w:cs="Calibri"/>
           <w:color w:val="333333"/>
-          <w:sz w:val="24"/>
-          <w:szCs w:val="24"/>
+          <w:sz w:val="28"/>
+          <w:szCs w:val="28"/>
         </w:rPr>
         <w:t>{{table:ownership}}</w:t>
       </w:r>
@@ -1278,8 +1248,8 @@
           <w:szCs w:val="24"/>
         </w:rPr>
       </w:pPr>
-      <w:bookmarkStart w:id="12" w:name="_il78auds0hi7" w:colFirst="0" w:colLast="0"/>
-      <w:bookmarkEnd w:id="12"/>
+      <w:bookmarkStart w:id="11" w:name="_il78auds0hi7" w:colFirst="0" w:colLast="0"/>
+      <w:bookmarkEnd w:id="11"/>
       <w:r>
         <w:rPr>
           <w:rFonts w:ascii="Calibri" w:eastAsia="Calibri" w:hAnsi="Calibri" w:cs="Calibri"/>
@@ -1342,19 +1312,21 @@
         <w:rPr>
           <w:rFonts w:ascii="Calibri" w:eastAsia="Calibri" w:hAnsi="Calibri" w:cs="Calibri"/>
           <w:color w:val="333333"/>
-          <w:sz w:val="24"/>
-          <w:szCs w:val="24"/>
+          <w:sz w:val="28"/>
+          <w:szCs w:val="28"/>
         </w:rPr>
       </w:pPr>
+      <w:bookmarkStart w:id="12" w:name="_GoBack"/>
       <w:r>
         <w:rPr>
           <w:rFonts w:ascii="Calibri" w:eastAsia="Calibri" w:hAnsi="Calibri" w:cs="Calibri"/>
           <w:color w:val="333333"/>
-          <w:sz w:val="24"/>
-          <w:szCs w:val="24"/>
+          <w:sz w:val="28"/>
+          <w:szCs w:val="28"/>
         </w:rPr>
         <w:t>{{table:protection}}</w:t>
       </w:r>
+      <w:bookmarkEnd w:id="12"/>
     </w:p>
     <w:sectPr>
       <w:pgSz w:w="12240" w:h="15840"/>
@@ -2359,10 +2331,6 @@
     <w:lsdException w:name="Book Title" w:uiPriority="33" w:qFormat="1"/>
     <w:lsdException w:name="Bibliography" w:semiHidden="1" w:uiPriority="37" w:unhideWhenUsed="1"/>
     <w:lsdException w:name="TOC Heading" w:semiHidden="1" w:uiPriority="39" w:unhideWhenUsed="1" w:qFormat="1"/>
-    <w:lsdException w:name="Grid Table Light" w:semiHidden="1" w:unhideWhenUsed="1"/>
-    <w:lsdException w:name="Grid Table 1 Light" w:semiHidden="1" w:unhideWhenUsed="1"/>
-    <w:lsdException w:name="Grid Table 2" w:semiHidden="1" w:unhideWhenUsed="1"/>
-    <w:lsdException w:name="Grid Table 3" w:semiHidden="1" w:unhideWhenUsed="1"/>
     <w:lsdException w:name="Grid Table 4" w:uiPriority="49"/>
     <w:lsdException w:name="Grid Table 5 Dark" w:uiPriority="50"/>
     <w:lsdException w:name="Grid Table 6 Colorful" w:uiPriority="51"/>
@@ -13917,7 +13885,7 @@
 </file>
 
 <file path=customXml/itemProps1.xml><?xml version="1.0" encoding="utf-8"?>
-<ds:datastoreItem xmlns:ds="http://schemas.openxmlformats.org/officeDocument/2006/customXml" ds:itemID="{E1A3CBFF-4F12-A342-9FBC-3FE5C19EE28E}">
+<ds:datastoreItem xmlns:ds="http://schemas.openxmlformats.org/officeDocument/2006/customXml" ds:itemID="{A8C6DACD-732E-1946-8C05-63D18DEE784A}">
   <ds:schemaRefs>
     <ds:schemaRef ds:uri="http://schemas.openxmlformats.org/officeDocument/2006/bibliography"/>
   </ds:schemaRefs>

</xml_diff>

<commit_message>
reformat table captions to make them look captiony
</commit_message>
<xml_diff>
--- a/api/template.docx
+++ b/api/template.docx
@@ -834,6 +834,8 @@
           <w:color w:val="333333"/>
         </w:rPr>
       </w:pPr>
+      <w:bookmarkStart w:id="4" w:name="_GoBack"/>
+      <w:bookmarkEnd w:id="4"/>
       <w:r>
         <w:rPr>
           <w:rFonts w:ascii="Calibri" w:eastAsia="Calibri" w:hAnsi="Calibri" w:cs="Calibri"/>
@@ -891,8 +893,8 @@
           <w:color w:val="333333"/>
         </w:rPr>
       </w:pPr>
-      <w:bookmarkStart w:id="4" w:name="_7hn4qmarsl55" w:colFirst="0" w:colLast="0"/>
-      <w:bookmarkEnd w:id="4"/>
+      <w:bookmarkStart w:id="5" w:name="_7hn4qmarsl55" w:colFirst="0" w:colLast="0"/>
+      <w:bookmarkEnd w:id="5"/>
       <w:r>
         <w:rPr>
           <w:rFonts w:ascii="Calibri" w:eastAsia="Calibri" w:hAnsi="Calibri" w:cs="Calibri"/>
@@ -918,8 +920,8 @@
           <w:szCs w:val="24"/>
         </w:rPr>
       </w:pPr>
-      <w:bookmarkStart w:id="5" w:name="_vfv3vhs1u8zh" w:colFirst="0" w:colLast="0"/>
-      <w:bookmarkEnd w:id="5"/>
+      <w:bookmarkStart w:id="6" w:name="_vfv3vhs1u8zh" w:colFirst="0" w:colLast="0"/>
+      <w:bookmarkEnd w:id="6"/>
       <w:r>
         <w:rPr>
           <w:rFonts w:ascii="Calibri" w:eastAsia="Calibri" w:hAnsi="Calibri" w:cs="Calibri"/>
@@ -992,8 +994,8 @@
           <w:szCs w:val="24"/>
         </w:rPr>
       </w:pPr>
-      <w:bookmarkStart w:id="6" w:name="_vv7otamh85pf" w:colFirst="0" w:colLast="0"/>
-      <w:bookmarkEnd w:id="6"/>
+      <w:bookmarkStart w:id="7" w:name="_vv7otamh85pf" w:colFirst="0" w:colLast="0"/>
+      <w:bookmarkEnd w:id="7"/>
       <w:r>
         <w:rPr>
           <w:rFonts w:ascii="Calibri" w:eastAsia="Calibri" w:hAnsi="Calibri" w:cs="Calibri"/>
@@ -1078,8 +1080,8 @@
           <w:color w:val="333333"/>
         </w:rPr>
       </w:pPr>
-      <w:bookmarkStart w:id="7" w:name="_ca20d8dihywo" w:colFirst="0" w:colLast="0"/>
-      <w:bookmarkEnd w:id="7"/>
+      <w:bookmarkStart w:id="8" w:name="_ca20d8dihywo" w:colFirst="0" w:colLast="0"/>
+      <w:bookmarkEnd w:id="8"/>
       <w:r>
         <w:rPr>
           <w:rFonts w:ascii="Calibri" w:eastAsia="Calibri" w:hAnsi="Calibri" w:cs="Calibri"/>
@@ -1103,8 +1105,8 @@
           <w:szCs w:val="24"/>
         </w:rPr>
       </w:pPr>
-      <w:bookmarkStart w:id="8" w:name="_a1ytnl6sgu9x" w:colFirst="0" w:colLast="0"/>
-      <w:bookmarkEnd w:id="8"/>
+      <w:bookmarkStart w:id="9" w:name="_a1ytnl6sgu9x" w:colFirst="0" w:colLast="0"/>
+      <w:bookmarkEnd w:id="9"/>
       <w:r>
         <w:rPr>
           <w:rFonts w:ascii="Calibri" w:eastAsia="Calibri" w:hAnsi="Calibri" w:cs="Calibri"/>
@@ -1129,8 +1131,8 @@
           <w:color w:val="333333"/>
         </w:rPr>
       </w:pPr>
-      <w:bookmarkStart w:id="9" w:name="_51kemobqovsy" w:colFirst="0" w:colLast="0"/>
-      <w:bookmarkEnd w:id="9"/>
+      <w:bookmarkStart w:id="10" w:name="_51kemobqovsy" w:colFirst="0" w:colLast="0"/>
+      <w:bookmarkEnd w:id="10"/>
       <w:r>
         <w:rPr>
           <w:rFonts w:ascii="Calibri" w:eastAsia="Calibri" w:hAnsi="Calibri" w:cs="Calibri"/>
@@ -1155,8 +1157,8 @@
           <w:szCs w:val="24"/>
         </w:rPr>
       </w:pPr>
-      <w:bookmarkStart w:id="10" w:name="_6o8u7emblwbs" w:colFirst="0" w:colLast="0"/>
-      <w:bookmarkEnd w:id="10"/>
+      <w:bookmarkStart w:id="11" w:name="_6o8u7emblwbs" w:colFirst="0" w:colLast="0"/>
+      <w:bookmarkEnd w:id="11"/>
       <w:r>
         <w:rPr>
           <w:rFonts w:ascii="Calibri" w:eastAsia="Calibri" w:hAnsi="Calibri" w:cs="Calibri"/>
@@ -1248,8 +1250,8 @@
           <w:szCs w:val="24"/>
         </w:rPr>
       </w:pPr>
-      <w:bookmarkStart w:id="11" w:name="_il78auds0hi7" w:colFirst="0" w:colLast="0"/>
-      <w:bookmarkEnd w:id="11"/>
+      <w:bookmarkStart w:id="12" w:name="_il78auds0hi7" w:colFirst="0" w:colLast="0"/>
+      <w:bookmarkEnd w:id="12"/>
       <w:r>
         <w:rPr>
           <w:rFonts w:ascii="Calibri" w:eastAsia="Calibri" w:hAnsi="Calibri" w:cs="Calibri"/>
@@ -1316,7 +1318,6 @@
           <w:szCs w:val="28"/>
         </w:rPr>
       </w:pPr>
-      <w:bookmarkStart w:id="12" w:name="_GoBack"/>
       <w:r>
         <w:rPr>
           <w:rFonts w:ascii="Calibri" w:eastAsia="Calibri" w:hAnsi="Calibri" w:cs="Calibri"/>
@@ -1326,7 +1327,6 @@
         </w:rPr>
         <w:t>{{table:protection}}</w:t>
       </w:r>
-      <w:bookmarkEnd w:id="12"/>
     </w:p>
     <w:sectPr>
       <w:pgSz w:w="12240" w:h="15840"/>
@@ -13557,6 +13557,25 @@
       <w:szCs w:val="20"/>
     </w:rPr>
   </w:style>
+  <w:style w:type="paragraph" w:customStyle="1" w:styleId="TableCaption">
+    <w:name w:val="TableCaption"/>
+    <w:basedOn w:val="Normal1"/>
+    <w:qFormat/>
+    <w:rsid w:val="00321646"/>
+    <w:pPr>
+      <w:pBdr>
+        <w:top w:val="none" w:sz="0" w:space="9" w:color="auto"/>
+      </w:pBdr>
+      <w:shd w:val="clear" w:color="auto" w:fill="FFFFFF"/>
+      <w:spacing w:line="312" w:lineRule="auto"/>
+    </w:pPr>
+    <w:rPr>
+      <w:rFonts w:ascii="Calibri" w:eastAsia="Calibri" w:hAnsi="Calibri" w:cs="Calibri"/>
+      <w:b/>
+      <w:color w:val="333333"/>
+      <w:sz w:val="18"/>
+    </w:rPr>
+  </w:style>
 </w:styles>
 </file>
 
@@ -13885,7 +13904,7 @@
 </file>
 
 <file path=customXml/itemProps1.xml><?xml version="1.0" encoding="utf-8"?>
-<ds:datastoreItem xmlns:ds="http://schemas.openxmlformats.org/officeDocument/2006/customXml" ds:itemID="{A8C6DACD-732E-1946-8C05-63D18DEE784A}">
+<ds:datastoreItem xmlns:ds="http://schemas.openxmlformats.org/officeDocument/2006/customXml" ds:itemID="{80EEEA05-8721-C241-9B6D-3AC96A85FC86}">
   <ds:schemaRefs>
     <ds:schemaRef ds:uri="http://schemas.openxmlformats.org/officeDocument/2006/bibliography"/>
   </ds:schemaRefs>

</xml_diff>

<commit_message>
change line spacing and add table numbers
</commit_message>
<xml_diff>
--- a/api/template.docx
+++ b/api/template.docx
@@ -823,24 +823,11 @@
     </w:p>
     <w:p>
       <w:pPr>
-        <w:pStyle w:val="Normal1"/>
-        <w:pBdr>
-          <w:top w:val="none" w:sz="0" w:space="9" w:color="auto"/>
-        </w:pBdr>
-        <w:shd w:val="clear" w:color="auto" w:fill="FFFFFF"/>
-        <w:spacing w:line="312" w:lineRule="auto"/>
-        <w:rPr>
-          <w:rFonts w:ascii="Calibri" w:eastAsia="Calibri" w:hAnsi="Calibri" w:cs="Calibri"/>
-          <w:color w:val="333333"/>
-        </w:rPr>
+        <w:pStyle w:val="TableCaption"/>
       </w:pPr>
       <w:bookmarkStart w:id="4" w:name="_GoBack"/>
       <w:bookmarkEnd w:id="4"/>
       <w:r>
-        <w:rPr>
-          <w:rFonts w:ascii="Calibri" w:eastAsia="Calibri" w:hAnsi="Calibri" w:cs="Calibri"/>
-          <w:color w:val="333333"/>
-        </w:rPr>
         <w:t>{{table:ecosystems}}</w:t>
       </w:r>
     </w:p>
@@ -13561,13 +13548,13 @@
     <w:name w:val="TableCaption"/>
     <w:basedOn w:val="Normal1"/>
     <w:qFormat/>
-    <w:rsid w:val="00321646"/>
+    <w:rsid w:val="00FA5ABE"/>
     <w:pPr>
       <w:pBdr>
         <w:top w:val="none" w:sz="0" w:space="9" w:color="auto"/>
       </w:pBdr>
       <w:shd w:val="clear" w:color="auto" w:fill="FFFFFF"/>
-      <w:spacing w:line="312" w:lineRule="auto"/>
+      <w:spacing w:line="240" w:lineRule="auto"/>
     </w:pPr>
     <w:rPr>
       <w:rFonts w:ascii="Calibri" w:eastAsia="Calibri" w:hAnsi="Calibri" w:cs="Calibri"/>
@@ -13904,7 +13891,7 @@
 </file>
 
 <file path=customXml/itemProps1.xml><?xml version="1.0" encoding="utf-8"?>
-<ds:datastoreItem xmlns:ds="http://schemas.openxmlformats.org/officeDocument/2006/customXml" ds:itemID="{80EEEA05-8721-C241-9B6D-3AC96A85FC86}">
+<ds:datastoreItem xmlns:ds="http://schemas.openxmlformats.org/officeDocument/2006/customXml" ds:itemID="{503E8DEF-32D7-104B-BFA2-9732CDEC5800}">
   <ds:schemaRefs>
     <ds:schemaRef ds:uri="http://schemas.openxmlformats.org/officeDocument/2006/bibliography"/>
   </ds:schemaRefs>

</xml_diff>

<commit_message>
reformat table captions to make them look captiony (#79)
</commit_message>
<xml_diff>
--- a/api/template.docx
+++ b/api/template.docx
@@ -823,22 +823,11 @@
     </w:p>
     <w:p>
       <w:pPr>
-        <w:pStyle w:val="Normal1"/>
-        <w:pBdr>
-          <w:top w:val="none" w:sz="0" w:space="9" w:color="auto"/>
-        </w:pBdr>
-        <w:shd w:val="clear" w:color="auto" w:fill="FFFFFF"/>
-        <w:spacing w:line="312" w:lineRule="auto"/>
-        <w:rPr>
-          <w:rFonts w:ascii="Calibri" w:eastAsia="Calibri" w:hAnsi="Calibri" w:cs="Calibri"/>
-          <w:color w:val="333333"/>
-        </w:rPr>
-      </w:pPr>
+        <w:pStyle w:val="TableCaption"/>
+      </w:pPr>
+      <w:bookmarkStart w:id="4" w:name="_GoBack"/>
+      <w:bookmarkEnd w:id="4"/>
       <w:r>
-        <w:rPr>
-          <w:rFonts w:ascii="Calibri" w:eastAsia="Calibri" w:hAnsi="Calibri" w:cs="Calibri"/>
-          <w:color w:val="333333"/>
-        </w:rPr>
         <w:t>{{table:ecosystems}}</w:t>
       </w:r>
     </w:p>
@@ -891,8 +880,8 @@
           <w:color w:val="333333"/>
         </w:rPr>
       </w:pPr>
-      <w:bookmarkStart w:id="4" w:name="_7hn4qmarsl55" w:colFirst="0" w:colLast="0"/>
-      <w:bookmarkEnd w:id="4"/>
+      <w:bookmarkStart w:id="5" w:name="_7hn4qmarsl55" w:colFirst="0" w:colLast="0"/>
+      <w:bookmarkEnd w:id="5"/>
       <w:r>
         <w:rPr>
           <w:rFonts w:ascii="Calibri" w:eastAsia="Calibri" w:hAnsi="Calibri" w:cs="Calibri"/>
@@ -918,8 +907,8 @@
           <w:szCs w:val="24"/>
         </w:rPr>
       </w:pPr>
-      <w:bookmarkStart w:id="5" w:name="_vfv3vhs1u8zh" w:colFirst="0" w:colLast="0"/>
-      <w:bookmarkEnd w:id="5"/>
+      <w:bookmarkStart w:id="6" w:name="_vfv3vhs1u8zh" w:colFirst="0" w:colLast="0"/>
+      <w:bookmarkEnd w:id="6"/>
       <w:r>
         <w:rPr>
           <w:rFonts w:ascii="Calibri" w:eastAsia="Calibri" w:hAnsi="Calibri" w:cs="Calibri"/>
@@ -992,8 +981,8 @@
           <w:szCs w:val="24"/>
         </w:rPr>
       </w:pPr>
-      <w:bookmarkStart w:id="6" w:name="_vv7otamh85pf" w:colFirst="0" w:colLast="0"/>
-      <w:bookmarkEnd w:id="6"/>
+      <w:bookmarkStart w:id="7" w:name="_vv7otamh85pf" w:colFirst="0" w:colLast="0"/>
+      <w:bookmarkEnd w:id="7"/>
       <w:r>
         <w:rPr>
           <w:rFonts w:ascii="Calibri" w:eastAsia="Calibri" w:hAnsi="Calibri" w:cs="Calibri"/>
@@ -1078,8 +1067,8 @@
           <w:color w:val="333333"/>
         </w:rPr>
       </w:pPr>
-      <w:bookmarkStart w:id="7" w:name="_ca20d8dihywo" w:colFirst="0" w:colLast="0"/>
-      <w:bookmarkEnd w:id="7"/>
+      <w:bookmarkStart w:id="8" w:name="_ca20d8dihywo" w:colFirst="0" w:colLast="0"/>
+      <w:bookmarkEnd w:id="8"/>
       <w:r>
         <w:rPr>
           <w:rFonts w:ascii="Calibri" w:eastAsia="Calibri" w:hAnsi="Calibri" w:cs="Calibri"/>
@@ -1103,8 +1092,8 @@
           <w:szCs w:val="24"/>
         </w:rPr>
       </w:pPr>
-      <w:bookmarkStart w:id="8" w:name="_a1ytnl6sgu9x" w:colFirst="0" w:colLast="0"/>
-      <w:bookmarkEnd w:id="8"/>
+      <w:bookmarkStart w:id="9" w:name="_a1ytnl6sgu9x" w:colFirst="0" w:colLast="0"/>
+      <w:bookmarkEnd w:id="9"/>
       <w:r>
         <w:rPr>
           <w:rFonts w:ascii="Calibri" w:eastAsia="Calibri" w:hAnsi="Calibri" w:cs="Calibri"/>
@@ -1129,8 +1118,8 @@
           <w:color w:val="333333"/>
         </w:rPr>
       </w:pPr>
-      <w:bookmarkStart w:id="9" w:name="_51kemobqovsy" w:colFirst="0" w:colLast="0"/>
-      <w:bookmarkEnd w:id="9"/>
+      <w:bookmarkStart w:id="10" w:name="_51kemobqovsy" w:colFirst="0" w:colLast="0"/>
+      <w:bookmarkEnd w:id="10"/>
       <w:r>
         <w:rPr>
           <w:rFonts w:ascii="Calibri" w:eastAsia="Calibri" w:hAnsi="Calibri" w:cs="Calibri"/>
@@ -1155,8 +1144,8 @@
           <w:szCs w:val="24"/>
         </w:rPr>
       </w:pPr>
-      <w:bookmarkStart w:id="10" w:name="_6o8u7emblwbs" w:colFirst="0" w:colLast="0"/>
-      <w:bookmarkEnd w:id="10"/>
+      <w:bookmarkStart w:id="11" w:name="_6o8u7emblwbs" w:colFirst="0" w:colLast="0"/>
+      <w:bookmarkEnd w:id="11"/>
       <w:r>
         <w:rPr>
           <w:rFonts w:ascii="Calibri" w:eastAsia="Calibri" w:hAnsi="Calibri" w:cs="Calibri"/>
@@ -1248,8 +1237,8 @@
           <w:szCs w:val="24"/>
         </w:rPr>
       </w:pPr>
-      <w:bookmarkStart w:id="11" w:name="_il78auds0hi7" w:colFirst="0" w:colLast="0"/>
-      <w:bookmarkEnd w:id="11"/>
+      <w:bookmarkStart w:id="12" w:name="_il78auds0hi7" w:colFirst="0" w:colLast="0"/>
+      <w:bookmarkEnd w:id="12"/>
       <w:r>
         <w:rPr>
           <w:rFonts w:ascii="Calibri" w:eastAsia="Calibri" w:hAnsi="Calibri" w:cs="Calibri"/>
@@ -1316,7 +1305,6 @@
           <w:szCs w:val="28"/>
         </w:rPr>
       </w:pPr>
-      <w:bookmarkStart w:id="12" w:name="_GoBack"/>
       <w:r>
         <w:rPr>
           <w:rFonts w:ascii="Calibri" w:eastAsia="Calibri" w:hAnsi="Calibri" w:cs="Calibri"/>
@@ -1326,7 +1314,6 @@
         </w:rPr>
         <w:t>{{table:protection}}</w:t>
       </w:r>
-      <w:bookmarkEnd w:id="12"/>
     </w:p>
     <w:sectPr>
       <w:pgSz w:w="12240" w:h="15840"/>
@@ -13557,6 +13544,25 @@
       <w:szCs w:val="20"/>
     </w:rPr>
   </w:style>
+  <w:style w:type="paragraph" w:customStyle="1" w:styleId="TableCaption">
+    <w:name w:val="TableCaption"/>
+    <w:basedOn w:val="Normal1"/>
+    <w:qFormat/>
+    <w:rsid w:val="00FA5ABE"/>
+    <w:pPr>
+      <w:pBdr>
+        <w:top w:val="none" w:sz="0" w:space="9" w:color="auto"/>
+      </w:pBdr>
+      <w:shd w:val="clear" w:color="auto" w:fill="FFFFFF"/>
+      <w:spacing w:line="240" w:lineRule="auto"/>
+    </w:pPr>
+    <w:rPr>
+      <w:rFonts w:ascii="Calibri" w:eastAsia="Calibri" w:hAnsi="Calibri" w:cs="Calibri"/>
+      <w:b/>
+      <w:color w:val="333333"/>
+      <w:sz w:val="18"/>
+    </w:rPr>
+  </w:style>
 </w:styles>
 </file>
 
@@ -13885,7 +13891,7 @@
 </file>
 
 <file path=customXml/itemProps1.xml><?xml version="1.0" encoding="utf-8"?>
-<ds:datastoreItem xmlns:ds="http://schemas.openxmlformats.org/officeDocument/2006/customXml" ds:itemID="{A8C6DACD-732E-1946-8C05-63D18DEE784A}">
+<ds:datastoreItem xmlns:ds="http://schemas.openxmlformats.org/officeDocument/2006/customXml" ds:itemID="{503E8DEF-32D7-104B-BFA2-9732CDEC5800}">
   <ds:schemaRefs>
     <ds:schemaRef ds:uri="http://schemas.openxmlformats.org/officeDocument/2006/bibliography"/>
   </ds:schemaRefs>

</xml_diff>

<commit_message>
attempt to resolve conflict with master
</commit_message>
<xml_diff>
--- a/api/template.docx
+++ b/api/template.docx
@@ -761,20 +761,10 @@
         </w:rPr>
         <w:t>{{table:priorities}}</w:t>
       </w:r>
-    </w:p>
-    <w:p>
-      <w:pPr>
-        <w:rPr>
-          <w:rFonts w:ascii="Calibri" w:eastAsia="Calibri" w:hAnsi="Calibri" w:cs="Calibri"/>
-          <w:b/>
-          <w:bCs/>
-          <w:color w:val="333333"/>
-          <w:sz w:val="28"/>
-          <w:szCs w:val="28"/>
-        </w:rPr>
-      </w:pPr>
       <w:bookmarkStart w:id="2" w:name="_qisommxqtwh2" w:colFirst="0" w:colLast="0"/>
+      <w:bookmarkStart w:id="3" w:name="_GoBack"/>
       <w:bookmarkEnd w:id="2"/>
+      <w:bookmarkEnd w:id="3"/>
       <w:r>
         <w:rPr>
           <w:rFonts w:ascii="Calibri" w:eastAsia="Calibri" w:hAnsi="Calibri" w:cs="Calibri"/>
@@ -822,8 +812,8 @@
           <w:szCs w:val="24"/>
         </w:rPr>
       </w:pPr>
-      <w:bookmarkStart w:id="3" w:name="_njltyqubju01" w:colFirst="0" w:colLast="0"/>
-      <w:bookmarkEnd w:id="3"/>
+      <w:bookmarkStart w:id="4" w:name="_njltyqubju01" w:colFirst="0" w:colLast="0"/>
+      <w:bookmarkEnd w:id="4"/>
       <w:r>
         <w:rPr>
           <w:rFonts w:ascii="Calibri" w:eastAsia="Calibri" w:hAnsi="Calibri" w:cs="Calibri"/>
@@ -910,8 +900,8 @@
         </w:rPr>
         <w:t>{{INDICATORS}}</w:t>
       </w:r>
-      <w:bookmarkStart w:id="4" w:name="_7hn4qmarsl55" w:colFirst="0" w:colLast="0"/>
-      <w:bookmarkEnd w:id="4"/>
+      <w:bookmarkStart w:id="5" w:name="_7hn4qmarsl55" w:colFirst="0" w:colLast="0"/>
+      <w:bookmarkEnd w:id="5"/>
     </w:p>
     <w:p>
       <w:pPr>
@@ -979,8 +969,8 @@
           <w:szCs w:val="24"/>
         </w:rPr>
       </w:pPr>
-      <w:bookmarkStart w:id="5" w:name="_vfv3vhs1u8zh" w:colFirst="0" w:colLast="0"/>
-      <w:bookmarkEnd w:id="5"/>
+      <w:bookmarkStart w:id="6" w:name="_vfv3vhs1u8zh" w:colFirst="0" w:colLast="0"/>
+      <w:bookmarkEnd w:id="6"/>
       <w:r>
         <w:rPr>
           <w:rFonts w:ascii="Calibri" w:eastAsia="Calibri" w:hAnsi="Calibri" w:cs="Calibri"/>
@@ -1053,8 +1043,8 @@
           <w:szCs w:val="24"/>
         </w:rPr>
       </w:pPr>
-      <w:bookmarkStart w:id="6" w:name="_vv7otamh85pf" w:colFirst="0" w:colLast="0"/>
-      <w:bookmarkEnd w:id="6"/>
+      <w:bookmarkStart w:id="7" w:name="_vv7otamh85pf" w:colFirst="0" w:colLast="0"/>
+      <w:bookmarkEnd w:id="7"/>
       <w:r>
         <w:rPr>
           <w:rFonts w:ascii="Calibri" w:eastAsia="Calibri" w:hAnsi="Calibri" w:cs="Calibri"/>
@@ -1139,8 +1129,8 @@
           <w:color w:val="333333"/>
         </w:rPr>
       </w:pPr>
-      <w:bookmarkStart w:id="7" w:name="_ca20d8dihywo" w:colFirst="0" w:colLast="0"/>
-      <w:bookmarkEnd w:id="7"/>
+      <w:bookmarkStart w:id="8" w:name="_ca20d8dihywo" w:colFirst="0" w:colLast="0"/>
+      <w:bookmarkEnd w:id="8"/>
       <w:r>
         <w:rPr>
           <w:rFonts w:ascii="Calibri" w:eastAsia="Calibri" w:hAnsi="Calibri" w:cs="Calibri"/>
@@ -1164,8 +1154,8 @@
           <w:szCs w:val="24"/>
         </w:rPr>
       </w:pPr>
-      <w:bookmarkStart w:id="8" w:name="_a1ytnl6sgu9x" w:colFirst="0" w:colLast="0"/>
-      <w:bookmarkEnd w:id="8"/>
+      <w:bookmarkStart w:id="9" w:name="_a1ytnl6sgu9x" w:colFirst="0" w:colLast="0"/>
+      <w:bookmarkEnd w:id="9"/>
       <w:r>
         <w:rPr>
           <w:rFonts w:ascii="Calibri" w:eastAsia="Calibri" w:hAnsi="Calibri" w:cs="Calibri"/>
@@ -1190,8 +1180,8 @@
           <w:color w:val="333333"/>
         </w:rPr>
       </w:pPr>
-      <w:bookmarkStart w:id="9" w:name="_51kemobqovsy" w:colFirst="0" w:colLast="0"/>
-      <w:bookmarkEnd w:id="9"/>
+      <w:bookmarkStart w:id="10" w:name="_51kemobqovsy" w:colFirst="0" w:colLast="0"/>
+      <w:bookmarkEnd w:id="10"/>
       <w:r>
         <w:rPr>
           <w:rFonts w:ascii="Calibri" w:eastAsia="Calibri" w:hAnsi="Calibri" w:cs="Calibri"/>
@@ -1216,8 +1206,8 @@
           <w:szCs w:val="24"/>
         </w:rPr>
       </w:pPr>
-      <w:bookmarkStart w:id="10" w:name="_6o8u7emblwbs" w:colFirst="0" w:colLast="0"/>
-      <w:bookmarkEnd w:id="10"/>
+      <w:bookmarkStart w:id="11" w:name="_6o8u7emblwbs" w:colFirst="0" w:colLast="0"/>
+      <w:bookmarkEnd w:id="11"/>
       <w:r>
         <w:rPr>
           <w:rFonts w:ascii="Calibri" w:eastAsia="Calibri" w:hAnsi="Calibri" w:cs="Calibri"/>
@@ -1225,19 +1215,8 @@
           <w:sz w:val="24"/>
           <w:szCs w:val="24"/>
         </w:rPr>
-        <w:t xml:space="preserve">Conserved lands </w:t>
+        <w:t>Conserved lands ownership</w:t>
       </w:r>
-      <w:bookmarkStart w:id="11" w:name="_GoBack"/>
-      <w:r>
-        <w:rPr>
-          <w:rFonts w:ascii="Calibri" w:eastAsia="Calibri" w:hAnsi="Calibri" w:cs="Calibri"/>
-          <w:color w:val="333333"/>
-          <w:sz w:val="24"/>
-          <w:szCs w:val="24"/>
-        </w:rPr>
-        <w:t>ownership</w:t>
-      </w:r>
-      <w:bookmarkEnd w:id="11"/>
     </w:p>
     <w:p>
       <w:pPr>
@@ -13610,6 +13589,26 @@
       <w:szCs w:val="20"/>
     </w:rPr>
   </w:style>
+  <w:style w:type="paragraph" w:customStyle="1" w:styleId="TableCaption">
+    <w:name w:val="TableCaption"/>
+    <w:basedOn w:val="Normal1"/>
+    <w:qFormat/>
+    <w:rsid w:val="005D2D10"/>
+    <w:pPr>
+      <w:pBdr>
+        <w:top w:val="none" w:sz="0" w:space="9" w:color="auto"/>
+      </w:pBdr>
+      <w:shd w:val="clear" w:color="auto" w:fill="FFFFFF"/>
+      <w:spacing w:line="240" w:lineRule="auto"/>
+    </w:pPr>
+    <w:rPr>
+      <w:rFonts w:ascii="Calibri" w:eastAsia="Calibri" w:hAnsi="Calibri" w:cs="Calibri"/>
+      <w:b/>
+      <w:color w:val="333333"/>
+      <w:sz w:val="18"/>
+      <w:szCs w:val="18"/>
+    </w:rPr>
+  </w:style>
 </w:styles>
 </file>
 
@@ -13938,7 +13937,7 @@
 </file>
 
 <file path=customXml/itemProps1.xml><?xml version="1.0" encoding="utf-8"?>
-<ds:datastoreItem xmlns:ds="http://schemas.openxmlformats.org/officeDocument/2006/customXml" ds:itemID="{D02BD945-8B5C-C54D-B3E8-8704217E282A}">
+<ds:datastoreItem xmlns:ds="http://schemas.openxmlformats.org/officeDocument/2006/customXml" ds:itemID="{AC244DC8-FCAA-E449-A104-6DC6846498A5}">
   <ds:schemaRefs>
     <ds:schemaRef ds:uri="http://schemas.openxmlformats.org/officeDocument/2006/bibliography"/>
   </ds:schemaRefs>

</xml_diff>

<commit_message>
apply tablecaption style to reconcile conflict
</commit_message>
<xml_diff>
--- a/api/template.docx
+++ b/api/template.docx
@@ -762,9 +762,7 @@
         <w:t>{{table:priorities}}</w:t>
       </w:r>
       <w:bookmarkStart w:id="2" w:name="_qisommxqtwh2" w:colFirst="0" w:colLast="0"/>
-      <w:bookmarkStart w:id="3" w:name="_GoBack"/>
       <w:bookmarkEnd w:id="2"/>
-      <w:bookmarkEnd w:id="3"/>
       <w:r>
         <w:rPr>
           <w:rFonts w:ascii="Calibri" w:eastAsia="Calibri" w:hAnsi="Calibri" w:cs="Calibri"/>
@@ -812,8 +810,8 @@
           <w:szCs w:val="24"/>
         </w:rPr>
       </w:pPr>
-      <w:bookmarkStart w:id="4" w:name="_njltyqubju01" w:colFirst="0" w:colLast="0"/>
-      <w:bookmarkEnd w:id="4"/>
+      <w:bookmarkStart w:id="3" w:name="_njltyqubju01" w:colFirst="0" w:colLast="0"/>
+      <w:bookmarkEnd w:id="3"/>
       <w:r>
         <w:rPr>
           <w:rFonts w:ascii="Calibri" w:eastAsia="Calibri" w:hAnsi="Calibri" w:cs="Calibri"/>
@@ -847,25 +845,14 @@
     </w:p>
     <w:p>
       <w:pPr>
-        <w:pStyle w:val="Normal1"/>
-        <w:pBdr>
-          <w:top w:val="none" w:sz="0" w:space="9" w:color="auto"/>
-        </w:pBdr>
-        <w:shd w:val="clear" w:color="auto" w:fill="FFFFFF"/>
-        <w:spacing w:line="312" w:lineRule="auto"/>
-        <w:rPr>
-          <w:rFonts w:ascii="Calibri" w:eastAsia="Calibri" w:hAnsi="Calibri" w:cs="Calibri"/>
-          <w:color w:val="333333"/>
-        </w:rPr>
-      </w:pPr>
+        <w:pStyle w:val="TableCaption"/>
+      </w:pPr>
+      <w:bookmarkStart w:id="4" w:name="_GoBack"/>
       <w:r>
-        <w:rPr>
-          <w:rFonts w:ascii="Calibri" w:eastAsia="Calibri" w:hAnsi="Calibri" w:cs="Calibri"/>
-          <w:color w:val="333333"/>
-        </w:rPr>
         <w:t>{{table:ecosystems}}</w:t>
       </w:r>
     </w:p>
+    <w:bookmarkEnd w:id="4"/>
     <w:p>
       <w:pPr>
         <w:pStyle w:val="Normal1"/>
@@ -13937,7 +13924,7 @@
 </file>
 
 <file path=customXml/itemProps1.xml><?xml version="1.0" encoding="utf-8"?>
-<ds:datastoreItem xmlns:ds="http://schemas.openxmlformats.org/officeDocument/2006/customXml" ds:itemID="{AC244DC8-FCAA-E449-A104-6DC6846498A5}">
+<ds:datastoreItem xmlns:ds="http://schemas.openxmlformats.org/officeDocument/2006/customXml" ds:itemID="{3B2944C6-C7EE-EF45-8EB1-0FDBA2F9608E}">
   <ds:schemaRefs>
     <ds:schemaRef ds:uri="http://schemas.openxmlformats.org/officeDocument/2006/bibliography"/>
   </ds:schemaRefs>

</xml_diff>

<commit_message>
update template with changes removed in last merge
</commit_message>
<xml_diff>
--- a/api/template.docx
+++ b/api/template.docx
@@ -448,14 +448,26 @@
     <w:p>
       <w:pPr>
         <w:pStyle w:val="Normal1"/>
+        <w:pBdr>
+          <w:top w:val="none" w:sz="0" w:space="9" w:color="auto"/>
+        </w:pBdr>
+        <w:shd w:val="clear" w:color="auto" w:fill="FFFFFF"/>
+        <w:spacing w:line="312" w:lineRule="auto"/>
+        <w:rPr>
+          <w:noProof/>
+          <w:sz w:val="18"/>
+          <w:szCs w:val="18"/>
+          <w:lang w:val="en-US"/>
+        </w:rPr>
       </w:pPr>
       <w:r>
         <w:rPr>
           <w:noProof/>
-          <w:highlight w:val="yellow"/>
+          <w:sz w:val="18"/>
+          <w:szCs w:val="18"/>
           <w:lang w:val="en-US"/>
         </w:rPr>
-        <w:t>TODO: MAP</w:t>
+        <w:t>{{map:priorities}}</w:t>
       </w:r>
     </w:p>
     <w:p>
@@ -472,7 +484,6 @@
           <w:rFonts w:ascii="Calibri" w:eastAsia="Calibri" w:hAnsi="Calibri" w:cs="Calibri"/>
           <w:color w:val="333333"/>
         </w:rPr>
-        <w:lastRenderedPageBreak/>
         <w:t>Map of blueprint priorities in {{value:summary_unit_name}}</w:t>
       </w:r>
     </w:p>
@@ -501,6 +512,7 @@
           <w:sz w:val="24"/>
           <w:szCs w:val="24"/>
         </w:rPr>
+        <w:lastRenderedPageBreak/>
         <w:t>Priority categories</w:t>
       </w:r>
     </w:p>
@@ -750,6 +762,27 @@
     </w:p>
     <w:p>
       <w:pPr>
+        <w:rPr>
+          <w:rFonts w:ascii="Calibri" w:eastAsia="Calibri" w:hAnsi="Calibri" w:cs="Calibri"/>
+          <w:b/>
+          <w:bCs/>
+          <w:color w:val="333333"/>
+          <w:sz w:val="28"/>
+          <w:szCs w:val="28"/>
+        </w:rPr>
+      </w:pPr>
+      <w:bookmarkStart w:id="2" w:name="_qisommxqtwh2" w:colFirst="0" w:colLast="0"/>
+      <w:bookmarkEnd w:id="2"/>
+      <w:r>
+        <w:rPr>
+          <w:rFonts w:ascii="Calibri" w:eastAsia="Calibri" w:hAnsi="Calibri" w:cs="Calibri"/>
+          <w:color w:val="333333"/>
+        </w:rPr>
+        <w:br w:type="page"/>
+      </w:r>
+    </w:p>
+    <w:p>
+      <w:pPr>
         <w:pStyle w:val="Heading1"/>
         <w:pBdr>
           <w:top w:val="none" w:sz="0" w:space="9" w:color="auto"/>
@@ -762,13 +795,12 @@
           <w:color w:val="333333"/>
         </w:rPr>
       </w:pPr>
-      <w:bookmarkStart w:id="2" w:name="_qisommxqtwh2" w:colFirst="0" w:colLast="0"/>
-      <w:bookmarkEnd w:id="2"/>
       <w:r>
         <w:rPr>
           <w:rFonts w:ascii="Calibri" w:eastAsia="Calibri" w:hAnsi="Calibri" w:cs="Calibri"/>
           <w:color w:val="333333"/>
         </w:rPr>
+        <w:lastRenderedPageBreak/>
         <w:t>Indicators</w:t>
       </w:r>
     </w:p>
@@ -825,8 +857,6 @@
       <w:pPr>
         <w:pStyle w:val="TableCaption"/>
       </w:pPr>
-      <w:bookmarkStart w:id="4" w:name="_GoBack"/>
-      <w:bookmarkEnd w:id="4"/>
       <w:r>
         <w:t>{{table:ecosystems}}</w:t>
       </w:r>
@@ -864,6 +894,27 @@
           <w:color w:val="333333"/>
         </w:rPr>
         <w:t>{{INDICATORS}}</w:t>
+      </w:r>
+    </w:p>
+    <w:p>
+      <w:pPr>
+        <w:rPr>
+          <w:rFonts w:ascii="Calibri" w:eastAsia="Calibri" w:hAnsi="Calibri" w:cs="Calibri"/>
+          <w:b/>
+          <w:bCs/>
+          <w:color w:val="333333"/>
+          <w:sz w:val="28"/>
+          <w:szCs w:val="28"/>
+        </w:rPr>
+      </w:pPr>
+      <w:bookmarkStart w:id="4" w:name="_7hn4qmarsl55" w:colFirst="0" w:colLast="0"/>
+      <w:bookmarkEnd w:id="4"/>
+      <w:r>
+        <w:rPr>
+          <w:rFonts w:ascii="Calibri" w:eastAsia="Calibri" w:hAnsi="Calibri" w:cs="Calibri"/>
+          <w:color w:val="333333"/>
+        </w:rPr>
+        <w:br w:type="page"/>
       </w:r>
     </w:p>
     <w:p>
@@ -880,7 +931,7 @@
           <w:color w:val="333333"/>
         </w:rPr>
       </w:pPr>
-      <w:bookmarkStart w:id="5" w:name="_7hn4qmarsl55" w:colFirst="0" w:colLast="0"/>
+      <w:bookmarkStart w:id="5" w:name="_GoBack"/>
       <w:bookmarkEnd w:id="5"/>
       <w:r>
         <w:rPr>
@@ -13891,7 +13942,7 @@
 </file>
 
 <file path=customXml/itemProps1.xml><?xml version="1.0" encoding="utf-8"?>
-<ds:datastoreItem xmlns:ds="http://schemas.openxmlformats.org/officeDocument/2006/customXml" ds:itemID="{503E8DEF-32D7-104B-BFA2-9732CDEC5800}">
+<ds:datastoreItem xmlns:ds="http://schemas.openxmlformats.org/officeDocument/2006/customXml" ds:itemID="{58C90926-619A-FD4F-AD75-DFDEFCD2722B}">
   <ds:schemaRefs>
     <ds:schemaRef ds:uri="http://schemas.openxmlformats.org/officeDocument/2006/bibliography"/>
   </ds:schemaRefs>

</xml_diff>

<commit_message>
WIP: adding high and low to indicator tables
</commit_message>
<xml_diff>
--- a/api/template.docx
+++ b/api/template.docx
@@ -931,8 +931,6 @@
           <w:color w:val="333333"/>
         </w:rPr>
       </w:pPr>
-      <w:bookmarkStart w:id="5" w:name="_GoBack"/>
-      <w:bookmarkEnd w:id="5"/>
       <w:r>
         <w:rPr>
           <w:rFonts w:ascii="Calibri" w:eastAsia="Calibri" w:hAnsi="Calibri" w:cs="Calibri"/>
@@ -958,8 +956,8 @@
           <w:szCs w:val="24"/>
         </w:rPr>
       </w:pPr>
-      <w:bookmarkStart w:id="6" w:name="_vfv3vhs1u8zh" w:colFirst="0" w:colLast="0"/>
-      <w:bookmarkEnd w:id="6"/>
+      <w:bookmarkStart w:id="5" w:name="_vfv3vhs1u8zh" w:colFirst="0" w:colLast="0"/>
+      <w:bookmarkEnd w:id="5"/>
       <w:r>
         <w:rPr>
           <w:rFonts w:ascii="Calibri" w:eastAsia="Calibri" w:hAnsi="Calibri" w:cs="Calibri"/>
@@ -1032,8 +1030,8 @@
           <w:szCs w:val="24"/>
         </w:rPr>
       </w:pPr>
-      <w:bookmarkStart w:id="7" w:name="_vv7otamh85pf" w:colFirst="0" w:colLast="0"/>
-      <w:bookmarkEnd w:id="7"/>
+      <w:bookmarkStart w:id="6" w:name="_vv7otamh85pf" w:colFirst="0" w:colLast="0"/>
+      <w:bookmarkEnd w:id="6"/>
       <w:r>
         <w:rPr>
           <w:rFonts w:ascii="Calibri" w:eastAsia="Calibri" w:hAnsi="Calibri" w:cs="Calibri"/>
@@ -1118,8 +1116,8 @@
           <w:color w:val="333333"/>
         </w:rPr>
       </w:pPr>
-      <w:bookmarkStart w:id="8" w:name="_ca20d8dihywo" w:colFirst="0" w:colLast="0"/>
-      <w:bookmarkEnd w:id="8"/>
+      <w:bookmarkStart w:id="7" w:name="_ca20d8dihywo" w:colFirst="0" w:colLast="0"/>
+      <w:bookmarkEnd w:id="7"/>
       <w:r>
         <w:rPr>
           <w:rFonts w:ascii="Calibri" w:eastAsia="Calibri" w:hAnsi="Calibri" w:cs="Calibri"/>
@@ -1143,8 +1141,8 @@
           <w:szCs w:val="24"/>
         </w:rPr>
       </w:pPr>
-      <w:bookmarkStart w:id="9" w:name="_a1ytnl6sgu9x" w:colFirst="0" w:colLast="0"/>
-      <w:bookmarkEnd w:id="9"/>
+      <w:bookmarkStart w:id="8" w:name="_a1ytnl6sgu9x" w:colFirst="0" w:colLast="0"/>
+      <w:bookmarkEnd w:id="8"/>
       <w:r>
         <w:rPr>
           <w:rFonts w:ascii="Calibri" w:eastAsia="Calibri" w:hAnsi="Calibri" w:cs="Calibri"/>
@@ -1169,8 +1167,8 @@
           <w:color w:val="333333"/>
         </w:rPr>
       </w:pPr>
-      <w:bookmarkStart w:id="10" w:name="_51kemobqovsy" w:colFirst="0" w:colLast="0"/>
-      <w:bookmarkEnd w:id="10"/>
+      <w:bookmarkStart w:id="9" w:name="_51kemobqovsy" w:colFirst="0" w:colLast="0"/>
+      <w:bookmarkEnd w:id="9"/>
       <w:r>
         <w:rPr>
           <w:rFonts w:ascii="Calibri" w:eastAsia="Calibri" w:hAnsi="Calibri" w:cs="Calibri"/>
@@ -1195,8 +1193,8 @@
           <w:szCs w:val="24"/>
         </w:rPr>
       </w:pPr>
-      <w:bookmarkStart w:id="11" w:name="_6o8u7emblwbs" w:colFirst="0" w:colLast="0"/>
-      <w:bookmarkEnd w:id="11"/>
+      <w:bookmarkStart w:id="10" w:name="_6o8u7emblwbs" w:colFirst="0" w:colLast="0"/>
+      <w:bookmarkEnd w:id="10"/>
       <w:r>
         <w:rPr>
           <w:rFonts w:ascii="Calibri" w:eastAsia="Calibri" w:hAnsi="Calibri" w:cs="Calibri"/>
@@ -1288,8 +1286,8 @@
           <w:szCs w:val="24"/>
         </w:rPr>
       </w:pPr>
-      <w:bookmarkStart w:id="12" w:name="_il78auds0hi7" w:colFirst="0" w:colLast="0"/>
-      <w:bookmarkEnd w:id="12"/>
+      <w:bookmarkStart w:id="11" w:name="_il78auds0hi7" w:colFirst="0" w:colLast="0"/>
+      <w:bookmarkEnd w:id="11"/>
       <w:r>
         <w:rPr>
           <w:rFonts w:ascii="Calibri" w:eastAsia="Calibri" w:hAnsi="Calibri" w:cs="Calibri"/>
@@ -1365,6 +1363,8 @@
         </w:rPr>
         <w:t>{{table:protection}}</w:t>
       </w:r>
+      <w:bookmarkStart w:id="12" w:name="_GoBack"/>
+      <w:bookmarkEnd w:id="12"/>
     </w:p>
     <w:sectPr>
       <w:pgSz w:w="12240" w:h="15840"/>
@@ -13942,7 +13942,7 @@
 </file>
 
 <file path=customXml/itemProps1.xml><?xml version="1.0" encoding="utf-8"?>
-<ds:datastoreItem xmlns:ds="http://schemas.openxmlformats.org/officeDocument/2006/customXml" ds:itemID="{58C90926-619A-FD4F-AD75-DFDEFCD2722B}">
+<ds:datastoreItem xmlns:ds="http://schemas.openxmlformats.org/officeDocument/2006/customXml" ds:itemID="{B8C66D4E-674B-8945-BB92-17545DB845AF}">
   <ds:schemaRefs>
     <ds:schemaRef ds:uri="http://schemas.openxmlformats.org/officeDocument/2006/bibliography"/>
   </ds:schemaRefs>

</xml_diff>

<commit_message>
Add priority maps to reports (#76)
</commit_message>
<xml_diff>
--- a/api/template.docx
+++ b/api/template.docx
@@ -448,14 +448,26 @@
     <w:p>
       <w:pPr>
         <w:pStyle w:val="Normal1"/>
+        <w:pBdr>
+          <w:top w:val="none" w:sz="0" w:space="9" w:color="auto"/>
+        </w:pBdr>
+        <w:shd w:val="clear" w:color="auto" w:fill="FFFFFF"/>
+        <w:spacing w:line="312" w:lineRule="auto"/>
+        <w:rPr>
+          <w:noProof/>
+          <w:sz w:val="18"/>
+          <w:szCs w:val="18"/>
+          <w:lang w:val="en-US"/>
+        </w:rPr>
       </w:pPr>
       <w:r>
         <w:rPr>
           <w:noProof/>
-          <w:highlight w:val="yellow"/>
+          <w:sz w:val="18"/>
+          <w:szCs w:val="18"/>
           <w:lang w:val="en-US"/>
         </w:rPr>
-        <w:t>TODO: MAP</w:t>
+        <w:t>{{map:priorities}}</w:t>
       </w:r>
     </w:p>
     <w:p>
@@ -472,7 +484,6 @@
           <w:rFonts w:ascii="Calibri" w:eastAsia="Calibri" w:hAnsi="Calibri" w:cs="Calibri"/>
           <w:color w:val="333333"/>
         </w:rPr>
-        <w:lastRenderedPageBreak/>
         <w:t>Map of blueprint priorities in {{value:summary_unit_name}}</w:t>
       </w:r>
     </w:p>
@@ -501,6 +512,7 @@
           <w:sz w:val="24"/>
           <w:szCs w:val="24"/>
         </w:rPr>
+        <w:lastRenderedPageBreak/>
         <w:t>Priority categories</w:t>
       </w:r>
     </w:p>
@@ -750,6 +762,27 @@
     </w:p>
     <w:p>
       <w:pPr>
+        <w:rPr>
+          <w:rFonts w:ascii="Calibri" w:eastAsia="Calibri" w:hAnsi="Calibri" w:cs="Calibri"/>
+          <w:b/>
+          <w:bCs/>
+          <w:color w:val="333333"/>
+          <w:sz w:val="28"/>
+          <w:szCs w:val="28"/>
+        </w:rPr>
+      </w:pPr>
+      <w:bookmarkStart w:id="2" w:name="_qisommxqtwh2" w:colFirst="0" w:colLast="0"/>
+      <w:bookmarkEnd w:id="2"/>
+      <w:r>
+        <w:rPr>
+          <w:rFonts w:ascii="Calibri" w:eastAsia="Calibri" w:hAnsi="Calibri" w:cs="Calibri"/>
+          <w:color w:val="333333"/>
+        </w:rPr>
+        <w:br w:type="page"/>
+      </w:r>
+    </w:p>
+    <w:p>
+      <w:pPr>
         <w:pStyle w:val="Heading1"/>
         <w:pBdr>
           <w:top w:val="none" w:sz="0" w:space="9" w:color="auto"/>
@@ -762,13 +795,12 @@
           <w:color w:val="333333"/>
         </w:rPr>
       </w:pPr>
-      <w:bookmarkStart w:id="2" w:name="_qisommxqtwh2" w:colFirst="0" w:colLast="0"/>
-      <w:bookmarkEnd w:id="2"/>
       <w:r>
         <w:rPr>
           <w:rFonts w:ascii="Calibri" w:eastAsia="Calibri" w:hAnsi="Calibri" w:cs="Calibri"/>
           <w:color w:val="333333"/>
         </w:rPr>
+        <w:lastRenderedPageBreak/>
         <w:t>Indicators</w:t>
       </w:r>
     </w:p>
@@ -825,8 +857,6 @@
       <w:pPr>
         <w:pStyle w:val="TableCaption"/>
       </w:pPr>
-      <w:bookmarkStart w:id="4" w:name="_GoBack"/>
-      <w:bookmarkEnd w:id="4"/>
       <w:r>
         <w:t>{{table:ecosystems}}</w:t>
       </w:r>
@@ -864,6 +894,27 @@
           <w:color w:val="333333"/>
         </w:rPr>
         <w:t>{{INDICATORS}}</w:t>
+      </w:r>
+    </w:p>
+    <w:p>
+      <w:pPr>
+        <w:rPr>
+          <w:rFonts w:ascii="Calibri" w:eastAsia="Calibri" w:hAnsi="Calibri" w:cs="Calibri"/>
+          <w:b/>
+          <w:bCs/>
+          <w:color w:val="333333"/>
+          <w:sz w:val="28"/>
+          <w:szCs w:val="28"/>
+        </w:rPr>
+      </w:pPr>
+      <w:bookmarkStart w:id="4" w:name="_7hn4qmarsl55" w:colFirst="0" w:colLast="0"/>
+      <w:bookmarkEnd w:id="4"/>
+      <w:r>
+        <w:rPr>
+          <w:rFonts w:ascii="Calibri" w:eastAsia="Calibri" w:hAnsi="Calibri" w:cs="Calibri"/>
+          <w:color w:val="333333"/>
+        </w:rPr>
+        <w:br w:type="page"/>
       </w:r>
     </w:p>
     <w:p>
@@ -880,8 +931,6 @@
           <w:color w:val="333333"/>
         </w:rPr>
       </w:pPr>
-      <w:bookmarkStart w:id="5" w:name="_7hn4qmarsl55" w:colFirst="0" w:colLast="0"/>
-      <w:bookmarkEnd w:id="5"/>
       <w:r>
         <w:rPr>
           <w:rFonts w:ascii="Calibri" w:eastAsia="Calibri" w:hAnsi="Calibri" w:cs="Calibri"/>
@@ -907,8 +956,8 @@
           <w:szCs w:val="24"/>
         </w:rPr>
       </w:pPr>
-      <w:bookmarkStart w:id="6" w:name="_vfv3vhs1u8zh" w:colFirst="0" w:colLast="0"/>
-      <w:bookmarkEnd w:id="6"/>
+      <w:bookmarkStart w:id="5" w:name="_vfv3vhs1u8zh" w:colFirst="0" w:colLast="0"/>
+      <w:bookmarkEnd w:id="5"/>
       <w:r>
         <w:rPr>
           <w:rFonts w:ascii="Calibri" w:eastAsia="Calibri" w:hAnsi="Calibri" w:cs="Calibri"/>
@@ -981,8 +1030,8 @@
           <w:szCs w:val="24"/>
         </w:rPr>
       </w:pPr>
-      <w:bookmarkStart w:id="7" w:name="_vv7otamh85pf" w:colFirst="0" w:colLast="0"/>
-      <w:bookmarkEnd w:id="7"/>
+      <w:bookmarkStart w:id="6" w:name="_vv7otamh85pf" w:colFirst="0" w:colLast="0"/>
+      <w:bookmarkEnd w:id="6"/>
       <w:r>
         <w:rPr>
           <w:rFonts w:ascii="Calibri" w:eastAsia="Calibri" w:hAnsi="Calibri" w:cs="Calibri"/>
@@ -1067,8 +1116,8 @@
           <w:color w:val="333333"/>
         </w:rPr>
       </w:pPr>
-      <w:bookmarkStart w:id="8" w:name="_ca20d8dihywo" w:colFirst="0" w:colLast="0"/>
-      <w:bookmarkEnd w:id="8"/>
+      <w:bookmarkStart w:id="7" w:name="_ca20d8dihywo" w:colFirst="0" w:colLast="0"/>
+      <w:bookmarkEnd w:id="7"/>
       <w:r>
         <w:rPr>
           <w:rFonts w:ascii="Calibri" w:eastAsia="Calibri" w:hAnsi="Calibri" w:cs="Calibri"/>
@@ -1092,8 +1141,8 @@
           <w:szCs w:val="24"/>
         </w:rPr>
       </w:pPr>
-      <w:bookmarkStart w:id="9" w:name="_a1ytnl6sgu9x" w:colFirst="0" w:colLast="0"/>
-      <w:bookmarkEnd w:id="9"/>
+      <w:bookmarkStart w:id="8" w:name="_a1ytnl6sgu9x" w:colFirst="0" w:colLast="0"/>
+      <w:bookmarkEnd w:id="8"/>
       <w:r>
         <w:rPr>
           <w:rFonts w:ascii="Calibri" w:eastAsia="Calibri" w:hAnsi="Calibri" w:cs="Calibri"/>
@@ -1118,8 +1167,8 @@
           <w:color w:val="333333"/>
         </w:rPr>
       </w:pPr>
-      <w:bookmarkStart w:id="10" w:name="_51kemobqovsy" w:colFirst="0" w:colLast="0"/>
-      <w:bookmarkEnd w:id="10"/>
+      <w:bookmarkStart w:id="9" w:name="_51kemobqovsy" w:colFirst="0" w:colLast="0"/>
+      <w:bookmarkEnd w:id="9"/>
       <w:r>
         <w:rPr>
           <w:rFonts w:ascii="Calibri" w:eastAsia="Calibri" w:hAnsi="Calibri" w:cs="Calibri"/>
@@ -1144,8 +1193,8 @@
           <w:szCs w:val="24"/>
         </w:rPr>
       </w:pPr>
-      <w:bookmarkStart w:id="11" w:name="_6o8u7emblwbs" w:colFirst="0" w:colLast="0"/>
-      <w:bookmarkEnd w:id="11"/>
+      <w:bookmarkStart w:id="10" w:name="_6o8u7emblwbs" w:colFirst="0" w:colLast="0"/>
+      <w:bookmarkEnd w:id="10"/>
       <w:r>
         <w:rPr>
           <w:rFonts w:ascii="Calibri" w:eastAsia="Calibri" w:hAnsi="Calibri" w:cs="Calibri"/>
@@ -1237,8 +1286,8 @@
           <w:szCs w:val="24"/>
         </w:rPr>
       </w:pPr>
-      <w:bookmarkStart w:id="12" w:name="_il78auds0hi7" w:colFirst="0" w:colLast="0"/>
-      <w:bookmarkEnd w:id="12"/>
+      <w:bookmarkStart w:id="11" w:name="_il78auds0hi7" w:colFirst="0" w:colLast="0"/>
+      <w:bookmarkEnd w:id="11"/>
       <w:r>
         <w:rPr>
           <w:rFonts w:ascii="Calibri" w:eastAsia="Calibri" w:hAnsi="Calibri" w:cs="Calibri"/>
@@ -1314,6 +1363,8 @@
         </w:rPr>
         <w:t>{{table:protection}}</w:t>
       </w:r>
+      <w:bookmarkStart w:id="12" w:name="_GoBack"/>
+      <w:bookmarkEnd w:id="12"/>
     </w:p>
     <w:sectPr>
       <w:pgSz w:w="12240" w:h="15840"/>
@@ -13891,7 +13942,7 @@
 </file>
 
 <file path=customXml/itemProps1.xml><?xml version="1.0" encoding="utf-8"?>
-<ds:datastoreItem xmlns:ds="http://schemas.openxmlformats.org/officeDocument/2006/customXml" ds:itemID="{503E8DEF-32D7-104B-BFA2-9732CDEC5800}">
+<ds:datastoreItem xmlns:ds="http://schemas.openxmlformats.org/officeDocument/2006/customXml" ds:itemID="{B8C66D4E-674B-8945-BB92-17545DB845AF}">
   <ds:schemaRefs>
     <ds:schemaRef ds:uri="http://schemas.openxmlformats.org/officeDocument/2006/bibliography"/>
   </ds:schemaRefs>

</xml_diff>

<commit_message>
Update template per feedback from SALCC
</commit_message>
<xml_diff>
--- a/api/template.docx
+++ b/api/template.docx
@@ -59,7 +59,25 @@
           <w:sz w:val="24"/>
           <w:szCs w:val="24"/>
         </w:rPr>
-        <w:t>. {{value:acres}}</w:t>
+        <w:t>. {{</w:t>
+      </w:r>
+      <w:proofErr w:type="spellStart"/>
+      <w:r>
+        <w:rPr>
+          <w:color w:val="A6A6A6" w:themeColor="background1" w:themeShade="A6"/>
+          <w:sz w:val="24"/>
+          <w:szCs w:val="24"/>
+        </w:rPr>
+        <w:t>value:acres</w:t>
+      </w:r>
+      <w:proofErr w:type="spellEnd"/>
+      <w:r>
+        <w:rPr>
+          <w:color w:val="A6A6A6" w:themeColor="background1" w:themeShade="A6"/>
+          <w:sz w:val="24"/>
+          <w:szCs w:val="24"/>
+        </w:rPr>
+        <w:t>}}</w:t>
       </w:r>
       <w:r>
         <w:rPr>
@@ -88,6 +106,342 @@
     </w:p>
     <w:p>
       <w:pPr>
+        <w:pStyle w:val="Heading1"/>
+        <w:rPr>
+          <w:color w:val="auto"/>
+          <w:sz w:val="22"/>
+          <w:szCs w:val="20"/>
+        </w:rPr>
+      </w:pPr>
+      <w:r>
+        <w:rPr>
+          <w:color w:val="auto"/>
+        </w:rPr>
+        <w:t>Contents of this Report</w:t>
+      </w:r>
+    </w:p>
+    <w:p>
+      <w:pPr>
+        <w:pStyle w:val="ListParagraph"/>
+        <w:numPr>
+          <w:ilvl w:val="0"/>
+          <w:numId w:val="20"/>
+        </w:numPr>
+        <w:rPr>
+          <w:rFonts w:asciiTheme="majorHAnsi" w:hAnsiTheme="majorHAnsi"/>
+          <w:sz w:val="24"/>
+        </w:rPr>
+      </w:pPr>
+      <w:r>
+        <w:rPr>
+          <w:rFonts w:asciiTheme="majorHAnsi" w:hAnsiTheme="majorHAnsi"/>
+          <w:sz w:val="24"/>
+        </w:rPr>
+        <w:t>The Blueprint</w:t>
+      </w:r>
+    </w:p>
+    <w:p>
+      <w:pPr>
+        <w:pStyle w:val="ListParagraph"/>
+        <w:numPr>
+          <w:ilvl w:val="1"/>
+          <w:numId w:val="20"/>
+        </w:numPr>
+        <w:rPr>
+          <w:rFonts w:asciiTheme="majorHAnsi" w:hAnsiTheme="majorHAnsi"/>
+          <w:sz w:val="24"/>
+        </w:rPr>
+      </w:pPr>
+      <w:r>
+        <w:rPr>
+          <w:rFonts w:asciiTheme="majorHAnsi" w:hAnsiTheme="majorHAnsi"/>
+          <w:sz w:val="24"/>
+        </w:rPr>
+        <w:t>Introduction to the Blueprint</w:t>
+      </w:r>
+    </w:p>
+    <w:p>
+      <w:pPr>
+        <w:pStyle w:val="ListParagraph"/>
+        <w:numPr>
+          <w:ilvl w:val="1"/>
+          <w:numId w:val="20"/>
+        </w:numPr>
+        <w:rPr>
+          <w:rFonts w:asciiTheme="majorHAnsi" w:hAnsiTheme="majorHAnsi"/>
+          <w:sz w:val="24"/>
+        </w:rPr>
+      </w:pPr>
+      <w:r>
+        <w:rPr>
+          <w:rFonts w:asciiTheme="majorHAnsi" w:hAnsiTheme="majorHAnsi"/>
+          <w:sz w:val="24"/>
+        </w:rPr>
+        <w:t xml:space="preserve">Blueprint priorities </w:t>
+      </w:r>
+    </w:p>
+    <w:p>
+      <w:pPr>
+        <w:pStyle w:val="ListParagraph"/>
+        <w:numPr>
+          <w:ilvl w:val="0"/>
+          <w:numId w:val="20"/>
+        </w:numPr>
+        <w:rPr>
+          <w:rFonts w:asciiTheme="majorHAnsi" w:hAnsiTheme="majorHAnsi"/>
+          <w:sz w:val="24"/>
+        </w:rPr>
+      </w:pPr>
+      <w:r>
+        <w:rPr>
+          <w:rFonts w:asciiTheme="majorHAnsi" w:hAnsiTheme="majorHAnsi"/>
+          <w:sz w:val="24"/>
+        </w:rPr>
+        <w:t>The indicators</w:t>
+      </w:r>
+    </w:p>
+    <w:p>
+      <w:pPr>
+        <w:pStyle w:val="ListParagraph"/>
+        <w:numPr>
+          <w:ilvl w:val="1"/>
+          <w:numId w:val="20"/>
+        </w:numPr>
+        <w:rPr>
+          <w:rFonts w:asciiTheme="majorHAnsi" w:hAnsiTheme="majorHAnsi"/>
+          <w:sz w:val="24"/>
+        </w:rPr>
+      </w:pPr>
+      <w:r>
+        <w:rPr>
+          <w:rFonts w:asciiTheme="majorHAnsi" w:hAnsiTheme="majorHAnsi"/>
+          <w:sz w:val="24"/>
+        </w:rPr>
+        <w:t>Introduction to the indicators</w:t>
+      </w:r>
+    </w:p>
+    <w:p>
+      <w:pPr>
+        <w:pStyle w:val="ListParagraph"/>
+        <w:numPr>
+          <w:ilvl w:val="1"/>
+          <w:numId w:val="20"/>
+        </w:numPr>
+        <w:rPr>
+          <w:rFonts w:asciiTheme="majorHAnsi" w:hAnsiTheme="majorHAnsi"/>
+          <w:sz w:val="24"/>
+        </w:rPr>
+      </w:pPr>
+      <w:r>
+        <w:rPr>
+          <w:rFonts w:asciiTheme="majorHAnsi" w:hAnsiTheme="majorHAnsi"/>
+          <w:sz w:val="24"/>
+        </w:rPr>
+        <w:t xml:space="preserve">Indicator values </w:t>
+      </w:r>
+    </w:p>
+    <w:p>
+      <w:pPr>
+        <w:pStyle w:val="ListParagraph"/>
+        <w:numPr>
+          <w:ilvl w:val="0"/>
+          <w:numId w:val="20"/>
+        </w:numPr>
+        <w:rPr>
+          <w:rFonts w:asciiTheme="majorHAnsi" w:hAnsiTheme="majorHAnsi"/>
+          <w:sz w:val="24"/>
+        </w:rPr>
+      </w:pPr>
+      <w:r>
+        <w:rPr>
+          <w:rFonts w:asciiTheme="majorHAnsi" w:hAnsiTheme="majorHAnsi"/>
+          <w:sz w:val="24"/>
+        </w:rPr>
+        <w:t>Threats</w:t>
+      </w:r>
+    </w:p>
+    <w:p>
+      <w:pPr>
+        <w:pStyle w:val="ListParagraph"/>
+        <w:numPr>
+          <w:ilvl w:val="1"/>
+          <w:numId w:val="20"/>
+        </w:numPr>
+        <w:rPr>
+          <w:rFonts w:asciiTheme="majorHAnsi" w:hAnsiTheme="majorHAnsi"/>
+          <w:sz w:val="24"/>
+        </w:rPr>
+      </w:pPr>
+      <w:r>
+        <w:rPr>
+          <w:rFonts w:asciiTheme="majorHAnsi" w:hAnsiTheme="majorHAnsi"/>
+          <w:sz w:val="24"/>
+        </w:rPr>
+        <w:t xml:space="preserve">Sea-level rise projections </w:t>
+      </w:r>
+    </w:p>
+    <w:p>
+      <w:pPr>
+        <w:pStyle w:val="ListParagraph"/>
+        <w:numPr>
+          <w:ilvl w:val="1"/>
+          <w:numId w:val="20"/>
+        </w:numPr>
+        <w:rPr>
+          <w:rFonts w:asciiTheme="majorHAnsi" w:hAnsiTheme="majorHAnsi"/>
+          <w:sz w:val="24"/>
+        </w:rPr>
+      </w:pPr>
+      <w:r>
+        <w:rPr>
+          <w:rFonts w:asciiTheme="majorHAnsi" w:hAnsiTheme="majorHAnsi"/>
+          <w:sz w:val="24"/>
+        </w:rPr>
+        <w:t xml:space="preserve">Urban growth projections </w:t>
+      </w:r>
+    </w:p>
+    <w:p>
+      <w:pPr>
+        <w:pStyle w:val="ListParagraph"/>
+        <w:numPr>
+          <w:ilvl w:val="0"/>
+          <w:numId w:val="20"/>
+        </w:numPr>
+        <w:rPr>
+          <w:rFonts w:asciiTheme="majorHAnsi" w:hAnsiTheme="majorHAnsi"/>
+          <w:sz w:val="24"/>
+        </w:rPr>
+      </w:pPr>
+      <w:r>
+        <w:rPr>
+          <w:rFonts w:asciiTheme="majorHAnsi" w:hAnsiTheme="majorHAnsi"/>
+          <w:sz w:val="24"/>
+        </w:rPr>
+        <w:t>Partners</w:t>
+      </w:r>
+    </w:p>
+    <w:p>
+      <w:pPr>
+        <w:pStyle w:val="ListParagraph"/>
+        <w:numPr>
+          <w:ilvl w:val="1"/>
+          <w:numId w:val="20"/>
+        </w:numPr>
+        <w:rPr>
+          <w:rFonts w:asciiTheme="majorHAnsi" w:hAnsiTheme="majorHAnsi"/>
+          <w:sz w:val="24"/>
+        </w:rPr>
+      </w:pPr>
+      <w:r>
+        <w:rPr>
+          <w:rFonts w:asciiTheme="majorHAnsi" w:hAnsiTheme="majorHAnsi"/>
+          <w:sz w:val="24"/>
+        </w:rPr>
+        <w:t>Land trusts working in this area (by county)</w:t>
+      </w:r>
+    </w:p>
+    <w:p>
+      <w:pPr>
+        <w:pStyle w:val="ListParagraph"/>
+        <w:numPr>
+          <w:ilvl w:val="1"/>
+          <w:numId w:val="20"/>
+        </w:numPr>
+        <w:rPr>
+          <w:rFonts w:asciiTheme="majorHAnsi" w:hAnsiTheme="majorHAnsi"/>
+          <w:sz w:val="24"/>
+        </w:rPr>
+      </w:pPr>
+      <w:r>
+        <w:rPr>
+          <w:rFonts w:asciiTheme="majorHAnsi" w:hAnsiTheme="majorHAnsi"/>
+          <w:sz w:val="24"/>
+        </w:rPr>
+        <w:t xml:space="preserve">Regional and statewide conservation plans with priorities </w:t>
+      </w:r>
+    </w:p>
+    <w:p>
+      <w:pPr>
+        <w:pStyle w:val="ListParagraph"/>
+        <w:numPr>
+          <w:ilvl w:val="0"/>
+          <w:numId w:val="20"/>
+        </w:numPr>
+        <w:rPr>
+          <w:rFonts w:asciiTheme="majorHAnsi" w:hAnsiTheme="majorHAnsi"/>
+          <w:sz w:val="24"/>
+        </w:rPr>
+      </w:pPr>
+      <w:r>
+        <w:rPr>
+          <w:rFonts w:asciiTheme="majorHAnsi" w:hAnsiTheme="majorHAnsi"/>
+          <w:sz w:val="24"/>
+        </w:rPr>
+        <w:t>Ownership</w:t>
+      </w:r>
+    </w:p>
+    <w:p>
+      <w:pPr>
+        <w:pStyle w:val="ListParagraph"/>
+        <w:numPr>
+          <w:ilvl w:val="1"/>
+          <w:numId w:val="20"/>
+        </w:numPr>
+        <w:rPr>
+          <w:rFonts w:asciiTheme="majorHAnsi" w:hAnsiTheme="majorHAnsi"/>
+          <w:sz w:val="24"/>
+        </w:rPr>
+      </w:pPr>
+      <w:r>
+        <w:rPr>
+          <w:rFonts w:asciiTheme="majorHAnsi" w:hAnsiTheme="majorHAnsi"/>
+          <w:sz w:val="24"/>
+        </w:rPr>
+        <w:t xml:space="preserve">Conserved lands ownership </w:t>
+      </w:r>
+    </w:p>
+    <w:p>
+      <w:pPr>
+        <w:pStyle w:val="ListParagraph"/>
+        <w:numPr>
+          <w:ilvl w:val="1"/>
+          <w:numId w:val="20"/>
+        </w:numPr>
+        <w:rPr>
+          <w:rFonts w:asciiTheme="majorHAnsi" w:hAnsiTheme="majorHAnsi"/>
+          <w:sz w:val="24"/>
+        </w:rPr>
+      </w:pPr>
+      <w:r>
+        <w:rPr>
+          <w:rFonts w:asciiTheme="majorHAnsi" w:hAnsiTheme="majorHAnsi"/>
+          <w:sz w:val="24"/>
+        </w:rPr>
+        <w:t xml:space="preserve">Land protection status </w:t>
+      </w:r>
+    </w:p>
+    <w:p>
+      <w:pPr>
+        <w:rPr>
+          <w:rFonts w:ascii="Calibri" w:eastAsia="Calibri" w:hAnsi="Calibri" w:cs="Calibri"/>
+          <w:color w:val="333333"/>
+          <w:sz w:val="24"/>
+          <w:szCs w:val="24"/>
+          <w:lang w:val="en"/>
+        </w:rPr>
+      </w:pPr>
+      <w:r>
+        <w:rPr>
+          <w:rFonts w:ascii="Calibri" w:eastAsia="Calibri" w:hAnsi="Calibri" w:cs="Calibri"/>
+          <w:color w:val="333333"/>
+          <w:sz w:val="24"/>
+          <w:szCs w:val="24"/>
+        </w:rPr>
+        <w:br w:type="page"/>
+      </w:r>
+    </w:p>
+    <w:p>
+      <w:pPr>
         <w:pStyle w:val="Normal1"/>
         <w:pBdr>
           <w:top w:val="none" w:sz="0" w:space="9" w:color="auto"/>
@@ -101,22 +455,6 @@
           <w:szCs w:val="24"/>
         </w:rPr>
       </w:pPr>
-    </w:p>
-    <w:p>
-      <w:pPr>
-        <w:pStyle w:val="Normal1"/>
-        <w:pBdr>
-          <w:top w:val="none" w:sz="0" w:space="9" w:color="auto"/>
-        </w:pBdr>
-        <w:shd w:val="clear" w:color="auto" w:fill="FFFFFF"/>
-        <w:spacing w:line="312" w:lineRule="auto"/>
-        <w:rPr>
-          <w:rFonts w:ascii="Calibri" w:eastAsia="Calibri" w:hAnsi="Calibri" w:cs="Calibri"/>
-          <w:color w:val="333333"/>
-          <w:sz w:val="24"/>
-          <w:szCs w:val="24"/>
-        </w:rPr>
-      </w:pPr>
       <w:r>
         <w:rPr>
           <w:rFonts w:ascii="Calibri" w:eastAsia="Calibri" w:hAnsi="Calibri" w:cs="Calibri"/>
@@ -124,6 +462,7 @@
           <w:sz w:val="24"/>
           <w:szCs w:val="24"/>
         </w:rPr>
+        <w:lastRenderedPageBreak/>
         <w:t>The Conservation Blueprint is a living spatial plan to conserve natural and cultural resources for future generations. Blueprint 2.2 identifies priority areas for shared conservation action based on ecosystem indicator condition and connectivity. More than 500 people from over 150 different organizations have actively participated in its development so far.</w:t>
       </w:r>
     </w:p>
@@ -156,18 +495,35 @@
         </w:rPr>
         <w:t xml:space="preserve">For more information, </w:t>
       </w:r>
-      <w:hyperlink r:id="rId9">
-        <w:r>
-          <w:rPr>
-            <w:rFonts w:ascii="Calibri" w:eastAsia="Calibri" w:hAnsi="Calibri" w:cs="Calibri"/>
-            <w:color w:val="3182BD"/>
-            <w:sz w:val="24"/>
-            <w:szCs w:val="24"/>
-            <w:u w:val="single"/>
-          </w:rPr>
-          <w:t>visit the Blueprint webpage</w:t>
-        </w:r>
-      </w:hyperlink>
+      <w:r>
+        <w:fldChar w:fldCharType="begin"/>
+      </w:r>
+      <w:r>
+        <w:instrText xml:space="preserve"> HYPERLINK "http://www.southatlanticlcc.org/blueprint/" \h </w:instrText>
+      </w:r>
+      <w:r>
+        <w:fldChar w:fldCharType="separate"/>
+      </w:r>
+      <w:r>
+        <w:rPr>
+          <w:rFonts w:ascii="Calibri" w:eastAsia="Calibri" w:hAnsi="Calibri" w:cs="Calibri"/>
+          <w:color w:val="3182BD"/>
+          <w:sz w:val="24"/>
+          <w:szCs w:val="24"/>
+          <w:u w:val="single"/>
+        </w:rPr>
+        <w:t>visit the Blueprint webpage</w:t>
+      </w:r>
+      <w:r>
+        <w:rPr>
+          <w:rFonts w:ascii="Calibri" w:eastAsia="Calibri" w:hAnsi="Calibri" w:cs="Calibri"/>
+          <w:color w:val="3182BD"/>
+          <w:sz w:val="24"/>
+          <w:szCs w:val="24"/>
+          <w:u w:val="single"/>
+        </w:rPr>
+        <w:fldChar w:fldCharType="end"/>
+      </w:r>
       <w:r>
         <w:rPr>
           <w:rFonts w:ascii="Calibri" w:eastAsia="Calibri" w:hAnsi="Calibri" w:cs="Calibri"/>
@@ -177,18 +533,35 @@
         </w:rPr>
         <w:t xml:space="preserve">. On that page, you can </w:t>
       </w:r>
-      <w:hyperlink r:id="rId10">
-        <w:r>
-          <w:rPr>
-            <w:rFonts w:ascii="Calibri" w:eastAsia="Calibri" w:hAnsi="Calibri" w:cs="Calibri"/>
-            <w:color w:val="3182BD"/>
-            <w:sz w:val="24"/>
-            <w:szCs w:val="24"/>
-            <w:u w:val="single"/>
-          </w:rPr>
-          <w:t>see who’s using the Blueprint</w:t>
-        </w:r>
-      </w:hyperlink>
+      <w:r>
+        <w:fldChar w:fldCharType="begin"/>
+      </w:r>
+      <w:r>
+        <w:instrText xml:space="preserve"> HYPERLINK "http://southatlanticlcc.org/blueprint-users" \h </w:instrText>
+      </w:r>
+      <w:r>
+        <w:fldChar w:fldCharType="separate"/>
+      </w:r>
+      <w:r>
+        <w:rPr>
+          <w:rFonts w:ascii="Calibri" w:eastAsia="Calibri" w:hAnsi="Calibri" w:cs="Calibri"/>
+          <w:color w:val="3182BD"/>
+          <w:sz w:val="24"/>
+          <w:szCs w:val="24"/>
+          <w:u w:val="single"/>
+        </w:rPr>
+        <w:t>see who’s using the Blueprint</w:t>
+      </w:r>
+      <w:r>
+        <w:rPr>
+          <w:rFonts w:ascii="Calibri" w:eastAsia="Calibri" w:hAnsi="Calibri" w:cs="Calibri"/>
+          <w:color w:val="3182BD"/>
+          <w:sz w:val="24"/>
+          <w:szCs w:val="24"/>
+          <w:u w:val="single"/>
+        </w:rPr>
+        <w:fldChar w:fldCharType="end"/>
+      </w:r>
       <w:r>
         <w:rPr>
           <w:rFonts w:ascii="Calibri" w:eastAsia="Calibri" w:hAnsi="Calibri" w:cs="Calibri"/>
@@ -228,18 +601,35 @@
         </w:rPr>
         <w:t xml:space="preserve">If you want to overlay additional datasets, view indicator layers, and download Blueprint data, </w:t>
       </w:r>
-      <w:hyperlink r:id="rId11">
-        <w:r>
-          <w:rPr>
-            <w:rFonts w:ascii="Calibri" w:eastAsia="Calibri" w:hAnsi="Calibri" w:cs="Calibri"/>
-            <w:color w:val="3182BD"/>
-            <w:sz w:val="24"/>
-            <w:szCs w:val="24"/>
-            <w:u w:val="single"/>
-          </w:rPr>
-          <w:t>visit the Conservation Planning Atlas (CPA)</w:t>
-        </w:r>
-      </w:hyperlink>
+      <w:r>
+        <w:fldChar w:fldCharType="begin"/>
+      </w:r>
+      <w:r>
+        <w:instrText xml:space="preserve"> HYPERLINK "http://salcc.databasin.org/" \h </w:instrText>
+      </w:r>
+      <w:r>
+        <w:fldChar w:fldCharType="separate"/>
+      </w:r>
+      <w:r>
+        <w:rPr>
+          <w:rFonts w:ascii="Calibri" w:eastAsia="Calibri" w:hAnsi="Calibri" w:cs="Calibri"/>
+          <w:color w:val="3182BD"/>
+          <w:sz w:val="24"/>
+          <w:szCs w:val="24"/>
+          <w:u w:val="single"/>
+        </w:rPr>
+        <w:t>visit the Conservation Planning Atlas (CPA)</w:t>
+      </w:r>
+      <w:r>
+        <w:rPr>
+          <w:rFonts w:ascii="Calibri" w:eastAsia="Calibri" w:hAnsi="Calibri" w:cs="Calibri"/>
+          <w:color w:val="3182BD"/>
+          <w:sz w:val="24"/>
+          <w:szCs w:val="24"/>
+          <w:u w:val="single"/>
+        </w:rPr>
+        <w:fldChar w:fldCharType="end"/>
+      </w:r>
       <w:r>
         <w:rPr>
           <w:rFonts w:ascii="Calibri" w:eastAsia="Calibri" w:hAnsi="Calibri" w:cs="Calibri"/>
@@ -275,7 +665,7 @@
         </w:rPr>
         <w:t xml:space="preserve">If you need help or have questions, contact South Atlantic staff by emailing </w:t>
       </w:r>
-      <w:hyperlink r:id="rId12" w:history="1">
+      <w:hyperlink r:id="rId9" w:history="1">
         <w:r>
           <w:rPr>
             <w:rStyle w:val="Hyperlink"/>
@@ -515,10 +905,28 @@
           <w:sz w:val="24"/>
           <w:szCs w:val="24"/>
         </w:rPr>
-        <w:t>{{map:priorities_map}}</w:t>
+        <w:t>{{</w:t>
       </w:r>
-      <w:bookmarkStart w:id="2" w:name="_GoBack"/>
-      <w:bookmarkEnd w:id="2"/>
+      <w:proofErr w:type="spellStart"/>
+      <w:r>
+        <w:rPr>
+          <w:rFonts w:ascii="Calibri" w:eastAsia="Calibri" w:hAnsi="Calibri" w:cs="Calibri"/>
+          <w:color w:val="333333"/>
+          <w:sz w:val="24"/>
+          <w:szCs w:val="24"/>
+        </w:rPr>
+        <w:t>map:priorities_map</w:t>
+      </w:r>
+      <w:proofErr w:type="spellEnd"/>
+      <w:r>
+        <w:rPr>
+          <w:rFonts w:ascii="Calibri" w:eastAsia="Calibri" w:hAnsi="Calibri" w:cs="Calibri"/>
+          <w:color w:val="333333"/>
+          <w:sz w:val="24"/>
+          <w:szCs w:val="24"/>
+        </w:rPr>
+        <w:t>}}</w:t>
+      </w:r>
     </w:p>
     <w:p>
       <w:pPr>
@@ -767,7 +1175,13 @@
         <w:t>tent of each Bl</w:t>
       </w:r>
       <w:r>
-        <w:t>ueprint category</w:t>
+        <w:t xml:space="preserve">ueprint </w:t>
+      </w:r>
+      <w:r>
+        <w:t xml:space="preserve">priority </w:t>
+      </w:r>
+      <w:r>
+        <w:t>category</w:t>
       </w:r>
       <w:r>
         <w:t xml:space="preserve"> within</w:t>
@@ -799,8 +1213,8 @@
           <w:szCs w:val="28"/>
         </w:rPr>
       </w:pPr>
-      <w:bookmarkStart w:id="3" w:name="_qisommxqtwh2" w:colFirst="0" w:colLast="0"/>
-      <w:bookmarkEnd w:id="3"/>
+      <w:bookmarkStart w:id="2" w:name="_qisommxqtwh2" w:colFirst="0" w:colLast="0"/>
+      <w:bookmarkEnd w:id="2"/>
       <w:r>
         <w:rPr>
           <w:rFonts w:ascii="Calibri" w:eastAsia="Calibri" w:hAnsi="Calibri" w:cs="Calibri"/>
@@ -819,7 +1233,6 @@
         <w:spacing w:line="312" w:lineRule="auto"/>
         <w:rPr>
           <w:rFonts w:ascii="Calibri" w:eastAsia="Calibri" w:hAnsi="Calibri" w:cs="Calibri"/>
-          <w:b w:val="0"/>
           <w:color w:val="333333"/>
         </w:rPr>
       </w:pPr>
@@ -831,6 +1244,137 @@
         <w:lastRenderedPageBreak/>
         <w:t>Indicators</w:t>
       </w:r>
+    </w:p>
+    <w:p>
+      <w:pPr>
+        <w:rPr>
+          <w:rFonts w:asciiTheme="majorHAnsi" w:hAnsiTheme="majorHAnsi"/>
+          <w:sz w:val="24"/>
+        </w:rPr>
+      </w:pPr>
+      <w:r>
+        <w:rPr>
+          <w:rFonts w:asciiTheme="majorHAnsi" w:hAnsiTheme="majorHAnsi"/>
+          <w:sz w:val="24"/>
+        </w:rPr>
+        <w:t xml:space="preserve">The indicators are the data building blocks of the Blueprint. They also serve as shared metrics of success for conservation in the South Atlantic. They are intended to capture both the natural and cultural resource components of ecosystem integrity. Ecosystem-specific indicators only apply within one distinct ecosystem. Cross-ecosystem indicators cover multiple ecosystems and capture the connections across terrestrial and aquatic systems. </w:t>
+      </w:r>
+    </w:p>
+    <w:p>
+      <w:pPr>
+        <w:rPr>
+          <w:rFonts w:asciiTheme="majorHAnsi" w:hAnsiTheme="majorHAnsi"/>
+        </w:rPr>
+      </w:pPr>
+      <w:r>
+        <w:rPr>
+          <w:rFonts w:cs="Times New Roman"/>
+        </w:rPr>
+        <w:br/>
+      </w:r>
+      <w:r>
+        <w:rPr>
+          <w:rFonts w:asciiTheme="majorHAnsi" w:hAnsiTheme="majorHAnsi"/>
+          <w:sz w:val="24"/>
+        </w:rPr>
+        <w:t xml:space="preserve">The following tables summarize all the indicator values in this </w:t>
+      </w:r>
+      <w:r>
+        <w:rPr>
+          <w:rFonts w:asciiTheme="majorHAnsi" w:hAnsiTheme="majorHAnsi"/>
+          <w:sz w:val="24"/>
+        </w:rPr>
+        <w:t>{{</w:t>
+      </w:r>
+      <w:proofErr w:type="spellStart"/>
+      <w:r>
+        <w:rPr>
+          <w:rFonts w:asciiTheme="majorHAnsi" w:hAnsiTheme="majorHAnsi"/>
+          <w:sz w:val="24"/>
+        </w:rPr>
+        <w:t>value</w:t>
+      </w:r>
+      <w:proofErr w:type="gramStart"/>
+      <w:r>
+        <w:rPr>
+          <w:rFonts w:asciiTheme="majorHAnsi" w:hAnsiTheme="majorHAnsi"/>
+          <w:sz w:val="24"/>
+        </w:rPr>
+        <w:t>:summary</w:t>
+      </w:r>
+      <w:proofErr w:type="gramEnd"/>
+      <w:r>
+        <w:rPr>
+          <w:rFonts w:asciiTheme="majorHAnsi" w:hAnsiTheme="majorHAnsi"/>
+          <w:sz w:val="24"/>
+        </w:rPr>
+        <w:t>_unit_type</w:t>
+      </w:r>
+      <w:proofErr w:type="spellEnd"/>
+      <w:r>
+        <w:rPr>
+          <w:rFonts w:asciiTheme="majorHAnsi" w:hAnsiTheme="majorHAnsi"/>
+          <w:sz w:val="24"/>
+        </w:rPr>
+        <w:t>}}</w:t>
+      </w:r>
+      <w:r>
+        <w:rPr>
+          <w:rFonts w:asciiTheme="majorHAnsi" w:hAnsiTheme="majorHAnsi"/>
+          <w:sz w:val="24"/>
+        </w:rPr>
+        <w:t xml:space="preserve">. For some indicators, you’ll also see a threshold for good condition to help you interpret the indicator values. These thresholds are based on the best available science and reflect the range of indicator values that occur in healthy, functioning ecosystems. The good condition thresholds were initially defined in the </w:t>
+      </w:r>
+      <w:hyperlink r:id="rId10" w:history="1">
+        <w:r>
+          <w:rPr>
+            <w:rStyle w:val="Hyperlink"/>
+            <w:rFonts w:eastAsia="Times New Roman" w:cs="Arial"/>
+            <w:i/>
+            <w:iCs/>
+            <w:color w:val="1155CC"/>
+            <w:sz w:val="28"/>
+          </w:rPr>
+          <w:t>State of the South</w:t>
+        </w:r>
+        <w:r>
+          <w:rPr>
+            <w:rStyle w:val="Hyperlink"/>
+            <w:rFonts w:eastAsia="Times New Roman" w:cs="Arial"/>
+            <w:i/>
+            <w:iCs/>
+            <w:color w:val="1155CC"/>
+            <w:sz w:val="28"/>
+          </w:rPr>
+          <w:t xml:space="preserve"> </w:t>
+        </w:r>
+        <w:r>
+          <w:rPr>
+            <w:rStyle w:val="Hyperlink"/>
+            <w:rFonts w:eastAsia="Times New Roman" w:cs="Arial"/>
+            <w:i/>
+            <w:iCs/>
+            <w:color w:val="1155CC"/>
+            <w:sz w:val="28"/>
+          </w:rPr>
+          <w:t>Atlantic 2015</w:t>
+        </w:r>
+      </w:hyperlink>
+      <w:r>
+        <w:rPr>
+          <w:rFonts w:asciiTheme="majorHAnsi" w:hAnsiTheme="majorHAnsi"/>
+          <w:sz w:val="24"/>
+        </w:rPr>
+        <w:t>. This report card measured the current condition of the indicators and used the thresholds to score the health of the region’s ecosystems. While good condition thresholds have not yet been defined for all indicators, all the indicators are used in the Blueprint.</w:t>
+      </w:r>
+    </w:p>
+    <w:p>
+      <w:pPr>
+        <w:rPr>
+          <w:rFonts w:asciiTheme="majorHAnsi" w:eastAsia="Times New Roman" w:hAnsiTheme="majorHAnsi" w:cs="Times New Roman"/>
+          <w:sz w:val="24"/>
+        </w:rPr>
+      </w:pPr>
     </w:p>
     <w:p>
       <w:pPr>
@@ -848,8 +1392,8 @@
           <w:szCs w:val="24"/>
         </w:rPr>
       </w:pPr>
-      <w:bookmarkStart w:id="4" w:name="_njltyqubju01" w:colFirst="0" w:colLast="0"/>
-      <w:bookmarkEnd w:id="4"/>
+      <w:bookmarkStart w:id="3" w:name="_njltyqubju01" w:colFirst="0" w:colLast="0"/>
+      <w:bookmarkEnd w:id="3"/>
       <w:r>
         <w:rPr>
           <w:rFonts w:ascii="Calibri" w:eastAsia="Calibri" w:hAnsi="Calibri" w:cs="Calibri"/>
@@ -926,8 +1470,8 @@
           <w:szCs w:val="28"/>
         </w:rPr>
       </w:pPr>
-      <w:bookmarkStart w:id="5" w:name="_7hn4qmarsl55" w:colFirst="0" w:colLast="0"/>
-      <w:bookmarkEnd w:id="5"/>
+      <w:bookmarkStart w:id="4" w:name="_7hn4qmarsl55" w:colFirst="0" w:colLast="0"/>
+      <w:bookmarkEnd w:id="4"/>
       <w:r>
         <w:rPr>
           <w:rFonts w:ascii="Calibri" w:eastAsia="Calibri" w:hAnsi="Calibri" w:cs="Calibri"/>
@@ -975,8 +1519,8 @@
           <w:szCs w:val="24"/>
         </w:rPr>
       </w:pPr>
-      <w:bookmarkStart w:id="6" w:name="_vfv3vhs1u8zh" w:colFirst="0" w:colLast="0"/>
-      <w:bookmarkEnd w:id="6"/>
+      <w:bookmarkStart w:id="5" w:name="_vfv3vhs1u8zh" w:colFirst="0" w:colLast="0"/>
+      <w:bookmarkEnd w:id="5"/>
       <w:r>
         <w:rPr>
           <w:rFonts w:ascii="Calibri" w:eastAsia="Calibri" w:hAnsi="Calibri" w:cs="Calibri"/>
@@ -1012,8 +1556,8 @@
           <w:szCs w:val="24"/>
         </w:rPr>
       </w:pPr>
-      <w:bookmarkStart w:id="7" w:name="_vv7otamh85pf" w:colFirst="0" w:colLast="0"/>
-      <w:bookmarkEnd w:id="7"/>
+      <w:bookmarkStart w:id="6" w:name="_vv7otamh85pf" w:colFirst="0" w:colLast="0"/>
+      <w:bookmarkEnd w:id="6"/>
       <w:r>
         <w:rPr>
           <w:rFonts w:ascii="Calibri" w:eastAsia="Calibri" w:hAnsi="Calibri" w:cs="Calibri"/>
@@ -1047,8 +1591,8 @@
           <w:color w:val="333333"/>
         </w:rPr>
       </w:pPr>
-      <w:bookmarkStart w:id="8" w:name="_ca20d8dihywo" w:colFirst="0" w:colLast="0"/>
-      <w:bookmarkEnd w:id="8"/>
+      <w:bookmarkStart w:id="7" w:name="_ca20d8dihywo" w:colFirst="0" w:colLast="0"/>
+      <w:bookmarkEnd w:id="7"/>
       <w:r>
         <w:rPr>
           <w:rFonts w:ascii="Calibri" w:eastAsia="Calibri" w:hAnsi="Calibri" w:cs="Calibri"/>
@@ -1058,8 +1602,8 @@
       </w:r>
     </w:p>
     <w:p>
-      <w:bookmarkStart w:id="9" w:name="_a1ytnl6sgu9x" w:colFirst="0" w:colLast="0"/>
-      <w:bookmarkEnd w:id="9"/>
+      <w:bookmarkStart w:id="8" w:name="_a1ytnl6sgu9x" w:colFirst="0" w:colLast="0"/>
+      <w:bookmarkEnd w:id="8"/>
       <w:r>
         <w:t>{{PARTNERS}}</w:t>
       </w:r>
@@ -1078,8 +1622,8 @@
           <w:color w:val="333333"/>
         </w:rPr>
       </w:pPr>
-      <w:bookmarkStart w:id="10" w:name="_51kemobqovsy" w:colFirst="0" w:colLast="0"/>
-      <w:bookmarkEnd w:id="10"/>
+      <w:bookmarkStart w:id="9" w:name="_51kemobqovsy" w:colFirst="0" w:colLast="0"/>
+      <w:bookmarkEnd w:id="9"/>
       <w:r>
         <w:rPr>
           <w:rFonts w:ascii="Calibri" w:eastAsia="Calibri" w:hAnsi="Calibri" w:cs="Calibri"/>
@@ -1104,8 +1648,8 @@
           <w:szCs w:val="24"/>
         </w:rPr>
       </w:pPr>
-      <w:bookmarkStart w:id="11" w:name="_6o8u7emblwbs" w:colFirst="0" w:colLast="0"/>
-      <w:bookmarkEnd w:id="11"/>
+      <w:bookmarkStart w:id="10" w:name="_6o8u7emblwbs" w:colFirst="0" w:colLast="0"/>
+      <w:bookmarkEnd w:id="10"/>
       <w:r>
         <w:rPr>
           <w:rFonts w:ascii="Calibri" w:eastAsia="Calibri" w:hAnsi="Calibri" w:cs="Calibri"/>
@@ -1138,7 +1682,7 @@
         </w:rPr>
         <w:t xml:space="preserve">Values derived from </w:t>
       </w:r>
-      <w:hyperlink r:id="rId13">
+      <w:hyperlink r:id="rId11">
         <w:r>
           <w:rPr>
             <w:rFonts w:asciiTheme="majorHAnsi" w:eastAsia="Verdana" w:hAnsiTheme="majorHAnsi" w:cs="Verdana"/>
@@ -1182,8 +1726,8 @@
           <w:szCs w:val="24"/>
         </w:rPr>
       </w:pPr>
-      <w:bookmarkStart w:id="12" w:name="_il78auds0hi7" w:colFirst="0" w:colLast="0"/>
-      <w:bookmarkEnd w:id="12"/>
+      <w:bookmarkStart w:id="11" w:name="_il78auds0hi7" w:colFirst="0" w:colLast="0"/>
+      <w:bookmarkEnd w:id="11"/>
       <w:r>
         <w:rPr>
           <w:rFonts w:ascii="Calibri" w:eastAsia="Calibri" w:hAnsi="Calibri" w:cs="Calibri"/>
@@ -1210,7 +1754,7 @@
         </w:rPr>
         <w:t xml:space="preserve">Values derived from </w:t>
       </w:r>
-      <w:hyperlink r:id="rId14">
+      <w:hyperlink r:id="rId12">
         <w:r>
           <w:rPr>
             <w:rFonts w:asciiTheme="majorHAnsi" w:eastAsia="Verdana" w:hAnsiTheme="majorHAnsi" w:cs="Verdana"/>
@@ -1240,10 +1784,13 @@
     </w:p>
     <w:p/>
     <w:p/>
-    <w:p/>
+    <w:p>
+      <w:bookmarkStart w:id="12" w:name="_GoBack"/>
+      <w:bookmarkEnd w:id="12"/>
+    </w:p>
     <w:sectPr>
-      <w:footerReference w:type="even" r:id="rId15"/>
-      <w:footerReference w:type="default" r:id="rId16"/>
+      <w:footerReference w:type="even" r:id="rId13"/>
+      <w:footerReference w:type="default" r:id="rId14"/>
       <w:pgSz w:w="12240" w:h="15840"/>
       <w:pgMar w:top="1440" w:right="1440" w:bottom="1440" w:left="1440" w:header="0" w:footer="720" w:gutter="0"/>
       <w:pgNumType w:start="1"/>
@@ -1349,7 +1896,7 @@
         <w:rStyle w:val="PageNumber"/>
         <w:noProof/>
       </w:rPr>
-      <w:t>2</w:t>
+      <w:t>7</w:t>
     </w:r>
     <w:r>
       <w:rPr>
@@ -2056,6 +2603,205 @@
       <w:rPr>
         <w:u w:val="none"/>
       </w:rPr>
+    </w:lvl>
+  </w:abstractNum>
+  <w:abstractNum w:abstractNumId="13">
+    <w:nsid w:val="3EBB3AF9"/>
+    <w:multiLevelType w:val="multilevel"/>
+    <w:tmpl w:val="48E85784"/>
+    <w:lvl w:ilvl="0">
+      <w:start w:val="1"/>
+      <w:numFmt w:val="decimal"/>
+      <w:lvlText w:val="%1."/>
+      <w:lvlJc w:val="left"/>
+      <w:pPr>
+        <w:tabs>
+          <w:tab w:val="num" w:pos="720"/>
+        </w:tabs>
+        <w:ind w:left="720" w:hanging="360"/>
+      </w:pPr>
+    </w:lvl>
+    <w:lvl w:ilvl="1">
+      <w:start w:val="1"/>
+      <w:numFmt w:val="decimal"/>
+      <w:lvlText w:val="%2."/>
+      <w:lvlJc w:val="left"/>
+      <w:pPr>
+        <w:tabs>
+          <w:tab w:val="num" w:pos="1440"/>
+        </w:tabs>
+        <w:ind w:left="1440" w:hanging="360"/>
+      </w:pPr>
+    </w:lvl>
+    <w:lvl w:ilvl="2" w:tentative="1">
+      <w:start w:val="1"/>
+      <w:numFmt w:val="decimal"/>
+      <w:lvlText w:val="%3."/>
+      <w:lvlJc w:val="left"/>
+      <w:pPr>
+        <w:tabs>
+          <w:tab w:val="num" w:pos="2160"/>
+        </w:tabs>
+        <w:ind w:left="2160" w:hanging="360"/>
+      </w:pPr>
+    </w:lvl>
+    <w:lvl w:ilvl="3" w:tentative="1">
+      <w:start w:val="1"/>
+      <w:numFmt w:val="decimal"/>
+      <w:lvlText w:val="%4."/>
+      <w:lvlJc w:val="left"/>
+      <w:pPr>
+        <w:tabs>
+          <w:tab w:val="num" w:pos="2880"/>
+        </w:tabs>
+        <w:ind w:left="2880" w:hanging="360"/>
+      </w:pPr>
+    </w:lvl>
+    <w:lvl w:ilvl="4" w:tentative="1">
+      <w:start w:val="1"/>
+      <w:numFmt w:val="decimal"/>
+      <w:lvlText w:val="%5."/>
+      <w:lvlJc w:val="left"/>
+      <w:pPr>
+        <w:tabs>
+          <w:tab w:val="num" w:pos="3600"/>
+        </w:tabs>
+        <w:ind w:left="3600" w:hanging="360"/>
+      </w:pPr>
+    </w:lvl>
+    <w:lvl w:ilvl="5" w:tentative="1">
+      <w:start w:val="1"/>
+      <w:numFmt w:val="decimal"/>
+      <w:lvlText w:val="%6."/>
+      <w:lvlJc w:val="left"/>
+      <w:pPr>
+        <w:tabs>
+          <w:tab w:val="num" w:pos="4320"/>
+        </w:tabs>
+        <w:ind w:left="4320" w:hanging="360"/>
+      </w:pPr>
+    </w:lvl>
+    <w:lvl w:ilvl="6" w:tentative="1">
+      <w:start w:val="1"/>
+      <w:numFmt w:val="decimal"/>
+      <w:lvlText w:val="%7."/>
+      <w:lvlJc w:val="left"/>
+      <w:pPr>
+        <w:tabs>
+          <w:tab w:val="num" w:pos="5040"/>
+        </w:tabs>
+        <w:ind w:left="5040" w:hanging="360"/>
+      </w:pPr>
+    </w:lvl>
+    <w:lvl w:ilvl="7" w:tentative="1">
+      <w:start w:val="1"/>
+      <w:numFmt w:val="decimal"/>
+      <w:lvlText w:val="%8."/>
+      <w:lvlJc w:val="left"/>
+      <w:pPr>
+        <w:tabs>
+          <w:tab w:val="num" w:pos="5760"/>
+        </w:tabs>
+        <w:ind w:left="5760" w:hanging="360"/>
+      </w:pPr>
+    </w:lvl>
+    <w:lvl w:ilvl="8" w:tentative="1">
+      <w:start w:val="1"/>
+      <w:numFmt w:val="decimal"/>
+      <w:lvlText w:val="%9."/>
+      <w:lvlJc w:val="left"/>
+      <w:pPr>
+        <w:tabs>
+          <w:tab w:val="num" w:pos="6480"/>
+        </w:tabs>
+        <w:ind w:left="6480" w:hanging="360"/>
+      </w:pPr>
+    </w:lvl>
+  </w:abstractNum>
+  <w:abstractNum w:abstractNumId="14">
+    <w:nsid w:val="66EE7FE0"/>
+    <w:multiLevelType w:val="hybridMultilevel"/>
+    <w:tmpl w:val="F7283C28"/>
+    <w:lvl w:ilvl="0" w:tplc="0409000F">
+      <w:start w:val="1"/>
+      <w:numFmt w:val="decimal"/>
+      <w:lvlText w:val="%1."/>
+      <w:lvlJc w:val="left"/>
+      <w:pPr>
+        <w:ind w:left="720" w:hanging="360"/>
+      </w:pPr>
+    </w:lvl>
+    <w:lvl w:ilvl="1" w:tplc="04090019">
+      <w:start w:val="1"/>
+      <w:numFmt w:val="lowerLetter"/>
+      <w:lvlText w:val="%2."/>
+      <w:lvlJc w:val="left"/>
+      <w:pPr>
+        <w:ind w:left="1440" w:hanging="360"/>
+      </w:pPr>
+    </w:lvl>
+    <w:lvl w:ilvl="2" w:tplc="0409001B" w:tentative="1">
+      <w:start w:val="1"/>
+      <w:numFmt w:val="lowerRoman"/>
+      <w:lvlText w:val="%3."/>
+      <w:lvlJc w:val="right"/>
+      <w:pPr>
+        <w:ind w:left="2160" w:hanging="180"/>
+      </w:pPr>
+    </w:lvl>
+    <w:lvl w:ilvl="3" w:tplc="0409000F" w:tentative="1">
+      <w:start w:val="1"/>
+      <w:numFmt w:val="decimal"/>
+      <w:lvlText w:val="%4."/>
+      <w:lvlJc w:val="left"/>
+      <w:pPr>
+        <w:ind w:left="2880" w:hanging="360"/>
+      </w:pPr>
+    </w:lvl>
+    <w:lvl w:ilvl="4" w:tplc="04090019" w:tentative="1">
+      <w:start w:val="1"/>
+      <w:numFmt w:val="lowerLetter"/>
+      <w:lvlText w:val="%5."/>
+      <w:lvlJc w:val="left"/>
+      <w:pPr>
+        <w:ind w:left="3600" w:hanging="360"/>
+      </w:pPr>
+    </w:lvl>
+    <w:lvl w:ilvl="5" w:tplc="0409001B" w:tentative="1">
+      <w:start w:val="1"/>
+      <w:numFmt w:val="lowerRoman"/>
+      <w:lvlText w:val="%6."/>
+      <w:lvlJc w:val="right"/>
+      <w:pPr>
+        <w:ind w:left="4320" w:hanging="180"/>
+      </w:pPr>
+    </w:lvl>
+    <w:lvl w:ilvl="6" w:tplc="0409000F" w:tentative="1">
+      <w:start w:val="1"/>
+      <w:numFmt w:val="decimal"/>
+      <w:lvlText w:val="%7."/>
+      <w:lvlJc w:val="left"/>
+      <w:pPr>
+        <w:ind w:left="5040" w:hanging="360"/>
+      </w:pPr>
+    </w:lvl>
+    <w:lvl w:ilvl="7" w:tplc="04090019" w:tentative="1">
+      <w:start w:val="1"/>
+      <w:numFmt w:val="lowerLetter"/>
+      <w:lvlText w:val="%8."/>
+      <w:lvlJc w:val="left"/>
+      <w:pPr>
+        <w:ind w:left="5760" w:hanging="360"/>
+      </w:pPr>
+    </w:lvl>
+    <w:lvl w:ilvl="8" w:tplc="0409001B" w:tentative="1">
+      <w:start w:val="1"/>
+      <w:numFmt w:val="lowerRoman"/>
+      <w:lvlText w:val="%9."/>
+      <w:lvlJc w:val="right"/>
+      <w:pPr>
+        <w:ind w:left="6480" w:hanging="180"/>
+      </w:pPr>
     </w:lvl>
   </w:abstractNum>
   <w:num w:numId="1">
@@ -2096,6 +2842,62 @@
   </w:num>
   <w:num w:numId="13">
     <w:abstractNumId w:val="9"/>
+  </w:num>
+  <w:num w:numId="14">
+    <w:abstractNumId w:val="13"/>
+  </w:num>
+  <w:num w:numId="15">
+    <w:abstractNumId w:val="13"/>
+    <w:lvlOverride w:ilvl="1">
+      <w:lvl w:ilvl="1">
+        <w:numFmt w:val="lowerLetter"/>
+        <w:lvlText w:val="%2."/>
+        <w:lvlJc w:val="left"/>
+      </w:lvl>
+    </w:lvlOverride>
+  </w:num>
+  <w:num w:numId="16">
+    <w:abstractNumId w:val="13"/>
+    <w:lvlOverride w:ilvl="1">
+      <w:lvl w:ilvl="1">
+        <w:numFmt w:val="lowerLetter"/>
+        <w:lvlText w:val="%2."/>
+        <w:lvlJc w:val="left"/>
+      </w:lvl>
+    </w:lvlOverride>
+  </w:num>
+  <w:num w:numId="17">
+    <w:abstractNumId w:val="13"/>
+    <w:lvlOverride w:ilvl="1">
+      <w:lvl w:ilvl="1">
+        <w:numFmt w:val="lowerLetter"/>
+        <w:lvlText w:val="%2."/>
+        <w:lvlJc w:val="left"/>
+      </w:lvl>
+    </w:lvlOverride>
+  </w:num>
+  <w:num w:numId="18">
+    <w:abstractNumId w:val="13"/>
+    <w:lvlOverride w:ilvl="1">
+      <w:lvl w:ilvl="1">
+        <w:numFmt w:val="lowerLetter"/>
+        <w:lvlText w:val="%2."/>
+        <w:lvlJc w:val="left"/>
+      </w:lvl>
+    </w:lvlOverride>
+  </w:num>
+  <w:num w:numId="19">
+    <w:abstractNumId w:val="13"/>
+    <w:lvlOverride w:ilvl="1">
+      <w:lvl w:ilvl="1">
+        <w:numFmt w:val="lowerLetter"/>
+        <w:lvlText w:val="%2."/>
+        <w:lvlJc w:val="left"/>
+      </w:lvl>
+    </w:lvlOverride>
+  </w:num>
+  <w:num w:numId="20">
+    <w:abstractNumId w:val="14"/>
   </w:num>
 </w:numbering>
 </file>
@@ -14140,6 +14942,18 @@
     <w:unhideWhenUsed/>
     <w:rsid w:val="002922BC"/>
   </w:style>
+  <w:style w:type="character" w:styleId="FollowedHyperlink">
+    <w:name w:val="FollowedHyperlink"/>
+    <w:basedOn w:val="DefaultParagraphFont"/>
+    <w:uiPriority w:val="99"/>
+    <w:semiHidden/>
+    <w:unhideWhenUsed/>
+    <w:rsid w:val="00030B98"/>
+    <w:rPr>
+      <w:color w:val="800080" w:themeColor="followedHyperlink"/>
+      <w:u w:val="single"/>
+    </w:rPr>
+  </w:style>
 </w:styles>
 </file>
 
@@ -26182,6 +26996,18 @@
     <w:semiHidden/>
     <w:unhideWhenUsed/>
     <w:rsid w:val="002922BC"/>
+  </w:style>
+  <w:style w:type="character" w:styleId="FollowedHyperlink">
+    <w:name w:val="FollowedHyperlink"/>
+    <w:basedOn w:val="DefaultParagraphFont"/>
+    <w:uiPriority w:val="99"/>
+    <w:semiHidden/>
+    <w:unhideWhenUsed/>
+    <w:rsid w:val="00030B98"/>
+    <w:rPr>
+      <w:color w:val="800080" w:themeColor="followedHyperlink"/>
+      <w:u w:val="single"/>
+    </w:rPr>
   </w:style>
 </w:styles>
 </file>
@@ -26511,7 +27337,7 @@
 </file>
 
 <file path=customXml/itemProps1.xml><?xml version="1.0" encoding="utf-8"?>
-<ds:datastoreItem xmlns:ds="http://schemas.openxmlformats.org/officeDocument/2006/customXml" ds:itemID="{516FA6BA-F8C5-E041-84F0-76BA1841F37E}">
+<ds:datastoreItem xmlns:ds="http://schemas.openxmlformats.org/officeDocument/2006/customXml" ds:itemID="{4B0B0F09-B496-7A4B-B7C8-E2771CFD808C}">
   <ds:schemaRefs>
     <ds:schemaRef ds:uri="http://schemas.openxmlformats.org/officeDocument/2006/bibliography"/>
   </ds:schemaRefs>

</xml_diff>

<commit_message>
Fixed broken template tags
</commit_message>
<xml_diff>
--- a/api/template.docx
+++ b/api/template.docx
@@ -41,43 +41,15 @@
           <w:sz w:val="24"/>
           <w:szCs w:val="24"/>
         </w:rPr>
-        <w:t>(</w:t>
+        <w:t xml:space="preserve">(approx. </w:t>
       </w:r>
-      <w:proofErr w:type="gramStart"/>
       <w:r>
         <w:rPr>
           <w:color w:val="A6A6A6" w:themeColor="background1" w:themeShade="A6"/>
           <w:sz w:val="24"/>
           <w:szCs w:val="24"/>
         </w:rPr>
-        <w:t>approx</w:t>
-      </w:r>
-      <w:proofErr w:type="gramEnd"/>
-      <w:r>
-        <w:rPr>
-          <w:color w:val="A6A6A6" w:themeColor="background1" w:themeShade="A6"/>
-          <w:sz w:val="24"/>
-          <w:szCs w:val="24"/>
-        </w:rPr>
-        <w:t>. {{</w:t>
-      </w:r>
-      <w:proofErr w:type="spellStart"/>
-      <w:r>
-        <w:rPr>
-          <w:color w:val="A6A6A6" w:themeColor="background1" w:themeShade="A6"/>
-          <w:sz w:val="24"/>
-          <w:szCs w:val="24"/>
-        </w:rPr>
-        <w:t>value:acres</w:t>
-      </w:r>
-      <w:proofErr w:type="spellEnd"/>
-      <w:r>
-        <w:rPr>
-          <w:color w:val="A6A6A6" w:themeColor="background1" w:themeShade="A6"/>
-          <w:sz w:val="24"/>
-          <w:szCs w:val="24"/>
-        </w:rPr>
-        <w:t>}}</w:t>
+        <w:t>{{value:acres}}</w:t>
       </w:r>
       <w:r>
         <w:rPr>
@@ -87,21 +59,15 @@
         </w:rPr>
         <w:t xml:space="preserve"> </w:t>
       </w:r>
+      <w:bookmarkStart w:id="0" w:name="_GoBack"/>
+      <w:bookmarkEnd w:id="0"/>
       <w:r>
         <w:rPr>
           <w:color w:val="A6A6A6" w:themeColor="background1" w:themeShade="A6"/>
           <w:sz w:val="24"/>
           <w:szCs w:val="24"/>
         </w:rPr>
-        <w:t>acres</w:t>
-      </w:r>
-      <w:r>
-        <w:rPr>
-          <w:color w:val="A6A6A6" w:themeColor="background1" w:themeShade="A6"/>
-          <w:sz w:val="24"/>
-          <w:szCs w:val="24"/>
-        </w:rPr>
-        <w:t>)</w:t>
+        <w:t>acres)</w:t>
       </w:r>
     </w:p>
     <w:p>
@@ -495,35 +461,18 @@
         </w:rPr>
         <w:t xml:space="preserve">For more information, </w:t>
       </w:r>
-      <w:r>
-        <w:fldChar w:fldCharType="begin"/>
-      </w:r>
-      <w:r>
-        <w:instrText xml:space="preserve"> HYPERLINK "http://www.southatlanticlcc.org/blueprint/" \h </w:instrText>
-      </w:r>
-      <w:r>
-        <w:fldChar w:fldCharType="separate"/>
-      </w:r>
-      <w:r>
-        <w:rPr>
-          <w:rFonts w:ascii="Calibri" w:eastAsia="Calibri" w:hAnsi="Calibri" w:cs="Calibri"/>
-          <w:color w:val="3182BD"/>
-          <w:sz w:val="24"/>
-          <w:szCs w:val="24"/>
-          <w:u w:val="single"/>
-        </w:rPr>
-        <w:t>visit the Blueprint webpage</w:t>
-      </w:r>
-      <w:r>
-        <w:rPr>
-          <w:rFonts w:ascii="Calibri" w:eastAsia="Calibri" w:hAnsi="Calibri" w:cs="Calibri"/>
-          <w:color w:val="3182BD"/>
-          <w:sz w:val="24"/>
-          <w:szCs w:val="24"/>
-          <w:u w:val="single"/>
-        </w:rPr>
-        <w:fldChar w:fldCharType="end"/>
-      </w:r>
+      <w:hyperlink r:id="rId9">
+        <w:r>
+          <w:rPr>
+            <w:rFonts w:ascii="Calibri" w:eastAsia="Calibri" w:hAnsi="Calibri" w:cs="Calibri"/>
+            <w:color w:val="3182BD"/>
+            <w:sz w:val="24"/>
+            <w:szCs w:val="24"/>
+            <w:u w:val="single"/>
+          </w:rPr>
+          <w:t>visit the Blueprint webpage</w:t>
+        </w:r>
+      </w:hyperlink>
       <w:r>
         <w:rPr>
           <w:rFonts w:ascii="Calibri" w:eastAsia="Calibri" w:hAnsi="Calibri" w:cs="Calibri"/>
@@ -533,35 +482,18 @@
         </w:rPr>
         <w:t xml:space="preserve">. On that page, you can </w:t>
       </w:r>
-      <w:r>
-        <w:fldChar w:fldCharType="begin"/>
-      </w:r>
-      <w:r>
-        <w:instrText xml:space="preserve"> HYPERLINK "http://southatlanticlcc.org/blueprint-users" \h </w:instrText>
-      </w:r>
-      <w:r>
-        <w:fldChar w:fldCharType="separate"/>
-      </w:r>
-      <w:r>
-        <w:rPr>
-          <w:rFonts w:ascii="Calibri" w:eastAsia="Calibri" w:hAnsi="Calibri" w:cs="Calibri"/>
-          <w:color w:val="3182BD"/>
-          <w:sz w:val="24"/>
-          <w:szCs w:val="24"/>
-          <w:u w:val="single"/>
-        </w:rPr>
-        <w:t>see who’s using the Blueprint</w:t>
-      </w:r>
-      <w:r>
-        <w:rPr>
-          <w:rFonts w:ascii="Calibri" w:eastAsia="Calibri" w:hAnsi="Calibri" w:cs="Calibri"/>
-          <w:color w:val="3182BD"/>
-          <w:sz w:val="24"/>
-          <w:szCs w:val="24"/>
-          <w:u w:val="single"/>
-        </w:rPr>
-        <w:fldChar w:fldCharType="end"/>
-      </w:r>
+      <w:hyperlink r:id="rId10">
+        <w:r>
+          <w:rPr>
+            <w:rFonts w:ascii="Calibri" w:eastAsia="Calibri" w:hAnsi="Calibri" w:cs="Calibri"/>
+            <w:color w:val="3182BD"/>
+            <w:sz w:val="24"/>
+            <w:szCs w:val="24"/>
+            <w:u w:val="single"/>
+          </w:rPr>
+          <w:t>see who’s using the Blueprint</w:t>
+        </w:r>
+      </w:hyperlink>
       <w:r>
         <w:rPr>
           <w:rFonts w:ascii="Calibri" w:eastAsia="Calibri" w:hAnsi="Calibri" w:cs="Calibri"/>
@@ -601,35 +533,18 @@
         </w:rPr>
         <w:t xml:space="preserve">If you want to overlay additional datasets, view indicator layers, and download Blueprint data, </w:t>
       </w:r>
-      <w:r>
-        <w:fldChar w:fldCharType="begin"/>
-      </w:r>
-      <w:r>
-        <w:instrText xml:space="preserve"> HYPERLINK "http://salcc.databasin.org/" \h </w:instrText>
-      </w:r>
-      <w:r>
-        <w:fldChar w:fldCharType="separate"/>
-      </w:r>
-      <w:r>
-        <w:rPr>
-          <w:rFonts w:ascii="Calibri" w:eastAsia="Calibri" w:hAnsi="Calibri" w:cs="Calibri"/>
-          <w:color w:val="3182BD"/>
-          <w:sz w:val="24"/>
-          <w:szCs w:val="24"/>
-          <w:u w:val="single"/>
-        </w:rPr>
-        <w:t>visit the Conservation Planning Atlas (CPA)</w:t>
-      </w:r>
-      <w:r>
-        <w:rPr>
-          <w:rFonts w:ascii="Calibri" w:eastAsia="Calibri" w:hAnsi="Calibri" w:cs="Calibri"/>
-          <w:color w:val="3182BD"/>
-          <w:sz w:val="24"/>
-          <w:szCs w:val="24"/>
-          <w:u w:val="single"/>
-        </w:rPr>
-        <w:fldChar w:fldCharType="end"/>
-      </w:r>
+      <w:hyperlink r:id="rId11">
+        <w:r>
+          <w:rPr>
+            <w:rFonts w:ascii="Calibri" w:eastAsia="Calibri" w:hAnsi="Calibri" w:cs="Calibri"/>
+            <w:color w:val="3182BD"/>
+            <w:sz w:val="24"/>
+            <w:szCs w:val="24"/>
+            <w:u w:val="single"/>
+          </w:rPr>
+          <w:t>visit the Conservation Planning Atlas (CPA)</w:t>
+        </w:r>
+      </w:hyperlink>
       <w:r>
         <w:rPr>
           <w:rFonts w:ascii="Calibri" w:eastAsia="Calibri" w:hAnsi="Calibri" w:cs="Calibri"/>
@@ -665,7 +580,7 @@
         </w:rPr>
         <w:t xml:space="preserve">If you need help or have questions, contact South Atlantic staff by emailing </w:t>
       </w:r>
-      <w:hyperlink r:id="rId9" w:history="1">
+      <w:hyperlink r:id="rId12" w:history="1">
         <w:r>
           <w:rPr>
             <w:rStyle w:val="Hyperlink"/>
@@ -840,8 +755,8 @@
           <w:szCs w:val="28"/>
         </w:rPr>
       </w:pPr>
-      <w:bookmarkStart w:id="0" w:name="_twazfl5dsuou" w:colFirst="0" w:colLast="0"/>
-      <w:bookmarkEnd w:id="0"/>
+      <w:bookmarkStart w:id="1" w:name="_twazfl5dsuou" w:colFirst="0" w:colLast="0"/>
+      <w:bookmarkEnd w:id="1"/>
       <w:r>
         <w:rPr>
           <w:rFonts w:ascii="Calibri" w:eastAsia="Calibri" w:hAnsi="Calibri" w:cs="Calibri"/>
@@ -888,44 +803,10 @@
       </w:r>
     </w:p>
     <w:p>
-      <w:pPr>
-        <w:rPr>
-          <w:rFonts w:ascii="Calibri" w:eastAsia="Calibri" w:hAnsi="Calibri" w:cs="Calibri"/>
-          <w:color w:val="333333"/>
-          <w:sz w:val="24"/>
-          <w:szCs w:val="24"/>
-        </w:rPr>
-      </w:pPr>
-      <w:bookmarkStart w:id="1" w:name="_umkkwt4fqxa" w:colFirst="0" w:colLast="0"/>
-      <w:bookmarkEnd w:id="1"/>
+      <w:bookmarkStart w:id="2" w:name="_umkkwt4fqxa" w:colFirst="0" w:colLast="0"/>
+      <w:bookmarkEnd w:id="2"/>
       <w:r>
-        <w:rPr>
-          <w:rFonts w:ascii="Calibri" w:eastAsia="Calibri" w:hAnsi="Calibri" w:cs="Calibri"/>
-          <w:color w:val="333333"/>
-          <w:sz w:val="24"/>
-          <w:szCs w:val="24"/>
-        </w:rPr>
-        <w:t>{{</w:t>
-      </w:r>
-      <w:proofErr w:type="spellStart"/>
-      <w:r>
-        <w:rPr>
-          <w:rFonts w:ascii="Calibri" w:eastAsia="Calibri" w:hAnsi="Calibri" w:cs="Calibri"/>
-          <w:color w:val="333333"/>
-          <w:sz w:val="24"/>
-          <w:szCs w:val="24"/>
-        </w:rPr>
-        <w:t>map:priorities_map</w:t>
-      </w:r>
-      <w:proofErr w:type="spellEnd"/>
-      <w:r>
-        <w:rPr>
-          <w:rFonts w:ascii="Calibri" w:eastAsia="Calibri" w:hAnsi="Calibri" w:cs="Calibri"/>
-          <w:color w:val="333333"/>
-          <w:sz w:val="24"/>
-          <w:szCs w:val="24"/>
-        </w:rPr>
-        <w:t>}}</w:t>
+        <w:t>{{map:priorities_map}}</w:t>
       </w:r>
     </w:p>
     <w:p>
@@ -1213,8 +1094,8 @@
           <w:szCs w:val="28"/>
         </w:rPr>
       </w:pPr>
-      <w:bookmarkStart w:id="2" w:name="_qisommxqtwh2" w:colFirst="0" w:colLast="0"/>
-      <w:bookmarkEnd w:id="2"/>
+      <w:bookmarkStart w:id="3" w:name="_qisommxqtwh2" w:colFirst="0" w:colLast="0"/>
+      <w:bookmarkEnd w:id="3"/>
       <w:r>
         <w:rPr>
           <w:rFonts w:ascii="Calibri" w:eastAsia="Calibri" w:hAnsi="Calibri" w:cs="Calibri"/>
@@ -1284,39 +1165,7 @@
           <w:rFonts w:asciiTheme="majorHAnsi" w:hAnsiTheme="majorHAnsi"/>
           <w:sz w:val="24"/>
         </w:rPr>
-        <w:t>{{</w:t>
-      </w:r>
-      <w:proofErr w:type="spellStart"/>
-      <w:r>
-        <w:rPr>
-          <w:rFonts w:asciiTheme="majorHAnsi" w:hAnsiTheme="majorHAnsi"/>
-          <w:sz w:val="24"/>
-        </w:rPr>
-        <w:t>value</w:t>
-      </w:r>
-      <w:proofErr w:type="gramStart"/>
-      <w:r>
-        <w:rPr>
-          <w:rFonts w:asciiTheme="majorHAnsi" w:hAnsiTheme="majorHAnsi"/>
-          <w:sz w:val="24"/>
-        </w:rPr>
-        <w:t>:summary</w:t>
-      </w:r>
-      <w:proofErr w:type="gramEnd"/>
-      <w:r>
-        <w:rPr>
-          <w:rFonts w:asciiTheme="majorHAnsi" w:hAnsiTheme="majorHAnsi"/>
-          <w:sz w:val="24"/>
-        </w:rPr>
-        <w:t>_unit_type</w:t>
-      </w:r>
-      <w:proofErr w:type="spellEnd"/>
-      <w:r>
-        <w:rPr>
-          <w:rFonts w:asciiTheme="majorHAnsi" w:hAnsiTheme="majorHAnsi"/>
-          <w:sz w:val="24"/>
-        </w:rPr>
-        <w:t>}}</w:t>
+        <w:t>{{value:summary_unit_type}}</w:t>
       </w:r>
       <w:r>
         <w:rPr>
@@ -1325,7 +1174,7 @@
         </w:rPr>
         <w:t xml:space="preserve">. For some indicators, you’ll also see a threshold for good condition to help you interpret the indicator values. These thresholds are based on the best available science and reflect the range of indicator values that occur in healthy, functioning ecosystems. The good condition thresholds were initially defined in the </w:t>
       </w:r>
-      <w:hyperlink r:id="rId10" w:history="1">
+      <w:hyperlink r:id="rId13" w:history="1">
         <w:r>
           <w:rPr>
             <w:rStyle w:val="Hyperlink"/>
@@ -1335,29 +1184,7 @@
             <w:color w:val="1155CC"/>
             <w:sz w:val="28"/>
           </w:rPr>
-          <w:t>State of the South</w:t>
-        </w:r>
-        <w:r>
-          <w:rPr>
-            <w:rStyle w:val="Hyperlink"/>
-            <w:rFonts w:eastAsia="Times New Roman" w:cs="Arial"/>
-            <w:i/>
-            <w:iCs/>
-            <w:color w:val="1155CC"/>
-            <w:sz w:val="28"/>
-          </w:rPr>
-          <w:t xml:space="preserve"> </w:t>
-        </w:r>
-        <w:r>
-          <w:rPr>
-            <w:rStyle w:val="Hyperlink"/>
-            <w:rFonts w:eastAsia="Times New Roman" w:cs="Arial"/>
-            <w:i/>
-            <w:iCs/>
-            <w:color w:val="1155CC"/>
-            <w:sz w:val="28"/>
-          </w:rPr>
-          <w:t>Atlantic 2015</w:t>
+          <w:t>State of the South Atlantic 2015</w:t>
         </w:r>
       </w:hyperlink>
       <w:r>
@@ -1392,8 +1219,8 @@
           <w:szCs w:val="24"/>
         </w:rPr>
       </w:pPr>
-      <w:bookmarkStart w:id="3" w:name="_njltyqubju01" w:colFirst="0" w:colLast="0"/>
-      <w:bookmarkEnd w:id="3"/>
+      <w:bookmarkStart w:id="4" w:name="_njltyqubju01" w:colFirst="0" w:colLast="0"/>
+      <w:bookmarkEnd w:id="4"/>
       <w:r>
         <w:rPr>
           <w:rFonts w:ascii="Calibri" w:eastAsia="Calibri" w:hAnsi="Calibri" w:cs="Calibri"/>
@@ -1470,8 +1297,8 @@
           <w:szCs w:val="28"/>
         </w:rPr>
       </w:pPr>
-      <w:bookmarkStart w:id="4" w:name="_7hn4qmarsl55" w:colFirst="0" w:colLast="0"/>
-      <w:bookmarkEnd w:id="4"/>
+      <w:bookmarkStart w:id="5" w:name="_7hn4qmarsl55" w:colFirst="0" w:colLast="0"/>
+      <w:bookmarkEnd w:id="5"/>
       <w:r>
         <w:rPr>
           <w:rFonts w:ascii="Calibri" w:eastAsia="Calibri" w:hAnsi="Calibri" w:cs="Calibri"/>
@@ -1519,8 +1346,8 @@
           <w:szCs w:val="24"/>
         </w:rPr>
       </w:pPr>
-      <w:bookmarkStart w:id="5" w:name="_vfv3vhs1u8zh" w:colFirst="0" w:colLast="0"/>
-      <w:bookmarkEnd w:id="5"/>
+      <w:bookmarkStart w:id="6" w:name="_vfv3vhs1u8zh" w:colFirst="0" w:colLast="0"/>
+      <w:bookmarkEnd w:id="6"/>
       <w:r>
         <w:rPr>
           <w:rFonts w:ascii="Calibri" w:eastAsia="Calibri" w:hAnsi="Calibri" w:cs="Calibri"/>
@@ -1556,8 +1383,8 @@
           <w:szCs w:val="24"/>
         </w:rPr>
       </w:pPr>
-      <w:bookmarkStart w:id="6" w:name="_vv7otamh85pf" w:colFirst="0" w:colLast="0"/>
-      <w:bookmarkEnd w:id="6"/>
+      <w:bookmarkStart w:id="7" w:name="_vv7otamh85pf" w:colFirst="0" w:colLast="0"/>
+      <w:bookmarkEnd w:id="7"/>
       <w:r>
         <w:rPr>
           <w:rFonts w:ascii="Calibri" w:eastAsia="Calibri" w:hAnsi="Calibri" w:cs="Calibri"/>
@@ -1591,8 +1418,8 @@
           <w:color w:val="333333"/>
         </w:rPr>
       </w:pPr>
-      <w:bookmarkStart w:id="7" w:name="_ca20d8dihywo" w:colFirst="0" w:colLast="0"/>
-      <w:bookmarkEnd w:id="7"/>
+      <w:bookmarkStart w:id="8" w:name="_ca20d8dihywo" w:colFirst="0" w:colLast="0"/>
+      <w:bookmarkEnd w:id="8"/>
       <w:r>
         <w:rPr>
           <w:rFonts w:ascii="Calibri" w:eastAsia="Calibri" w:hAnsi="Calibri" w:cs="Calibri"/>
@@ -1602,8 +1429,8 @@
       </w:r>
     </w:p>
     <w:p>
-      <w:bookmarkStart w:id="8" w:name="_a1ytnl6sgu9x" w:colFirst="0" w:colLast="0"/>
-      <w:bookmarkEnd w:id="8"/>
+      <w:bookmarkStart w:id="9" w:name="_a1ytnl6sgu9x" w:colFirst="0" w:colLast="0"/>
+      <w:bookmarkEnd w:id="9"/>
       <w:r>
         <w:t>{{PARTNERS}}</w:t>
       </w:r>
@@ -1622,8 +1449,8 @@
           <w:color w:val="333333"/>
         </w:rPr>
       </w:pPr>
-      <w:bookmarkStart w:id="9" w:name="_51kemobqovsy" w:colFirst="0" w:colLast="0"/>
-      <w:bookmarkEnd w:id="9"/>
+      <w:bookmarkStart w:id="10" w:name="_51kemobqovsy" w:colFirst="0" w:colLast="0"/>
+      <w:bookmarkEnd w:id="10"/>
       <w:r>
         <w:rPr>
           <w:rFonts w:ascii="Calibri" w:eastAsia="Calibri" w:hAnsi="Calibri" w:cs="Calibri"/>
@@ -1648,8 +1475,8 @@
           <w:szCs w:val="24"/>
         </w:rPr>
       </w:pPr>
-      <w:bookmarkStart w:id="10" w:name="_6o8u7emblwbs" w:colFirst="0" w:colLast="0"/>
-      <w:bookmarkEnd w:id="10"/>
+      <w:bookmarkStart w:id="11" w:name="_6o8u7emblwbs" w:colFirst="0" w:colLast="0"/>
+      <w:bookmarkEnd w:id="11"/>
       <w:r>
         <w:rPr>
           <w:rFonts w:ascii="Calibri" w:eastAsia="Calibri" w:hAnsi="Calibri" w:cs="Calibri"/>
@@ -1682,7 +1509,7 @@
         </w:rPr>
         <w:t xml:space="preserve">Values derived from </w:t>
       </w:r>
-      <w:hyperlink r:id="rId11">
+      <w:hyperlink r:id="rId14">
         <w:r>
           <w:rPr>
             <w:rFonts w:asciiTheme="majorHAnsi" w:eastAsia="Verdana" w:hAnsiTheme="majorHAnsi" w:cs="Verdana"/>
@@ -1726,8 +1553,8 @@
           <w:szCs w:val="24"/>
         </w:rPr>
       </w:pPr>
-      <w:bookmarkStart w:id="11" w:name="_il78auds0hi7" w:colFirst="0" w:colLast="0"/>
-      <w:bookmarkEnd w:id="11"/>
+      <w:bookmarkStart w:id="12" w:name="_il78auds0hi7" w:colFirst="0" w:colLast="0"/>
+      <w:bookmarkEnd w:id="12"/>
       <w:r>
         <w:rPr>
           <w:rFonts w:ascii="Calibri" w:eastAsia="Calibri" w:hAnsi="Calibri" w:cs="Calibri"/>
@@ -1754,7 +1581,7 @@
         </w:rPr>
         <w:t xml:space="preserve">Values derived from </w:t>
       </w:r>
-      <w:hyperlink r:id="rId12">
+      <w:hyperlink r:id="rId15">
         <w:r>
           <w:rPr>
             <w:rFonts w:asciiTheme="majorHAnsi" w:eastAsia="Verdana" w:hAnsiTheme="majorHAnsi" w:cs="Verdana"/>
@@ -1784,13 +1611,10 @@
     </w:p>
     <w:p/>
     <w:p/>
-    <w:p>
-      <w:bookmarkStart w:id="12" w:name="_GoBack"/>
-      <w:bookmarkEnd w:id="12"/>
-    </w:p>
+    <w:p/>
     <w:sectPr>
-      <w:footerReference w:type="even" r:id="rId13"/>
-      <w:footerReference w:type="default" r:id="rId14"/>
+      <w:footerReference w:type="even" r:id="rId16"/>
+      <w:footerReference w:type="default" r:id="rId17"/>
       <w:pgSz w:w="12240" w:h="15840"/>
       <w:pgMar w:top="1440" w:right="1440" w:bottom="1440" w:left="1440" w:header="0" w:footer="720" w:gutter="0"/>
       <w:pgNumType w:start="1"/>
@@ -1896,7 +1720,7 @@
         <w:rStyle w:val="PageNumber"/>
         <w:noProof/>
       </w:rPr>
-      <w:t>7</w:t>
+      <w:t>1</w:t>
     </w:r>
     <w:r>
       <w:rPr>
@@ -27337,7 +27161,7 @@
 </file>
 
 <file path=customXml/itemProps1.xml><?xml version="1.0" encoding="utf-8"?>
-<ds:datastoreItem xmlns:ds="http://schemas.openxmlformats.org/officeDocument/2006/customXml" ds:itemID="{4B0B0F09-B496-7A4B-B7C8-E2771CFD808C}">
+<ds:datastoreItem xmlns:ds="http://schemas.openxmlformats.org/officeDocument/2006/customXml" ds:itemID="{C83D9B49-16C4-E54B-AC9F-5AB2A7735DE6}">
   <ds:schemaRefs>
     <ds:schemaRef ds:uri="http://schemas.openxmlformats.org/officeDocument/2006/bibliography"/>
   </ds:schemaRefs>

</xml_diff>

<commit_message>
fix template link size
</commit_message>
<xml_diff>
--- a/api/template.docx
+++ b/api/template.docx
@@ -41,7 +41,25 @@
           <w:sz w:val="24"/>
           <w:szCs w:val="24"/>
         </w:rPr>
-        <w:t xml:space="preserve">(approx. </w:t>
+        <w:t>(</w:t>
+      </w:r>
+      <w:proofErr w:type="gramStart"/>
+      <w:r>
+        <w:rPr>
+          <w:color w:val="A6A6A6" w:themeColor="background1" w:themeShade="A6"/>
+          <w:sz w:val="24"/>
+          <w:szCs w:val="24"/>
+        </w:rPr>
+        <w:t>approx</w:t>
+      </w:r>
+      <w:proofErr w:type="gramEnd"/>
+      <w:r>
+        <w:rPr>
+          <w:color w:val="A6A6A6" w:themeColor="background1" w:themeShade="A6"/>
+          <w:sz w:val="24"/>
+          <w:szCs w:val="24"/>
+        </w:rPr>
+        <w:t xml:space="preserve">. </w:t>
       </w:r>
       <w:r>
         <w:rPr>
@@ -49,7 +67,25 @@
           <w:sz w:val="24"/>
           <w:szCs w:val="24"/>
         </w:rPr>
-        <w:t>{{value:acres}}</w:t>
+        <w:t>{{</w:t>
+      </w:r>
+      <w:proofErr w:type="spellStart"/>
+      <w:r>
+        <w:rPr>
+          <w:color w:val="A6A6A6" w:themeColor="background1" w:themeShade="A6"/>
+          <w:sz w:val="24"/>
+          <w:szCs w:val="24"/>
+        </w:rPr>
+        <w:t>value:acres</w:t>
+      </w:r>
+      <w:proofErr w:type="spellEnd"/>
+      <w:r>
+        <w:rPr>
+          <w:color w:val="A6A6A6" w:themeColor="background1" w:themeShade="A6"/>
+          <w:sz w:val="24"/>
+          <w:szCs w:val="24"/>
+        </w:rPr>
+        <w:t>}}</w:t>
       </w:r>
       <w:r>
         <w:rPr>
@@ -59,8 +95,6 @@
         </w:rPr>
         <w:t xml:space="preserve"> </w:t>
       </w:r>
-      <w:bookmarkStart w:id="0" w:name="_GoBack"/>
-      <w:bookmarkEnd w:id="0"/>
       <w:r>
         <w:rPr>
           <w:color w:val="A6A6A6" w:themeColor="background1" w:themeShade="A6"/>
@@ -461,18 +495,35 @@
         </w:rPr>
         <w:t xml:space="preserve">For more information, </w:t>
       </w:r>
-      <w:hyperlink r:id="rId9">
-        <w:r>
-          <w:rPr>
-            <w:rFonts w:ascii="Calibri" w:eastAsia="Calibri" w:hAnsi="Calibri" w:cs="Calibri"/>
-            <w:color w:val="3182BD"/>
-            <w:sz w:val="24"/>
-            <w:szCs w:val="24"/>
-            <w:u w:val="single"/>
-          </w:rPr>
-          <w:t>visit the Blueprint webpage</w:t>
-        </w:r>
-      </w:hyperlink>
+      <w:r>
+        <w:fldChar w:fldCharType="begin"/>
+      </w:r>
+      <w:r>
+        <w:instrText xml:space="preserve"> HYPERLINK "http://www.southatlanticlcc.org/blueprint/" \h </w:instrText>
+      </w:r>
+      <w:r>
+        <w:fldChar w:fldCharType="separate"/>
+      </w:r>
+      <w:r>
+        <w:rPr>
+          <w:rFonts w:ascii="Calibri" w:eastAsia="Calibri" w:hAnsi="Calibri" w:cs="Calibri"/>
+          <w:color w:val="3182BD"/>
+          <w:sz w:val="24"/>
+          <w:szCs w:val="24"/>
+          <w:u w:val="single"/>
+        </w:rPr>
+        <w:t>visit the Blueprint webpage</w:t>
+      </w:r>
+      <w:r>
+        <w:rPr>
+          <w:rFonts w:ascii="Calibri" w:eastAsia="Calibri" w:hAnsi="Calibri" w:cs="Calibri"/>
+          <w:color w:val="3182BD"/>
+          <w:sz w:val="24"/>
+          <w:szCs w:val="24"/>
+          <w:u w:val="single"/>
+        </w:rPr>
+        <w:fldChar w:fldCharType="end"/>
+      </w:r>
       <w:r>
         <w:rPr>
           <w:rFonts w:ascii="Calibri" w:eastAsia="Calibri" w:hAnsi="Calibri" w:cs="Calibri"/>
@@ -482,18 +533,35 @@
         </w:rPr>
         <w:t xml:space="preserve">. On that page, you can </w:t>
       </w:r>
-      <w:hyperlink r:id="rId10">
-        <w:r>
-          <w:rPr>
-            <w:rFonts w:ascii="Calibri" w:eastAsia="Calibri" w:hAnsi="Calibri" w:cs="Calibri"/>
-            <w:color w:val="3182BD"/>
-            <w:sz w:val="24"/>
-            <w:szCs w:val="24"/>
-            <w:u w:val="single"/>
-          </w:rPr>
-          <w:t>see who’s using the Blueprint</w:t>
-        </w:r>
-      </w:hyperlink>
+      <w:r>
+        <w:fldChar w:fldCharType="begin"/>
+      </w:r>
+      <w:r>
+        <w:instrText xml:space="preserve"> HYPERLINK "http://southatlanticlcc.org/blueprint-users" \h </w:instrText>
+      </w:r>
+      <w:r>
+        <w:fldChar w:fldCharType="separate"/>
+      </w:r>
+      <w:r>
+        <w:rPr>
+          <w:rFonts w:ascii="Calibri" w:eastAsia="Calibri" w:hAnsi="Calibri" w:cs="Calibri"/>
+          <w:color w:val="3182BD"/>
+          <w:sz w:val="24"/>
+          <w:szCs w:val="24"/>
+          <w:u w:val="single"/>
+        </w:rPr>
+        <w:t>see who’s using the Blueprint</w:t>
+      </w:r>
+      <w:r>
+        <w:rPr>
+          <w:rFonts w:ascii="Calibri" w:eastAsia="Calibri" w:hAnsi="Calibri" w:cs="Calibri"/>
+          <w:color w:val="3182BD"/>
+          <w:sz w:val="24"/>
+          <w:szCs w:val="24"/>
+          <w:u w:val="single"/>
+        </w:rPr>
+        <w:fldChar w:fldCharType="end"/>
+      </w:r>
       <w:r>
         <w:rPr>
           <w:rFonts w:ascii="Calibri" w:eastAsia="Calibri" w:hAnsi="Calibri" w:cs="Calibri"/>
@@ -533,18 +601,38 @@
         </w:rPr>
         <w:t xml:space="preserve">If you want to overlay additional datasets, view indicator layers, and download Blueprint data, </w:t>
       </w:r>
-      <w:hyperlink r:id="rId11">
-        <w:r>
-          <w:rPr>
-            <w:rFonts w:ascii="Calibri" w:eastAsia="Calibri" w:hAnsi="Calibri" w:cs="Calibri"/>
-            <w:color w:val="3182BD"/>
-            <w:sz w:val="24"/>
-            <w:szCs w:val="24"/>
-            <w:u w:val="single"/>
-          </w:rPr>
-          <w:t>visit the Conservation Planning Atlas (CPA)</w:t>
-        </w:r>
-      </w:hyperlink>
+      <w:r>
+        <w:fldChar w:fldCharType="begin"/>
+      </w:r>
+      <w:r>
+        <w:instrText xml:space="preserve"> HYPERLINK "http://sa</w:instrText>
+      </w:r>
+      <w:r>
+        <w:instrText xml:space="preserve">lcc.databasin.org/" \h </w:instrText>
+      </w:r>
+      <w:r>
+        <w:fldChar w:fldCharType="separate"/>
+      </w:r>
+      <w:r>
+        <w:rPr>
+          <w:rFonts w:ascii="Calibri" w:eastAsia="Calibri" w:hAnsi="Calibri" w:cs="Calibri"/>
+          <w:color w:val="3182BD"/>
+          <w:sz w:val="24"/>
+          <w:szCs w:val="24"/>
+          <w:u w:val="single"/>
+        </w:rPr>
+        <w:t>visit the Conservation Planning Atlas (CPA)</w:t>
+      </w:r>
+      <w:r>
+        <w:rPr>
+          <w:rFonts w:ascii="Calibri" w:eastAsia="Calibri" w:hAnsi="Calibri" w:cs="Calibri"/>
+          <w:color w:val="3182BD"/>
+          <w:sz w:val="24"/>
+          <w:szCs w:val="24"/>
+          <w:u w:val="single"/>
+        </w:rPr>
+        <w:fldChar w:fldCharType="end"/>
+      </w:r>
       <w:r>
         <w:rPr>
           <w:rFonts w:ascii="Calibri" w:eastAsia="Calibri" w:hAnsi="Calibri" w:cs="Calibri"/>
@@ -580,7 +668,7 @@
         </w:rPr>
         <w:t xml:space="preserve">If you need help or have questions, contact South Atlantic staff by emailing </w:t>
       </w:r>
-      <w:hyperlink r:id="rId12" w:history="1">
+      <w:hyperlink r:id="rId9" w:history="1">
         <w:r>
           <w:rPr>
             <w:rStyle w:val="Hyperlink"/>
@@ -755,8 +843,8 @@
           <w:szCs w:val="28"/>
         </w:rPr>
       </w:pPr>
-      <w:bookmarkStart w:id="1" w:name="_twazfl5dsuou" w:colFirst="0" w:colLast="0"/>
-      <w:bookmarkEnd w:id="1"/>
+      <w:bookmarkStart w:id="0" w:name="_twazfl5dsuou" w:colFirst="0" w:colLast="0"/>
+      <w:bookmarkEnd w:id="0"/>
       <w:r>
         <w:rPr>
           <w:rFonts w:ascii="Calibri" w:eastAsia="Calibri" w:hAnsi="Calibri" w:cs="Calibri"/>
@@ -803,10 +891,23 @@
       </w:r>
     </w:p>
     <w:p>
-      <w:bookmarkStart w:id="2" w:name="_umkkwt4fqxa" w:colFirst="0" w:colLast="0"/>
-      <w:bookmarkEnd w:id="2"/>
+      <w:bookmarkStart w:id="1" w:name="_umkkwt4fqxa" w:colFirst="0" w:colLast="0"/>
+      <w:bookmarkEnd w:id="1"/>
       <w:r>
-        <w:t>{{map:priorities_map}}</w:t>
+        <w:t>{{</w:t>
+      </w:r>
+      <w:proofErr w:type="spellStart"/>
+      <w:proofErr w:type="gramStart"/>
+      <w:r>
+        <w:t>map:priorities</w:t>
+      </w:r>
+      <w:proofErr w:type="gramEnd"/>
+      <w:r>
+        <w:t>_map</w:t>
+      </w:r>
+      <w:proofErr w:type="spellEnd"/>
+      <w:r>
+        <w:t>}}</w:t>
       </w:r>
     </w:p>
     <w:p>
@@ -1094,8 +1195,8 @@
           <w:szCs w:val="28"/>
         </w:rPr>
       </w:pPr>
-      <w:bookmarkStart w:id="3" w:name="_qisommxqtwh2" w:colFirst="0" w:colLast="0"/>
-      <w:bookmarkEnd w:id="3"/>
+      <w:bookmarkStart w:id="2" w:name="_qisommxqtwh2" w:colFirst="0" w:colLast="0"/>
+      <w:bookmarkEnd w:id="2"/>
       <w:r>
         <w:rPr>
           <w:rFonts w:ascii="Calibri" w:eastAsia="Calibri" w:hAnsi="Calibri" w:cs="Calibri"/>
@@ -1165,16 +1266,57 @@
           <w:rFonts w:asciiTheme="majorHAnsi" w:hAnsiTheme="majorHAnsi"/>
           <w:sz w:val="24"/>
         </w:rPr>
-        <w:t>{{value:summary_unit_type}}</w:t>
+        <w:t>{{</w:t>
+      </w:r>
+      <w:proofErr w:type="spellStart"/>
+      <w:r>
+        <w:rPr>
+          <w:rFonts w:asciiTheme="majorHAnsi" w:hAnsiTheme="majorHAnsi"/>
+          <w:sz w:val="24"/>
+        </w:rPr>
+        <w:t>value</w:t>
+      </w:r>
+      <w:proofErr w:type="gramStart"/>
+      <w:r>
+        <w:rPr>
+          <w:rFonts w:asciiTheme="majorHAnsi" w:hAnsiTheme="majorHAnsi"/>
+          <w:sz w:val="24"/>
+        </w:rPr>
+        <w:t>:summary</w:t>
+      </w:r>
+      <w:proofErr w:type="gramEnd"/>
+      <w:r>
+        <w:rPr>
+          <w:rFonts w:asciiTheme="majorHAnsi" w:hAnsiTheme="majorHAnsi"/>
+          <w:sz w:val="24"/>
+        </w:rPr>
+        <w:t>_unit_type</w:t>
+      </w:r>
+      <w:proofErr w:type="spellEnd"/>
+      <w:r>
+        <w:rPr>
+          <w:rFonts w:asciiTheme="majorHAnsi" w:hAnsiTheme="majorHAnsi"/>
+          <w:sz w:val="24"/>
+        </w:rPr>
+        <w:t>}}</w:t>
       </w:r>
       <w:r>
         <w:rPr>
           <w:rFonts w:asciiTheme="majorHAnsi" w:hAnsiTheme="majorHAnsi"/>
           <w:sz w:val="24"/>
         </w:rPr>
-        <w:t xml:space="preserve">. For some indicators, you’ll also see a threshold for good condition to help you interpret the indicator values. These thresholds are based on the best available science and reflect the range of indicator values that occur in healthy, functioning ecosystems. The good condition thresholds were initially defined in the </w:t>
+        <w:t>. For some indicators, you’ll also see a threshold for good condition to help you interpret the indicator values. These thresholds are based on the best available science and reflect the range of indicator values that occur in healthy, functioning ecosystems. The good condition thresholds were initially defined i</w:t>
       </w:r>
-      <w:hyperlink r:id="rId13" w:history="1">
+      <w:bookmarkStart w:id="3" w:name="_GoBack"/>
+      <w:bookmarkEnd w:id="3"/>
+      <w:r>
+        <w:rPr>
+          <w:rFonts w:asciiTheme="majorHAnsi" w:hAnsiTheme="majorHAnsi"/>
+          <w:sz w:val="24"/>
+        </w:rPr>
+        <w:t xml:space="preserve">n the </w:t>
+      </w:r>
+      <w:hyperlink r:id="rId10" w:history="1">
         <w:r>
           <w:rPr>
             <w:rStyle w:val="Hyperlink"/>
@@ -1182,7 +1324,6 @@
             <w:i/>
             <w:iCs/>
             <w:color w:val="1155CC"/>
-            <w:sz w:val="28"/>
           </w:rPr>
           <w:t>State of the South Atlantic 2015</w:t>
         </w:r>
@@ -1190,9 +1331,15 @@
       <w:r>
         <w:rPr>
           <w:rFonts w:asciiTheme="majorHAnsi" w:hAnsiTheme="majorHAnsi"/>
+        </w:rPr>
+        <w:t>.</w:t>
+      </w:r>
+      <w:r>
+        <w:rPr>
+          <w:rFonts w:asciiTheme="majorHAnsi" w:hAnsiTheme="majorHAnsi"/>
           <w:sz w:val="24"/>
         </w:rPr>
-        <w:t>. This report card measured the current condition of the indicators and used the thresholds to score the health of the region’s ecosystems. While good condition thresholds have not yet been defined for all indicators, all the indicators are used in the Blueprint.</w:t>
+        <w:t xml:space="preserve"> This report card measured the current condition of the indicators and used the thresholds to score the health of the region’s ecosystems. While good condition thresholds have not yet been defined for all indicators, all the indicators are used in the Blueprint.</w:t>
       </w:r>
     </w:p>
     <w:p>
@@ -1509,7 +1656,7 @@
         </w:rPr>
         <w:t xml:space="preserve">Values derived from </w:t>
       </w:r>
-      <w:hyperlink r:id="rId14">
+      <w:hyperlink r:id="rId11">
         <w:r>
           <w:rPr>
             <w:rFonts w:asciiTheme="majorHAnsi" w:eastAsia="Verdana" w:hAnsiTheme="majorHAnsi" w:cs="Verdana"/>
@@ -1581,7 +1728,7 @@
         </w:rPr>
         <w:t xml:space="preserve">Values derived from </w:t>
       </w:r>
-      <w:hyperlink r:id="rId15">
+      <w:hyperlink r:id="rId12">
         <w:r>
           <w:rPr>
             <w:rFonts w:asciiTheme="majorHAnsi" w:eastAsia="Verdana" w:hAnsiTheme="majorHAnsi" w:cs="Verdana"/>
@@ -1613,8 +1760,8 @@
     <w:p/>
     <w:p/>
     <w:sectPr>
-      <w:footerReference w:type="even" r:id="rId16"/>
-      <w:footerReference w:type="default" r:id="rId17"/>
+      <w:footerReference w:type="even" r:id="rId13"/>
+      <w:footerReference w:type="default" r:id="rId14"/>
       <w:pgSz w:w="12240" w:h="15840"/>
       <w:pgMar w:top="1440" w:right="1440" w:bottom="1440" w:left="1440" w:header="0" w:footer="720" w:gutter="0"/>
       <w:pgNumType w:start="1"/>
@@ -1720,7 +1867,7 @@
         <w:rStyle w:val="PageNumber"/>
         <w:noProof/>
       </w:rPr>
-      <w:t>1</w:t>
+      <w:t>6</w:t>
     </w:r>
     <w:r>
       <w:rPr>
@@ -27161,7 +27308,7 @@
 </file>
 
 <file path=customXml/itemProps1.xml><?xml version="1.0" encoding="utf-8"?>
-<ds:datastoreItem xmlns:ds="http://schemas.openxmlformats.org/officeDocument/2006/customXml" ds:itemID="{C83D9B49-16C4-E54B-AC9F-5AB2A7735DE6}">
+<ds:datastoreItem xmlns:ds="http://schemas.openxmlformats.org/officeDocument/2006/customXml" ds:itemID="{A8B2E4B7-F79A-2649-8CE3-E7AFC49FCA0A}">
   <ds:schemaRefs>
     <ds:schemaRef ds:uri="http://schemas.openxmlformats.org/officeDocument/2006/bibliography"/>
   </ds:schemaRefs>

</xml_diff>

<commit_message>
Fix template again - Word keeps messing up our runs
</commit_message>
<xml_diff>
--- a/api/template.docx
+++ b/api/template.docx
@@ -2,6 +2,67 @@
 <file path=word/document.xml><?xml version="1.0" encoding="utf-8"?>
 <w:document xmlns:wpc="http://schemas.microsoft.com/office/word/2010/wordprocessingCanvas" xmlns:mo="http://schemas.microsoft.com/office/mac/office/2008/main" xmlns:mc="http://schemas.openxmlformats.org/markup-compatibility/2006" xmlns:mv="urn:schemas-microsoft-com:mac:vml" xmlns:o="urn:schemas-microsoft-com:office:office" xmlns:r="http://schemas.openxmlformats.org/officeDocument/2006/relationships" xmlns:m="http://schemas.openxmlformats.org/officeDocument/2006/math" xmlns:v="urn:schemas-microsoft-com:vml" xmlns:wp14="http://schemas.microsoft.com/office/word/2010/wordprocessingDrawing" xmlns:wp="http://schemas.openxmlformats.org/drawingml/2006/wordprocessingDrawing" xmlns:w10="urn:schemas-microsoft-com:office:word" xmlns:w="http://schemas.openxmlformats.org/wordprocessingml/2006/main" xmlns:w14="http://schemas.microsoft.com/office/word/2010/wordml" xmlns:wpg="http://schemas.microsoft.com/office/word/2010/wordprocessingGroup" xmlns:wpi="http://schemas.microsoft.com/office/word/2010/wordprocessingInk" xmlns:wne="http://schemas.microsoft.com/office/word/2006/wordml" xmlns:wps="http://schemas.microsoft.com/office/word/2010/wordprocessingShape" mc:Ignorable="w14 wp14">
   <w:body>
+    <w:p>
+      <w:pPr>
+        <w:pStyle w:val="Normal1"/>
+        <w:pBdr>
+          <w:top w:val="none" w:sz="0" w:space="9" w:color="auto"/>
+        </w:pBdr>
+        <w:shd w:val="clear" w:color="auto" w:fill="FFFFFF"/>
+        <w:spacing w:line="312" w:lineRule="auto"/>
+        <w:jc w:val="center"/>
+        <w:rPr>
+          <w:rFonts w:ascii="Calibri" w:eastAsia="Calibri" w:hAnsi="Calibri" w:cs="Calibri"/>
+          <w:color w:val="333333"/>
+          <w:sz w:val="36"/>
+          <w:szCs w:val="36"/>
+        </w:rPr>
+      </w:pPr>
+      <w:r>
+        <w:rPr>
+          <w:rFonts w:ascii="Calibri" w:eastAsia="Calibri" w:hAnsi="Calibri" w:cs="Calibri"/>
+          <w:color w:val="333333"/>
+          <w:sz w:val="36"/>
+          <w:szCs w:val="36"/>
+        </w:rPr>
+        <w:t>Blueprint Summary for {{value:summary_unit_name}}</w:t>
+      </w:r>
+      <w:r>
+        <w:rPr>
+          <w:rFonts w:ascii="Calibri" w:eastAsia="Calibri" w:hAnsi="Calibri" w:cs="Calibri"/>
+          <w:color w:val="333333"/>
+          <w:sz w:val="36"/>
+          <w:szCs w:val="36"/>
+        </w:rPr>
+        <w:t xml:space="preserve"> </w:t>
+      </w:r>
+    </w:p>
+    <w:p>
+      <w:pPr>
+        <w:pStyle w:val="Normal1"/>
+        <w:pBdr>
+          <w:top w:val="none" w:sz="0" w:space="9" w:color="auto"/>
+        </w:pBdr>
+        <w:shd w:val="clear" w:color="auto" w:fill="FFFFFF"/>
+        <w:spacing w:line="312" w:lineRule="auto"/>
+        <w:jc w:val="center"/>
+        <w:rPr>
+          <w:rFonts w:ascii="Calibri" w:eastAsia="Calibri" w:hAnsi="Calibri" w:cs="Calibri"/>
+          <w:color w:val="A6A6A6" w:themeColor="background1" w:themeShade="A6"/>
+          <w:sz w:val="28"/>
+          <w:szCs w:val="36"/>
+        </w:rPr>
+      </w:pPr>
+      <w:r>
+        <w:rPr>
+          <w:rFonts w:ascii="Calibri" w:eastAsia="Calibri" w:hAnsi="Calibri" w:cs="Calibri"/>
+          <w:color w:val="A6A6A6" w:themeColor="background1" w:themeShade="A6"/>
+          <w:sz w:val="28"/>
+          <w:szCs w:val="36"/>
+        </w:rPr>
+        <w:t>(approx. {{value:acres}} acres)</w:t>
+      </w:r>
+    </w:p>
     <w:p>
       <w:pPr>
         <w:pStyle w:val="Normal1"/>
@@ -15,94 +76,6 @@
           <w:rStyle w:val="IntenseReference"/>
         </w:rPr>
       </w:pPr>
-      <w:r>
-        <w:rPr>
-          <w:rFonts w:ascii="Calibri" w:eastAsia="Calibri" w:hAnsi="Calibri" w:cs="Calibri"/>
-          <w:color w:val="333333"/>
-          <w:sz w:val="36"/>
-          <w:szCs w:val="36"/>
-        </w:rPr>
-        <w:t>Blueprint Summary for {{value:summary_unit_name}}</w:t>
-      </w:r>
-    </w:p>
-    <w:p>
-      <w:pPr>
-        <w:pStyle w:val="Title"/>
-        <w:jc w:val="center"/>
-        <w:rPr>
-          <w:color w:val="A6A6A6" w:themeColor="background1" w:themeShade="A6"/>
-          <w:sz w:val="24"/>
-          <w:szCs w:val="24"/>
-        </w:rPr>
-      </w:pPr>
-      <w:r>
-        <w:rPr>
-          <w:color w:val="A6A6A6" w:themeColor="background1" w:themeShade="A6"/>
-          <w:sz w:val="24"/>
-          <w:szCs w:val="24"/>
-        </w:rPr>
-        <w:t>(</w:t>
-      </w:r>
-      <w:proofErr w:type="gramStart"/>
-      <w:r>
-        <w:rPr>
-          <w:color w:val="A6A6A6" w:themeColor="background1" w:themeShade="A6"/>
-          <w:sz w:val="24"/>
-          <w:szCs w:val="24"/>
-        </w:rPr>
-        <w:t>approx</w:t>
-      </w:r>
-      <w:proofErr w:type="gramEnd"/>
-      <w:r>
-        <w:rPr>
-          <w:color w:val="A6A6A6" w:themeColor="background1" w:themeShade="A6"/>
-          <w:sz w:val="24"/>
-          <w:szCs w:val="24"/>
-        </w:rPr>
-        <w:t xml:space="preserve">. </w:t>
-      </w:r>
-      <w:r>
-        <w:rPr>
-          <w:color w:val="A6A6A6" w:themeColor="background1" w:themeShade="A6"/>
-          <w:sz w:val="24"/>
-          <w:szCs w:val="24"/>
-        </w:rPr>
-        <w:t>{{</w:t>
-      </w:r>
-      <w:proofErr w:type="spellStart"/>
-      <w:r>
-        <w:rPr>
-          <w:color w:val="A6A6A6" w:themeColor="background1" w:themeShade="A6"/>
-          <w:sz w:val="24"/>
-          <w:szCs w:val="24"/>
-        </w:rPr>
-        <w:t>value:acres</w:t>
-      </w:r>
-      <w:proofErr w:type="spellEnd"/>
-      <w:r>
-        <w:rPr>
-          <w:color w:val="A6A6A6" w:themeColor="background1" w:themeShade="A6"/>
-          <w:sz w:val="24"/>
-          <w:szCs w:val="24"/>
-        </w:rPr>
-        <w:t>}}</w:t>
-      </w:r>
-      <w:r>
-        <w:rPr>
-          <w:color w:val="A6A6A6" w:themeColor="background1" w:themeShade="A6"/>
-          <w:sz w:val="24"/>
-          <w:szCs w:val="24"/>
-        </w:rPr>
-        <w:t xml:space="preserve"> </w:t>
-      </w:r>
-      <w:r>
-        <w:rPr>
-          <w:color w:val="A6A6A6" w:themeColor="background1" w:themeShade="A6"/>
-          <w:sz w:val="24"/>
-          <w:szCs w:val="24"/>
-        </w:rPr>
-        <w:t>acres)</w:t>
-      </w:r>
     </w:p>
     <w:p>
       <w:pPr>
@@ -495,35 +468,18 @@
         </w:rPr>
         <w:t xml:space="preserve">For more information, </w:t>
       </w:r>
-      <w:r>
-        <w:fldChar w:fldCharType="begin"/>
-      </w:r>
-      <w:r>
-        <w:instrText xml:space="preserve"> HYPERLINK "http://www.southatlanticlcc.org/blueprint/" \h </w:instrText>
-      </w:r>
-      <w:r>
-        <w:fldChar w:fldCharType="separate"/>
-      </w:r>
-      <w:r>
-        <w:rPr>
-          <w:rFonts w:ascii="Calibri" w:eastAsia="Calibri" w:hAnsi="Calibri" w:cs="Calibri"/>
-          <w:color w:val="3182BD"/>
-          <w:sz w:val="24"/>
-          <w:szCs w:val="24"/>
-          <w:u w:val="single"/>
-        </w:rPr>
-        <w:t>visit the Blueprint webpage</w:t>
-      </w:r>
-      <w:r>
-        <w:rPr>
-          <w:rFonts w:ascii="Calibri" w:eastAsia="Calibri" w:hAnsi="Calibri" w:cs="Calibri"/>
-          <w:color w:val="3182BD"/>
-          <w:sz w:val="24"/>
-          <w:szCs w:val="24"/>
-          <w:u w:val="single"/>
-        </w:rPr>
-        <w:fldChar w:fldCharType="end"/>
-      </w:r>
+      <w:hyperlink r:id="rId9">
+        <w:r>
+          <w:rPr>
+            <w:rFonts w:ascii="Calibri" w:eastAsia="Calibri" w:hAnsi="Calibri" w:cs="Calibri"/>
+            <w:color w:val="3182BD"/>
+            <w:sz w:val="24"/>
+            <w:szCs w:val="24"/>
+            <w:u w:val="single"/>
+          </w:rPr>
+          <w:t>visit the Blueprint webpage</w:t>
+        </w:r>
+      </w:hyperlink>
       <w:r>
         <w:rPr>
           <w:rFonts w:ascii="Calibri" w:eastAsia="Calibri" w:hAnsi="Calibri" w:cs="Calibri"/>
@@ -533,35 +489,18 @@
         </w:rPr>
         <w:t xml:space="preserve">. On that page, you can </w:t>
       </w:r>
-      <w:r>
-        <w:fldChar w:fldCharType="begin"/>
-      </w:r>
-      <w:r>
-        <w:instrText xml:space="preserve"> HYPERLINK "http://southatlanticlcc.org/blueprint-users" \h </w:instrText>
-      </w:r>
-      <w:r>
-        <w:fldChar w:fldCharType="separate"/>
-      </w:r>
-      <w:r>
-        <w:rPr>
-          <w:rFonts w:ascii="Calibri" w:eastAsia="Calibri" w:hAnsi="Calibri" w:cs="Calibri"/>
-          <w:color w:val="3182BD"/>
-          <w:sz w:val="24"/>
-          <w:szCs w:val="24"/>
-          <w:u w:val="single"/>
-        </w:rPr>
-        <w:t>see who’s using the Blueprint</w:t>
-      </w:r>
-      <w:r>
-        <w:rPr>
-          <w:rFonts w:ascii="Calibri" w:eastAsia="Calibri" w:hAnsi="Calibri" w:cs="Calibri"/>
-          <w:color w:val="3182BD"/>
-          <w:sz w:val="24"/>
-          <w:szCs w:val="24"/>
-          <w:u w:val="single"/>
-        </w:rPr>
-        <w:fldChar w:fldCharType="end"/>
-      </w:r>
+      <w:hyperlink r:id="rId10">
+        <w:r>
+          <w:rPr>
+            <w:rFonts w:ascii="Calibri" w:eastAsia="Calibri" w:hAnsi="Calibri" w:cs="Calibri"/>
+            <w:color w:val="3182BD"/>
+            <w:sz w:val="24"/>
+            <w:szCs w:val="24"/>
+            <w:u w:val="single"/>
+          </w:rPr>
+          <w:t>see who’s using the Blueprint</w:t>
+        </w:r>
+      </w:hyperlink>
       <w:r>
         <w:rPr>
           <w:rFonts w:ascii="Calibri" w:eastAsia="Calibri" w:hAnsi="Calibri" w:cs="Calibri"/>
@@ -601,38 +540,18 @@
         </w:rPr>
         <w:t xml:space="preserve">If you want to overlay additional datasets, view indicator layers, and download Blueprint data, </w:t>
       </w:r>
-      <w:r>
-        <w:fldChar w:fldCharType="begin"/>
-      </w:r>
-      <w:r>
-        <w:instrText xml:space="preserve"> HYPERLINK "http://sa</w:instrText>
-      </w:r>
-      <w:r>
-        <w:instrText xml:space="preserve">lcc.databasin.org/" \h </w:instrText>
-      </w:r>
-      <w:r>
-        <w:fldChar w:fldCharType="separate"/>
-      </w:r>
-      <w:r>
-        <w:rPr>
-          <w:rFonts w:ascii="Calibri" w:eastAsia="Calibri" w:hAnsi="Calibri" w:cs="Calibri"/>
-          <w:color w:val="3182BD"/>
-          <w:sz w:val="24"/>
-          <w:szCs w:val="24"/>
-          <w:u w:val="single"/>
-        </w:rPr>
-        <w:t>visit the Conservation Planning Atlas (CPA)</w:t>
-      </w:r>
-      <w:r>
-        <w:rPr>
-          <w:rFonts w:ascii="Calibri" w:eastAsia="Calibri" w:hAnsi="Calibri" w:cs="Calibri"/>
-          <w:color w:val="3182BD"/>
-          <w:sz w:val="24"/>
-          <w:szCs w:val="24"/>
-          <w:u w:val="single"/>
-        </w:rPr>
-        <w:fldChar w:fldCharType="end"/>
-      </w:r>
+      <w:hyperlink r:id="rId11">
+        <w:r>
+          <w:rPr>
+            <w:rFonts w:ascii="Calibri" w:eastAsia="Calibri" w:hAnsi="Calibri" w:cs="Calibri"/>
+            <w:color w:val="3182BD"/>
+            <w:sz w:val="24"/>
+            <w:szCs w:val="24"/>
+            <w:u w:val="single"/>
+          </w:rPr>
+          <w:t>visit the Conservation Planning Atlas (CPA)</w:t>
+        </w:r>
+      </w:hyperlink>
       <w:r>
         <w:rPr>
           <w:rFonts w:ascii="Calibri" w:eastAsia="Calibri" w:hAnsi="Calibri" w:cs="Calibri"/>
@@ -668,7 +587,7 @@
         </w:rPr>
         <w:t xml:space="preserve">If you need help or have questions, contact South Atlantic staff by emailing </w:t>
       </w:r>
-      <w:hyperlink r:id="rId9" w:history="1">
+      <w:hyperlink r:id="rId12" w:history="1">
         <w:r>
           <w:rPr>
             <w:rStyle w:val="Hyperlink"/>
@@ -863,7 +782,6 @@
         <w:spacing w:line="312" w:lineRule="auto"/>
         <w:rPr>
           <w:rFonts w:ascii="Calibri" w:eastAsia="Calibri" w:hAnsi="Calibri" w:cs="Calibri"/>
-          <w:b w:val="0"/>
           <w:color w:val="333333"/>
         </w:rPr>
       </w:pPr>
@@ -889,36 +807,37 @@
         </w:rPr>
         <w:t>ies</w:t>
       </w:r>
-    </w:p>
-    <w:p>
       <w:bookmarkStart w:id="1" w:name="_umkkwt4fqxa" w:colFirst="0" w:colLast="0"/>
       <w:bookmarkEnd w:id="1"/>
       <w:r>
-        <w:t>{{</w:t>
+        <w:rPr>
+          <w:rFonts w:ascii="Calibri" w:eastAsia="Calibri" w:hAnsi="Calibri" w:cs="Calibri"/>
+          <w:color w:val="333333"/>
+        </w:rPr>
+        <w:t xml:space="preserve"> </w:t>
       </w:r>
-      <w:proofErr w:type="spellStart"/>
-      <w:proofErr w:type="gramStart"/>
+      <w:bookmarkStart w:id="2" w:name="_GoBack"/>
+      <w:bookmarkEnd w:id="2"/>
       <w:r>
-        <w:t>map:priorities</w:t>
-      </w:r>
-      <w:proofErr w:type="gramEnd"/>
-      <w:r>
-        <w:t>_map</w:t>
-      </w:r>
-      <w:proofErr w:type="spellEnd"/>
-      <w:r>
-        <w:t>}}</w:t>
+        <w:rPr>
+          <w:rFonts w:ascii="Calibri" w:eastAsia="Calibri" w:hAnsi="Calibri" w:cs="Calibri"/>
+          <w:color w:val="333333"/>
+        </w:rPr>
+        <w:t>{{map:priorities_map}}</w:t>
       </w:r>
     </w:p>
     <w:p>
       <w:pPr>
+        <w:pStyle w:val="Heading1"/>
+        <w:pBdr>
+          <w:top w:val="none" w:sz="0" w:space="9" w:color="auto"/>
+        </w:pBdr>
+        <w:shd w:val="clear" w:color="auto" w:fill="FFFFFF"/>
+        <w:spacing w:line="312" w:lineRule="auto"/>
         <w:rPr>
           <w:rFonts w:ascii="Calibri" w:eastAsia="Calibri" w:hAnsi="Calibri" w:cs="Calibri"/>
-          <w:b/>
-          <w:bCs/>
+          <w:b w:val="0"/>
           <w:color w:val="333333"/>
-          <w:sz w:val="24"/>
-          <w:szCs w:val="24"/>
         </w:rPr>
       </w:pPr>
       <w:r>
@@ -1195,8 +1114,8 @@
           <w:szCs w:val="28"/>
         </w:rPr>
       </w:pPr>
-      <w:bookmarkStart w:id="2" w:name="_qisommxqtwh2" w:colFirst="0" w:colLast="0"/>
-      <w:bookmarkEnd w:id="2"/>
+      <w:bookmarkStart w:id="3" w:name="_qisommxqtwh2" w:colFirst="0" w:colLast="0"/>
+      <w:bookmarkEnd w:id="3"/>
       <w:r>
         <w:rPr>
           <w:rFonts w:ascii="Calibri" w:eastAsia="Calibri" w:hAnsi="Calibri" w:cs="Calibri"/>
@@ -1266,57 +1185,16 @@
           <w:rFonts w:asciiTheme="majorHAnsi" w:hAnsiTheme="majorHAnsi"/>
           <w:sz w:val="24"/>
         </w:rPr>
-        <w:t>{{</w:t>
-      </w:r>
-      <w:proofErr w:type="spellStart"/>
-      <w:r>
-        <w:rPr>
-          <w:rFonts w:asciiTheme="majorHAnsi" w:hAnsiTheme="majorHAnsi"/>
-          <w:sz w:val="24"/>
-        </w:rPr>
-        <w:t>value</w:t>
-      </w:r>
-      <w:proofErr w:type="gramStart"/>
-      <w:r>
-        <w:rPr>
-          <w:rFonts w:asciiTheme="majorHAnsi" w:hAnsiTheme="majorHAnsi"/>
-          <w:sz w:val="24"/>
-        </w:rPr>
-        <w:t>:summary</w:t>
-      </w:r>
-      <w:proofErr w:type="gramEnd"/>
-      <w:r>
-        <w:rPr>
-          <w:rFonts w:asciiTheme="majorHAnsi" w:hAnsiTheme="majorHAnsi"/>
-          <w:sz w:val="24"/>
-        </w:rPr>
-        <w:t>_unit_type</w:t>
-      </w:r>
-      <w:proofErr w:type="spellEnd"/>
-      <w:r>
-        <w:rPr>
-          <w:rFonts w:asciiTheme="majorHAnsi" w:hAnsiTheme="majorHAnsi"/>
-          <w:sz w:val="24"/>
-        </w:rPr>
-        <w:t>}}</w:t>
+        <w:t>{{value:summary_unit_type}}</w:t>
       </w:r>
       <w:r>
         <w:rPr>
           <w:rFonts w:asciiTheme="majorHAnsi" w:hAnsiTheme="majorHAnsi"/>
           <w:sz w:val="24"/>
         </w:rPr>
-        <w:t>. For some indicators, you’ll also see a threshold for good condition to help you interpret the indicator values. These thresholds are based on the best available science and reflect the range of indicator values that occur in healthy, functioning ecosystems. The good condition thresholds were initially defined i</w:t>
+        <w:t xml:space="preserve">. For some indicators, you’ll also see a threshold for good condition to help you interpret the indicator values. These thresholds are based on the best available science and reflect the range of indicator values that occur in healthy, functioning ecosystems. The good condition thresholds were initially defined in the </w:t>
       </w:r>
-      <w:bookmarkStart w:id="3" w:name="_GoBack"/>
-      <w:bookmarkEnd w:id="3"/>
-      <w:r>
-        <w:rPr>
-          <w:rFonts w:asciiTheme="majorHAnsi" w:hAnsiTheme="majorHAnsi"/>
-          <w:sz w:val="24"/>
-        </w:rPr>
-        <w:t xml:space="preserve">n the </w:t>
-      </w:r>
-      <w:hyperlink r:id="rId10" w:history="1">
+      <w:hyperlink r:id="rId13" w:history="1">
         <w:r>
           <w:rPr>
             <w:rStyle w:val="Hyperlink"/>
@@ -1656,7 +1534,7 @@
         </w:rPr>
         <w:t xml:space="preserve">Values derived from </w:t>
       </w:r>
-      <w:hyperlink r:id="rId11">
+      <w:hyperlink r:id="rId14">
         <w:r>
           <w:rPr>
             <w:rFonts w:asciiTheme="majorHAnsi" w:eastAsia="Verdana" w:hAnsiTheme="majorHAnsi" w:cs="Verdana"/>
@@ -1728,7 +1606,7 @@
         </w:rPr>
         <w:t xml:space="preserve">Values derived from </w:t>
       </w:r>
-      <w:hyperlink r:id="rId12">
+      <w:hyperlink r:id="rId15">
         <w:r>
           <w:rPr>
             <w:rFonts w:asciiTheme="majorHAnsi" w:eastAsia="Verdana" w:hAnsiTheme="majorHAnsi" w:cs="Verdana"/>
@@ -1760,8 +1638,8 @@
     <w:p/>
     <w:p/>
     <w:sectPr>
-      <w:footerReference w:type="even" r:id="rId13"/>
-      <w:footerReference w:type="default" r:id="rId14"/>
+      <w:footerReference w:type="even" r:id="rId16"/>
+      <w:footerReference w:type="default" r:id="rId17"/>
       <w:pgSz w:w="12240" w:h="15840"/>
       <w:pgMar w:top="1440" w:right="1440" w:bottom="1440" w:left="1440" w:header="0" w:footer="720" w:gutter="0"/>
       <w:pgNumType w:start="1"/>
@@ -1867,7 +1745,7 @@
         <w:rStyle w:val="PageNumber"/>
         <w:noProof/>
       </w:rPr>
-      <w:t>6</w:t>
+      <w:t>3</w:t>
     </w:r>
     <w:r>
       <w:rPr>
@@ -27308,7 +27186,7 @@
 </file>
 
 <file path=customXml/itemProps1.xml><?xml version="1.0" encoding="utf-8"?>
-<ds:datastoreItem xmlns:ds="http://schemas.openxmlformats.org/officeDocument/2006/customXml" ds:itemID="{A8B2E4B7-F79A-2649-8CE3-E7AFC49FCA0A}">
+<ds:datastoreItem xmlns:ds="http://schemas.openxmlformats.org/officeDocument/2006/customXml" ds:itemID="{76E7736A-9386-3548-AD76-99E1042A3184}">
   <ds:schemaRefs>
     <ds:schemaRef ds:uri="http://schemas.openxmlformats.org/officeDocument/2006/bibliography"/>
   </ds:schemaRefs>

</xml_diff>

<commit_message>
create captions programmatically not in template
</commit_message>
<xml_diff>
--- a/api/template.docx
+++ b/api/template.docx
@@ -750,92 +750,17 @@
         </w:rPr>
         <w:t>Blueprint 2.2 is completely data-driven, based on ecosystem indicator models and a connectivity analysis. It prioritizes the lands and waters of the South Atlantic according to the current condition of the indicators. Better indicator condition suggests higher ecosystem integrity and higher importance for natural and cultural resources across all ecosystems collectively.</w:t>
       </w:r>
+      <w:bookmarkStart w:id="0" w:name="_twazfl5dsuou" w:colFirst="0" w:colLast="0"/>
+      <w:bookmarkEnd w:id="0"/>
     </w:p>
     <w:p>
       <w:pPr>
-        <w:rPr>
-          <w:rFonts w:ascii="Calibri" w:eastAsia="Calibri" w:hAnsi="Calibri" w:cs="Calibri"/>
-          <w:b/>
-          <w:bCs/>
-          <w:color w:val="333333"/>
-          <w:sz w:val="28"/>
-          <w:szCs w:val="28"/>
-        </w:rPr>
-      </w:pPr>
-      <w:bookmarkStart w:id="0" w:name="_twazfl5dsuou" w:colFirst="0" w:colLast="0"/>
-      <w:bookmarkEnd w:id="0"/>
-      <w:r>
         <w:rPr>
           <w:rFonts w:ascii="Calibri" w:eastAsia="Calibri" w:hAnsi="Calibri" w:cs="Calibri"/>
           <w:color w:val="333333"/>
-        </w:rPr>
-        <w:br w:type="page"/>
-      </w:r>
-    </w:p>
-    <w:p>
-      <w:pPr>
-        <w:pStyle w:val="Heading1"/>
-        <w:pBdr>
-          <w:top w:val="none" w:sz="0" w:space="9" w:color="auto"/>
-        </w:pBdr>
-        <w:shd w:val="clear" w:color="auto" w:fill="FFFFFF"/>
-        <w:spacing w:line="312" w:lineRule="auto"/>
-        <w:rPr>
-          <w:rFonts w:ascii="Calibri" w:eastAsia="Calibri" w:hAnsi="Calibri" w:cs="Calibri"/>
-          <w:color w:val="333333"/>
-        </w:rPr>
-      </w:pPr>
-      <w:r>
-        <w:rPr>
-          <w:rFonts w:ascii="Calibri" w:eastAsia="Calibri" w:hAnsi="Calibri" w:cs="Calibri"/>
-          <w:color w:val="333333"/>
-        </w:rPr>
-        <w:lastRenderedPageBreak/>
-        <w:t xml:space="preserve">Blueprint </w:t>
-      </w:r>
-      <w:r>
-        <w:rPr>
-          <w:rFonts w:ascii="Calibri" w:eastAsia="Calibri" w:hAnsi="Calibri" w:cs="Calibri"/>
-          <w:color w:val="333333"/>
-        </w:rPr>
-        <w:t>Priorit</w:t>
-      </w:r>
-      <w:r>
-        <w:rPr>
-          <w:rFonts w:ascii="Calibri" w:eastAsia="Calibri" w:hAnsi="Calibri" w:cs="Calibri"/>
-          <w:color w:val="333333"/>
-        </w:rPr>
-        <w:t>ies</w:t>
-      </w:r>
-      <w:bookmarkStart w:id="1" w:name="_umkkwt4fqxa" w:colFirst="0" w:colLast="0"/>
-      <w:bookmarkEnd w:id="1"/>
-      <w:r>
-        <w:rPr>
-          <w:rFonts w:ascii="Calibri" w:eastAsia="Calibri" w:hAnsi="Calibri" w:cs="Calibri"/>
-          <w:color w:val="333333"/>
-        </w:rPr>
-        <w:t xml:space="preserve"> </w:t>
-      </w:r>
-    </w:p>
-    <w:p>
-      <w:bookmarkStart w:id="2" w:name="_GoBack"/>
-      <w:r>
-        <w:t>{{map:priorities_map}}</w:t>
-      </w:r>
-    </w:p>
-    <w:bookmarkEnd w:id="2"/>
-    <w:p>
-      <w:pPr>
-        <w:pStyle w:val="Heading1"/>
-        <w:pBdr>
-          <w:top w:val="none" w:sz="0" w:space="9" w:color="auto"/>
-        </w:pBdr>
-        <w:shd w:val="clear" w:color="auto" w:fill="FFFFFF"/>
-        <w:spacing w:line="312" w:lineRule="auto"/>
-        <w:rPr>
-          <w:rFonts w:ascii="Calibri" w:eastAsia="Calibri" w:hAnsi="Calibri" w:cs="Calibri"/>
-          <w:b w:val="0"/>
-          <w:color w:val="333333"/>
+          <w:sz w:val="24"/>
+          <w:szCs w:val="24"/>
+          <w:lang w:val="en"/>
         </w:rPr>
       </w:pPr>
       <w:r>
@@ -845,6 +770,44 @@
           <w:sz w:val="24"/>
           <w:szCs w:val="24"/>
         </w:rPr>
+        <w:br w:type="page"/>
+      </w:r>
+    </w:p>
+    <w:p>
+      <w:pPr>
+        <w:pStyle w:val="Heading14"/>
+      </w:pPr>
+      <w:r>
+        <w:lastRenderedPageBreak/>
+        <w:t xml:space="preserve">Blueprint Priorities </w:t>
+      </w:r>
+    </w:p>
+    <w:p>
+      <w:pPr>
+        <w:rPr>
+          <w:rFonts w:asciiTheme="majorHAnsi" w:eastAsiaTheme="majorEastAsia" w:hAnsiTheme="majorHAnsi" w:cstheme="majorBidi"/>
+          <w:color w:val="000000" w:themeColor="text1"/>
+          <w:sz w:val="26"/>
+          <w:szCs w:val="26"/>
+        </w:rPr>
+      </w:pPr>
+      <w:r>
+        <w:t>{{map:priorities}}</w:t>
+      </w:r>
+      <w:bookmarkStart w:id="1" w:name="_GoBack"/>
+      <w:bookmarkEnd w:id="1"/>
+      <w:r>
+        <w:t xml:space="preserve"> </w:t>
+      </w:r>
+    </w:p>
+    <w:p>
+      <w:pPr>
+        <w:rPr>
+          <w:rFonts w:ascii="Calibri" w:eastAsia="Calibri" w:hAnsi="Calibri" w:cs="Calibri"/>
+          <w:color w:val="333333"/>
+        </w:rPr>
+      </w:pPr>
+      <w:r>
         <w:br w:type="page"/>
       </w:r>
     </w:p>
@@ -1065,37 +1028,7 @@
         <w:pStyle w:val="TableCaption"/>
       </w:pPr>
       <w:r>
-        <w:t xml:space="preserve">Table 1: </w:t>
-      </w:r>
-      <w:r>
-        <w:t>Ex</w:t>
-      </w:r>
-      <w:r>
-        <w:t>tent of each Bl</w:t>
-      </w:r>
-      <w:r>
-        <w:t xml:space="preserve">ueprint </w:t>
-      </w:r>
-      <w:r>
-        <w:t xml:space="preserve">priority </w:t>
-      </w:r>
-      <w:r>
-        <w:t>category</w:t>
-      </w:r>
-      <w:r>
-        <w:t xml:space="preserve"> within</w:t>
-      </w:r>
-      <w:r>
-        <w:t xml:space="preserve"> the {{value:summary_unit_name}} </w:t>
-      </w:r>
-      <w:r>
-        <w:t>{{value:summary_unit_type}}</w:t>
-      </w:r>
-      <w:r>
-        <w:t>.</w:t>
-      </w:r>
-      <w:r>
-        <w:t xml:space="preserve">  </w:t>
+        <w:t>{{caption:table_priorities}}</w:t>
       </w:r>
       <w:r>
         <w:t>{{table:priorities}}</w:t>
@@ -1112,8 +1045,8 @@
           <w:szCs w:val="28"/>
         </w:rPr>
       </w:pPr>
-      <w:bookmarkStart w:id="3" w:name="_qisommxqtwh2" w:colFirst="0" w:colLast="0"/>
-      <w:bookmarkEnd w:id="3"/>
+      <w:bookmarkStart w:id="2" w:name="_qisommxqtwh2" w:colFirst="0" w:colLast="0"/>
+      <w:bookmarkEnd w:id="2"/>
       <w:r>
         <w:rPr>
           <w:rFonts w:ascii="Calibri" w:eastAsia="Calibri" w:hAnsi="Calibri" w:cs="Calibri"/>
@@ -1242,8 +1175,8 @@
           <w:szCs w:val="24"/>
         </w:rPr>
       </w:pPr>
-      <w:bookmarkStart w:id="4" w:name="_njltyqubju01" w:colFirst="0" w:colLast="0"/>
-      <w:bookmarkEnd w:id="4"/>
+      <w:bookmarkStart w:id="3" w:name="_njltyqubju01" w:colFirst="0" w:colLast="0"/>
+      <w:bookmarkEnd w:id="3"/>
       <w:r>
         <w:rPr>
           <w:rFonts w:ascii="Calibri" w:eastAsia="Calibri" w:hAnsi="Calibri" w:cs="Calibri"/>
@@ -1259,13 +1192,7 @@
         <w:pStyle w:val="TableCaption"/>
       </w:pPr>
       <w:r>
-        <w:t xml:space="preserve">Table 2: </w:t>
-      </w:r>
-      <w:r>
-        <w:t xml:space="preserve">Extent of each ecosystem </w:t>
-      </w:r>
-      <w:r>
-        <w:t>within the {{value:summary_unit_name}} {{value:summary_unit_type}}.</w:t>
+        <w:t>{{caption:table_ecosystems}}</w:t>
       </w:r>
       <w:r>
         <w:t xml:space="preserve">  </w:t>
@@ -1320,8 +1247,8 @@
           <w:szCs w:val="28"/>
         </w:rPr>
       </w:pPr>
-      <w:bookmarkStart w:id="5" w:name="_7hn4qmarsl55" w:colFirst="0" w:colLast="0"/>
-      <w:bookmarkEnd w:id="5"/>
+      <w:bookmarkStart w:id="4" w:name="_7hn4qmarsl55" w:colFirst="0" w:colLast="0"/>
+      <w:bookmarkEnd w:id="4"/>
       <w:r>
         <w:rPr>
           <w:rFonts w:ascii="Calibri" w:eastAsia="Calibri" w:hAnsi="Calibri" w:cs="Calibri"/>
@@ -1369,8 +1296,8 @@
           <w:szCs w:val="24"/>
         </w:rPr>
       </w:pPr>
-      <w:bookmarkStart w:id="6" w:name="_vfv3vhs1u8zh" w:colFirst="0" w:colLast="0"/>
-      <w:bookmarkEnd w:id="6"/>
+      <w:bookmarkStart w:id="5" w:name="_vfv3vhs1u8zh" w:colFirst="0" w:colLast="0"/>
+      <w:bookmarkEnd w:id="5"/>
       <w:r>
         <w:rPr>
           <w:rFonts w:ascii="Calibri" w:eastAsia="Calibri" w:hAnsi="Calibri" w:cs="Calibri"/>
@@ -1406,8 +1333,8 @@
           <w:szCs w:val="24"/>
         </w:rPr>
       </w:pPr>
-      <w:bookmarkStart w:id="7" w:name="_vv7otamh85pf" w:colFirst="0" w:colLast="0"/>
-      <w:bookmarkEnd w:id="7"/>
+      <w:bookmarkStart w:id="6" w:name="_vv7otamh85pf" w:colFirst="0" w:colLast="0"/>
+      <w:bookmarkEnd w:id="6"/>
       <w:r>
         <w:rPr>
           <w:rFonts w:ascii="Calibri" w:eastAsia="Calibri" w:hAnsi="Calibri" w:cs="Calibri"/>
@@ -1441,8 +1368,8 @@
           <w:color w:val="333333"/>
         </w:rPr>
       </w:pPr>
-      <w:bookmarkStart w:id="8" w:name="_ca20d8dihywo" w:colFirst="0" w:colLast="0"/>
-      <w:bookmarkEnd w:id="8"/>
+      <w:bookmarkStart w:id="7" w:name="_ca20d8dihywo" w:colFirst="0" w:colLast="0"/>
+      <w:bookmarkEnd w:id="7"/>
       <w:r>
         <w:rPr>
           <w:rFonts w:ascii="Calibri" w:eastAsia="Calibri" w:hAnsi="Calibri" w:cs="Calibri"/>
@@ -1452,8 +1379,8 @@
       </w:r>
     </w:p>
     <w:p>
-      <w:bookmarkStart w:id="9" w:name="_a1ytnl6sgu9x" w:colFirst="0" w:colLast="0"/>
-      <w:bookmarkEnd w:id="9"/>
+      <w:bookmarkStart w:id="8" w:name="_a1ytnl6sgu9x" w:colFirst="0" w:colLast="0"/>
+      <w:bookmarkEnd w:id="8"/>
       <w:r>
         <w:t>{{PARTNERS}}</w:t>
       </w:r>
@@ -1472,8 +1399,8 @@
           <w:color w:val="333333"/>
         </w:rPr>
       </w:pPr>
-      <w:bookmarkStart w:id="10" w:name="_51kemobqovsy" w:colFirst="0" w:colLast="0"/>
-      <w:bookmarkEnd w:id="10"/>
+      <w:bookmarkStart w:id="9" w:name="_51kemobqovsy" w:colFirst="0" w:colLast="0"/>
+      <w:bookmarkEnd w:id="9"/>
       <w:r>
         <w:rPr>
           <w:rFonts w:ascii="Calibri" w:eastAsia="Calibri" w:hAnsi="Calibri" w:cs="Calibri"/>
@@ -1498,8 +1425,8 @@
           <w:szCs w:val="24"/>
         </w:rPr>
       </w:pPr>
-      <w:bookmarkStart w:id="11" w:name="_6o8u7emblwbs" w:colFirst="0" w:colLast="0"/>
-      <w:bookmarkEnd w:id="11"/>
+      <w:bookmarkStart w:id="10" w:name="_6o8u7emblwbs" w:colFirst="0" w:colLast="0"/>
+      <w:bookmarkEnd w:id="10"/>
       <w:r>
         <w:rPr>
           <w:rFonts w:ascii="Calibri" w:eastAsia="Calibri" w:hAnsi="Calibri" w:cs="Calibri"/>
@@ -1515,16 +1442,10 @@
         <w:pStyle w:val="TableCaption"/>
       </w:pPr>
       <w:r>
-        <w:t xml:space="preserve">Table {{value:ownership_table_number}}: </w:t>
-      </w:r>
-      <w:r>
-        <w:t xml:space="preserve">Extent of ownership class </w:t>
-      </w:r>
-      <w:r>
-        <w:t>within the {{value:summary_unit_name}} {{value:summary_unit_type}}.</w:t>
-      </w:r>
-      <w:r>
-        <w:t xml:space="preserve">  </w:t>
+        <w:rPr>
+          <w:rFonts w:asciiTheme="majorHAnsi" w:hAnsiTheme="majorHAnsi"/>
+        </w:rPr>
+        <w:t xml:space="preserve">{{caption:table_ownership}} </w:t>
       </w:r>
       <w:r>
         <w:rPr>
@@ -1576,8 +1497,8 @@
           <w:szCs w:val="24"/>
         </w:rPr>
       </w:pPr>
-      <w:bookmarkStart w:id="12" w:name="_il78auds0hi7" w:colFirst="0" w:colLast="0"/>
-      <w:bookmarkEnd w:id="12"/>
+      <w:bookmarkStart w:id="11" w:name="_il78auds0hi7" w:colFirst="0" w:colLast="0"/>
+      <w:bookmarkEnd w:id="11"/>
       <w:r>
         <w:rPr>
           <w:rFonts w:ascii="Calibri" w:eastAsia="Calibri" w:hAnsi="Calibri" w:cs="Calibri"/>
@@ -1593,10 +1514,10 @@
         <w:pStyle w:val="TableCaption"/>
       </w:pPr>
       <w:r>
-        <w:t>Table {{value:protection_table_number}}: Extent of land protection status within the {{value:summary_unit_name</w:t>
-      </w:r>
-      <w:r>
-        <w:t xml:space="preserve">}} {{value:summary_unit_type}}.  </w:t>
+        <w:rPr>
+          <w:rFonts w:asciiTheme="majorHAnsi" w:hAnsiTheme="majorHAnsi"/>
+        </w:rPr>
+        <w:t xml:space="preserve">{{caption:table_protection}} </w:t>
       </w:r>
       <w:r>
         <w:rPr>
@@ -3034,10 +2955,6 @@
     <w:lsdException w:name="Book Title" w:uiPriority="33" w:qFormat="1"/>
     <w:lsdException w:name="Bibliography" w:semiHidden="1" w:uiPriority="37" w:unhideWhenUsed="1"/>
     <w:lsdException w:name="TOC Heading" w:semiHidden="1" w:uiPriority="39" w:unhideWhenUsed="1" w:qFormat="1"/>
-    <w:lsdException w:name="Grid Table Light" w:semiHidden="1" w:unhideWhenUsed="1"/>
-    <w:lsdException w:name="Grid Table 1 Light" w:semiHidden="1" w:unhideWhenUsed="1"/>
-    <w:lsdException w:name="Grid Table 2" w:semiHidden="1" w:unhideWhenUsed="1"/>
-    <w:lsdException w:name="Grid Table 3" w:semiHidden="1" w:unhideWhenUsed="1"/>
     <w:lsdException w:name="Grid Table 4" w:uiPriority="49"/>
     <w:lsdException w:name="Grid Table 5 Dark" w:uiPriority="50"/>
     <w:lsdException w:name="Grid Table 6 Colorful" w:uiPriority="51"/>
@@ -14653,7 +14570,7 @@
 </file>
 
 <file path=customXml/itemProps1.xml><?xml version="1.0" encoding="utf-8"?>
-<ds:datastoreItem xmlns:ds="http://schemas.openxmlformats.org/officeDocument/2006/customXml" ds:itemID="{BD0819B5-6D37-DA4F-AD07-3BC8E1339CEC}">
+<ds:datastoreItem xmlns:ds="http://schemas.openxmlformats.org/officeDocument/2006/customXml" ds:itemID="{C76CECA0-8C05-D749-9EAA-859222E8DB66}">
   <ds:schemaRefs>
     <ds:schemaRef ds:uri="http://schemas.openxmlformats.org/officeDocument/2006/bibliography"/>
   </ds:schemaRefs>

</xml_diff>

<commit_message>
improve clarity and layout of responses when no data available
</commit_message>
<xml_diff>
--- a/api/template.docx
+++ b/api/template.docx
@@ -794,8 +794,6 @@
       <w:r>
         <w:t>{{map:priorities}}</w:t>
       </w:r>
-      <w:bookmarkStart w:id="1" w:name="_GoBack"/>
-      <w:bookmarkEnd w:id="1"/>
       <w:r>
         <w:t xml:space="preserve"> </w:t>
       </w:r>
@@ -991,33 +989,13 @@
           <w:lang w:val="en"/>
         </w:rPr>
       </w:pPr>
+      <w:bookmarkStart w:id="1" w:name="_GoBack"/>
+      <w:bookmarkEnd w:id="1"/>
       <w:r>
         <w:rPr>
           <w:rFonts w:ascii="Calibri" w:eastAsia="Calibri" w:hAnsi="Calibri" w:cs="Calibri"/>
           <w:color w:val="333333"/>
         </w:rPr>
-        <w:br w:type="page"/>
-      </w:r>
-    </w:p>
-    <w:p>
-      <w:pPr>
-        <w:pStyle w:val="Normal1"/>
-        <w:pBdr>
-          <w:top w:val="none" w:sz="0" w:space="9" w:color="auto"/>
-        </w:pBdr>
-        <w:shd w:val="clear" w:color="auto" w:fill="FFFFFF"/>
-        <w:spacing w:line="312" w:lineRule="auto"/>
-        <w:rPr>
-          <w:rFonts w:ascii="Calibri" w:eastAsia="Calibri" w:hAnsi="Calibri" w:cs="Calibri"/>
-          <w:color w:val="333333"/>
-        </w:rPr>
-      </w:pPr>
-      <w:r>
-        <w:rPr>
-          <w:rFonts w:ascii="Calibri" w:eastAsia="Calibri" w:hAnsi="Calibri" w:cs="Calibri"/>
-          <w:color w:val="333333"/>
-        </w:rPr>
-        <w:lastRenderedPageBreak/>
         <w:t>{{chart:priorities}}</w:t>
       </w:r>
     </w:p>
@@ -1030,7 +1008,18 @@
       <w:r>
         <w:t>{{caption:table_priorities}}</w:t>
       </w:r>
+    </w:p>
+    <w:p>
+      <w:pPr>
+        <w:pStyle w:val="TableCaption"/>
+        <w:rPr>
+          <w:sz w:val="22"/>
+        </w:rPr>
+      </w:pPr>
       <w:r>
+        <w:rPr>
+          <w:sz w:val="22"/>
+        </w:rPr>
         <w:t>{{table:priorities}}</w:t>
       </w:r>
     </w:p>
@@ -1440,6 +1429,9 @@
     <w:p>
       <w:pPr>
         <w:pStyle w:val="TableCaption"/>
+        <w:rPr>
+          <w:rFonts w:asciiTheme="majorHAnsi" w:eastAsia="Verdana" w:hAnsiTheme="majorHAnsi" w:cs="Verdana"/>
+        </w:rPr>
       </w:pPr>
       <w:r>
         <w:rPr>
@@ -1477,7 +1469,18 @@
         </w:rPr>
         <w:t xml:space="preserve">  </w:t>
       </w:r>
+    </w:p>
+    <w:p>
+      <w:pPr>
+        <w:pStyle w:val="TableCaption"/>
+        <w:rPr>
+          <w:sz w:val="22"/>
+        </w:rPr>
+      </w:pPr>
       <w:r>
+        <w:rPr>
+          <w:sz w:val="22"/>
+        </w:rPr>
         <w:t>{{table:ownership}}</w:t>
       </w:r>
     </w:p>
@@ -1512,6 +1515,9 @@
     <w:p>
       <w:pPr>
         <w:pStyle w:val="TableCaption"/>
+        <w:rPr>
+          <w:rFonts w:asciiTheme="majorHAnsi" w:eastAsia="Verdana" w:hAnsiTheme="majorHAnsi" w:cs="Verdana"/>
+        </w:rPr>
       </w:pPr>
       <w:r>
         <w:rPr>
@@ -1549,7 +1555,18 @@
         </w:rPr>
         <w:t xml:space="preserve">  </w:t>
       </w:r>
+    </w:p>
+    <w:p>
+      <w:pPr>
+        <w:pStyle w:val="TableCaption"/>
+        <w:rPr>
+          <w:sz w:val="22"/>
+        </w:rPr>
+      </w:pPr>
       <w:r>
+        <w:rPr>
+          <w:sz w:val="22"/>
+        </w:rPr>
         <w:t>{{table:protection}}</w:t>
       </w:r>
     </w:p>
@@ -14570,7 +14587,7 @@
 </file>
 
 <file path=customXml/itemProps1.xml><?xml version="1.0" encoding="utf-8"?>
-<ds:datastoreItem xmlns:ds="http://schemas.openxmlformats.org/officeDocument/2006/customXml" ds:itemID="{C76CECA0-8C05-D749-9EAA-859222E8DB66}">
+<ds:datastoreItem xmlns:ds="http://schemas.openxmlformats.org/officeDocument/2006/customXml" ds:itemID="{75127BAB-32CD-D443-9FBA-139B3A3D0A47}">
   <ds:schemaRefs>
     <ds:schemaRef ds:uri="http://schemas.openxmlformats.org/officeDocument/2006/bibliography"/>
   </ds:schemaRefs>

</xml_diff>

<commit_message>
refactor so threats created programmatically
</commit_message>
<xml_diff>
--- a/api/template.docx
+++ b/api/template.docx
@@ -989,8 +989,6 @@
           <w:lang w:val="en"/>
         </w:rPr>
       </w:pPr>
-      <w:bookmarkStart w:id="1" w:name="_GoBack"/>
-      <w:bookmarkEnd w:id="1"/>
       <w:r>
         <w:rPr>
           <w:rFonts w:ascii="Calibri" w:eastAsia="Calibri" w:hAnsi="Calibri" w:cs="Calibri"/>
@@ -1034,8 +1032,8 @@
           <w:szCs w:val="28"/>
         </w:rPr>
       </w:pPr>
-      <w:bookmarkStart w:id="2" w:name="_qisommxqtwh2" w:colFirst="0" w:colLast="0"/>
-      <w:bookmarkEnd w:id="2"/>
+      <w:bookmarkStart w:id="1" w:name="_qisommxqtwh2" w:colFirst="0" w:colLast="0"/>
+      <w:bookmarkEnd w:id="1"/>
       <w:r>
         <w:rPr>
           <w:rFonts w:ascii="Calibri" w:eastAsia="Calibri" w:hAnsi="Calibri" w:cs="Calibri"/>
@@ -1164,8 +1162,8 @@
           <w:szCs w:val="24"/>
         </w:rPr>
       </w:pPr>
-      <w:bookmarkStart w:id="3" w:name="_njltyqubju01" w:colFirst="0" w:colLast="0"/>
-      <w:bookmarkEnd w:id="3"/>
+      <w:bookmarkStart w:id="2" w:name="_njltyqubju01" w:colFirst="0" w:colLast="0"/>
+      <w:bookmarkEnd w:id="2"/>
       <w:r>
         <w:rPr>
           <w:rFonts w:ascii="Calibri" w:eastAsia="Calibri" w:hAnsi="Calibri" w:cs="Calibri"/>
@@ -1236,14 +1234,41 @@
           <w:szCs w:val="28"/>
         </w:rPr>
       </w:pPr>
-      <w:bookmarkStart w:id="4" w:name="_7hn4qmarsl55" w:colFirst="0" w:colLast="0"/>
-      <w:bookmarkEnd w:id="4"/>
+      <w:bookmarkStart w:id="3" w:name="_7hn4qmarsl55" w:colFirst="0" w:colLast="0"/>
+      <w:bookmarkEnd w:id="3"/>
       <w:r>
         <w:rPr>
           <w:rFonts w:ascii="Calibri" w:eastAsia="Calibri" w:hAnsi="Calibri" w:cs="Calibri"/>
           <w:color w:val="333333"/>
         </w:rPr>
         <w:br w:type="page"/>
+      </w:r>
+    </w:p>
+    <w:p>
+      <w:pPr>
+        <w:pStyle w:val="Heading1"/>
+        <w:pBdr>
+          <w:top w:val="none" w:sz="0" w:space="9" w:color="auto"/>
+        </w:pBdr>
+        <w:shd w:val="clear" w:color="auto" w:fill="FFFFFF"/>
+        <w:spacing w:line="312" w:lineRule="auto"/>
+        <w:rPr>
+          <w:rFonts w:ascii="Calibri" w:eastAsia="Calibri" w:hAnsi="Calibri" w:cs="Calibri"/>
+          <w:color w:val="333333"/>
+        </w:rPr>
+      </w:pPr>
+      <w:r>
+        <w:rPr>
+          <w:rFonts w:ascii="Calibri" w:eastAsia="Calibri" w:hAnsi="Calibri" w:cs="Calibri"/>
+          <w:color w:val="333333"/>
+        </w:rPr>
+        <w:lastRenderedPageBreak/>
+        <w:t>Threats</w:t>
+      </w:r>
+    </w:p>
+    <w:p>
+      <w:r>
+        <w:t>{{THREATS}}</w:t>
       </w:r>
     </w:p>
     <w:p>
@@ -1260,13 +1285,49 @@
           <w:color w:val="333333"/>
         </w:rPr>
       </w:pPr>
+      <w:bookmarkStart w:id="4" w:name="_vfv3vhs1u8zh" w:colFirst="0" w:colLast="0"/>
+      <w:bookmarkStart w:id="5" w:name="_ca20d8dihywo" w:colFirst="0" w:colLast="0"/>
+      <w:bookmarkStart w:id="6" w:name="_GoBack"/>
+      <w:bookmarkEnd w:id="4"/>
+      <w:bookmarkEnd w:id="5"/>
+      <w:bookmarkEnd w:id="6"/>
       <w:r>
         <w:rPr>
           <w:rFonts w:ascii="Calibri" w:eastAsia="Calibri" w:hAnsi="Calibri" w:cs="Calibri"/>
           <w:color w:val="333333"/>
         </w:rPr>
-        <w:lastRenderedPageBreak/>
-        <w:t>Threats</w:t>
+        <w:t>Partners</w:t>
+      </w:r>
+    </w:p>
+    <w:p>
+      <w:bookmarkStart w:id="7" w:name="_a1ytnl6sgu9x" w:colFirst="0" w:colLast="0"/>
+      <w:bookmarkEnd w:id="7"/>
+      <w:r>
+        <w:t>{{PARTNERS}}</w:t>
+      </w:r>
+    </w:p>
+    <w:p>
+      <w:pPr>
+        <w:pStyle w:val="Heading1"/>
+        <w:pBdr>
+          <w:top w:val="none" w:sz="0" w:space="9" w:color="auto"/>
+        </w:pBdr>
+        <w:shd w:val="clear" w:color="auto" w:fill="FFFFFF"/>
+        <w:spacing w:line="312" w:lineRule="auto"/>
+        <w:rPr>
+          <w:rFonts w:ascii="Calibri" w:eastAsia="Calibri" w:hAnsi="Calibri" w:cs="Calibri"/>
+          <w:b w:val="0"/>
+          <w:color w:val="333333"/>
+        </w:rPr>
+      </w:pPr>
+      <w:bookmarkStart w:id="8" w:name="_51kemobqovsy" w:colFirst="0" w:colLast="0"/>
+      <w:bookmarkEnd w:id="8"/>
+      <w:r>
+        <w:rPr>
+          <w:rFonts w:ascii="Calibri" w:eastAsia="Calibri" w:hAnsi="Calibri" w:cs="Calibri"/>
+          <w:color w:val="333333"/>
+        </w:rPr>
+        <w:t>Ownership</w:t>
       </w:r>
     </w:p>
     <w:p>
@@ -1285,137 +1346,8 @@
           <w:szCs w:val="24"/>
         </w:rPr>
       </w:pPr>
-      <w:bookmarkStart w:id="5" w:name="_vfv3vhs1u8zh" w:colFirst="0" w:colLast="0"/>
-      <w:bookmarkEnd w:id="5"/>
-      <w:r>
-        <w:rPr>
-          <w:rFonts w:ascii="Calibri" w:eastAsia="Calibri" w:hAnsi="Calibri" w:cs="Calibri"/>
-          <w:color w:val="333333"/>
-          <w:sz w:val="24"/>
-          <w:szCs w:val="24"/>
-        </w:rPr>
-        <w:t>Sea level rise</w:t>
-      </w:r>
-    </w:p>
-    <w:p>
-      <w:pPr>
-        <w:pStyle w:val="TableCaption"/>
-      </w:pPr>
-      <w:r>
-        <w:t>{{chart:slr}}</w:t>
-      </w:r>
-    </w:p>
-    <w:p/>
-    <w:p>
-      <w:pPr>
-        <w:pStyle w:val="Heading2"/>
-        <w:pBdr>
-          <w:top w:val="none" w:sz="0" w:space="9" w:color="auto"/>
-        </w:pBdr>
-        <w:shd w:val="clear" w:color="auto" w:fill="FFFFFF"/>
-        <w:spacing w:line="312" w:lineRule="auto"/>
-        <w:rPr>
-          <w:rFonts w:ascii="Calibri" w:eastAsia="Calibri" w:hAnsi="Calibri" w:cs="Calibri"/>
-          <w:b w:val="0"/>
-          <w:color w:val="333333"/>
-          <w:sz w:val="24"/>
-          <w:szCs w:val="24"/>
-        </w:rPr>
-      </w:pPr>
-      <w:bookmarkStart w:id="6" w:name="_vv7otamh85pf" w:colFirst="0" w:colLast="0"/>
-      <w:bookmarkEnd w:id="6"/>
-      <w:r>
-        <w:rPr>
-          <w:rFonts w:ascii="Calibri" w:eastAsia="Calibri" w:hAnsi="Calibri" w:cs="Calibri"/>
-          <w:color w:val="333333"/>
-          <w:sz w:val="24"/>
-          <w:szCs w:val="24"/>
-        </w:rPr>
-        <w:t>Urban growth</w:t>
-      </w:r>
-    </w:p>
-    <w:p>
-      <w:pPr>
-        <w:pStyle w:val="TableCaption"/>
-      </w:pPr>
-      <w:r>
-        <w:t>{{chart:urban}}</w:t>
-      </w:r>
-    </w:p>
-    <w:p/>
-    <w:p>
-      <w:pPr>
-        <w:pStyle w:val="Heading1"/>
-        <w:pBdr>
-          <w:top w:val="none" w:sz="0" w:space="9" w:color="auto"/>
-        </w:pBdr>
-        <w:shd w:val="clear" w:color="auto" w:fill="FFFFFF"/>
-        <w:spacing w:line="312" w:lineRule="auto"/>
-        <w:rPr>
-          <w:rFonts w:ascii="Calibri" w:eastAsia="Calibri" w:hAnsi="Calibri" w:cs="Calibri"/>
-          <w:b w:val="0"/>
-          <w:color w:val="333333"/>
-        </w:rPr>
-      </w:pPr>
-      <w:bookmarkStart w:id="7" w:name="_ca20d8dihywo" w:colFirst="0" w:colLast="0"/>
-      <w:bookmarkEnd w:id="7"/>
-      <w:r>
-        <w:rPr>
-          <w:rFonts w:ascii="Calibri" w:eastAsia="Calibri" w:hAnsi="Calibri" w:cs="Calibri"/>
-          <w:color w:val="333333"/>
-        </w:rPr>
-        <w:t>Partners</w:t>
-      </w:r>
-    </w:p>
-    <w:p>
-      <w:bookmarkStart w:id="8" w:name="_a1ytnl6sgu9x" w:colFirst="0" w:colLast="0"/>
-      <w:bookmarkEnd w:id="8"/>
-      <w:r>
-        <w:t>{{PARTNERS}}</w:t>
-      </w:r>
-    </w:p>
-    <w:p>
-      <w:pPr>
-        <w:pStyle w:val="Heading1"/>
-        <w:pBdr>
-          <w:top w:val="none" w:sz="0" w:space="9" w:color="auto"/>
-        </w:pBdr>
-        <w:shd w:val="clear" w:color="auto" w:fill="FFFFFF"/>
-        <w:spacing w:line="312" w:lineRule="auto"/>
-        <w:rPr>
-          <w:rFonts w:ascii="Calibri" w:eastAsia="Calibri" w:hAnsi="Calibri" w:cs="Calibri"/>
-          <w:b w:val="0"/>
-          <w:color w:val="333333"/>
-        </w:rPr>
-      </w:pPr>
-      <w:bookmarkStart w:id="9" w:name="_51kemobqovsy" w:colFirst="0" w:colLast="0"/>
+      <w:bookmarkStart w:id="9" w:name="_6o8u7emblwbs" w:colFirst="0" w:colLast="0"/>
       <w:bookmarkEnd w:id="9"/>
-      <w:r>
-        <w:rPr>
-          <w:rFonts w:ascii="Calibri" w:eastAsia="Calibri" w:hAnsi="Calibri" w:cs="Calibri"/>
-          <w:color w:val="333333"/>
-        </w:rPr>
-        <w:t>Ownership</w:t>
-      </w:r>
-    </w:p>
-    <w:p>
-      <w:pPr>
-        <w:pStyle w:val="Heading2"/>
-        <w:pBdr>
-          <w:top w:val="none" w:sz="0" w:space="9" w:color="auto"/>
-        </w:pBdr>
-        <w:shd w:val="clear" w:color="auto" w:fill="FFFFFF"/>
-        <w:spacing w:line="312" w:lineRule="auto"/>
-        <w:rPr>
-          <w:rFonts w:ascii="Calibri" w:eastAsia="Calibri" w:hAnsi="Calibri" w:cs="Calibri"/>
-          <w:b w:val="0"/>
-          <w:color w:val="333333"/>
-          <w:sz w:val="24"/>
-          <w:szCs w:val="24"/>
-        </w:rPr>
-      </w:pPr>
-      <w:bookmarkStart w:id="10" w:name="_6o8u7emblwbs" w:colFirst="0" w:colLast="0"/>
-      <w:bookmarkEnd w:id="10"/>
       <w:r>
         <w:rPr>
           <w:rFonts w:ascii="Calibri" w:eastAsia="Calibri" w:hAnsi="Calibri" w:cs="Calibri"/>
@@ -1500,8 +1432,8 @@
           <w:szCs w:val="24"/>
         </w:rPr>
       </w:pPr>
-      <w:bookmarkStart w:id="11" w:name="_il78auds0hi7" w:colFirst="0" w:colLast="0"/>
-      <w:bookmarkEnd w:id="11"/>
+      <w:bookmarkStart w:id="10" w:name="_il78auds0hi7" w:colFirst="0" w:colLast="0"/>
+      <w:bookmarkEnd w:id="10"/>
       <w:r>
         <w:rPr>
           <w:rFonts w:ascii="Calibri" w:eastAsia="Calibri" w:hAnsi="Calibri" w:cs="Calibri"/>
@@ -14587,7 +14519,7 @@
 </file>
 
 <file path=customXml/itemProps1.xml><?xml version="1.0" encoding="utf-8"?>
-<ds:datastoreItem xmlns:ds="http://schemas.openxmlformats.org/officeDocument/2006/customXml" ds:itemID="{75127BAB-32CD-D443-9FBA-139B3A3D0A47}">
+<ds:datastoreItem xmlns:ds="http://schemas.openxmlformats.org/officeDocument/2006/customXml" ds:itemID="{0E55EAB6-1CE8-DD4D-BC43-07D758723572}">
   <ds:schemaRefs>
     <ds:schemaRef ds:uri="http://schemas.openxmlformats.org/officeDocument/2006/bibliography"/>
   </ds:schemaRefs>

</xml_diff>

<commit_message>
refactor Ownership (and Partners?) for marine vs inland
</commit_message>
<xml_diff>
--- a/api/template.docx
+++ b/api/template.docx
@@ -1287,10 +1287,8 @@
       </w:pPr>
       <w:bookmarkStart w:id="4" w:name="_vfv3vhs1u8zh" w:colFirst="0" w:colLast="0"/>
       <w:bookmarkStart w:id="5" w:name="_ca20d8dihywo" w:colFirst="0" w:colLast="0"/>
-      <w:bookmarkStart w:id="6" w:name="_GoBack"/>
       <w:bookmarkEnd w:id="4"/>
       <w:bookmarkEnd w:id="5"/>
-      <w:bookmarkEnd w:id="6"/>
       <w:r>
         <w:rPr>
           <w:rFonts w:ascii="Calibri" w:eastAsia="Calibri" w:hAnsi="Calibri" w:cs="Calibri"/>
@@ -1300,8 +1298,8 @@
       </w:r>
     </w:p>
     <w:p>
-      <w:bookmarkStart w:id="7" w:name="_a1ytnl6sgu9x" w:colFirst="0" w:colLast="0"/>
-      <w:bookmarkEnd w:id="7"/>
+      <w:bookmarkStart w:id="6" w:name="_a1ytnl6sgu9x" w:colFirst="0" w:colLast="0"/>
+      <w:bookmarkEnd w:id="6"/>
       <w:r>
         <w:t>{{PARTNERS}}</w:t>
       </w:r>
@@ -1316,12 +1314,11 @@
         <w:spacing w:line="312" w:lineRule="auto"/>
         <w:rPr>
           <w:rFonts w:ascii="Calibri" w:eastAsia="Calibri" w:hAnsi="Calibri" w:cs="Calibri"/>
-          <w:b w:val="0"/>
           <w:color w:val="333333"/>
         </w:rPr>
       </w:pPr>
-      <w:bookmarkStart w:id="8" w:name="_51kemobqovsy" w:colFirst="0" w:colLast="0"/>
-      <w:bookmarkEnd w:id="8"/>
+      <w:bookmarkStart w:id="7" w:name="_51kemobqovsy" w:colFirst="0" w:colLast="0"/>
+      <w:bookmarkEnd w:id="7"/>
       <w:r>
         <w:rPr>
           <w:rFonts w:ascii="Calibri" w:eastAsia="Calibri" w:hAnsi="Calibri" w:cs="Calibri"/>
@@ -1331,183 +1328,19 @@
       </w:r>
     </w:p>
     <w:p>
-      <w:pPr>
-        <w:pStyle w:val="Heading2"/>
-        <w:pBdr>
-          <w:top w:val="none" w:sz="0" w:space="9" w:color="auto"/>
-        </w:pBdr>
-        <w:shd w:val="clear" w:color="auto" w:fill="FFFFFF"/>
-        <w:spacing w:line="312" w:lineRule="auto"/>
-        <w:rPr>
-          <w:rFonts w:ascii="Calibri" w:eastAsia="Calibri" w:hAnsi="Calibri" w:cs="Calibri"/>
-          <w:b w:val="0"/>
-          <w:color w:val="333333"/>
-          <w:sz w:val="24"/>
-          <w:szCs w:val="24"/>
-        </w:rPr>
-      </w:pPr>
-      <w:bookmarkStart w:id="9" w:name="_6o8u7emblwbs" w:colFirst="0" w:colLast="0"/>
+      <w:r>
+        <w:t>{{OWNERSHIP}}</w:t>
+      </w:r>
+      <w:bookmarkStart w:id="8" w:name="_6o8u7emblwbs" w:colFirst="0" w:colLast="0"/>
+      <w:bookmarkStart w:id="9" w:name="_GoBack"/>
+      <w:bookmarkEnd w:id="8"/>
       <w:bookmarkEnd w:id="9"/>
-      <w:r>
-        <w:rPr>
-          <w:rFonts w:ascii="Calibri" w:eastAsia="Calibri" w:hAnsi="Calibri" w:cs="Calibri"/>
-          <w:color w:val="333333"/>
-          <w:sz w:val="24"/>
-          <w:szCs w:val="24"/>
-        </w:rPr>
-        <w:t>Conserved lands ownership</w:t>
-      </w:r>
-    </w:p>
-    <w:p>
-      <w:pPr>
-        <w:pStyle w:val="TableCaption"/>
-        <w:rPr>
-          <w:rFonts w:asciiTheme="majorHAnsi" w:eastAsia="Verdana" w:hAnsiTheme="majorHAnsi" w:cs="Verdana"/>
-        </w:rPr>
-      </w:pPr>
-      <w:r>
-        <w:rPr>
-          <w:rFonts w:asciiTheme="majorHAnsi" w:hAnsiTheme="majorHAnsi"/>
-        </w:rPr>
-        <w:t xml:space="preserve">{{caption:table_ownership}} </w:t>
-      </w:r>
-      <w:r>
-        <w:rPr>
-          <w:rFonts w:asciiTheme="majorHAnsi" w:hAnsiTheme="majorHAnsi"/>
-        </w:rPr>
-        <w:t xml:space="preserve">Values derived from </w:t>
-      </w:r>
-      <w:hyperlink r:id="rId13">
-        <w:r>
-          <w:rPr>
-            <w:rFonts w:asciiTheme="majorHAnsi" w:eastAsia="Verdana" w:hAnsiTheme="majorHAnsi" w:cs="Verdana"/>
-            <w:color w:val="3182BD"/>
-            <w:highlight w:val="white"/>
-            <w:u w:val="single"/>
-          </w:rPr>
-          <w:t>Secured Lands From TNC Eastern Division - 2015 Edition</w:t>
-        </w:r>
-      </w:hyperlink>
-      <w:r>
-        <w:rPr>
-          <w:rFonts w:asciiTheme="majorHAnsi" w:eastAsia="Verdana" w:hAnsiTheme="majorHAnsi" w:cs="Verdana"/>
-          <w:highlight w:val="white"/>
-        </w:rPr>
-        <w:t>.</w:t>
-      </w:r>
-      <w:r>
-        <w:rPr>
-          <w:rFonts w:asciiTheme="majorHAnsi" w:eastAsia="Verdana" w:hAnsiTheme="majorHAnsi" w:cs="Verdana"/>
-        </w:rPr>
-        <w:t xml:space="preserve">  </w:t>
-      </w:r>
-    </w:p>
-    <w:p>
-      <w:pPr>
-        <w:pStyle w:val="TableCaption"/>
-        <w:rPr>
-          <w:sz w:val="22"/>
-        </w:rPr>
-      </w:pPr>
-      <w:r>
-        <w:rPr>
-          <w:sz w:val="22"/>
-        </w:rPr>
-        <w:t>{{table:ownership}}</w:t>
-      </w:r>
-    </w:p>
-    <w:p>
-      <w:pPr>
-        <w:pStyle w:val="Heading2"/>
-        <w:pBdr>
-          <w:top w:val="none" w:sz="0" w:space="9" w:color="auto"/>
-        </w:pBdr>
-        <w:shd w:val="clear" w:color="auto" w:fill="FFFFFF"/>
-        <w:spacing w:line="312" w:lineRule="auto"/>
-        <w:rPr>
-          <w:rFonts w:ascii="Calibri" w:eastAsia="Calibri" w:hAnsi="Calibri" w:cs="Calibri"/>
-          <w:b w:val="0"/>
-          <w:color w:val="333333"/>
-          <w:sz w:val="24"/>
-          <w:szCs w:val="24"/>
-        </w:rPr>
-      </w:pPr>
-      <w:bookmarkStart w:id="10" w:name="_il78auds0hi7" w:colFirst="0" w:colLast="0"/>
-      <w:bookmarkEnd w:id="10"/>
-      <w:r>
-        <w:rPr>
-          <w:rFonts w:ascii="Calibri" w:eastAsia="Calibri" w:hAnsi="Calibri" w:cs="Calibri"/>
-          <w:color w:val="333333"/>
-          <w:sz w:val="24"/>
-          <w:szCs w:val="24"/>
-        </w:rPr>
-        <w:t>Land protection status</w:t>
-      </w:r>
-    </w:p>
-    <w:p>
-      <w:pPr>
-        <w:pStyle w:val="TableCaption"/>
-        <w:rPr>
-          <w:rFonts w:asciiTheme="majorHAnsi" w:eastAsia="Verdana" w:hAnsiTheme="majorHAnsi" w:cs="Verdana"/>
-        </w:rPr>
-      </w:pPr>
-      <w:r>
-        <w:rPr>
-          <w:rFonts w:asciiTheme="majorHAnsi" w:hAnsiTheme="majorHAnsi"/>
-        </w:rPr>
-        <w:t xml:space="preserve">{{caption:table_protection}} </w:t>
-      </w:r>
-      <w:r>
-        <w:rPr>
-          <w:rFonts w:asciiTheme="majorHAnsi" w:hAnsiTheme="majorHAnsi"/>
-        </w:rPr>
-        <w:t xml:space="preserve">Values derived from </w:t>
-      </w:r>
-      <w:hyperlink r:id="rId14">
-        <w:r>
-          <w:rPr>
-            <w:rFonts w:asciiTheme="majorHAnsi" w:eastAsia="Verdana" w:hAnsiTheme="majorHAnsi" w:cs="Verdana"/>
-            <w:color w:val="3182BD"/>
-            <w:highlight w:val="white"/>
-            <w:u w:val="single"/>
-          </w:rPr>
-          <w:t>Secured Lands From TNC Eastern Division - 2015 Edition</w:t>
-        </w:r>
-      </w:hyperlink>
-      <w:r>
-        <w:rPr>
-          <w:rFonts w:asciiTheme="majorHAnsi" w:eastAsia="Verdana" w:hAnsiTheme="majorHAnsi" w:cs="Verdana"/>
-          <w:highlight w:val="white"/>
-        </w:rPr>
-        <w:t>.</w:t>
-      </w:r>
-      <w:r>
-        <w:rPr>
-          <w:rFonts w:asciiTheme="majorHAnsi" w:eastAsia="Verdana" w:hAnsiTheme="majorHAnsi" w:cs="Verdana"/>
-        </w:rPr>
-        <w:t xml:space="preserve">  </w:t>
-      </w:r>
-    </w:p>
-    <w:p>
-      <w:pPr>
-        <w:pStyle w:val="TableCaption"/>
-        <w:rPr>
-          <w:sz w:val="22"/>
-        </w:rPr>
-      </w:pPr>
-      <w:r>
-        <w:rPr>
-          <w:sz w:val="22"/>
-        </w:rPr>
-        <w:t>{{table:protection}}</w:t>
-      </w:r>
     </w:p>
     <w:p/>
     <w:p/>
-    <w:p/>
     <w:sectPr>
-      <w:footerReference w:type="even" r:id="rId15"/>
-      <w:footerReference w:type="default" r:id="rId16"/>
+      <w:footerReference w:type="even" r:id="rId13"/>
+      <w:footerReference w:type="default" r:id="rId14"/>
       <w:pgSz w:w="12240" w:h="15840"/>
       <w:pgMar w:top="1440" w:right="1440" w:bottom="1440" w:left="1440" w:header="0" w:footer="720" w:gutter="0"/>
       <w:pgNumType w:start="1"/>
@@ -14191,6 +14024,17 @@
       <w:u w:val="single"/>
     </w:rPr>
   </w:style>
+  <w:style w:type="paragraph" w:customStyle="1" w:styleId="HyperlinkSource">
+    <w:name w:val="HyperlinkSource"/>
+    <w:basedOn w:val="TableCaption"/>
+    <w:qFormat/>
+    <w:rsid w:val="000E616C"/>
+    <w:rPr>
+      <w:rFonts w:asciiTheme="majorHAnsi" w:eastAsia="Verdana" w:hAnsiTheme="majorHAnsi" w:cs="Verdana"/>
+      <w:color w:val="3182BD"/>
+      <w:u w:val="single"/>
+    </w:rPr>
+  </w:style>
 </w:styles>
 </file>
 
@@ -14519,7 +14363,7 @@
 </file>
 
 <file path=customXml/itemProps1.xml><?xml version="1.0" encoding="utf-8"?>
-<ds:datastoreItem xmlns:ds="http://schemas.openxmlformats.org/officeDocument/2006/customXml" ds:itemID="{0E55EAB6-1CE8-DD4D-BC43-07D758723572}">
+<ds:datastoreItem xmlns:ds="http://schemas.openxmlformats.org/officeDocument/2006/customXml" ds:itemID="{9C4509F4-71F0-0141-8CF7-1E5E9E45F532}">
   <ds:schemaRefs>
     <ds:schemaRef ds:uri="http://schemas.openxmlformats.org/officeDocument/2006/bibliography"/>
   </ds:schemaRefs>

</xml_diff>

<commit_message>
create consistent style for No Info Available msgs
</commit_message>
<xml_diff>
--- a/api/template.docx
+++ b/api/template.docx
@@ -1009,14 +1009,15 @@
     </w:p>
     <w:p>
       <w:pPr>
-        <w:pStyle w:val="TableCaption"/>
+        <w:pStyle w:val="NoInfo"/>
         <w:rPr>
-          <w:sz w:val="22"/>
+          <w:color w:val="808080" w:themeColor="background1" w:themeShade="80"/>
         </w:rPr>
       </w:pPr>
+      <w:bookmarkStart w:id="1" w:name="_GoBack"/>
       <w:r>
         <w:rPr>
-          <w:sz w:val="22"/>
+          <w:color w:val="808080" w:themeColor="background1" w:themeShade="80"/>
         </w:rPr>
         <w:t>{{table:priorities}}</w:t>
       </w:r>
@@ -1032,7 +1033,8 @@
           <w:szCs w:val="28"/>
         </w:rPr>
       </w:pPr>
-      <w:bookmarkStart w:id="1" w:name="_qisommxqtwh2" w:colFirst="0" w:colLast="0"/>
+      <w:bookmarkStart w:id="2" w:name="_qisommxqtwh2" w:colFirst="0" w:colLast="0"/>
+      <w:bookmarkEnd w:id="2"/>
       <w:bookmarkEnd w:id="1"/>
       <w:r>
         <w:rPr>
@@ -1162,8 +1164,8 @@
           <w:szCs w:val="24"/>
         </w:rPr>
       </w:pPr>
-      <w:bookmarkStart w:id="2" w:name="_njltyqubju01" w:colFirst="0" w:colLast="0"/>
-      <w:bookmarkEnd w:id="2"/>
+      <w:bookmarkStart w:id="3" w:name="_njltyqubju01" w:colFirst="0" w:colLast="0"/>
+      <w:bookmarkEnd w:id="3"/>
       <w:r>
         <w:rPr>
           <w:rFonts w:ascii="Calibri" w:eastAsia="Calibri" w:hAnsi="Calibri" w:cs="Calibri"/>
@@ -1234,8 +1236,8 @@
           <w:szCs w:val="28"/>
         </w:rPr>
       </w:pPr>
-      <w:bookmarkStart w:id="3" w:name="_7hn4qmarsl55" w:colFirst="0" w:colLast="0"/>
-      <w:bookmarkEnd w:id="3"/>
+      <w:bookmarkStart w:id="4" w:name="_7hn4qmarsl55" w:colFirst="0" w:colLast="0"/>
+      <w:bookmarkEnd w:id="4"/>
       <w:r>
         <w:rPr>
           <w:rFonts w:ascii="Calibri" w:eastAsia="Calibri" w:hAnsi="Calibri" w:cs="Calibri"/>
@@ -1285,10 +1287,10 @@
           <w:color w:val="333333"/>
         </w:rPr>
       </w:pPr>
-      <w:bookmarkStart w:id="4" w:name="_vfv3vhs1u8zh" w:colFirst="0" w:colLast="0"/>
-      <w:bookmarkStart w:id="5" w:name="_ca20d8dihywo" w:colFirst="0" w:colLast="0"/>
-      <w:bookmarkEnd w:id="4"/>
+      <w:bookmarkStart w:id="5" w:name="_vfv3vhs1u8zh" w:colFirst="0" w:colLast="0"/>
+      <w:bookmarkStart w:id="6" w:name="_ca20d8dihywo" w:colFirst="0" w:colLast="0"/>
       <w:bookmarkEnd w:id="5"/>
+      <w:bookmarkEnd w:id="6"/>
       <w:r>
         <w:rPr>
           <w:rFonts w:ascii="Calibri" w:eastAsia="Calibri" w:hAnsi="Calibri" w:cs="Calibri"/>
@@ -1298,8 +1300,8 @@
       </w:r>
     </w:p>
     <w:p>
-      <w:bookmarkStart w:id="6" w:name="_a1ytnl6sgu9x" w:colFirst="0" w:colLast="0"/>
-      <w:bookmarkEnd w:id="6"/>
+      <w:bookmarkStart w:id="7" w:name="_a1ytnl6sgu9x" w:colFirst="0" w:colLast="0"/>
+      <w:bookmarkEnd w:id="7"/>
       <w:r>
         <w:t>{{PARTNERS}}</w:t>
       </w:r>
@@ -1317,8 +1319,8 @@
           <w:color w:val="333333"/>
         </w:rPr>
       </w:pPr>
-      <w:bookmarkStart w:id="7" w:name="_51kemobqovsy" w:colFirst="0" w:colLast="0"/>
-      <w:bookmarkEnd w:id="7"/>
+      <w:bookmarkStart w:id="8" w:name="_51kemobqovsy" w:colFirst="0" w:colLast="0"/>
+      <w:bookmarkEnd w:id="8"/>
       <w:r>
         <w:rPr>
           <w:rFonts w:ascii="Calibri" w:eastAsia="Calibri" w:hAnsi="Calibri" w:cs="Calibri"/>
@@ -1331,12 +1333,9 @@
       <w:r>
         <w:t>{{OWNERSHIP}}</w:t>
       </w:r>
-      <w:bookmarkStart w:id="8" w:name="_6o8u7emblwbs" w:colFirst="0" w:colLast="0"/>
-      <w:bookmarkStart w:id="9" w:name="_GoBack"/>
-      <w:bookmarkEnd w:id="8"/>
+      <w:bookmarkStart w:id="9" w:name="_6o8u7emblwbs" w:colFirst="0" w:colLast="0"/>
       <w:bookmarkEnd w:id="9"/>
     </w:p>
-    <w:p/>
     <w:p/>
     <w:sectPr>
       <w:footerReference w:type="even" r:id="rId13"/>
@@ -14035,6 +14034,16 @@
       <w:u w:val="single"/>
     </w:rPr>
   </w:style>
+  <w:style w:type="paragraph" w:customStyle="1" w:styleId="NoInfo">
+    <w:name w:val="NoInfo"/>
+    <w:basedOn w:val="Normal"/>
+    <w:qFormat/>
+    <w:rsid w:val="00155F6C"/>
+    <w:rPr>
+      <w:i/>
+      <w:color w:val="808080" w:themeColor="background1" w:themeShade="80"/>
+    </w:rPr>
+  </w:style>
 </w:styles>
 </file>
 
@@ -14363,7 +14372,7 @@
 </file>
 
 <file path=customXml/itemProps1.xml><?xml version="1.0" encoding="utf-8"?>
-<ds:datastoreItem xmlns:ds="http://schemas.openxmlformats.org/officeDocument/2006/customXml" ds:itemID="{9C4509F4-71F0-0141-8CF7-1E5E9E45F532}">
+<ds:datastoreItem xmlns:ds="http://schemas.openxmlformats.org/officeDocument/2006/customXml" ds:itemID="{63203056-A78D-6F49-AD9E-A5194D1A94AC}">
   <ds:schemaRefs>
     <ds:schemaRef ds:uri="http://schemas.openxmlformats.org/officeDocument/2006/bibliography"/>
   </ds:schemaRefs>

</xml_diff>

<commit_message>
refactor marine v inland logic with Boolean and change one style font size
</commit_message>
<xml_diff>
--- a/api/template.docx
+++ b/api/template.docx
@@ -1014,7 +1014,6 @@
           <w:color w:val="808080" w:themeColor="background1" w:themeShade="80"/>
         </w:rPr>
       </w:pPr>
-      <w:bookmarkStart w:id="1" w:name="_GoBack"/>
       <w:r>
         <w:rPr>
           <w:color w:val="808080" w:themeColor="background1" w:themeShade="80"/>
@@ -1033,8 +1032,7 @@
           <w:szCs w:val="28"/>
         </w:rPr>
       </w:pPr>
-      <w:bookmarkStart w:id="2" w:name="_qisommxqtwh2" w:colFirst="0" w:colLast="0"/>
-      <w:bookmarkEnd w:id="2"/>
+      <w:bookmarkStart w:id="1" w:name="_qisommxqtwh2" w:colFirst="0" w:colLast="0"/>
       <w:bookmarkEnd w:id="1"/>
       <w:r>
         <w:rPr>
@@ -1137,7 +1135,16 @@
           <w:rFonts w:asciiTheme="majorHAnsi" w:hAnsiTheme="majorHAnsi"/>
           <w:sz w:val="24"/>
         </w:rPr>
-        <w:t xml:space="preserve"> This report card measured the current condition of the indicators and used the thresholds to score the health of the region’s ecosystems. While good condition thresholds have not yet been defined for all indicators, all the indicators are used in the Blueprint.</w:t>
+        <w:t xml:space="preserve"> This report card measured the current</w:t>
+      </w:r>
+      <w:bookmarkStart w:id="2" w:name="_GoBack"/>
+      <w:bookmarkEnd w:id="2"/>
+      <w:r>
+        <w:rPr>
+          <w:rFonts w:asciiTheme="majorHAnsi" w:hAnsiTheme="majorHAnsi"/>
+          <w:sz w:val="24"/>
+        </w:rPr>
+        <w:t xml:space="preserve"> condition of the indicators and used the thresholds to score the health of the region’s ecosystems. While good condition thresholds have not yet been defined for all indicators, all the indicators are used in the Blueprint.</w:t>
       </w:r>
     </w:p>
     <w:p>
@@ -14027,10 +14034,11 @@
     <w:name w:val="HyperlinkSource"/>
     <w:basedOn w:val="TableCaption"/>
     <w:qFormat/>
-    <w:rsid w:val="000E616C"/>
+    <w:rsid w:val="00670565"/>
     <w:rPr>
       <w:rFonts w:asciiTheme="majorHAnsi" w:eastAsia="Verdana" w:hAnsiTheme="majorHAnsi" w:cs="Verdana"/>
       <w:color w:val="3182BD"/>
+      <w:sz w:val="22"/>
       <w:u w:val="single"/>
     </w:rPr>
   </w:style>
@@ -14372,7 +14380,7 @@
 </file>
 
 <file path=customXml/itemProps1.xml><?xml version="1.0" encoding="utf-8"?>
-<ds:datastoreItem xmlns:ds="http://schemas.openxmlformats.org/officeDocument/2006/customXml" ds:itemID="{63203056-A78D-6F49-AD9E-A5194D1A94AC}">
+<ds:datastoreItem xmlns:ds="http://schemas.openxmlformats.org/officeDocument/2006/customXml" ds:itemID="{89C17882-5576-5D44-8675-235C27142D1D}">
   <ds:schemaRefs>
     <ds:schemaRef ds:uri="http://schemas.openxmlformats.org/officeDocument/2006/bibliography"/>
   </ds:schemaRefs>

</xml_diff>

<commit_message>
refactor marine vs inland units
</commit_message>
<xml_diff>
--- a/api/template.docx
+++ b/api/template.docx
@@ -989,8 +989,6 @@
           <w:lang w:val="en"/>
         </w:rPr>
       </w:pPr>
-      <w:bookmarkStart w:id="1" w:name="_GoBack"/>
-      <w:bookmarkEnd w:id="1"/>
       <w:r>
         <w:rPr>
           <w:rFonts w:ascii="Calibri" w:eastAsia="Calibri" w:hAnsi="Calibri" w:cs="Calibri"/>
@@ -1011,14 +1009,14 @@
     </w:p>
     <w:p>
       <w:pPr>
-        <w:pStyle w:val="TableCaption"/>
+        <w:pStyle w:val="NoInfo"/>
         <w:rPr>
-          <w:sz w:val="22"/>
+          <w:color w:val="808080" w:themeColor="background1" w:themeShade="80"/>
         </w:rPr>
       </w:pPr>
       <w:r>
         <w:rPr>
-          <w:sz w:val="22"/>
+          <w:color w:val="808080" w:themeColor="background1" w:themeShade="80"/>
         </w:rPr>
         <w:t>{{table:priorities}}</w:t>
       </w:r>
@@ -1034,8 +1032,8 @@
           <w:szCs w:val="28"/>
         </w:rPr>
       </w:pPr>
-      <w:bookmarkStart w:id="2" w:name="_qisommxqtwh2" w:colFirst="0" w:colLast="0"/>
-      <w:bookmarkEnd w:id="2"/>
+      <w:bookmarkStart w:id="1" w:name="_qisommxqtwh2" w:colFirst="0" w:colLast="0"/>
+      <w:bookmarkEnd w:id="1"/>
       <w:r>
         <w:rPr>
           <w:rFonts w:ascii="Calibri" w:eastAsia="Calibri" w:hAnsi="Calibri" w:cs="Calibri"/>
@@ -1137,7 +1135,16 @@
           <w:rFonts w:asciiTheme="majorHAnsi" w:hAnsiTheme="majorHAnsi"/>
           <w:sz w:val="24"/>
         </w:rPr>
-        <w:t xml:space="preserve"> This report card measured the current condition of the indicators and used the thresholds to score the health of the region’s ecosystems. While good condition thresholds have not yet been defined for all indicators, all the indicators are used in the Blueprint.</w:t>
+        <w:t xml:space="preserve"> This report card measured the current</w:t>
+      </w:r>
+      <w:bookmarkStart w:id="2" w:name="_GoBack"/>
+      <w:bookmarkEnd w:id="2"/>
+      <w:r>
+        <w:rPr>
+          <w:rFonts w:asciiTheme="majorHAnsi" w:hAnsiTheme="majorHAnsi"/>
+          <w:sz w:val="24"/>
+        </w:rPr>
+        <w:t xml:space="preserve"> condition of the indicators and used the thresholds to score the health of the region’s ecosystems. While good condition thresholds have not yet been defined for all indicators, all the indicators are used in the Blueprint.</w:t>
       </w:r>
     </w:p>
     <w:p>
@@ -1256,7 +1263,6 @@
         <w:spacing w:line="312" w:lineRule="auto"/>
         <w:rPr>
           <w:rFonts w:ascii="Calibri" w:eastAsia="Calibri" w:hAnsi="Calibri" w:cs="Calibri"/>
-          <w:b w:val="0"/>
           <w:color w:val="333333"/>
         </w:rPr>
       </w:pPr>
@@ -1270,79 +1276,10 @@
       </w:r>
     </w:p>
     <w:p>
-      <w:pPr>
-        <w:pStyle w:val="Heading2"/>
-        <w:pBdr>
-          <w:top w:val="none" w:sz="0" w:space="9" w:color="auto"/>
-        </w:pBdr>
-        <w:shd w:val="clear" w:color="auto" w:fill="FFFFFF"/>
-        <w:spacing w:line="312" w:lineRule="auto"/>
-        <w:rPr>
-          <w:rFonts w:ascii="Calibri" w:eastAsia="Calibri" w:hAnsi="Calibri" w:cs="Calibri"/>
-          <w:b w:val="0"/>
-          <w:color w:val="333333"/>
-          <w:sz w:val="24"/>
-          <w:szCs w:val="24"/>
-        </w:rPr>
-      </w:pPr>
-      <w:bookmarkStart w:id="5" w:name="_vfv3vhs1u8zh" w:colFirst="0" w:colLast="0"/>
-      <w:bookmarkEnd w:id="5"/>
       <w:r>
-        <w:rPr>
-          <w:rFonts w:ascii="Calibri" w:eastAsia="Calibri" w:hAnsi="Calibri" w:cs="Calibri"/>
-          <w:color w:val="333333"/>
-          <w:sz w:val="24"/>
-          <w:szCs w:val="24"/>
-        </w:rPr>
-        <w:t>Sea level rise</w:t>
+        <w:t>{{THREATS}}</w:t>
       </w:r>
     </w:p>
-    <w:p>
-      <w:pPr>
-        <w:pStyle w:val="TableCaption"/>
-      </w:pPr>
-      <w:r>
-        <w:t>{{chart:slr}}</w:t>
-      </w:r>
-    </w:p>
-    <w:p/>
-    <w:p>
-      <w:pPr>
-        <w:pStyle w:val="Heading2"/>
-        <w:pBdr>
-          <w:top w:val="none" w:sz="0" w:space="9" w:color="auto"/>
-        </w:pBdr>
-        <w:shd w:val="clear" w:color="auto" w:fill="FFFFFF"/>
-        <w:spacing w:line="312" w:lineRule="auto"/>
-        <w:rPr>
-          <w:rFonts w:ascii="Calibri" w:eastAsia="Calibri" w:hAnsi="Calibri" w:cs="Calibri"/>
-          <w:b w:val="0"/>
-          <w:color w:val="333333"/>
-          <w:sz w:val="24"/>
-          <w:szCs w:val="24"/>
-        </w:rPr>
-      </w:pPr>
-      <w:bookmarkStart w:id="6" w:name="_vv7otamh85pf" w:colFirst="0" w:colLast="0"/>
-      <w:bookmarkEnd w:id="6"/>
-      <w:r>
-        <w:rPr>
-          <w:rFonts w:ascii="Calibri" w:eastAsia="Calibri" w:hAnsi="Calibri" w:cs="Calibri"/>
-          <w:color w:val="333333"/>
-          <w:sz w:val="24"/>
-          <w:szCs w:val="24"/>
-        </w:rPr>
-        <w:t>Urban growth</w:t>
-      </w:r>
-    </w:p>
-    <w:p>
-      <w:pPr>
-        <w:pStyle w:val="TableCaption"/>
-      </w:pPr>
-      <w:r>
-        <w:t>{{chart:urban}}</w:t>
-      </w:r>
-    </w:p>
-    <w:p/>
     <w:p>
       <w:pPr>
         <w:pStyle w:val="Heading1"/>
@@ -1357,8 +1294,10 @@
           <w:color w:val="333333"/>
         </w:rPr>
       </w:pPr>
-      <w:bookmarkStart w:id="7" w:name="_ca20d8dihywo" w:colFirst="0" w:colLast="0"/>
-      <w:bookmarkEnd w:id="7"/>
+      <w:bookmarkStart w:id="5" w:name="_vfv3vhs1u8zh" w:colFirst="0" w:colLast="0"/>
+      <w:bookmarkStart w:id="6" w:name="_ca20d8dihywo" w:colFirst="0" w:colLast="0"/>
+      <w:bookmarkEnd w:id="5"/>
+      <w:bookmarkEnd w:id="6"/>
       <w:r>
         <w:rPr>
           <w:rFonts w:ascii="Calibri" w:eastAsia="Calibri" w:hAnsi="Calibri" w:cs="Calibri"/>
@@ -1368,8 +1307,8 @@
       </w:r>
     </w:p>
     <w:p>
-      <w:bookmarkStart w:id="8" w:name="_a1ytnl6sgu9x" w:colFirst="0" w:colLast="0"/>
-      <w:bookmarkEnd w:id="8"/>
+      <w:bookmarkStart w:id="7" w:name="_a1ytnl6sgu9x" w:colFirst="0" w:colLast="0"/>
+      <w:bookmarkEnd w:id="7"/>
       <w:r>
         <w:t>{{PARTNERS}}</w:t>
       </w:r>
@@ -1384,12 +1323,11 @@
         <w:spacing w:line="312" w:lineRule="auto"/>
         <w:rPr>
           <w:rFonts w:ascii="Calibri" w:eastAsia="Calibri" w:hAnsi="Calibri" w:cs="Calibri"/>
-          <w:b w:val="0"/>
           <w:color w:val="333333"/>
         </w:rPr>
       </w:pPr>
-      <w:bookmarkStart w:id="9" w:name="_51kemobqovsy" w:colFirst="0" w:colLast="0"/>
-      <w:bookmarkEnd w:id="9"/>
+      <w:bookmarkStart w:id="8" w:name="_51kemobqovsy" w:colFirst="0" w:colLast="0"/>
+      <w:bookmarkEnd w:id="8"/>
       <w:r>
         <w:rPr>
           <w:rFonts w:ascii="Calibri" w:eastAsia="Calibri" w:hAnsi="Calibri" w:cs="Calibri"/>
@@ -1399,183 +1337,16 @@
       </w:r>
     </w:p>
     <w:p>
-      <w:pPr>
-        <w:pStyle w:val="Heading2"/>
-        <w:pBdr>
-          <w:top w:val="none" w:sz="0" w:space="9" w:color="auto"/>
-        </w:pBdr>
-        <w:shd w:val="clear" w:color="auto" w:fill="FFFFFF"/>
-        <w:spacing w:line="312" w:lineRule="auto"/>
-        <w:rPr>
-          <w:rFonts w:ascii="Calibri" w:eastAsia="Calibri" w:hAnsi="Calibri" w:cs="Calibri"/>
-          <w:b w:val="0"/>
-          <w:color w:val="333333"/>
-          <w:sz w:val="24"/>
-          <w:szCs w:val="24"/>
-        </w:rPr>
-      </w:pPr>
-      <w:bookmarkStart w:id="10" w:name="_6o8u7emblwbs" w:colFirst="0" w:colLast="0"/>
-      <w:bookmarkEnd w:id="10"/>
       <w:r>
-        <w:rPr>
-          <w:rFonts w:ascii="Calibri" w:eastAsia="Calibri" w:hAnsi="Calibri" w:cs="Calibri"/>
-          <w:color w:val="333333"/>
-          <w:sz w:val="24"/>
-          <w:szCs w:val="24"/>
-        </w:rPr>
-        <w:t>Conserved lands ownership</w:t>
+        <w:t>{{OWNERSHIP}}</w:t>
       </w:r>
-    </w:p>
-    <w:p>
-      <w:pPr>
-        <w:pStyle w:val="TableCaption"/>
-        <w:rPr>
-          <w:rFonts w:asciiTheme="majorHAnsi" w:eastAsia="Verdana" w:hAnsiTheme="majorHAnsi" w:cs="Verdana"/>
-        </w:rPr>
-      </w:pPr>
-      <w:r>
-        <w:rPr>
-          <w:rFonts w:asciiTheme="majorHAnsi" w:hAnsiTheme="majorHAnsi"/>
-        </w:rPr>
-        <w:t xml:space="preserve">{{caption:table_ownership}} </w:t>
-      </w:r>
-      <w:r>
-        <w:rPr>
-          <w:rFonts w:asciiTheme="majorHAnsi" w:hAnsiTheme="majorHAnsi"/>
-        </w:rPr>
-        <w:t xml:space="preserve">Values derived from </w:t>
-      </w:r>
-      <w:hyperlink r:id="rId13">
-        <w:r>
-          <w:rPr>
-            <w:rFonts w:asciiTheme="majorHAnsi" w:eastAsia="Verdana" w:hAnsiTheme="majorHAnsi" w:cs="Verdana"/>
-            <w:color w:val="3182BD"/>
-            <w:highlight w:val="white"/>
-            <w:u w:val="single"/>
-          </w:rPr>
-          <w:t>Secured Lands From TNC Eastern Division - 2015 Edition</w:t>
-        </w:r>
-      </w:hyperlink>
-      <w:r>
-        <w:rPr>
-          <w:rFonts w:asciiTheme="majorHAnsi" w:eastAsia="Verdana" w:hAnsiTheme="majorHAnsi" w:cs="Verdana"/>
-          <w:highlight w:val="white"/>
-        </w:rPr>
-        <w:t>.</w:t>
-      </w:r>
-      <w:r>
-        <w:rPr>
-          <w:rFonts w:asciiTheme="majorHAnsi" w:eastAsia="Verdana" w:hAnsiTheme="majorHAnsi" w:cs="Verdana"/>
-        </w:rPr>
-        <w:t xml:space="preserve">  </w:t>
-      </w:r>
-    </w:p>
-    <w:p>
-      <w:pPr>
-        <w:pStyle w:val="TableCaption"/>
-        <w:rPr>
-          <w:sz w:val="22"/>
-        </w:rPr>
-      </w:pPr>
-      <w:r>
-        <w:rPr>
-          <w:sz w:val="22"/>
-        </w:rPr>
-        <w:t>{{table:ownership}}</w:t>
-      </w:r>
-    </w:p>
-    <w:p>
-      <w:pPr>
-        <w:pStyle w:val="Heading2"/>
-        <w:pBdr>
-          <w:top w:val="none" w:sz="0" w:space="9" w:color="auto"/>
-        </w:pBdr>
-        <w:shd w:val="clear" w:color="auto" w:fill="FFFFFF"/>
-        <w:spacing w:line="312" w:lineRule="auto"/>
-        <w:rPr>
-          <w:rFonts w:ascii="Calibri" w:eastAsia="Calibri" w:hAnsi="Calibri" w:cs="Calibri"/>
-          <w:b w:val="0"/>
-          <w:color w:val="333333"/>
-          <w:sz w:val="24"/>
-          <w:szCs w:val="24"/>
-        </w:rPr>
-      </w:pPr>
-      <w:bookmarkStart w:id="11" w:name="_il78auds0hi7" w:colFirst="0" w:colLast="0"/>
-      <w:bookmarkEnd w:id="11"/>
-      <w:r>
-        <w:rPr>
-          <w:rFonts w:ascii="Calibri" w:eastAsia="Calibri" w:hAnsi="Calibri" w:cs="Calibri"/>
-          <w:color w:val="333333"/>
-          <w:sz w:val="24"/>
-          <w:szCs w:val="24"/>
-        </w:rPr>
-        <w:t>Land protection status</w:t>
-      </w:r>
-    </w:p>
-    <w:p>
-      <w:pPr>
-        <w:pStyle w:val="TableCaption"/>
-        <w:rPr>
-          <w:rFonts w:asciiTheme="majorHAnsi" w:eastAsia="Verdana" w:hAnsiTheme="majorHAnsi" w:cs="Verdana"/>
-        </w:rPr>
-      </w:pPr>
-      <w:r>
-        <w:rPr>
-          <w:rFonts w:asciiTheme="majorHAnsi" w:hAnsiTheme="majorHAnsi"/>
-        </w:rPr>
-        <w:t xml:space="preserve">{{caption:table_protection}} </w:t>
-      </w:r>
-      <w:r>
-        <w:rPr>
-          <w:rFonts w:asciiTheme="majorHAnsi" w:hAnsiTheme="majorHAnsi"/>
-        </w:rPr>
-        <w:t xml:space="preserve">Values derived from </w:t>
-      </w:r>
-      <w:hyperlink r:id="rId14">
-        <w:r>
-          <w:rPr>
-            <w:rFonts w:asciiTheme="majorHAnsi" w:eastAsia="Verdana" w:hAnsiTheme="majorHAnsi" w:cs="Verdana"/>
-            <w:color w:val="3182BD"/>
-            <w:highlight w:val="white"/>
-            <w:u w:val="single"/>
-          </w:rPr>
-          <w:t>Secured Lands From TNC Eastern Division - 2015 Edition</w:t>
-        </w:r>
-      </w:hyperlink>
-      <w:r>
-        <w:rPr>
-          <w:rFonts w:asciiTheme="majorHAnsi" w:eastAsia="Verdana" w:hAnsiTheme="majorHAnsi" w:cs="Verdana"/>
-          <w:highlight w:val="white"/>
-        </w:rPr>
-        <w:t>.</w:t>
-      </w:r>
-      <w:r>
-        <w:rPr>
-          <w:rFonts w:asciiTheme="majorHAnsi" w:eastAsia="Verdana" w:hAnsiTheme="majorHAnsi" w:cs="Verdana"/>
-        </w:rPr>
-        <w:t xml:space="preserve">  </w:t>
-      </w:r>
-    </w:p>
-    <w:p>
-      <w:pPr>
-        <w:pStyle w:val="TableCaption"/>
-        <w:rPr>
-          <w:sz w:val="22"/>
-        </w:rPr>
-      </w:pPr>
-      <w:r>
-        <w:rPr>
-          <w:sz w:val="22"/>
-        </w:rPr>
-        <w:t>{{table:protection}}</w:t>
-      </w:r>
+      <w:bookmarkStart w:id="9" w:name="_6o8u7emblwbs" w:colFirst="0" w:colLast="0"/>
+      <w:bookmarkEnd w:id="9"/>
     </w:p>
     <w:p/>
-    <w:p/>
-    <w:p/>
     <w:sectPr>
-      <w:footerReference w:type="even" r:id="rId15"/>
-      <w:footerReference w:type="default" r:id="rId16"/>
+      <w:footerReference w:type="even" r:id="rId13"/>
+      <w:footerReference w:type="default" r:id="rId14"/>
       <w:pgSz w:w="12240" w:h="15840"/>
       <w:pgMar w:top="1440" w:right="1440" w:bottom="1440" w:left="1440" w:header="0" w:footer="720" w:gutter="0"/>
       <w:pgNumType w:start="1"/>
@@ -14259,6 +14030,28 @@
       <w:u w:val="single"/>
     </w:rPr>
   </w:style>
+  <w:style w:type="paragraph" w:customStyle="1" w:styleId="HyperlinkSource">
+    <w:name w:val="HyperlinkSource"/>
+    <w:basedOn w:val="TableCaption"/>
+    <w:qFormat/>
+    <w:rsid w:val="00670565"/>
+    <w:rPr>
+      <w:rFonts w:asciiTheme="majorHAnsi" w:eastAsia="Verdana" w:hAnsiTheme="majorHAnsi" w:cs="Verdana"/>
+      <w:color w:val="3182BD"/>
+      <w:sz w:val="22"/>
+      <w:u w:val="single"/>
+    </w:rPr>
+  </w:style>
+  <w:style w:type="paragraph" w:customStyle="1" w:styleId="NoInfo">
+    <w:name w:val="NoInfo"/>
+    <w:basedOn w:val="Normal"/>
+    <w:qFormat/>
+    <w:rsid w:val="00155F6C"/>
+    <w:rPr>
+      <w:i/>
+      <w:color w:val="808080" w:themeColor="background1" w:themeShade="80"/>
+    </w:rPr>
+  </w:style>
 </w:styles>
 </file>
 
@@ -14587,7 +14380,7 @@
 </file>
 
 <file path=customXml/itemProps1.xml><?xml version="1.0" encoding="utf-8"?>
-<ds:datastoreItem xmlns:ds="http://schemas.openxmlformats.org/officeDocument/2006/customXml" ds:itemID="{75127BAB-32CD-D443-9FBA-139B3A3D0A47}">
+<ds:datastoreItem xmlns:ds="http://schemas.openxmlformats.org/officeDocument/2006/customXml" ds:itemID="{89C17882-5576-5D44-8675-235C27142D1D}">
   <ds:schemaRefs>
     <ds:schemaRef ds:uri="http://schemas.openxmlformats.org/officeDocument/2006/bibliography"/>
   </ds:schemaRefs>

</xml_diff>

<commit_message>
resolves #112, removes example docs
</commit_message>
<xml_diff>
--- a/api/template.docx
+++ b/api/template.docx
@@ -1,6 +1,6 @@
 
 <file path=word/document.xml><?xml version="1.0" encoding="utf-8"?>
-<w:document xmlns:wpc="http://schemas.microsoft.com/office/word/2010/wordprocessingCanvas" xmlns:cx="http://schemas.microsoft.com/office/drawing/2014/chartex" xmlns:cx1="http://schemas.microsoft.com/office/drawing/2015/9/8/chartex" xmlns:cx2="http://schemas.microsoft.com/office/drawing/2015/10/21/chartex" xmlns:cx3="http://schemas.microsoft.com/office/drawing/2016/5/9/chartex" xmlns:cx4="http://schemas.microsoft.com/office/drawing/2016/5/10/chartex" xmlns:cx5="http://schemas.microsoft.com/office/drawing/2016/5/11/chartex" xmlns:cx6="http://schemas.microsoft.com/office/drawing/2016/5/12/chartex" xmlns:cx7="http://schemas.microsoft.com/office/drawing/2016/5/13/chartex" xmlns:cx8="http://schemas.microsoft.com/office/drawing/2016/5/14/chartex" xmlns:mc="http://schemas.openxmlformats.org/markup-compatibility/2006" xmlns:aink="http://schemas.microsoft.com/office/drawing/2016/ink" xmlns:am3d="http://schemas.microsoft.com/office/drawing/2017/model3d" xmlns:o="urn:schemas-microsoft-com:office:office" xmlns:r="http://schemas.openxmlformats.org/officeDocument/2006/relationships" xmlns:m="http://schemas.openxmlformats.org/officeDocument/2006/math" xmlns:v="urn:schemas-microsoft-com:vml" xmlns:wp14="http://schemas.microsoft.com/office/word/2010/wordprocessingDrawing" xmlns:wp="http://schemas.openxmlformats.org/drawingml/2006/wordprocessingDrawing" xmlns:w10="urn:schemas-microsoft-com:office:word" xmlns:w="http://schemas.openxmlformats.org/wordprocessingml/2006/main" xmlns:w14="http://schemas.microsoft.com/office/word/2010/wordml" xmlns:w15="http://schemas.microsoft.com/office/word/2012/wordml" xmlns:w16cid="http://schemas.microsoft.com/office/word/2016/wordml/cid" xmlns:w16se="http://schemas.microsoft.com/office/word/2015/wordml/symex" xmlns:wpg="http://schemas.microsoft.com/office/word/2010/wordprocessingGroup" xmlns:wpi="http://schemas.microsoft.com/office/word/2010/wordprocessingInk" xmlns:wne="http://schemas.microsoft.com/office/word/2006/wordml" xmlns:wps="http://schemas.microsoft.com/office/word/2010/wordprocessingShape" mc:Ignorable="w14 w15 w16se w16cid wp14">
+<w:document xmlns:wpc="http://schemas.microsoft.com/office/word/2010/wordprocessingCanvas" xmlns:mo="http://schemas.microsoft.com/office/mac/office/2008/main" xmlns:mc="http://schemas.openxmlformats.org/markup-compatibility/2006" xmlns:mv="urn:schemas-microsoft-com:mac:vml" xmlns:o="urn:schemas-microsoft-com:office:office" xmlns:r="http://schemas.openxmlformats.org/officeDocument/2006/relationships" xmlns:m="http://schemas.openxmlformats.org/officeDocument/2006/math" xmlns:v="urn:schemas-microsoft-com:vml" xmlns:wp14="http://schemas.microsoft.com/office/word/2010/wordprocessingDrawing" xmlns:wp="http://schemas.openxmlformats.org/drawingml/2006/wordprocessingDrawing" xmlns:w10="urn:schemas-microsoft-com:office:word" xmlns:w="http://schemas.openxmlformats.org/wordprocessingml/2006/main" xmlns:w14="http://schemas.microsoft.com/office/word/2010/wordml" xmlns:w15="http://schemas.microsoft.com/office/word/2012/wordml" xmlns:wpg="http://schemas.microsoft.com/office/word/2010/wordprocessingGroup" xmlns:wpi="http://schemas.microsoft.com/office/word/2010/wordprocessingInk" xmlns:wne="http://schemas.microsoft.com/office/word/2006/wordml" xmlns:wps="http://schemas.microsoft.com/office/word/2010/wordprocessingShape" mc:Ignorable="w14 w15 wp14">
   <w:body>
     <w:p>
       <w:pPr>
@@ -27,6 +27,17 @@
         </w:rPr>
         <w:t>Blueprint Summary for {{value:summary_unit_name}}</w:t>
       </w:r>
+      <w:r>
+        <w:rPr>
+          <w:rFonts w:ascii="Calibri" w:eastAsia="Calibri" w:hAnsi="Calibri" w:cs="Calibri"/>
+          <w:color w:val="333333"/>
+          <w:sz w:val="36"/>
+          <w:szCs w:val="36"/>
+        </w:rPr>
+        <w:t xml:space="preserve"> {{value:summary_unit_type}}</w:t>
+      </w:r>
+      <w:bookmarkStart w:id="0" w:name="_GoBack"/>
+      <w:bookmarkEnd w:id="0"/>
       <w:r>
         <w:rPr>
           <w:rFonts w:ascii="Calibri" w:eastAsia="Calibri" w:hAnsi="Calibri" w:cs="Calibri"/>
@@ -750,8 +761,8 @@
         </w:rPr>
         <w:t>Blueprint 2.2 is completely data-driven, based on ecosystem indicator models and a connectivity analysis. It prioritizes the lands and waters of the South Atlantic according to the current condition of the indicators. Better indicator condition suggests higher ecosystem integrity and higher importance for natural and cultural resources across all ecosystems collectively.</w:t>
       </w:r>
-      <w:bookmarkStart w:id="0" w:name="_twazfl5dsuou" w:colFirst="0" w:colLast="0"/>
-      <w:bookmarkEnd w:id="0"/>
+      <w:bookmarkStart w:id="1" w:name="_twazfl5dsuou" w:colFirst="0" w:colLast="0"/>
+      <w:bookmarkEnd w:id="1"/>
     </w:p>
     <w:p>
       <w:pPr>
@@ -1010,14 +1021,8 @@
     <w:p>
       <w:pPr>
         <w:pStyle w:val="NoInfo"/>
-        <w:rPr>
-          <w:color w:val="808080" w:themeColor="background1" w:themeShade="80"/>
-        </w:rPr>
       </w:pPr>
       <w:r>
-        <w:rPr>
-          <w:color w:val="808080" w:themeColor="background1" w:themeShade="80"/>
-        </w:rPr>
         <w:t>{{table:priorities}}</w:t>
       </w:r>
     </w:p>
@@ -1032,8 +1037,8 @@
           <w:szCs w:val="28"/>
         </w:rPr>
       </w:pPr>
-      <w:bookmarkStart w:id="1" w:name="_qisommxqtwh2" w:colFirst="0" w:colLast="0"/>
-      <w:bookmarkEnd w:id="1"/>
+      <w:bookmarkStart w:id="2" w:name="_qisommxqtwh2" w:colFirst="0" w:colLast="0"/>
+      <w:bookmarkEnd w:id="2"/>
       <w:r>
         <w:rPr>
           <w:rFonts w:ascii="Calibri" w:eastAsia="Calibri" w:hAnsi="Calibri" w:cs="Calibri"/>
@@ -1135,16 +1140,7 @@
           <w:rFonts w:asciiTheme="majorHAnsi" w:hAnsiTheme="majorHAnsi"/>
           <w:sz w:val="24"/>
         </w:rPr>
-        <w:t xml:space="preserve"> This report card measured the current</w:t>
-      </w:r>
-      <w:bookmarkStart w:id="2" w:name="_GoBack"/>
-      <w:bookmarkEnd w:id="2"/>
-      <w:r>
-        <w:rPr>
-          <w:rFonts w:asciiTheme="majorHAnsi" w:hAnsiTheme="majorHAnsi"/>
-          <w:sz w:val="24"/>
-        </w:rPr>
-        <w:t xml:space="preserve"> condition of the indicators and used the thresholds to score the health of the region’s ecosystems. While good condition thresholds have not yet been defined for all indicators, all the indicators are used in the Blueprint.</w:t>
+        <w:t xml:space="preserve"> This report card measured the current condition of the indicators and used the thresholds to score the health of the region’s ecosystems. While good condition thresholds have not yet been defined for all indicators, all the indicators are used in the Blueprint.</w:t>
       </w:r>
     </w:p>
     <w:p>
@@ -1357,7 +1353,7 @@
 </file>
 
 <file path=word/endnotes.xml><?xml version="1.0" encoding="utf-8"?>
-<w:endnotes xmlns:wpc="http://schemas.microsoft.com/office/word/2010/wordprocessingCanvas" xmlns:cx="http://schemas.microsoft.com/office/drawing/2014/chartex" xmlns:cx1="http://schemas.microsoft.com/office/drawing/2015/9/8/chartex" xmlns:cx2="http://schemas.microsoft.com/office/drawing/2015/10/21/chartex" xmlns:cx3="http://schemas.microsoft.com/office/drawing/2016/5/9/chartex" xmlns:cx4="http://schemas.microsoft.com/office/drawing/2016/5/10/chartex" xmlns:cx5="http://schemas.microsoft.com/office/drawing/2016/5/11/chartex" xmlns:cx6="http://schemas.microsoft.com/office/drawing/2016/5/12/chartex" xmlns:cx7="http://schemas.microsoft.com/office/drawing/2016/5/13/chartex" xmlns:cx8="http://schemas.microsoft.com/office/drawing/2016/5/14/chartex" xmlns:mc="http://schemas.openxmlformats.org/markup-compatibility/2006" xmlns:aink="http://schemas.microsoft.com/office/drawing/2016/ink" xmlns:am3d="http://schemas.microsoft.com/office/drawing/2017/model3d" xmlns:o="urn:schemas-microsoft-com:office:office" xmlns:r="http://schemas.openxmlformats.org/officeDocument/2006/relationships" xmlns:m="http://schemas.openxmlformats.org/officeDocument/2006/math" xmlns:v="urn:schemas-microsoft-com:vml" xmlns:wp14="http://schemas.microsoft.com/office/word/2010/wordprocessingDrawing" xmlns:wp="http://schemas.openxmlformats.org/drawingml/2006/wordprocessingDrawing" xmlns:w10="urn:schemas-microsoft-com:office:word" xmlns:w="http://schemas.openxmlformats.org/wordprocessingml/2006/main" xmlns:w14="http://schemas.microsoft.com/office/word/2010/wordml" xmlns:w15="http://schemas.microsoft.com/office/word/2012/wordml" xmlns:w16cid="http://schemas.microsoft.com/office/word/2016/wordml/cid" xmlns:w16se="http://schemas.microsoft.com/office/word/2015/wordml/symex" xmlns:wpg="http://schemas.microsoft.com/office/word/2010/wordprocessingGroup" xmlns:wpi="http://schemas.microsoft.com/office/word/2010/wordprocessingInk" xmlns:wne="http://schemas.microsoft.com/office/word/2006/wordml" xmlns:wps="http://schemas.microsoft.com/office/word/2010/wordprocessingShape" mc:Ignorable="w14 w15 w16se w16cid wp14">
+<w:endnotes xmlns:wpc="http://schemas.microsoft.com/office/word/2010/wordprocessingCanvas" xmlns:mo="http://schemas.microsoft.com/office/mac/office/2008/main" xmlns:mc="http://schemas.openxmlformats.org/markup-compatibility/2006" xmlns:mv="urn:schemas-microsoft-com:mac:vml" xmlns:o="urn:schemas-microsoft-com:office:office" xmlns:r="http://schemas.openxmlformats.org/officeDocument/2006/relationships" xmlns:m="http://schemas.openxmlformats.org/officeDocument/2006/math" xmlns:v="urn:schemas-microsoft-com:vml" xmlns:wp14="http://schemas.microsoft.com/office/word/2010/wordprocessingDrawing" xmlns:wp="http://schemas.openxmlformats.org/drawingml/2006/wordprocessingDrawing" xmlns:w10="urn:schemas-microsoft-com:office:word" xmlns:w="http://schemas.openxmlformats.org/wordprocessingml/2006/main" xmlns:w14="http://schemas.microsoft.com/office/word/2010/wordml" xmlns:w15="http://schemas.microsoft.com/office/word/2012/wordml" xmlns:wpg="http://schemas.microsoft.com/office/word/2010/wordprocessingGroup" xmlns:wpi="http://schemas.microsoft.com/office/word/2010/wordprocessingInk" xmlns:wne="http://schemas.microsoft.com/office/word/2006/wordml" xmlns:wps="http://schemas.microsoft.com/office/word/2010/wordprocessingShape" mc:Ignorable="w14 w15 wp14">
   <w:endnote w:type="separator" w:id="-1">
     <w:p>
       <w:pPr>
@@ -1382,7 +1378,7 @@
 </file>
 
 <file path=word/footer1.xml><?xml version="1.0" encoding="utf-8"?>
-<w:ftr xmlns:wpc="http://schemas.microsoft.com/office/word/2010/wordprocessingCanvas" xmlns:cx="http://schemas.microsoft.com/office/drawing/2014/chartex" xmlns:cx1="http://schemas.microsoft.com/office/drawing/2015/9/8/chartex" xmlns:cx2="http://schemas.microsoft.com/office/drawing/2015/10/21/chartex" xmlns:cx3="http://schemas.microsoft.com/office/drawing/2016/5/9/chartex" xmlns:cx4="http://schemas.microsoft.com/office/drawing/2016/5/10/chartex" xmlns:cx5="http://schemas.microsoft.com/office/drawing/2016/5/11/chartex" xmlns:cx6="http://schemas.microsoft.com/office/drawing/2016/5/12/chartex" xmlns:cx7="http://schemas.microsoft.com/office/drawing/2016/5/13/chartex" xmlns:cx8="http://schemas.microsoft.com/office/drawing/2016/5/14/chartex" xmlns:mc="http://schemas.openxmlformats.org/markup-compatibility/2006" xmlns:aink="http://schemas.microsoft.com/office/drawing/2016/ink" xmlns:am3d="http://schemas.microsoft.com/office/drawing/2017/model3d" xmlns:o="urn:schemas-microsoft-com:office:office" xmlns:r="http://schemas.openxmlformats.org/officeDocument/2006/relationships" xmlns:m="http://schemas.openxmlformats.org/officeDocument/2006/math" xmlns:v="urn:schemas-microsoft-com:vml" xmlns:wp14="http://schemas.microsoft.com/office/word/2010/wordprocessingDrawing" xmlns:wp="http://schemas.openxmlformats.org/drawingml/2006/wordprocessingDrawing" xmlns:w10="urn:schemas-microsoft-com:office:word" xmlns:w="http://schemas.openxmlformats.org/wordprocessingml/2006/main" xmlns:w14="http://schemas.microsoft.com/office/word/2010/wordml" xmlns:w15="http://schemas.microsoft.com/office/word/2012/wordml" xmlns:w16cid="http://schemas.microsoft.com/office/word/2016/wordml/cid" xmlns:w16se="http://schemas.microsoft.com/office/word/2015/wordml/symex" xmlns:wpg="http://schemas.microsoft.com/office/word/2010/wordprocessingGroup" xmlns:wpi="http://schemas.microsoft.com/office/word/2010/wordprocessingInk" xmlns:wne="http://schemas.microsoft.com/office/word/2006/wordml" xmlns:wps="http://schemas.microsoft.com/office/word/2010/wordprocessingShape" mc:Ignorable="w14 w15 w16se w16cid wp14">
+<w:ftr xmlns:wpc="http://schemas.microsoft.com/office/word/2010/wordprocessingCanvas" xmlns:mo="http://schemas.microsoft.com/office/mac/office/2008/main" xmlns:mc="http://schemas.openxmlformats.org/markup-compatibility/2006" xmlns:mv="urn:schemas-microsoft-com:mac:vml" xmlns:o="urn:schemas-microsoft-com:office:office" xmlns:r="http://schemas.openxmlformats.org/officeDocument/2006/relationships" xmlns:m="http://schemas.openxmlformats.org/officeDocument/2006/math" xmlns:v="urn:schemas-microsoft-com:vml" xmlns:wp14="http://schemas.microsoft.com/office/word/2010/wordprocessingDrawing" xmlns:wp="http://schemas.openxmlformats.org/drawingml/2006/wordprocessingDrawing" xmlns:w10="urn:schemas-microsoft-com:office:word" xmlns:w="http://schemas.openxmlformats.org/wordprocessingml/2006/main" xmlns:w14="http://schemas.microsoft.com/office/word/2010/wordml" xmlns:w15="http://schemas.microsoft.com/office/word/2012/wordml" xmlns:wpg="http://schemas.microsoft.com/office/word/2010/wordprocessingGroup" xmlns:wpi="http://schemas.microsoft.com/office/word/2010/wordprocessingInk" xmlns:wne="http://schemas.microsoft.com/office/word/2006/wordml" xmlns:wps="http://schemas.microsoft.com/office/word/2010/wordprocessingShape" mc:Ignorable="w14 w15 wp14">
   <w:p>
     <w:pPr>
       <w:pStyle w:val="Footer"/>
@@ -1420,7 +1416,7 @@
 </file>
 
 <file path=word/footer2.xml><?xml version="1.0" encoding="utf-8"?>
-<w:ftr xmlns:wpc="http://schemas.microsoft.com/office/word/2010/wordprocessingCanvas" xmlns:cx="http://schemas.microsoft.com/office/drawing/2014/chartex" xmlns:cx1="http://schemas.microsoft.com/office/drawing/2015/9/8/chartex" xmlns:cx2="http://schemas.microsoft.com/office/drawing/2015/10/21/chartex" xmlns:cx3="http://schemas.microsoft.com/office/drawing/2016/5/9/chartex" xmlns:cx4="http://schemas.microsoft.com/office/drawing/2016/5/10/chartex" xmlns:cx5="http://schemas.microsoft.com/office/drawing/2016/5/11/chartex" xmlns:cx6="http://schemas.microsoft.com/office/drawing/2016/5/12/chartex" xmlns:cx7="http://schemas.microsoft.com/office/drawing/2016/5/13/chartex" xmlns:cx8="http://schemas.microsoft.com/office/drawing/2016/5/14/chartex" xmlns:mc="http://schemas.openxmlformats.org/markup-compatibility/2006" xmlns:aink="http://schemas.microsoft.com/office/drawing/2016/ink" xmlns:am3d="http://schemas.microsoft.com/office/drawing/2017/model3d" xmlns:o="urn:schemas-microsoft-com:office:office" xmlns:r="http://schemas.openxmlformats.org/officeDocument/2006/relationships" xmlns:m="http://schemas.openxmlformats.org/officeDocument/2006/math" xmlns:v="urn:schemas-microsoft-com:vml" xmlns:wp14="http://schemas.microsoft.com/office/word/2010/wordprocessingDrawing" xmlns:wp="http://schemas.openxmlformats.org/drawingml/2006/wordprocessingDrawing" xmlns:w10="urn:schemas-microsoft-com:office:word" xmlns:w="http://schemas.openxmlformats.org/wordprocessingml/2006/main" xmlns:w14="http://schemas.microsoft.com/office/word/2010/wordml" xmlns:w15="http://schemas.microsoft.com/office/word/2012/wordml" xmlns:w16cid="http://schemas.microsoft.com/office/word/2016/wordml/cid" xmlns:w16se="http://schemas.microsoft.com/office/word/2015/wordml/symex" xmlns:wpg="http://schemas.microsoft.com/office/word/2010/wordprocessingGroup" xmlns:wpi="http://schemas.microsoft.com/office/word/2010/wordprocessingInk" xmlns:wne="http://schemas.microsoft.com/office/word/2006/wordml" xmlns:wps="http://schemas.microsoft.com/office/word/2010/wordprocessingShape" mc:Ignorable="w14 w15 w16se w16cid wp14">
+<w:ftr xmlns:wpc="http://schemas.microsoft.com/office/word/2010/wordprocessingCanvas" xmlns:mo="http://schemas.microsoft.com/office/mac/office/2008/main" xmlns:mc="http://schemas.openxmlformats.org/markup-compatibility/2006" xmlns:mv="urn:schemas-microsoft-com:mac:vml" xmlns:o="urn:schemas-microsoft-com:office:office" xmlns:r="http://schemas.openxmlformats.org/officeDocument/2006/relationships" xmlns:m="http://schemas.openxmlformats.org/officeDocument/2006/math" xmlns:v="urn:schemas-microsoft-com:vml" xmlns:wp14="http://schemas.microsoft.com/office/word/2010/wordprocessingDrawing" xmlns:wp="http://schemas.openxmlformats.org/drawingml/2006/wordprocessingDrawing" xmlns:w10="urn:schemas-microsoft-com:office:word" xmlns:w="http://schemas.openxmlformats.org/wordprocessingml/2006/main" xmlns:w14="http://schemas.microsoft.com/office/word/2010/wordml" xmlns:w15="http://schemas.microsoft.com/office/word/2012/wordml" xmlns:wpg="http://schemas.microsoft.com/office/word/2010/wordprocessingGroup" xmlns:wpi="http://schemas.microsoft.com/office/word/2010/wordprocessingInk" xmlns:wne="http://schemas.microsoft.com/office/word/2006/wordml" xmlns:wps="http://schemas.microsoft.com/office/word/2010/wordprocessingShape" mc:Ignorable="w14 w15 wp14">
   <w:p>
     <w:pPr>
       <w:pStyle w:val="Footer"/>
@@ -1452,7 +1448,7 @@
         <w:rStyle w:val="PageNumber"/>
         <w:noProof/>
       </w:rPr>
-      <w:t>3</w:t>
+      <w:t>1</w:t>
     </w:r>
     <w:r>
       <w:rPr>
@@ -1471,7 +1467,7 @@
 </file>
 
 <file path=word/footnotes.xml><?xml version="1.0" encoding="utf-8"?>
-<w:footnotes xmlns:wpc="http://schemas.microsoft.com/office/word/2010/wordprocessingCanvas" xmlns:cx="http://schemas.microsoft.com/office/drawing/2014/chartex" xmlns:cx1="http://schemas.microsoft.com/office/drawing/2015/9/8/chartex" xmlns:cx2="http://schemas.microsoft.com/office/drawing/2015/10/21/chartex" xmlns:cx3="http://schemas.microsoft.com/office/drawing/2016/5/9/chartex" xmlns:cx4="http://schemas.microsoft.com/office/drawing/2016/5/10/chartex" xmlns:cx5="http://schemas.microsoft.com/office/drawing/2016/5/11/chartex" xmlns:cx6="http://schemas.microsoft.com/office/drawing/2016/5/12/chartex" xmlns:cx7="http://schemas.microsoft.com/office/drawing/2016/5/13/chartex" xmlns:cx8="http://schemas.microsoft.com/office/drawing/2016/5/14/chartex" xmlns:mc="http://schemas.openxmlformats.org/markup-compatibility/2006" xmlns:aink="http://schemas.microsoft.com/office/drawing/2016/ink" xmlns:am3d="http://schemas.microsoft.com/office/drawing/2017/model3d" xmlns:o="urn:schemas-microsoft-com:office:office" xmlns:r="http://schemas.openxmlformats.org/officeDocument/2006/relationships" xmlns:m="http://schemas.openxmlformats.org/officeDocument/2006/math" xmlns:v="urn:schemas-microsoft-com:vml" xmlns:wp14="http://schemas.microsoft.com/office/word/2010/wordprocessingDrawing" xmlns:wp="http://schemas.openxmlformats.org/drawingml/2006/wordprocessingDrawing" xmlns:w10="urn:schemas-microsoft-com:office:word" xmlns:w="http://schemas.openxmlformats.org/wordprocessingml/2006/main" xmlns:w14="http://schemas.microsoft.com/office/word/2010/wordml" xmlns:w15="http://schemas.microsoft.com/office/word/2012/wordml" xmlns:w16cid="http://schemas.microsoft.com/office/word/2016/wordml/cid" xmlns:w16se="http://schemas.microsoft.com/office/word/2015/wordml/symex" xmlns:wpg="http://schemas.microsoft.com/office/word/2010/wordprocessingGroup" xmlns:wpi="http://schemas.microsoft.com/office/word/2010/wordprocessingInk" xmlns:wne="http://schemas.microsoft.com/office/word/2006/wordml" xmlns:wps="http://schemas.microsoft.com/office/word/2010/wordprocessingShape" mc:Ignorable="w14 w15 w16se w16cid wp14">
+<w:footnotes xmlns:wpc="http://schemas.microsoft.com/office/word/2010/wordprocessingCanvas" xmlns:mo="http://schemas.microsoft.com/office/mac/office/2008/main" xmlns:mc="http://schemas.openxmlformats.org/markup-compatibility/2006" xmlns:mv="urn:schemas-microsoft-com:mac:vml" xmlns:o="urn:schemas-microsoft-com:office:office" xmlns:r="http://schemas.openxmlformats.org/officeDocument/2006/relationships" xmlns:m="http://schemas.openxmlformats.org/officeDocument/2006/math" xmlns:v="urn:schemas-microsoft-com:vml" xmlns:wp14="http://schemas.microsoft.com/office/word/2010/wordprocessingDrawing" xmlns:wp="http://schemas.openxmlformats.org/drawingml/2006/wordprocessingDrawing" xmlns:w10="urn:schemas-microsoft-com:office:word" xmlns:w="http://schemas.openxmlformats.org/wordprocessingml/2006/main" xmlns:w14="http://schemas.microsoft.com/office/word/2010/wordml" xmlns:w15="http://schemas.microsoft.com/office/word/2012/wordml" xmlns:wpg="http://schemas.microsoft.com/office/word/2010/wordprocessingGroup" xmlns:wpi="http://schemas.microsoft.com/office/word/2010/wordprocessingInk" xmlns:wne="http://schemas.microsoft.com/office/word/2006/wordml" xmlns:wps="http://schemas.microsoft.com/office/word/2010/wordprocessingShape" mc:Ignorable="w14 w15 wp14">
   <w:footnote w:type="separator" w:id="-1">
     <w:p>
       <w:pPr>
@@ -1496,8 +1492,8 @@
 </file>
 
 <file path=word/numbering.xml><?xml version="1.0" encoding="utf-8"?>
-<w:numbering xmlns:wpc="http://schemas.microsoft.com/office/word/2010/wordprocessingCanvas" xmlns:cx="http://schemas.microsoft.com/office/drawing/2014/chartex" xmlns:cx1="http://schemas.microsoft.com/office/drawing/2015/9/8/chartex" xmlns:cx2="http://schemas.microsoft.com/office/drawing/2015/10/21/chartex" xmlns:cx3="http://schemas.microsoft.com/office/drawing/2016/5/9/chartex" xmlns:cx4="http://schemas.microsoft.com/office/drawing/2016/5/10/chartex" xmlns:cx5="http://schemas.microsoft.com/office/drawing/2016/5/11/chartex" xmlns:cx6="http://schemas.microsoft.com/office/drawing/2016/5/12/chartex" xmlns:cx7="http://schemas.microsoft.com/office/drawing/2016/5/13/chartex" xmlns:cx8="http://schemas.microsoft.com/office/drawing/2016/5/14/chartex" xmlns:mc="http://schemas.openxmlformats.org/markup-compatibility/2006" xmlns:aink="http://schemas.microsoft.com/office/drawing/2016/ink" xmlns:am3d="http://schemas.microsoft.com/office/drawing/2017/model3d" xmlns:o="urn:schemas-microsoft-com:office:office" xmlns:r="http://schemas.openxmlformats.org/officeDocument/2006/relationships" xmlns:m="http://schemas.openxmlformats.org/officeDocument/2006/math" xmlns:v="urn:schemas-microsoft-com:vml" xmlns:wp14="http://schemas.microsoft.com/office/word/2010/wordprocessingDrawing" xmlns:wp="http://schemas.openxmlformats.org/drawingml/2006/wordprocessingDrawing" xmlns:w10="urn:schemas-microsoft-com:office:word" xmlns:w="http://schemas.openxmlformats.org/wordprocessingml/2006/main" xmlns:w14="http://schemas.microsoft.com/office/word/2010/wordml" xmlns:w15="http://schemas.microsoft.com/office/word/2012/wordml" xmlns:w16cid="http://schemas.microsoft.com/office/word/2016/wordml/cid" xmlns:w16se="http://schemas.microsoft.com/office/word/2015/wordml/symex" xmlns:wpg="http://schemas.microsoft.com/office/word/2010/wordprocessingGroup" xmlns:wpi="http://schemas.microsoft.com/office/word/2010/wordprocessingInk" xmlns:wne="http://schemas.microsoft.com/office/word/2006/wordml" xmlns:wps="http://schemas.microsoft.com/office/word/2010/wordprocessingShape" mc:Ignorable="w14 w15 w16se w16cid wp14">
-  <w:abstractNum w:abstractNumId="0" w15:restartNumberingAfterBreak="0">
+<w:numbering xmlns:wpc="http://schemas.microsoft.com/office/word/2010/wordprocessingCanvas" xmlns:mo="http://schemas.microsoft.com/office/mac/office/2008/main" xmlns:mc="http://schemas.openxmlformats.org/markup-compatibility/2006" xmlns:mv="urn:schemas-microsoft-com:mac:vml" xmlns:o="urn:schemas-microsoft-com:office:office" xmlns:r="http://schemas.openxmlformats.org/officeDocument/2006/relationships" xmlns:m="http://schemas.openxmlformats.org/officeDocument/2006/math" xmlns:v="urn:schemas-microsoft-com:vml" xmlns:wp14="http://schemas.microsoft.com/office/word/2010/wordprocessingDrawing" xmlns:wp="http://schemas.openxmlformats.org/drawingml/2006/wordprocessingDrawing" xmlns:w10="urn:schemas-microsoft-com:office:word" xmlns:w="http://schemas.openxmlformats.org/wordprocessingml/2006/main" xmlns:w14="http://schemas.microsoft.com/office/word/2010/wordml" xmlns:w15="http://schemas.microsoft.com/office/word/2012/wordml" xmlns:wpg="http://schemas.microsoft.com/office/word/2010/wordprocessingGroup" xmlns:wpi="http://schemas.microsoft.com/office/word/2010/wordprocessingInk" xmlns:wne="http://schemas.microsoft.com/office/word/2006/wordml" xmlns:wps="http://schemas.microsoft.com/office/word/2010/wordprocessingShape" mc:Ignorable="w14 w15 wp14">
+  <w:abstractNum w:abstractNumId="0">
     <w:nsid w:val="FFFFFF7C"/>
     <w:multiLevelType w:val="singleLevel"/>
     <w:tmpl w:val="C310EC42"/>
@@ -1514,7 +1510,7 @@
       </w:pPr>
     </w:lvl>
   </w:abstractNum>
-  <w:abstractNum w:abstractNumId="1" w15:restartNumberingAfterBreak="0">
+  <w:abstractNum w:abstractNumId="1">
     <w:nsid w:val="FFFFFF7D"/>
     <w:multiLevelType w:val="singleLevel"/>
     <w:tmpl w:val="E4089024"/>
@@ -1531,7 +1527,7 @@
       </w:pPr>
     </w:lvl>
   </w:abstractNum>
-  <w:abstractNum w:abstractNumId="2" w15:restartNumberingAfterBreak="0">
+  <w:abstractNum w:abstractNumId="2">
     <w:nsid w:val="FFFFFF7E"/>
     <w:multiLevelType w:val="singleLevel"/>
     <w:tmpl w:val="FB12693A"/>
@@ -1549,7 +1545,7 @@
       </w:pPr>
     </w:lvl>
   </w:abstractNum>
-  <w:abstractNum w:abstractNumId="3" w15:restartNumberingAfterBreak="0">
+  <w:abstractNum w:abstractNumId="3">
     <w:nsid w:val="FFFFFF7F"/>
     <w:multiLevelType w:val="singleLevel"/>
     <w:tmpl w:val="38441652"/>
@@ -1567,7 +1563,7 @@
       </w:pPr>
     </w:lvl>
   </w:abstractNum>
-  <w:abstractNum w:abstractNumId="4" w15:restartNumberingAfterBreak="0">
+  <w:abstractNum w:abstractNumId="4">
     <w:nsid w:val="FFFFFF81"/>
     <w:multiLevelType w:val="singleLevel"/>
     <w:tmpl w:val="171AC3A4"/>
@@ -1587,7 +1583,7 @@
       </w:rPr>
     </w:lvl>
   </w:abstractNum>
-  <w:abstractNum w:abstractNumId="5" w15:restartNumberingAfterBreak="0">
+  <w:abstractNum w:abstractNumId="5">
     <w:nsid w:val="FFFFFF82"/>
     <w:multiLevelType w:val="singleLevel"/>
     <w:tmpl w:val="F3EAFDEC"/>
@@ -1608,7 +1604,7 @@
       </w:rPr>
     </w:lvl>
   </w:abstractNum>
-  <w:abstractNum w:abstractNumId="6" w15:restartNumberingAfterBreak="0">
+  <w:abstractNum w:abstractNumId="6">
     <w:nsid w:val="FFFFFF83"/>
     <w:multiLevelType w:val="singleLevel"/>
     <w:tmpl w:val="3D1EFFD4"/>
@@ -1629,7 +1625,7 @@
       </w:rPr>
     </w:lvl>
   </w:abstractNum>
-  <w:abstractNum w:abstractNumId="7" w15:restartNumberingAfterBreak="0">
+  <w:abstractNum w:abstractNumId="7">
     <w:nsid w:val="FFFFFF88"/>
     <w:multiLevelType w:val="singleLevel"/>
     <w:tmpl w:val="D0A62B40"/>
@@ -1647,7 +1643,7 @@
       </w:pPr>
     </w:lvl>
   </w:abstractNum>
-  <w:abstractNum w:abstractNumId="8" w15:restartNumberingAfterBreak="0">
+  <w:abstractNum w:abstractNumId="8">
     <w:nsid w:val="FFFFFF89"/>
     <w:multiLevelType w:val="singleLevel"/>
     <w:tmpl w:val="29761A62"/>
@@ -1668,7 +1664,7 @@
       </w:rPr>
     </w:lvl>
   </w:abstractNum>
-  <w:abstractNum w:abstractNumId="9" w15:restartNumberingAfterBreak="0">
+  <w:abstractNum w:abstractNumId="9">
     <w:nsid w:val="1249401E"/>
     <w:multiLevelType w:val="multilevel"/>
     <w:tmpl w:val="F1864F7E"/>
@@ -1817,7 +1813,7 @@
       </w:rPr>
     </w:lvl>
   </w:abstractNum>
-  <w:abstractNum w:abstractNumId="10" w15:restartNumberingAfterBreak="0">
+  <w:abstractNum w:abstractNumId="10">
     <w:nsid w:val="2C613ABB"/>
     <w:multiLevelType w:val="hybridMultilevel"/>
     <w:tmpl w:val="F208E36C"/>
@@ -1931,7 +1927,7 @@
       </w:rPr>
     </w:lvl>
   </w:abstractNum>
-  <w:abstractNum w:abstractNumId="11" w15:restartNumberingAfterBreak="0">
+  <w:abstractNum w:abstractNumId="11">
     <w:nsid w:val="2E536C01"/>
     <w:multiLevelType w:val="multilevel"/>
     <w:tmpl w:val="4D3C4BD8"/>
@@ -2044,7 +2040,7 @@
       </w:rPr>
     </w:lvl>
   </w:abstractNum>
-  <w:abstractNum w:abstractNumId="12" w15:restartNumberingAfterBreak="0">
+  <w:abstractNum w:abstractNumId="12">
     <w:nsid w:val="3D3C77DD"/>
     <w:multiLevelType w:val="multilevel"/>
     <w:tmpl w:val="7B04DF04"/>
@@ -2161,7 +2157,7 @@
       </w:rPr>
     </w:lvl>
   </w:abstractNum>
-  <w:abstractNum w:abstractNumId="13" w15:restartNumberingAfterBreak="0">
+  <w:abstractNum w:abstractNumId="13">
     <w:nsid w:val="3EBB3AF9"/>
     <w:multiLevelType w:val="multilevel"/>
     <w:tmpl w:val="48E85784"/>
@@ -2274,7 +2270,7 @@
       </w:pPr>
     </w:lvl>
   </w:abstractNum>
-  <w:abstractNum w:abstractNumId="14" w15:restartNumberingAfterBreak="0">
+  <w:abstractNum w:abstractNumId="14">
     <w:nsid w:val="66EE7FE0"/>
     <w:multiLevelType w:val="hybridMultilevel"/>
     <w:tmpl w:val="F7283C28"/>
@@ -2459,7 +2455,7 @@
 </file>
 
 <file path=word/styles.xml><?xml version="1.0" encoding="utf-8"?>
-<w:styles xmlns:mc="http://schemas.openxmlformats.org/markup-compatibility/2006" xmlns:r="http://schemas.openxmlformats.org/officeDocument/2006/relationships" xmlns:w="http://schemas.openxmlformats.org/wordprocessingml/2006/main" xmlns:w14="http://schemas.microsoft.com/office/word/2010/wordml" xmlns:w15="http://schemas.microsoft.com/office/word/2012/wordml" xmlns:w16cid="http://schemas.microsoft.com/office/word/2016/wordml/cid" xmlns:w16se="http://schemas.microsoft.com/office/word/2015/wordml/symex" mc:Ignorable="w14 w15 w16se w16cid">
+<w:styles xmlns:mc="http://schemas.openxmlformats.org/markup-compatibility/2006" xmlns:r="http://schemas.openxmlformats.org/officeDocument/2006/relationships" xmlns:w="http://schemas.openxmlformats.org/wordprocessingml/2006/main" xmlns:w14="http://schemas.microsoft.com/office/word/2010/wordml" xmlns:w15="http://schemas.microsoft.com/office/word/2012/wordml" mc:Ignorable="w14 w15">
   <w:docDefaults>
     <w:rPrDefault>
       <w:rPr>
@@ -2475,7 +2471,7 @@
       </w:pPr>
     </w:pPrDefault>
   </w:docDefaults>
-  <w:latentStyles w:defLockedState="0" w:defUIPriority="99" w:defSemiHidden="0" w:defUnhideWhenUsed="0" w:defQFormat="0" w:count="375">
+  <w:latentStyles w:defLockedState="0" w:defUIPriority="99" w:defSemiHidden="0" w:defUnhideWhenUsed="0" w:defQFormat="0" w:count="382">
     <w:lsdException w:name="Normal" w:uiPriority="0" w:qFormat="1"/>
     <w:lsdException w:name="heading 1" w:uiPriority="9" w:qFormat="1"/>
     <w:lsdException w:name="heading 2" w:semiHidden="1" w:uiPriority="9" w:unhideWhenUsed="1" w:qFormat="1"/>
@@ -2840,8 +2836,6 @@
     <w:lsdException w:name="List Table 7 Colorful Accent 6" w:uiPriority="52"/>
     <w:lsdException w:name="Mention" w:semiHidden="1" w:unhideWhenUsed="1"/>
     <w:lsdException w:name="Smart Hyperlink" w:semiHidden="1" w:unhideWhenUsed="1"/>
-    <w:lsdException w:name="Hashtag" w:semiHidden="1" w:unhideWhenUsed="1"/>
-    <w:lsdException w:name="Unresolved Mention" w:semiHidden="1" w:unhideWhenUsed="1"/>
   </w:latentStyles>
   <w:style w:type="paragraph" w:default="1" w:styleId="Normal">
     <w:name w:val="Normal"/>
@@ -3751,6 +3745,7 @@
       <w:spacing w:after="0" w:line="240" w:lineRule="auto"/>
     </w:pPr>
     <w:tblPr>
+      <w:tblInd w:w="0" w:type="dxa"/>
       <w:tblBorders>
         <w:top w:val="single" w:sz="4" w:space="0" w:color="auto"/>
         <w:left w:val="single" w:sz="4" w:space="0" w:color="auto"/>
@@ -3759,6 +3754,12 @@
         <w:insideH w:val="single" w:sz="4" w:space="0" w:color="auto"/>
         <w:insideV w:val="single" w:sz="4" w:space="0" w:color="auto"/>
       </w:tblBorders>
+      <w:tblCellMar>
+        <w:top w:w="0" w:type="dxa"/>
+        <w:left w:w="108" w:type="dxa"/>
+        <w:bottom w:w="0" w:type="dxa"/>
+        <w:right w:w="108" w:type="dxa"/>
+      </w:tblCellMar>
     </w:tblPr>
   </w:style>
   <w:style w:type="table" w:styleId="LightShading">
@@ -3775,10 +3776,17 @@
     <w:tblPr>
       <w:tblStyleRowBandSize w:val="1"/>
       <w:tblStyleColBandSize w:val="1"/>
+      <w:tblInd w:w="0" w:type="dxa"/>
       <w:tblBorders>
         <w:top w:val="single" w:sz="8" w:space="0" w:color="000000" w:themeColor="text1"/>
         <w:bottom w:val="single" w:sz="8" w:space="0" w:color="000000" w:themeColor="text1"/>
       </w:tblBorders>
+      <w:tblCellMar>
+        <w:top w:w="0" w:type="dxa"/>
+        <w:left w:w="108" w:type="dxa"/>
+        <w:bottom w:w="0" w:type="dxa"/>
+        <w:right w:w="108" w:type="dxa"/>
+      </w:tblCellMar>
     </w:tblPr>
     <w:tblStylePr w:type="firstRow">
       <w:pPr>
@@ -3871,10 +3879,17 @@
     <w:tblPr>
       <w:tblStyleRowBandSize w:val="1"/>
       <w:tblStyleColBandSize w:val="1"/>
+      <w:tblInd w:w="0" w:type="dxa"/>
       <w:tblBorders>
         <w:top w:val="single" w:sz="8" w:space="0" w:color="4F81BD" w:themeColor="accent1"/>
         <w:bottom w:val="single" w:sz="8" w:space="0" w:color="4F81BD" w:themeColor="accent1"/>
       </w:tblBorders>
+      <w:tblCellMar>
+        <w:top w:w="0" w:type="dxa"/>
+        <w:left w:w="108" w:type="dxa"/>
+        <w:bottom w:w="0" w:type="dxa"/>
+        <w:right w:w="108" w:type="dxa"/>
+      </w:tblCellMar>
     </w:tblPr>
     <w:tblStylePr w:type="firstRow">
       <w:pPr>
@@ -3967,10 +3982,17 @@
     <w:tblPr>
       <w:tblStyleRowBandSize w:val="1"/>
       <w:tblStyleColBandSize w:val="1"/>
+      <w:tblInd w:w="0" w:type="dxa"/>
       <w:tblBorders>
         <w:top w:val="single" w:sz="8" w:space="0" w:color="C0504D" w:themeColor="accent2"/>
         <w:bottom w:val="single" w:sz="8" w:space="0" w:color="C0504D" w:themeColor="accent2"/>
       </w:tblBorders>
+      <w:tblCellMar>
+        <w:top w:w="0" w:type="dxa"/>
+        <w:left w:w="108" w:type="dxa"/>
+        <w:bottom w:w="0" w:type="dxa"/>
+        <w:right w:w="108" w:type="dxa"/>
+      </w:tblCellMar>
     </w:tblPr>
     <w:tblStylePr w:type="firstRow">
       <w:pPr>
@@ -4063,10 +4085,17 @@
     <w:tblPr>
       <w:tblStyleRowBandSize w:val="1"/>
       <w:tblStyleColBandSize w:val="1"/>
+      <w:tblInd w:w="0" w:type="dxa"/>
       <w:tblBorders>
         <w:top w:val="single" w:sz="8" w:space="0" w:color="9BBB59" w:themeColor="accent3"/>
         <w:bottom w:val="single" w:sz="8" w:space="0" w:color="9BBB59" w:themeColor="accent3"/>
       </w:tblBorders>
+      <w:tblCellMar>
+        <w:top w:w="0" w:type="dxa"/>
+        <w:left w:w="108" w:type="dxa"/>
+        <w:bottom w:w="0" w:type="dxa"/>
+        <w:right w:w="108" w:type="dxa"/>
+      </w:tblCellMar>
     </w:tblPr>
     <w:tblStylePr w:type="firstRow">
       <w:pPr>
@@ -4159,10 +4188,17 @@
     <w:tblPr>
       <w:tblStyleRowBandSize w:val="1"/>
       <w:tblStyleColBandSize w:val="1"/>
+      <w:tblInd w:w="0" w:type="dxa"/>
       <w:tblBorders>
         <w:top w:val="single" w:sz="8" w:space="0" w:color="8064A2" w:themeColor="accent4"/>
         <w:bottom w:val="single" w:sz="8" w:space="0" w:color="8064A2" w:themeColor="accent4"/>
       </w:tblBorders>
+      <w:tblCellMar>
+        <w:top w:w="0" w:type="dxa"/>
+        <w:left w:w="108" w:type="dxa"/>
+        <w:bottom w:w="0" w:type="dxa"/>
+        <w:right w:w="108" w:type="dxa"/>
+      </w:tblCellMar>
     </w:tblPr>
     <w:tblStylePr w:type="firstRow">
       <w:pPr>
@@ -4255,10 +4291,17 @@
     <w:tblPr>
       <w:tblStyleRowBandSize w:val="1"/>
       <w:tblStyleColBandSize w:val="1"/>
+      <w:tblInd w:w="0" w:type="dxa"/>
       <w:tblBorders>
         <w:top w:val="single" w:sz="8" w:space="0" w:color="4BACC6" w:themeColor="accent5"/>
         <w:bottom w:val="single" w:sz="8" w:space="0" w:color="4BACC6" w:themeColor="accent5"/>
       </w:tblBorders>
+      <w:tblCellMar>
+        <w:top w:w="0" w:type="dxa"/>
+        <w:left w:w="108" w:type="dxa"/>
+        <w:bottom w:w="0" w:type="dxa"/>
+        <w:right w:w="108" w:type="dxa"/>
+      </w:tblCellMar>
     </w:tblPr>
     <w:tblStylePr w:type="firstRow">
       <w:pPr>
@@ -4351,10 +4394,17 @@
     <w:tblPr>
       <w:tblStyleRowBandSize w:val="1"/>
       <w:tblStyleColBandSize w:val="1"/>
+      <w:tblInd w:w="0" w:type="dxa"/>
       <w:tblBorders>
         <w:top w:val="single" w:sz="8" w:space="0" w:color="F79646" w:themeColor="accent6"/>
         <w:bottom w:val="single" w:sz="8" w:space="0" w:color="F79646" w:themeColor="accent6"/>
       </w:tblBorders>
+      <w:tblCellMar>
+        <w:top w:w="0" w:type="dxa"/>
+        <w:left w:w="108" w:type="dxa"/>
+        <w:bottom w:w="0" w:type="dxa"/>
+        <w:right w:w="108" w:type="dxa"/>
+      </w:tblCellMar>
     </w:tblPr>
     <w:tblStylePr w:type="firstRow">
       <w:pPr>
@@ -4444,12 +4494,19 @@
     <w:tblPr>
       <w:tblStyleRowBandSize w:val="1"/>
       <w:tblStyleColBandSize w:val="1"/>
+      <w:tblInd w:w="0" w:type="dxa"/>
       <w:tblBorders>
         <w:top w:val="single" w:sz="8" w:space="0" w:color="000000" w:themeColor="text1"/>
         <w:left w:val="single" w:sz="8" w:space="0" w:color="000000" w:themeColor="text1"/>
         <w:bottom w:val="single" w:sz="8" w:space="0" w:color="000000" w:themeColor="text1"/>
         <w:right w:val="single" w:sz="8" w:space="0" w:color="000000" w:themeColor="text1"/>
       </w:tblBorders>
+      <w:tblCellMar>
+        <w:top w:w="0" w:type="dxa"/>
+        <w:left w:w="108" w:type="dxa"/>
+        <w:bottom w:w="0" w:type="dxa"/>
+        <w:right w:w="108" w:type="dxa"/>
+      </w:tblCellMar>
     </w:tblPr>
     <w:tblStylePr w:type="firstRow">
       <w:pPr>
@@ -4529,12 +4586,19 @@
     <w:tblPr>
       <w:tblStyleRowBandSize w:val="1"/>
       <w:tblStyleColBandSize w:val="1"/>
+      <w:tblInd w:w="0" w:type="dxa"/>
       <w:tblBorders>
         <w:top w:val="single" w:sz="8" w:space="0" w:color="4F81BD" w:themeColor="accent1"/>
         <w:left w:val="single" w:sz="8" w:space="0" w:color="4F81BD" w:themeColor="accent1"/>
         <w:bottom w:val="single" w:sz="8" w:space="0" w:color="4F81BD" w:themeColor="accent1"/>
         <w:right w:val="single" w:sz="8" w:space="0" w:color="4F81BD" w:themeColor="accent1"/>
       </w:tblBorders>
+      <w:tblCellMar>
+        <w:top w:w="0" w:type="dxa"/>
+        <w:left w:w="108" w:type="dxa"/>
+        <w:bottom w:w="0" w:type="dxa"/>
+        <w:right w:w="108" w:type="dxa"/>
+      </w:tblCellMar>
     </w:tblPr>
     <w:tblStylePr w:type="firstRow">
       <w:pPr>
@@ -4614,12 +4678,19 @@
     <w:tblPr>
       <w:tblStyleRowBandSize w:val="1"/>
       <w:tblStyleColBandSize w:val="1"/>
+      <w:tblInd w:w="0" w:type="dxa"/>
       <w:tblBorders>
         <w:top w:val="single" w:sz="8" w:space="0" w:color="C0504D" w:themeColor="accent2"/>
         <w:left w:val="single" w:sz="8" w:space="0" w:color="C0504D" w:themeColor="accent2"/>
         <w:bottom w:val="single" w:sz="8" w:space="0" w:color="C0504D" w:themeColor="accent2"/>
         <w:right w:val="single" w:sz="8" w:space="0" w:color="C0504D" w:themeColor="accent2"/>
       </w:tblBorders>
+      <w:tblCellMar>
+        <w:top w:w="0" w:type="dxa"/>
+        <w:left w:w="108" w:type="dxa"/>
+        <w:bottom w:w="0" w:type="dxa"/>
+        <w:right w:w="108" w:type="dxa"/>
+      </w:tblCellMar>
     </w:tblPr>
     <w:tblStylePr w:type="firstRow">
       <w:pPr>
@@ -4699,12 +4770,19 @@
     <w:tblPr>
       <w:tblStyleRowBandSize w:val="1"/>
       <w:tblStyleColBandSize w:val="1"/>
+      <w:tblInd w:w="0" w:type="dxa"/>
       <w:tblBorders>
         <w:top w:val="single" w:sz="8" w:space="0" w:color="9BBB59" w:themeColor="accent3"/>
         <w:left w:val="single" w:sz="8" w:space="0" w:color="9BBB59" w:themeColor="accent3"/>
         <w:bottom w:val="single" w:sz="8" w:space="0" w:color="9BBB59" w:themeColor="accent3"/>
         <w:right w:val="single" w:sz="8" w:space="0" w:color="9BBB59" w:themeColor="accent3"/>
       </w:tblBorders>
+      <w:tblCellMar>
+        <w:top w:w="0" w:type="dxa"/>
+        <w:left w:w="108" w:type="dxa"/>
+        <w:bottom w:w="0" w:type="dxa"/>
+        <w:right w:w="108" w:type="dxa"/>
+      </w:tblCellMar>
     </w:tblPr>
     <w:tblStylePr w:type="firstRow">
       <w:pPr>
@@ -4784,12 +4862,19 @@
     <w:tblPr>
       <w:tblStyleRowBandSize w:val="1"/>
       <w:tblStyleColBandSize w:val="1"/>
+      <w:tblInd w:w="0" w:type="dxa"/>
       <w:tblBorders>
         <w:top w:val="single" w:sz="8" w:space="0" w:color="8064A2" w:themeColor="accent4"/>
         <w:left w:val="single" w:sz="8" w:space="0" w:color="8064A2" w:themeColor="accent4"/>
         <w:bottom w:val="single" w:sz="8" w:space="0" w:color="8064A2" w:themeColor="accent4"/>
         <w:right w:val="single" w:sz="8" w:space="0" w:color="8064A2" w:themeColor="accent4"/>
       </w:tblBorders>
+      <w:tblCellMar>
+        <w:top w:w="0" w:type="dxa"/>
+        <w:left w:w="108" w:type="dxa"/>
+        <w:bottom w:w="0" w:type="dxa"/>
+        <w:right w:w="108" w:type="dxa"/>
+      </w:tblCellMar>
     </w:tblPr>
     <w:tblStylePr w:type="firstRow">
       <w:pPr>
@@ -4869,12 +4954,19 @@
     <w:tblPr>
       <w:tblStyleRowBandSize w:val="1"/>
       <w:tblStyleColBandSize w:val="1"/>
+      <w:tblInd w:w="0" w:type="dxa"/>
       <w:tblBorders>
         <w:top w:val="single" w:sz="8" w:space="0" w:color="4BACC6" w:themeColor="accent5"/>
         <w:left w:val="single" w:sz="8" w:space="0" w:color="4BACC6" w:themeColor="accent5"/>
         <w:bottom w:val="single" w:sz="8" w:space="0" w:color="4BACC6" w:themeColor="accent5"/>
         <w:right w:val="single" w:sz="8" w:space="0" w:color="4BACC6" w:themeColor="accent5"/>
       </w:tblBorders>
+      <w:tblCellMar>
+        <w:top w:w="0" w:type="dxa"/>
+        <w:left w:w="108" w:type="dxa"/>
+        <w:bottom w:w="0" w:type="dxa"/>
+        <w:right w:w="108" w:type="dxa"/>
+      </w:tblCellMar>
     </w:tblPr>
     <w:tblStylePr w:type="firstRow">
       <w:pPr>
@@ -4954,12 +5046,19 @@
     <w:tblPr>
       <w:tblStyleRowBandSize w:val="1"/>
       <w:tblStyleColBandSize w:val="1"/>
+      <w:tblInd w:w="0" w:type="dxa"/>
       <w:tblBorders>
         <w:top w:val="single" w:sz="8" w:space="0" w:color="F79646" w:themeColor="accent6"/>
         <w:left w:val="single" w:sz="8" w:space="0" w:color="F79646" w:themeColor="accent6"/>
         <w:bottom w:val="single" w:sz="8" w:space="0" w:color="F79646" w:themeColor="accent6"/>
         <w:right w:val="single" w:sz="8" w:space="0" w:color="F79646" w:themeColor="accent6"/>
       </w:tblBorders>
+      <w:tblCellMar>
+        <w:top w:w="0" w:type="dxa"/>
+        <w:left w:w="108" w:type="dxa"/>
+        <w:bottom w:w="0" w:type="dxa"/>
+        <w:right w:w="108" w:type="dxa"/>
+      </w:tblCellMar>
     </w:tblPr>
     <w:tblStylePr w:type="firstRow">
       <w:pPr>
@@ -5039,6 +5138,7 @@
     <w:tblPr>
       <w:tblStyleRowBandSize w:val="1"/>
       <w:tblStyleColBandSize w:val="1"/>
+      <w:tblInd w:w="0" w:type="dxa"/>
       <w:tblBorders>
         <w:top w:val="single" w:sz="8" w:space="0" w:color="000000" w:themeColor="text1"/>
         <w:left w:val="single" w:sz="8" w:space="0" w:color="000000" w:themeColor="text1"/>
@@ -5047,6 +5147,12 @@
         <w:insideH w:val="single" w:sz="8" w:space="0" w:color="000000" w:themeColor="text1"/>
         <w:insideV w:val="single" w:sz="8" w:space="0" w:color="000000" w:themeColor="text1"/>
       </w:tblBorders>
+      <w:tblCellMar>
+        <w:top w:w="0" w:type="dxa"/>
+        <w:left w:w="108" w:type="dxa"/>
+        <w:bottom w:w="0" w:type="dxa"/>
+        <w:right w:w="108" w:type="dxa"/>
+      </w:tblCellMar>
     </w:tblPr>
     <w:tblStylePr w:type="firstRow">
       <w:pPr>
@@ -5162,6 +5268,7 @@
     <w:tblPr>
       <w:tblStyleRowBandSize w:val="1"/>
       <w:tblStyleColBandSize w:val="1"/>
+      <w:tblInd w:w="0" w:type="dxa"/>
       <w:tblBorders>
         <w:top w:val="single" w:sz="8" w:space="0" w:color="4F81BD" w:themeColor="accent1"/>
         <w:left w:val="single" w:sz="8" w:space="0" w:color="4F81BD" w:themeColor="accent1"/>
@@ -5170,6 +5277,12 @@
         <w:insideH w:val="single" w:sz="8" w:space="0" w:color="4F81BD" w:themeColor="accent1"/>
         <w:insideV w:val="single" w:sz="8" w:space="0" w:color="4F81BD" w:themeColor="accent1"/>
       </w:tblBorders>
+      <w:tblCellMar>
+        <w:top w:w="0" w:type="dxa"/>
+        <w:left w:w="108" w:type="dxa"/>
+        <w:bottom w:w="0" w:type="dxa"/>
+        <w:right w:w="108" w:type="dxa"/>
+      </w:tblCellMar>
     </w:tblPr>
     <w:tblStylePr w:type="firstRow">
       <w:pPr>
@@ -5285,6 +5398,7 @@
     <w:tblPr>
       <w:tblStyleRowBandSize w:val="1"/>
       <w:tblStyleColBandSize w:val="1"/>
+      <w:tblInd w:w="0" w:type="dxa"/>
       <w:tblBorders>
         <w:top w:val="single" w:sz="8" w:space="0" w:color="C0504D" w:themeColor="accent2"/>
         <w:left w:val="single" w:sz="8" w:space="0" w:color="C0504D" w:themeColor="accent2"/>
@@ -5293,6 +5407,12 @@
         <w:insideH w:val="single" w:sz="8" w:space="0" w:color="C0504D" w:themeColor="accent2"/>
         <w:insideV w:val="single" w:sz="8" w:space="0" w:color="C0504D" w:themeColor="accent2"/>
       </w:tblBorders>
+      <w:tblCellMar>
+        <w:top w:w="0" w:type="dxa"/>
+        <w:left w:w="108" w:type="dxa"/>
+        <w:bottom w:w="0" w:type="dxa"/>
+        <w:right w:w="108" w:type="dxa"/>
+      </w:tblCellMar>
     </w:tblPr>
     <w:tblStylePr w:type="firstRow">
       <w:pPr>
@@ -5408,6 +5528,7 @@
     <w:tblPr>
       <w:tblStyleRowBandSize w:val="1"/>
       <w:tblStyleColBandSize w:val="1"/>
+      <w:tblInd w:w="0" w:type="dxa"/>
       <w:tblBorders>
         <w:top w:val="single" w:sz="8" w:space="0" w:color="9BBB59" w:themeColor="accent3"/>
         <w:left w:val="single" w:sz="8" w:space="0" w:color="9BBB59" w:themeColor="accent3"/>
@@ -5416,6 +5537,12 @@
         <w:insideH w:val="single" w:sz="8" w:space="0" w:color="9BBB59" w:themeColor="accent3"/>
         <w:insideV w:val="single" w:sz="8" w:space="0" w:color="9BBB59" w:themeColor="accent3"/>
       </w:tblBorders>
+      <w:tblCellMar>
+        <w:top w:w="0" w:type="dxa"/>
+        <w:left w:w="108" w:type="dxa"/>
+        <w:bottom w:w="0" w:type="dxa"/>
+        <w:right w:w="108" w:type="dxa"/>
+      </w:tblCellMar>
     </w:tblPr>
     <w:tblStylePr w:type="firstRow">
       <w:pPr>
@@ -5531,6 +5658,7 @@
     <w:tblPr>
       <w:tblStyleRowBandSize w:val="1"/>
       <w:tblStyleColBandSize w:val="1"/>
+      <w:tblInd w:w="0" w:type="dxa"/>
       <w:tblBorders>
         <w:top w:val="single" w:sz="8" w:space="0" w:color="8064A2" w:themeColor="accent4"/>
         <w:left w:val="single" w:sz="8" w:space="0" w:color="8064A2" w:themeColor="accent4"/>
@@ -5539,6 +5667,12 @@
         <w:insideH w:val="single" w:sz="8" w:space="0" w:color="8064A2" w:themeColor="accent4"/>
         <w:insideV w:val="single" w:sz="8" w:space="0" w:color="8064A2" w:themeColor="accent4"/>
       </w:tblBorders>
+      <w:tblCellMar>
+        <w:top w:w="0" w:type="dxa"/>
+        <w:left w:w="108" w:type="dxa"/>
+        <w:bottom w:w="0" w:type="dxa"/>
+        <w:right w:w="108" w:type="dxa"/>
+      </w:tblCellMar>
     </w:tblPr>
     <w:tblStylePr w:type="firstRow">
       <w:pPr>
@@ -5654,6 +5788,7 @@
     <w:tblPr>
       <w:tblStyleRowBandSize w:val="1"/>
       <w:tblStyleColBandSize w:val="1"/>
+      <w:tblInd w:w="0" w:type="dxa"/>
       <w:tblBorders>
         <w:top w:val="single" w:sz="8" w:space="0" w:color="4BACC6" w:themeColor="accent5"/>
         <w:left w:val="single" w:sz="8" w:space="0" w:color="4BACC6" w:themeColor="accent5"/>
@@ -5662,6 +5797,12 @@
         <w:insideH w:val="single" w:sz="8" w:space="0" w:color="4BACC6" w:themeColor="accent5"/>
         <w:insideV w:val="single" w:sz="8" w:space="0" w:color="4BACC6" w:themeColor="accent5"/>
       </w:tblBorders>
+      <w:tblCellMar>
+        <w:top w:w="0" w:type="dxa"/>
+        <w:left w:w="108" w:type="dxa"/>
+        <w:bottom w:w="0" w:type="dxa"/>
+        <w:right w:w="108" w:type="dxa"/>
+      </w:tblCellMar>
     </w:tblPr>
     <w:tblStylePr w:type="firstRow">
       <w:pPr>
@@ -5777,6 +5918,7 @@
     <w:tblPr>
       <w:tblStyleRowBandSize w:val="1"/>
       <w:tblStyleColBandSize w:val="1"/>
+      <w:tblInd w:w="0" w:type="dxa"/>
       <w:tblBorders>
         <w:top w:val="single" w:sz="8" w:space="0" w:color="F79646" w:themeColor="accent6"/>
         <w:left w:val="single" w:sz="8" w:space="0" w:color="F79646" w:themeColor="accent6"/>
@@ -5785,6 +5927,12 @@
         <w:insideH w:val="single" w:sz="8" w:space="0" w:color="F79646" w:themeColor="accent6"/>
         <w:insideV w:val="single" w:sz="8" w:space="0" w:color="F79646" w:themeColor="accent6"/>
       </w:tblBorders>
+      <w:tblCellMar>
+        <w:top w:w="0" w:type="dxa"/>
+        <w:left w:w="108" w:type="dxa"/>
+        <w:bottom w:w="0" w:type="dxa"/>
+        <w:right w:w="108" w:type="dxa"/>
+      </w:tblCellMar>
     </w:tblPr>
     <w:tblStylePr w:type="firstRow">
       <w:pPr>
@@ -5900,6 +6048,7 @@
     <w:tblPr>
       <w:tblStyleRowBandSize w:val="1"/>
       <w:tblStyleColBandSize w:val="1"/>
+      <w:tblInd w:w="0" w:type="dxa"/>
       <w:tblBorders>
         <w:top w:val="single" w:sz="8" w:space="0" w:color="404040" w:themeColor="text1" w:themeTint="BF"/>
         <w:left w:val="single" w:sz="8" w:space="0" w:color="404040" w:themeColor="text1" w:themeTint="BF"/>
@@ -5907,6 +6056,12 @@
         <w:right w:val="single" w:sz="8" w:space="0" w:color="404040" w:themeColor="text1" w:themeTint="BF"/>
         <w:insideH w:val="single" w:sz="8" w:space="0" w:color="404040" w:themeColor="text1" w:themeTint="BF"/>
       </w:tblBorders>
+      <w:tblCellMar>
+        <w:top w:w="0" w:type="dxa"/>
+        <w:left w:w="108" w:type="dxa"/>
+        <w:bottom w:w="0" w:type="dxa"/>
+        <w:right w:w="108" w:type="dxa"/>
+      </w:tblCellMar>
     </w:tblPr>
     <w:tblStylePr w:type="firstRow">
       <w:pPr>
@@ -5999,6 +6154,7 @@
     <w:tblPr>
       <w:tblStyleRowBandSize w:val="1"/>
       <w:tblStyleColBandSize w:val="1"/>
+      <w:tblInd w:w="0" w:type="dxa"/>
       <w:tblBorders>
         <w:top w:val="single" w:sz="8" w:space="0" w:color="7BA0CD" w:themeColor="accent1" w:themeTint="BF"/>
         <w:left w:val="single" w:sz="8" w:space="0" w:color="7BA0CD" w:themeColor="accent1" w:themeTint="BF"/>
@@ -6006,6 +6162,12 @@
         <w:right w:val="single" w:sz="8" w:space="0" w:color="7BA0CD" w:themeColor="accent1" w:themeTint="BF"/>
         <w:insideH w:val="single" w:sz="8" w:space="0" w:color="7BA0CD" w:themeColor="accent1" w:themeTint="BF"/>
       </w:tblBorders>
+      <w:tblCellMar>
+        <w:top w:w="0" w:type="dxa"/>
+        <w:left w:w="108" w:type="dxa"/>
+        <w:bottom w:w="0" w:type="dxa"/>
+        <w:right w:w="108" w:type="dxa"/>
+      </w:tblCellMar>
     </w:tblPr>
     <w:tblStylePr w:type="firstRow">
       <w:pPr>
@@ -6098,6 +6260,7 @@
     <w:tblPr>
       <w:tblStyleRowBandSize w:val="1"/>
       <w:tblStyleColBandSize w:val="1"/>
+      <w:tblInd w:w="0" w:type="dxa"/>
       <w:tblBorders>
         <w:top w:val="single" w:sz="8" w:space="0" w:color="CF7B79" w:themeColor="accent2" w:themeTint="BF"/>
         <w:left w:val="single" w:sz="8" w:space="0" w:color="CF7B79" w:themeColor="accent2" w:themeTint="BF"/>
@@ -6105,6 +6268,12 @@
         <w:right w:val="single" w:sz="8" w:space="0" w:color="CF7B79" w:themeColor="accent2" w:themeTint="BF"/>
         <w:insideH w:val="single" w:sz="8" w:space="0" w:color="CF7B79" w:themeColor="accent2" w:themeTint="BF"/>
       </w:tblBorders>
+      <w:tblCellMar>
+        <w:top w:w="0" w:type="dxa"/>
+        <w:left w:w="108" w:type="dxa"/>
+        <w:bottom w:w="0" w:type="dxa"/>
+        <w:right w:w="108" w:type="dxa"/>
+      </w:tblCellMar>
     </w:tblPr>
     <w:tblStylePr w:type="firstRow">
       <w:pPr>
@@ -6197,6 +6366,7 @@
     <w:tblPr>
       <w:tblStyleRowBandSize w:val="1"/>
       <w:tblStyleColBandSize w:val="1"/>
+      <w:tblInd w:w="0" w:type="dxa"/>
       <w:tblBorders>
         <w:top w:val="single" w:sz="8" w:space="0" w:color="B3CC82" w:themeColor="accent3" w:themeTint="BF"/>
         <w:left w:val="single" w:sz="8" w:space="0" w:color="B3CC82" w:themeColor="accent3" w:themeTint="BF"/>
@@ -6204,6 +6374,12 @@
         <w:right w:val="single" w:sz="8" w:space="0" w:color="B3CC82" w:themeColor="accent3" w:themeTint="BF"/>
         <w:insideH w:val="single" w:sz="8" w:space="0" w:color="B3CC82" w:themeColor="accent3" w:themeTint="BF"/>
       </w:tblBorders>
+      <w:tblCellMar>
+        <w:top w:w="0" w:type="dxa"/>
+        <w:left w:w="108" w:type="dxa"/>
+        <w:bottom w:w="0" w:type="dxa"/>
+        <w:right w:w="108" w:type="dxa"/>
+      </w:tblCellMar>
     </w:tblPr>
     <w:tblStylePr w:type="firstRow">
       <w:pPr>
@@ -6296,6 +6472,7 @@
     <w:tblPr>
       <w:tblStyleRowBandSize w:val="1"/>
       <w:tblStyleColBandSize w:val="1"/>
+      <w:tblInd w:w="0" w:type="dxa"/>
       <w:tblBorders>
         <w:top w:val="single" w:sz="8" w:space="0" w:color="9F8AB9" w:themeColor="accent4" w:themeTint="BF"/>
         <w:left w:val="single" w:sz="8" w:space="0" w:color="9F8AB9" w:themeColor="accent4" w:themeTint="BF"/>
@@ -6303,6 +6480,12 @@
         <w:right w:val="single" w:sz="8" w:space="0" w:color="9F8AB9" w:themeColor="accent4" w:themeTint="BF"/>
         <w:insideH w:val="single" w:sz="8" w:space="0" w:color="9F8AB9" w:themeColor="accent4" w:themeTint="BF"/>
       </w:tblBorders>
+      <w:tblCellMar>
+        <w:top w:w="0" w:type="dxa"/>
+        <w:left w:w="108" w:type="dxa"/>
+        <w:bottom w:w="0" w:type="dxa"/>
+        <w:right w:w="108" w:type="dxa"/>
+      </w:tblCellMar>
     </w:tblPr>
     <w:tblStylePr w:type="firstRow">
       <w:pPr>
@@ -6395,6 +6578,7 @@
     <w:tblPr>
       <w:tblStyleRowBandSize w:val="1"/>
       <w:tblStyleColBandSize w:val="1"/>
+      <w:tblInd w:w="0" w:type="dxa"/>
       <w:tblBorders>
         <w:top w:val="single" w:sz="8" w:space="0" w:color="78C0D4" w:themeColor="accent5" w:themeTint="BF"/>
         <w:left w:val="single" w:sz="8" w:space="0" w:color="78C0D4" w:themeColor="accent5" w:themeTint="BF"/>
@@ -6402,6 +6586,12 @@
         <w:right w:val="single" w:sz="8" w:space="0" w:color="78C0D4" w:themeColor="accent5" w:themeTint="BF"/>
         <w:insideH w:val="single" w:sz="8" w:space="0" w:color="78C0D4" w:themeColor="accent5" w:themeTint="BF"/>
       </w:tblBorders>
+      <w:tblCellMar>
+        <w:top w:w="0" w:type="dxa"/>
+        <w:left w:w="108" w:type="dxa"/>
+        <w:bottom w:w="0" w:type="dxa"/>
+        <w:right w:w="108" w:type="dxa"/>
+      </w:tblCellMar>
     </w:tblPr>
     <w:tblStylePr w:type="firstRow">
       <w:pPr>
@@ -6494,6 +6684,7 @@
     <w:tblPr>
       <w:tblStyleRowBandSize w:val="1"/>
       <w:tblStyleColBandSize w:val="1"/>
+      <w:tblInd w:w="0" w:type="dxa"/>
       <w:tblBorders>
         <w:top w:val="single" w:sz="8" w:space="0" w:color="F9B074" w:themeColor="accent6" w:themeTint="BF"/>
         <w:left w:val="single" w:sz="8" w:space="0" w:color="F9B074" w:themeColor="accent6" w:themeTint="BF"/>
@@ -6501,6 +6692,12 @@
         <w:right w:val="single" w:sz="8" w:space="0" w:color="F9B074" w:themeColor="accent6" w:themeTint="BF"/>
         <w:insideH w:val="single" w:sz="8" w:space="0" w:color="F9B074" w:themeColor="accent6" w:themeTint="BF"/>
       </w:tblBorders>
+      <w:tblCellMar>
+        <w:top w:w="0" w:type="dxa"/>
+        <w:left w:w="108" w:type="dxa"/>
+        <w:bottom w:w="0" w:type="dxa"/>
+        <w:right w:w="108" w:type="dxa"/>
+      </w:tblCellMar>
     </w:tblPr>
     <w:tblStylePr w:type="firstRow">
       <w:pPr>
@@ -6593,10 +6790,17 @@
     <w:tblPr>
       <w:tblStyleRowBandSize w:val="1"/>
       <w:tblStyleColBandSize w:val="1"/>
+      <w:tblInd w:w="0" w:type="dxa"/>
       <w:tblBorders>
         <w:top w:val="single" w:sz="18" w:space="0" w:color="auto"/>
         <w:bottom w:val="single" w:sz="18" w:space="0" w:color="auto"/>
       </w:tblBorders>
+      <w:tblCellMar>
+        <w:top w:w="0" w:type="dxa"/>
+        <w:left w:w="108" w:type="dxa"/>
+        <w:bottom w:w="0" w:type="dxa"/>
+        <w:right w:w="108" w:type="dxa"/>
+      </w:tblCellMar>
     </w:tblPr>
     <w:tblStylePr w:type="firstRow">
       <w:pPr>
@@ -6735,10 +6939,17 @@
     <w:tblPr>
       <w:tblStyleRowBandSize w:val="1"/>
       <w:tblStyleColBandSize w:val="1"/>
+      <w:tblInd w:w="0" w:type="dxa"/>
       <w:tblBorders>
         <w:top w:val="single" w:sz="18" w:space="0" w:color="auto"/>
         <w:bottom w:val="single" w:sz="18" w:space="0" w:color="auto"/>
       </w:tblBorders>
+      <w:tblCellMar>
+        <w:top w:w="0" w:type="dxa"/>
+        <w:left w:w="108" w:type="dxa"/>
+        <w:bottom w:w="0" w:type="dxa"/>
+        <w:right w:w="108" w:type="dxa"/>
+      </w:tblCellMar>
     </w:tblPr>
     <w:tblStylePr w:type="firstRow">
       <w:pPr>
@@ -6877,10 +7088,17 @@
     <w:tblPr>
       <w:tblStyleRowBandSize w:val="1"/>
       <w:tblStyleColBandSize w:val="1"/>
+      <w:tblInd w:w="0" w:type="dxa"/>
       <w:tblBorders>
         <w:top w:val="single" w:sz="18" w:space="0" w:color="auto"/>
         <w:bottom w:val="single" w:sz="18" w:space="0" w:color="auto"/>
       </w:tblBorders>
+      <w:tblCellMar>
+        <w:top w:w="0" w:type="dxa"/>
+        <w:left w:w="108" w:type="dxa"/>
+        <w:bottom w:w="0" w:type="dxa"/>
+        <w:right w:w="108" w:type="dxa"/>
+      </w:tblCellMar>
     </w:tblPr>
     <w:tblStylePr w:type="firstRow">
       <w:pPr>
@@ -7019,10 +7237,17 @@
     <w:tblPr>
       <w:tblStyleRowBandSize w:val="1"/>
       <w:tblStyleColBandSize w:val="1"/>
+      <w:tblInd w:w="0" w:type="dxa"/>
       <w:tblBorders>
         <w:top w:val="single" w:sz="18" w:space="0" w:color="auto"/>
         <w:bottom w:val="single" w:sz="18" w:space="0" w:color="auto"/>
       </w:tblBorders>
+      <w:tblCellMar>
+        <w:top w:w="0" w:type="dxa"/>
+        <w:left w:w="108" w:type="dxa"/>
+        <w:bottom w:w="0" w:type="dxa"/>
+        <w:right w:w="108" w:type="dxa"/>
+      </w:tblCellMar>
     </w:tblPr>
     <w:tblStylePr w:type="firstRow">
       <w:pPr>
@@ -7161,10 +7386,17 @@
     <w:tblPr>
       <w:tblStyleRowBandSize w:val="1"/>
       <w:tblStyleColBandSize w:val="1"/>
+      <w:tblInd w:w="0" w:type="dxa"/>
       <w:tblBorders>
         <w:top w:val="single" w:sz="18" w:space="0" w:color="auto"/>
         <w:bottom w:val="single" w:sz="18" w:space="0" w:color="auto"/>
       </w:tblBorders>
+      <w:tblCellMar>
+        <w:top w:w="0" w:type="dxa"/>
+        <w:left w:w="108" w:type="dxa"/>
+        <w:bottom w:w="0" w:type="dxa"/>
+        <w:right w:w="108" w:type="dxa"/>
+      </w:tblCellMar>
     </w:tblPr>
     <w:tblStylePr w:type="firstRow">
       <w:pPr>
@@ -7303,10 +7535,17 @@
     <w:tblPr>
       <w:tblStyleRowBandSize w:val="1"/>
       <w:tblStyleColBandSize w:val="1"/>
+      <w:tblInd w:w="0" w:type="dxa"/>
       <w:tblBorders>
         <w:top w:val="single" w:sz="18" w:space="0" w:color="auto"/>
         <w:bottom w:val="single" w:sz="18" w:space="0" w:color="auto"/>
       </w:tblBorders>
+      <w:tblCellMar>
+        <w:top w:w="0" w:type="dxa"/>
+        <w:left w:w="108" w:type="dxa"/>
+        <w:bottom w:w="0" w:type="dxa"/>
+        <w:right w:w="108" w:type="dxa"/>
+      </w:tblCellMar>
     </w:tblPr>
     <w:tblStylePr w:type="firstRow">
       <w:pPr>
@@ -7445,10 +7684,17 @@
     <w:tblPr>
       <w:tblStyleRowBandSize w:val="1"/>
       <w:tblStyleColBandSize w:val="1"/>
+      <w:tblInd w:w="0" w:type="dxa"/>
       <w:tblBorders>
         <w:top w:val="single" w:sz="18" w:space="0" w:color="auto"/>
         <w:bottom w:val="single" w:sz="18" w:space="0" w:color="auto"/>
       </w:tblBorders>
+      <w:tblCellMar>
+        <w:top w:w="0" w:type="dxa"/>
+        <w:left w:w="108" w:type="dxa"/>
+        <w:bottom w:w="0" w:type="dxa"/>
+        <w:right w:w="108" w:type="dxa"/>
+      </w:tblCellMar>
     </w:tblPr>
     <w:tblStylePr w:type="firstRow">
       <w:pPr>
@@ -7590,10 +7836,17 @@
     <w:tblPr>
       <w:tblStyleRowBandSize w:val="1"/>
       <w:tblStyleColBandSize w:val="1"/>
+      <w:tblInd w:w="0" w:type="dxa"/>
       <w:tblBorders>
         <w:top w:val="single" w:sz="8" w:space="0" w:color="000000" w:themeColor="text1"/>
         <w:bottom w:val="single" w:sz="8" w:space="0" w:color="000000" w:themeColor="text1"/>
       </w:tblBorders>
+      <w:tblCellMar>
+        <w:top w:w="0" w:type="dxa"/>
+        <w:left w:w="108" w:type="dxa"/>
+        <w:bottom w:w="0" w:type="dxa"/>
+        <w:right w:w="108" w:type="dxa"/>
+      </w:tblCellMar>
     </w:tblPr>
     <w:tblStylePr w:type="firstRow">
       <w:rPr>
@@ -7667,10 +7920,17 @@
     <w:tblPr>
       <w:tblStyleRowBandSize w:val="1"/>
       <w:tblStyleColBandSize w:val="1"/>
+      <w:tblInd w:w="0" w:type="dxa"/>
       <w:tblBorders>
         <w:top w:val="single" w:sz="8" w:space="0" w:color="4F81BD" w:themeColor="accent1"/>
         <w:bottom w:val="single" w:sz="8" w:space="0" w:color="4F81BD" w:themeColor="accent1"/>
       </w:tblBorders>
+      <w:tblCellMar>
+        <w:top w:w="0" w:type="dxa"/>
+        <w:left w:w="108" w:type="dxa"/>
+        <w:bottom w:w="0" w:type="dxa"/>
+        <w:right w:w="108" w:type="dxa"/>
+      </w:tblCellMar>
     </w:tblPr>
     <w:tblStylePr w:type="firstRow">
       <w:rPr>
@@ -7744,10 +8004,17 @@
     <w:tblPr>
       <w:tblStyleRowBandSize w:val="1"/>
       <w:tblStyleColBandSize w:val="1"/>
+      <w:tblInd w:w="0" w:type="dxa"/>
       <w:tblBorders>
         <w:top w:val="single" w:sz="8" w:space="0" w:color="C0504D" w:themeColor="accent2"/>
         <w:bottom w:val="single" w:sz="8" w:space="0" w:color="C0504D" w:themeColor="accent2"/>
       </w:tblBorders>
+      <w:tblCellMar>
+        <w:top w:w="0" w:type="dxa"/>
+        <w:left w:w="108" w:type="dxa"/>
+        <w:bottom w:w="0" w:type="dxa"/>
+        <w:right w:w="108" w:type="dxa"/>
+      </w:tblCellMar>
     </w:tblPr>
     <w:tblStylePr w:type="firstRow">
       <w:rPr>
@@ -7821,10 +8088,17 @@
     <w:tblPr>
       <w:tblStyleRowBandSize w:val="1"/>
       <w:tblStyleColBandSize w:val="1"/>
+      <w:tblInd w:w="0" w:type="dxa"/>
       <w:tblBorders>
         <w:top w:val="single" w:sz="8" w:space="0" w:color="9BBB59" w:themeColor="accent3"/>
         <w:bottom w:val="single" w:sz="8" w:space="0" w:color="9BBB59" w:themeColor="accent3"/>
       </w:tblBorders>
+      <w:tblCellMar>
+        <w:top w:w="0" w:type="dxa"/>
+        <w:left w:w="108" w:type="dxa"/>
+        <w:bottom w:w="0" w:type="dxa"/>
+        <w:right w:w="108" w:type="dxa"/>
+      </w:tblCellMar>
     </w:tblPr>
     <w:tblStylePr w:type="firstRow">
       <w:rPr>
@@ -7898,10 +8172,17 @@
     <w:tblPr>
       <w:tblStyleRowBandSize w:val="1"/>
       <w:tblStyleColBandSize w:val="1"/>
+      <w:tblInd w:w="0" w:type="dxa"/>
       <w:tblBorders>
         <w:top w:val="single" w:sz="8" w:space="0" w:color="8064A2" w:themeColor="accent4"/>
         <w:bottom w:val="single" w:sz="8" w:space="0" w:color="8064A2" w:themeColor="accent4"/>
       </w:tblBorders>
+      <w:tblCellMar>
+        <w:top w:w="0" w:type="dxa"/>
+        <w:left w:w="108" w:type="dxa"/>
+        <w:bottom w:w="0" w:type="dxa"/>
+        <w:right w:w="108" w:type="dxa"/>
+      </w:tblCellMar>
     </w:tblPr>
     <w:tblStylePr w:type="firstRow">
       <w:rPr>
@@ -7975,10 +8256,17 @@
     <w:tblPr>
       <w:tblStyleRowBandSize w:val="1"/>
       <w:tblStyleColBandSize w:val="1"/>
+      <w:tblInd w:w="0" w:type="dxa"/>
       <w:tblBorders>
         <w:top w:val="single" w:sz="8" w:space="0" w:color="4BACC6" w:themeColor="accent5"/>
         <w:bottom w:val="single" w:sz="8" w:space="0" w:color="4BACC6" w:themeColor="accent5"/>
       </w:tblBorders>
+      <w:tblCellMar>
+        <w:top w:w="0" w:type="dxa"/>
+        <w:left w:w="108" w:type="dxa"/>
+        <w:bottom w:w="0" w:type="dxa"/>
+        <w:right w:w="108" w:type="dxa"/>
+      </w:tblCellMar>
     </w:tblPr>
     <w:tblStylePr w:type="firstRow">
       <w:rPr>
@@ -8052,10 +8340,17 @@
     <w:tblPr>
       <w:tblStyleRowBandSize w:val="1"/>
       <w:tblStyleColBandSize w:val="1"/>
+      <w:tblInd w:w="0" w:type="dxa"/>
       <w:tblBorders>
         <w:top w:val="single" w:sz="8" w:space="0" w:color="F79646" w:themeColor="accent6"/>
         <w:bottom w:val="single" w:sz="8" w:space="0" w:color="F79646" w:themeColor="accent6"/>
       </w:tblBorders>
+      <w:tblCellMar>
+        <w:top w:w="0" w:type="dxa"/>
+        <w:left w:w="108" w:type="dxa"/>
+        <w:bottom w:w="0" w:type="dxa"/>
+        <w:right w:w="108" w:type="dxa"/>
+      </w:tblCellMar>
     </w:tblPr>
     <w:tblStylePr w:type="firstRow">
       <w:rPr>
@@ -8130,12 +8425,19 @@
     <w:tblPr>
       <w:tblStyleRowBandSize w:val="1"/>
       <w:tblStyleColBandSize w:val="1"/>
+      <w:tblInd w:w="0" w:type="dxa"/>
       <w:tblBorders>
         <w:top w:val="single" w:sz="8" w:space="0" w:color="000000" w:themeColor="text1"/>
         <w:left w:val="single" w:sz="8" w:space="0" w:color="000000" w:themeColor="text1"/>
         <w:bottom w:val="single" w:sz="8" w:space="0" w:color="000000" w:themeColor="text1"/>
         <w:right w:val="single" w:sz="8" w:space="0" w:color="000000" w:themeColor="text1"/>
       </w:tblBorders>
+      <w:tblCellMar>
+        <w:top w:w="0" w:type="dxa"/>
+        <w:left w:w="108" w:type="dxa"/>
+        <w:bottom w:w="0" w:type="dxa"/>
+        <w:right w:w="108" w:type="dxa"/>
+      </w:tblCellMar>
     </w:tblPr>
     <w:tblStylePr w:type="firstRow">
       <w:rPr>
@@ -8251,12 +8553,19 @@
     <w:tblPr>
       <w:tblStyleRowBandSize w:val="1"/>
       <w:tblStyleColBandSize w:val="1"/>
+      <w:tblInd w:w="0" w:type="dxa"/>
       <w:tblBorders>
         <w:top w:val="single" w:sz="8" w:space="0" w:color="4F81BD" w:themeColor="accent1"/>
         <w:left w:val="single" w:sz="8" w:space="0" w:color="4F81BD" w:themeColor="accent1"/>
         <w:bottom w:val="single" w:sz="8" w:space="0" w:color="4F81BD" w:themeColor="accent1"/>
         <w:right w:val="single" w:sz="8" w:space="0" w:color="4F81BD" w:themeColor="accent1"/>
       </w:tblBorders>
+      <w:tblCellMar>
+        <w:top w:w="0" w:type="dxa"/>
+        <w:left w:w="108" w:type="dxa"/>
+        <w:bottom w:w="0" w:type="dxa"/>
+        <w:right w:w="108" w:type="dxa"/>
+      </w:tblCellMar>
     </w:tblPr>
     <w:tblStylePr w:type="firstRow">
       <w:rPr>
@@ -8372,12 +8681,19 @@
     <w:tblPr>
       <w:tblStyleRowBandSize w:val="1"/>
       <w:tblStyleColBandSize w:val="1"/>
+      <w:tblInd w:w="0" w:type="dxa"/>
       <w:tblBorders>
         <w:top w:val="single" w:sz="8" w:space="0" w:color="C0504D" w:themeColor="accent2"/>
         <w:left w:val="single" w:sz="8" w:space="0" w:color="C0504D" w:themeColor="accent2"/>
         <w:bottom w:val="single" w:sz="8" w:space="0" w:color="C0504D" w:themeColor="accent2"/>
         <w:right w:val="single" w:sz="8" w:space="0" w:color="C0504D" w:themeColor="accent2"/>
       </w:tblBorders>
+      <w:tblCellMar>
+        <w:top w:w="0" w:type="dxa"/>
+        <w:left w:w="108" w:type="dxa"/>
+        <w:bottom w:w="0" w:type="dxa"/>
+        <w:right w:w="108" w:type="dxa"/>
+      </w:tblCellMar>
     </w:tblPr>
     <w:tblStylePr w:type="firstRow">
       <w:rPr>
@@ -8493,12 +8809,19 @@
     <w:tblPr>
       <w:tblStyleRowBandSize w:val="1"/>
       <w:tblStyleColBandSize w:val="1"/>
+      <w:tblInd w:w="0" w:type="dxa"/>
       <w:tblBorders>
         <w:top w:val="single" w:sz="8" w:space="0" w:color="9BBB59" w:themeColor="accent3"/>
         <w:left w:val="single" w:sz="8" w:space="0" w:color="9BBB59" w:themeColor="accent3"/>
         <w:bottom w:val="single" w:sz="8" w:space="0" w:color="9BBB59" w:themeColor="accent3"/>
         <w:right w:val="single" w:sz="8" w:space="0" w:color="9BBB59" w:themeColor="accent3"/>
       </w:tblBorders>
+      <w:tblCellMar>
+        <w:top w:w="0" w:type="dxa"/>
+        <w:left w:w="108" w:type="dxa"/>
+        <w:bottom w:w="0" w:type="dxa"/>
+        <w:right w:w="108" w:type="dxa"/>
+      </w:tblCellMar>
     </w:tblPr>
     <w:tblStylePr w:type="firstRow">
       <w:rPr>
@@ -8614,12 +8937,19 @@
     <w:tblPr>
       <w:tblStyleRowBandSize w:val="1"/>
       <w:tblStyleColBandSize w:val="1"/>
+      <w:tblInd w:w="0" w:type="dxa"/>
       <w:tblBorders>
         <w:top w:val="single" w:sz="8" w:space="0" w:color="8064A2" w:themeColor="accent4"/>
         <w:left w:val="single" w:sz="8" w:space="0" w:color="8064A2" w:themeColor="accent4"/>
         <w:bottom w:val="single" w:sz="8" w:space="0" w:color="8064A2" w:themeColor="accent4"/>
         <w:right w:val="single" w:sz="8" w:space="0" w:color="8064A2" w:themeColor="accent4"/>
       </w:tblBorders>
+      <w:tblCellMar>
+        <w:top w:w="0" w:type="dxa"/>
+        <w:left w:w="108" w:type="dxa"/>
+        <w:bottom w:w="0" w:type="dxa"/>
+        <w:right w:w="108" w:type="dxa"/>
+      </w:tblCellMar>
     </w:tblPr>
     <w:tblStylePr w:type="firstRow">
       <w:rPr>
@@ -8735,12 +9065,19 @@
     <w:tblPr>
       <w:tblStyleRowBandSize w:val="1"/>
       <w:tblStyleColBandSize w:val="1"/>
+      <w:tblInd w:w="0" w:type="dxa"/>
       <w:tblBorders>
         <w:top w:val="single" w:sz="8" w:space="0" w:color="4BACC6" w:themeColor="accent5"/>
         <w:left w:val="single" w:sz="8" w:space="0" w:color="4BACC6" w:themeColor="accent5"/>
         <w:bottom w:val="single" w:sz="8" w:space="0" w:color="4BACC6" w:themeColor="accent5"/>
         <w:right w:val="single" w:sz="8" w:space="0" w:color="4BACC6" w:themeColor="accent5"/>
       </w:tblBorders>
+      <w:tblCellMar>
+        <w:top w:w="0" w:type="dxa"/>
+        <w:left w:w="108" w:type="dxa"/>
+        <w:bottom w:w="0" w:type="dxa"/>
+        <w:right w:w="108" w:type="dxa"/>
+      </w:tblCellMar>
     </w:tblPr>
     <w:tblStylePr w:type="firstRow">
       <w:rPr>
@@ -8856,12 +9193,19 @@
     <w:tblPr>
       <w:tblStyleRowBandSize w:val="1"/>
       <w:tblStyleColBandSize w:val="1"/>
+      <w:tblInd w:w="0" w:type="dxa"/>
       <w:tblBorders>
         <w:top w:val="single" w:sz="8" w:space="0" w:color="F79646" w:themeColor="accent6"/>
         <w:left w:val="single" w:sz="8" w:space="0" w:color="F79646" w:themeColor="accent6"/>
         <w:bottom w:val="single" w:sz="8" w:space="0" w:color="F79646" w:themeColor="accent6"/>
         <w:right w:val="single" w:sz="8" w:space="0" w:color="F79646" w:themeColor="accent6"/>
       </w:tblBorders>
+      <w:tblCellMar>
+        <w:top w:w="0" w:type="dxa"/>
+        <w:left w:w="108" w:type="dxa"/>
+        <w:bottom w:w="0" w:type="dxa"/>
+        <w:right w:w="108" w:type="dxa"/>
+      </w:tblCellMar>
     </w:tblPr>
     <w:tblStylePr w:type="firstRow">
       <w:rPr>
@@ -8973,6 +9317,7 @@
     <w:tblPr>
       <w:tblStyleRowBandSize w:val="1"/>
       <w:tblStyleColBandSize w:val="1"/>
+      <w:tblInd w:w="0" w:type="dxa"/>
       <w:tblBorders>
         <w:top w:val="single" w:sz="8" w:space="0" w:color="404040" w:themeColor="text1" w:themeTint="BF"/>
         <w:left w:val="single" w:sz="8" w:space="0" w:color="404040" w:themeColor="text1" w:themeTint="BF"/>
@@ -8981,6 +9326,12 @@
         <w:insideH w:val="single" w:sz="8" w:space="0" w:color="404040" w:themeColor="text1" w:themeTint="BF"/>
         <w:insideV w:val="single" w:sz="8" w:space="0" w:color="404040" w:themeColor="text1" w:themeTint="BF"/>
       </w:tblBorders>
+      <w:tblCellMar>
+        <w:top w:w="0" w:type="dxa"/>
+        <w:left w:w="108" w:type="dxa"/>
+        <w:bottom w:w="0" w:type="dxa"/>
+        <w:right w:w="108" w:type="dxa"/>
+      </w:tblCellMar>
     </w:tblPr>
     <w:tcPr>
       <w:shd w:val="clear" w:color="auto" w:fill="C0C0C0" w:themeFill="text1" w:themeFillTint="3F"/>
@@ -9039,6 +9390,7 @@
     <w:tblPr>
       <w:tblStyleRowBandSize w:val="1"/>
       <w:tblStyleColBandSize w:val="1"/>
+      <w:tblInd w:w="0" w:type="dxa"/>
       <w:tblBorders>
         <w:top w:val="single" w:sz="8" w:space="0" w:color="7BA0CD" w:themeColor="accent1" w:themeTint="BF"/>
         <w:left w:val="single" w:sz="8" w:space="0" w:color="7BA0CD" w:themeColor="accent1" w:themeTint="BF"/>
@@ -9047,6 +9399,12 @@
         <w:insideH w:val="single" w:sz="8" w:space="0" w:color="7BA0CD" w:themeColor="accent1" w:themeTint="BF"/>
         <w:insideV w:val="single" w:sz="8" w:space="0" w:color="7BA0CD" w:themeColor="accent1" w:themeTint="BF"/>
       </w:tblBorders>
+      <w:tblCellMar>
+        <w:top w:w="0" w:type="dxa"/>
+        <w:left w:w="108" w:type="dxa"/>
+        <w:bottom w:w="0" w:type="dxa"/>
+        <w:right w:w="108" w:type="dxa"/>
+      </w:tblCellMar>
     </w:tblPr>
     <w:tcPr>
       <w:shd w:val="clear" w:color="auto" w:fill="D3DFEE" w:themeFill="accent1" w:themeFillTint="3F"/>
@@ -9105,6 +9463,7 @@
     <w:tblPr>
       <w:tblStyleRowBandSize w:val="1"/>
       <w:tblStyleColBandSize w:val="1"/>
+      <w:tblInd w:w="0" w:type="dxa"/>
       <w:tblBorders>
         <w:top w:val="single" w:sz="8" w:space="0" w:color="CF7B79" w:themeColor="accent2" w:themeTint="BF"/>
         <w:left w:val="single" w:sz="8" w:space="0" w:color="CF7B79" w:themeColor="accent2" w:themeTint="BF"/>
@@ -9113,6 +9472,12 @@
         <w:insideH w:val="single" w:sz="8" w:space="0" w:color="CF7B79" w:themeColor="accent2" w:themeTint="BF"/>
         <w:insideV w:val="single" w:sz="8" w:space="0" w:color="CF7B79" w:themeColor="accent2" w:themeTint="BF"/>
       </w:tblBorders>
+      <w:tblCellMar>
+        <w:top w:w="0" w:type="dxa"/>
+        <w:left w:w="108" w:type="dxa"/>
+        <w:bottom w:w="0" w:type="dxa"/>
+        <w:right w:w="108" w:type="dxa"/>
+      </w:tblCellMar>
     </w:tblPr>
     <w:tcPr>
       <w:shd w:val="clear" w:color="auto" w:fill="EFD3D2" w:themeFill="accent2" w:themeFillTint="3F"/>
@@ -9171,6 +9536,7 @@
     <w:tblPr>
       <w:tblStyleRowBandSize w:val="1"/>
       <w:tblStyleColBandSize w:val="1"/>
+      <w:tblInd w:w="0" w:type="dxa"/>
       <w:tblBorders>
         <w:top w:val="single" w:sz="8" w:space="0" w:color="B3CC82" w:themeColor="accent3" w:themeTint="BF"/>
         <w:left w:val="single" w:sz="8" w:space="0" w:color="B3CC82" w:themeColor="accent3" w:themeTint="BF"/>
@@ -9179,6 +9545,12 @@
         <w:insideH w:val="single" w:sz="8" w:space="0" w:color="B3CC82" w:themeColor="accent3" w:themeTint="BF"/>
         <w:insideV w:val="single" w:sz="8" w:space="0" w:color="B3CC82" w:themeColor="accent3" w:themeTint="BF"/>
       </w:tblBorders>
+      <w:tblCellMar>
+        <w:top w:w="0" w:type="dxa"/>
+        <w:left w:w="108" w:type="dxa"/>
+        <w:bottom w:w="0" w:type="dxa"/>
+        <w:right w:w="108" w:type="dxa"/>
+      </w:tblCellMar>
     </w:tblPr>
     <w:tcPr>
       <w:shd w:val="clear" w:color="auto" w:fill="E6EED5" w:themeFill="accent3" w:themeFillTint="3F"/>
@@ -9237,6 +9609,7 @@
     <w:tblPr>
       <w:tblStyleRowBandSize w:val="1"/>
       <w:tblStyleColBandSize w:val="1"/>
+      <w:tblInd w:w="0" w:type="dxa"/>
       <w:tblBorders>
         <w:top w:val="single" w:sz="8" w:space="0" w:color="9F8AB9" w:themeColor="accent4" w:themeTint="BF"/>
         <w:left w:val="single" w:sz="8" w:space="0" w:color="9F8AB9" w:themeColor="accent4" w:themeTint="BF"/>
@@ -9245,6 +9618,12 @@
         <w:insideH w:val="single" w:sz="8" w:space="0" w:color="9F8AB9" w:themeColor="accent4" w:themeTint="BF"/>
         <w:insideV w:val="single" w:sz="8" w:space="0" w:color="9F8AB9" w:themeColor="accent4" w:themeTint="BF"/>
       </w:tblBorders>
+      <w:tblCellMar>
+        <w:top w:w="0" w:type="dxa"/>
+        <w:left w:w="108" w:type="dxa"/>
+        <w:bottom w:w="0" w:type="dxa"/>
+        <w:right w:w="108" w:type="dxa"/>
+      </w:tblCellMar>
     </w:tblPr>
     <w:tcPr>
       <w:shd w:val="clear" w:color="auto" w:fill="DFD8E8" w:themeFill="accent4" w:themeFillTint="3F"/>
@@ -9303,6 +9682,7 @@
     <w:tblPr>
       <w:tblStyleRowBandSize w:val="1"/>
       <w:tblStyleColBandSize w:val="1"/>
+      <w:tblInd w:w="0" w:type="dxa"/>
       <w:tblBorders>
         <w:top w:val="single" w:sz="8" w:space="0" w:color="78C0D4" w:themeColor="accent5" w:themeTint="BF"/>
         <w:left w:val="single" w:sz="8" w:space="0" w:color="78C0D4" w:themeColor="accent5" w:themeTint="BF"/>
@@ -9311,6 +9691,12 @@
         <w:insideH w:val="single" w:sz="8" w:space="0" w:color="78C0D4" w:themeColor="accent5" w:themeTint="BF"/>
         <w:insideV w:val="single" w:sz="8" w:space="0" w:color="78C0D4" w:themeColor="accent5" w:themeTint="BF"/>
       </w:tblBorders>
+      <w:tblCellMar>
+        <w:top w:w="0" w:type="dxa"/>
+        <w:left w:w="108" w:type="dxa"/>
+        <w:bottom w:w="0" w:type="dxa"/>
+        <w:right w:w="108" w:type="dxa"/>
+      </w:tblCellMar>
     </w:tblPr>
     <w:tcPr>
       <w:shd w:val="clear" w:color="auto" w:fill="D2EAF1" w:themeFill="accent5" w:themeFillTint="3F"/>
@@ -9369,6 +9755,7 @@
     <w:tblPr>
       <w:tblStyleRowBandSize w:val="1"/>
       <w:tblStyleColBandSize w:val="1"/>
+      <w:tblInd w:w="0" w:type="dxa"/>
       <w:tblBorders>
         <w:top w:val="single" w:sz="8" w:space="0" w:color="F9B074" w:themeColor="accent6" w:themeTint="BF"/>
         <w:left w:val="single" w:sz="8" w:space="0" w:color="F9B074" w:themeColor="accent6" w:themeTint="BF"/>
@@ -9377,6 +9764,12 @@
         <w:insideH w:val="single" w:sz="8" w:space="0" w:color="F9B074" w:themeColor="accent6" w:themeTint="BF"/>
         <w:insideV w:val="single" w:sz="8" w:space="0" w:color="F9B074" w:themeColor="accent6" w:themeTint="BF"/>
       </w:tblBorders>
+      <w:tblCellMar>
+        <w:top w:w="0" w:type="dxa"/>
+        <w:left w:w="108" w:type="dxa"/>
+        <w:bottom w:w="0" w:type="dxa"/>
+        <w:right w:w="108" w:type="dxa"/>
+      </w:tblCellMar>
     </w:tblPr>
     <w:tcPr>
       <w:shd w:val="clear" w:color="auto" w:fill="FDE4D0" w:themeFill="accent6" w:themeFillTint="3F"/>
@@ -9439,6 +9832,7 @@
     <w:tblPr>
       <w:tblStyleRowBandSize w:val="1"/>
       <w:tblStyleColBandSize w:val="1"/>
+      <w:tblInd w:w="0" w:type="dxa"/>
       <w:tblBorders>
         <w:top w:val="single" w:sz="8" w:space="0" w:color="000000" w:themeColor="text1"/>
         <w:left w:val="single" w:sz="8" w:space="0" w:color="000000" w:themeColor="text1"/>
@@ -9447,6 +9841,12 @@
         <w:insideH w:val="single" w:sz="8" w:space="0" w:color="000000" w:themeColor="text1"/>
         <w:insideV w:val="single" w:sz="8" w:space="0" w:color="000000" w:themeColor="text1"/>
       </w:tblBorders>
+      <w:tblCellMar>
+        <w:top w:w="0" w:type="dxa"/>
+        <w:left w:w="108" w:type="dxa"/>
+        <w:bottom w:w="0" w:type="dxa"/>
+        <w:right w:w="108" w:type="dxa"/>
+      </w:tblCellMar>
     </w:tblPr>
     <w:tcPr>
       <w:shd w:val="clear" w:color="auto" w:fill="C0C0C0" w:themeFill="text1" w:themeFillTint="3F"/>
@@ -9557,6 +9957,7 @@
     <w:tblPr>
       <w:tblStyleRowBandSize w:val="1"/>
       <w:tblStyleColBandSize w:val="1"/>
+      <w:tblInd w:w="0" w:type="dxa"/>
       <w:tblBorders>
         <w:top w:val="single" w:sz="8" w:space="0" w:color="4F81BD" w:themeColor="accent1"/>
         <w:left w:val="single" w:sz="8" w:space="0" w:color="4F81BD" w:themeColor="accent1"/>
@@ -9565,6 +9966,12 @@
         <w:insideH w:val="single" w:sz="8" w:space="0" w:color="4F81BD" w:themeColor="accent1"/>
         <w:insideV w:val="single" w:sz="8" w:space="0" w:color="4F81BD" w:themeColor="accent1"/>
       </w:tblBorders>
+      <w:tblCellMar>
+        <w:top w:w="0" w:type="dxa"/>
+        <w:left w:w="108" w:type="dxa"/>
+        <w:bottom w:w="0" w:type="dxa"/>
+        <w:right w:w="108" w:type="dxa"/>
+      </w:tblCellMar>
     </w:tblPr>
     <w:tcPr>
       <w:shd w:val="clear" w:color="auto" w:fill="D3DFEE" w:themeFill="accent1" w:themeFillTint="3F"/>
@@ -9675,6 +10082,7 @@
     <w:tblPr>
       <w:tblStyleRowBandSize w:val="1"/>
       <w:tblStyleColBandSize w:val="1"/>
+      <w:tblInd w:w="0" w:type="dxa"/>
       <w:tblBorders>
         <w:top w:val="single" w:sz="8" w:space="0" w:color="C0504D" w:themeColor="accent2"/>
         <w:left w:val="single" w:sz="8" w:space="0" w:color="C0504D" w:themeColor="accent2"/>
@@ -9683,6 +10091,12 @@
         <w:insideH w:val="single" w:sz="8" w:space="0" w:color="C0504D" w:themeColor="accent2"/>
         <w:insideV w:val="single" w:sz="8" w:space="0" w:color="C0504D" w:themeColor="accent2"/>
       </w:tblBorders>
+      <w:tblCellMar>
+        <w:top w:w="0" w:type="dxa"/>
+        <w:left w:w="108" w:type="dxa"/>
+        <w:bottom w:w="0" w:type="dxa"/>
+        <w:right w:w="108" w:type="dxa"/>
+      </w:tblCellMar>
     </w:tblPr>
     <w:tcPr>
       <w:shd w:val="clear" w:color="auto" w:fill="EFD3D2" w:themeFill="accent2" w:themeFillTint="3F"/>
@@ -9793,6 +10207,7 @@
     <w:tblPr>
       <w:tblStyleRowBandSize w:val="1"/>
       <w:tblStyleColBandSize w:val="1"/>
+      <w:tblInd w:w="0" w:type="dxa"/>
       <w:tblBorders>
         <w:top w:val="single" w:sz="8" w:space="0" w:color="9BBB59" w:themeColor="accent3"/>
         <w:left w:val="single" w:sz="8" w:space="0" w:color="9BBB59" w:themeColor="accent3"/>
@@ -9801,6 +10216,12 @@
         <w:insideH w:val="single" w:sz="8" w:space="0" w:color="9BBB59" w:themeColor="accent3"/>
         <w:insideV w:val="single" w:sz="8" w:space="0" w:color="9BBB59" w:themeColor="accent3"/>
       </w:tblBorders>
+      <w:tblCellMar>
+        <w:top w:w="0" w:type="dxa"/>
+        <w:left w:w="108" w:type="dxa"/>
+        <w:bottom w:w="0" w:type="dxa"/>
+        <w:right w:w="108" w:type="dxa"/>
+      </w:tblCellMar>
     </w:tblPr>
     <w:tcPr>
       <w:shd w:val="clear" w:color="auto" w:fill="E6EED5" w:themeFill="accent3" w:themeFillTint="3F"/>
@@ -9911,6 +10332,7 @@
     <w:tblPr>
       <w:tblStyleRowBandSize w:val="1"/>
       <w:tblStyleColBandSize w:val="1"/>
+      <w:tblInd w:w="0" w:type="dxa"/>
       <w:tblBorders>
         <w:top w:val="single" w:sz="8" w:space="0" w:color="8064A2" w:themeColor="accent4"/>
         <w:left w:val="single" w:sz="8" w:space="0" w:color="8064A2" w:themeColor="accent4"/>
@@ -9919,6 +10341,12 @@
         <w:insideH w:val="single" w:sz="8" w:space="0" w:color="8064A2" w:themeColor="accent4"/>
         <w:insideV w:val="single" w:sz="8" w:space="0" w:color="8064A2" w:themeColor="accent4"/>
       </w:tblBorders>
+      <w:tblCellMar>
+        <w:top w:w="0" w:type="dxa"/>
+        <w:left w:w="108" w:type="dxa"/>
+        <w:bottom w:w="0" w:type="dxa"/>
+        <w:right w:w="108" w:type="dxa"/>
+      </w:tblCellMar>
     </w:tblPr>
     <w:tcPr>
       <w:shd w:val="clear" w:color="auto" w:fill="DFD8E8" w:themeFill="accent4" w:themeFillTint="3F"/>
@@ -10029,6 +10457,7 @@
     <w:tblPr>
       <w:tblStyleRowBandSize w:val="1"/>
       <w:tblStyleColBandSize w:val="1"/>
+      <w:tblInd w:w="0" w:type="dxa"/>
       <w:tblBorders>
         <w:top w:val="single" w:sz="8" w:space="0" w:color="4BACC6" w:themeColor="accent5"/>
         <w:left w:val="single" w:sz="8" w:space="0" w:color="4BACC6" w:themeColor="accent5"/>
@@ -10037,6 +10466,12 @@
         <w:insideH w:val="single" w:sz="8" w:space="0" w:color="4BACC6" w:themeColor="accent5"/>
         <w:insideV w:val="single" w:sz="8" w:space="0" w:color="4BACC6" w:themeColor="accent5"/>
       </w:tblBorders>
+      <w:tblCellMar>
+        <w:top w:w="0" w:type="dxa"/>
+        <w:left w:w="108" w:type="dxa"/>
+        <w:bottom w:w="0" w:type="dxa"/>
+        <w:right w:w="108" w:type="dxa"/>
+      </w:tblCellMar>
     </w:tblPr>
     <w:tcPr>
       <w:shd w:val="clear" w:color="auto" w:fill="D2EAF1" w:themeFill="accent5" w:themeFillTint="3F"/>
@@ -10147,6 +10582,7 @@
     <w:tblPr>
       <w:tblStyleRowBandSize w:val="1"/>
       <w:tblStyleColBandSize w:val="1"/>
+      <w:tblInd w:w="0" w:type="dxa"/>
       <w:tblBorders>
         <w:top w:val="single" w:sz="8" w:space="0" w:color="F79646" w:themeColor="accent6"/>
         <w:left w:val="single" w:sz="8" w:space="0" w:color="F79646" w:themeColor="accent6"/>
@@ -10155,6 +10591,12 @@
         <w:insideH w:val="single" w:sz="8" w:space="0" w:color="F79646" w:themeColor="accent6"/>
         <w:insideV w:val="single" w:sz="8" w:space="0" w:color="F79646" w:themeColor="accent6"/>
       </w:tblBorders>
+      <w:tblCellMar>
+        <w:top w:w="0" w:type="dxa"/>
+        <w:left w:w="108" w:type="dxa"/>
+        <w:bottom w:w="0" w:type="dxa"/>
+        <w:right w:w="108" w:type="dxa"/>
+      </w:tblCellMar>
     </w:tblPr>
     <w:tcPr>
       <w:shd w:val="clear" w:color="auto" w:fill="FDE4D0" w:themeFill="accent6" w:themeFillTint="3F"/>
@@ -10261,6 +10703,7 @@
     <w:tblPr>
       <w:tblStyleRowBandSize w:val="1"/>
       <w:tblStyleColBandSize w:val="1"/>
+      <w:tblInd w:w="0" w:type="dxa"/>
       <w:tblBorders>
         <w:top w:val="single" w:sz="8" w:space="0" w:color="FFFFFF" w:themeColor="background1"/>
         <w:left w:val="single" w:sz="8" w:space="0" w:color="FFFFFF" w:themeColor="background1"/>
@@ -10269,6 +10712,12 @@
         <w:insideH w:val="single" w:sz="6" w:space="0" w:color="FFFFFF" w:themeColor="background1"/>
         <w:insideV w:val="single" w:sz="6" w:space="0" w:color="FFFFFF" w:themeColor="background1"/>
       </w:tblBorders>
+      <w:tblCellMar>
+        <w:top w:w="0" w:type="dxa"/>
+        <w:left w:w="108" w:type="dxa"/>
+        <w:bottom w:w="0" w:type="dxa"/>
+        <w:right w:w="108" w:type="dxa"/>
+      </w:tblCellMar>
     </w:tblPr>
     <w:tcPr>
       <w:shd w:val="clear" w:color="auto" w:fill="C0C0C0" w:themeFill="text1" w:themeFillTint="3F"/>
@@ -10395,6 +10844,7 @@
     <w:tblPr>
       <w:tblStyleRowBandSize w:val="1"/>
       <w:tblStyleColBandSize w:val="1"/>
+      <w:tblInd w:w="0" w:type="dxa"/>
       <w:tblBorders>
         <w:top w:val="single" w:sz="8" w:space="0" w:color="FFFFFF" w:themeColor="background1"/>
         <w:left w:val="single" w:sz="8" w:space="0" w:color="FFFFFF" w:themeColor="background1"/>
@@ -10403,6 +10853,12 @@
         <w:insideH w:val="single" w:sz="6" w:space="0" w:color="FFFFFF" w:themeColor="background1"/>
         <w:insideV w:val="single" w:sz="6" w:space="0" w:color="FFFFFF" w:themeColor="background1"/>
       </w:tblBorders>
+      <w:tblCellMar>
+        <w:top w:w="0" w:type="dxa"/>
+        <w:left w:w="108" w:type="dxa"/>
+        <w:bottom w:w="0" w:type="dxa"/>
+        <w:right w:w="108" w:type="dxa"/>
+      </w:tblCellMar>
     </w:tblPr>
     <w:tcPr>
       <w:shd w:val="clear" w:color="auto" w:fill="D3DFEE" w:themeFill="accent1" w:themeFillTint="3F"/>
@@ -10529,6 +10985,7 @@
     <w:tblPr>
       <w:tblStyleRowBandSize w:val="1"/>
       <w:tblStyleColBandSize w:val="1"/>
+      <w:tblInd w:w="0" w:type="dxa"/>
       <w:tblBorders>
         <w:top w:val="single" w:sz="8" w:space="0" w:color="FFFFFF" w:themeColor="background1"/>
         <w:left w:val="single" w:sz="8" w:space="0" w:color="FFFFFF" w:themeColor="background1"/>
@@ -10537,6 +10994,12 @@
         <w:insideH w:val="single" w:sz="6" w:space="0" w:color="FFFFFF" w:themeColor="background1"/>
         <w:insideV w:val="single" w:sz="6" w:space="0" w:color="FFFFFF" w:themeColor="background1"/>
       </w:tblBorders>
+      <w:tblCellMar>
+        <w:top w:w="0" w:type="dxa"/>
+        <w:left w:w="108" w:type="dxa"/>
+        <w:bottom w:w="0" w:type="dxa"/>
+        <w:right w:w="108" w:type="dxa"/>
+      </w:tblCellMar>
     </w:tblPr>
     <w:tcPr>
       <w:shd w:val="clear" w:color="auto" w:fill="EFD3D2" w:themeFill="accent2" w:themeFillTint="3F"/>
@@ -10663,6 +11126,7 @@
     <w:tblPr>
       <w:tblStyleRowBandSize w:val="1"/>
       <w:tblStyleColBandSize w:val="1"/>
+      <w:tblInd w:w="0" w:type="dxa"/>
       <w:tblBorders>
         <w:top w:val="single" w:sz="8" w:space="0" w:color="FFFFFF" w:themeColor="background1"/>
         <w:left w:val="single" w:sz="8" w:space="0" w:color="FFFFFF" w:themeColor="background1"/>
@@ -10671,6 +11135,12 @@
         <w:insideH w:val="single" w:sz="6" w:space="0" w:color="FFFFFF" w:themeColor="background1"/>
         <w:insideV w:val="single" w:sz="6" w:space="0" w:color="FFFFFF" w:themeColor="background1"/>
       </w:tblBorders>
+      <w:tblCellMar>
+        <w:top w:w="0" w:type="dxa"/>
+        <w:left w:w="108" w:type="dxa"/>
+        <w:bottom w:w="0" w:type="dxa"/>
+        <w:right w:w="108" w:type="dxa"/>
+      </w:tblCellMar>
     </w:tblPr>
     <w:tcPr>
       <w:shd w:val="clear" w:color="auto" w:fill="E6EED5" w:themeFill="accent3" w:themeFillTint="3F"/>
@@ -10797,6 +11267,7 @@
     <w:tblPr>
       <w:tblStyleRowBandSize w:val="1"/>
       <w:tblStyleColBandSize w:val="1"/>
+      <w:tblInd w:w="0" w:type="dxa"/>
       <w:tblBorders>
         <w:top w:val="single" w:sz="8" w:space="0" w:color="FFFFFF" w:themeColor="background1"/>
         <w:left w:val="single" w:sz="8" w:space="0" w:color="FFFFFF" w:themeColor="background1"/>
@@ -10805,6 +11276,12 @@
         <w:insideH w:val="single" w:sz="6" w:space="0" w:color="FFFFFF" w:themeColor="background1"/>
         <w:insideV w:val="single" w:sz="6" w:space="0" w:color="FFFFFF" w:themeColor="background1"/>
       </w:tblBorders>
+      <w:tblCellMar>
+        <w:top w:w="0" w:type="dxa"/>
+        <w:left w:w="108" w:type="dxa"/>
+        <w:bottom w:w="0" w:type="dxa"/>
+        <w:right w:w="108" w:type="dxa"/>
+      </w:tblCellMar>
     </w:tblPr>
     <w:tcPr>
       <w:shd w:val="clear" w:color="auto" w:fill="DFD8E8" w:themeFill="accent4" w:themeFillTint="3F"/>
@@ -10931,6 +11408,7 @@
     <w:tblPr>
       <w:tblStyleRowBandSize w:val="1"/>
       <w:tblStyleColBandSize w:val="1"/>
+      <w:tblInd w:w="0" w:type="dxa"/>
       <w:tblBorders>
         <w:top w:val="single" w:sz="8" w:space="0" w:color="FFFFFF" w:themeColor="background1"/>
         <w:left w:val="single" w:sz="8" w:space="0" w:color="FFFFFF" w:themeColor="background1"/>
@@ -10939,6 +11417,12 @@
         <w:insideH w:val="single" w:sz="6" w:space="0" w:color="FFFFFF" w:themeColor="background1"/>
         <w:insideV w:val="single" w:sz="6" w:space="0" w:color="FFFFFF" w:themeColor="background1"/>
       </w:tblBorders>
+      <w:tblCellMar>
+        <w:top w:w="0" w:type="dxa"/>
+        <w:left w:w="108" w:type="dxa"/>
+        <w:bottom w:w="0" w:type="dxa"/>
+        <w:right w:w="108" w:type="dxa"/>
+      </w:tblCellMar>
     </w:tblPr>
     <w:tcPr>
       <w:shd w:val="clear" w:color="auto" w:fill="D2EAF1" w:themeFill="accent5" w:themeFillTint="3F"/>
@@ -11065,6 +11549,7 @@
     <w:tblPr>
       <w:tblStyleRowBandSize w:val="1"/>
       <w:tblStyleColBandSize w:val="1"/>
+      <w:tblInd w:w="0" w:type="dxa"/>
       <w:tblBorders>
         <w:top w:val="single" w:sz="8" w:space="0" w:color="FFFFFF" w:themeColor="background1"/>
         <w:left w:val="single" w:sz="8" w:space="0" w:color="FFFFFF" w:themeColor="background1"/>
@@ -11073,6 +11558,12 @@
         <w:insideH w:val="single" w:sz="6" w:space="0" w:color="FFFFFF" w:themeColor="background1"/>
         <w:insideV w:val="single" w:sz="6" w:space="0" w:color="FFFFFF" w:themeColor="background1"/>
       </w:tblBorders>
+      <w:tblCellMar>
+        <w:top w:w="0" w:type="dxa"/>
+        <w:left w:w="108" w:type="dxa"/>
+        <w:bottom w:w="0" w:type="dxa"/>
+        <w:right w:w="108" w:type="dxa"/>
+      </w:tblCellMar>
     </w:tblPr>
     <w:tcPr>
       <w:shd w:val="clear" w:color="auto" w:fill="FDE4D0" w:themeFill="accent6" w:themeFillTint="3F"/>
@@ -11202,6 +11693,13 @@
     <w:tblPr>
       <w:tblStyleRowBandSize w:val="1"/>
       <w:tblStyleColBandSize w:val="1"/>
+      <w:tblInd w:w="0" w:type="dxa"/>
+      <w:tblCellMar>
+        <w:top w:w="0" w:type="dxa"/>
+        <w:left w:w="108" w:type="dxa"/>
+        <w:bottom w:w="0" w:type="dxa"/>
+        <w:right w:w="108" w:type="dxa"/>
+      </w:tblCellMar>
     </w:tblPr>
     <w:tcPr>
       <w:shd w:val="clear" w:color="auto" w:fill="000000" w:themeFill="text1"/>
@@ -11309,6 +11807,13 @@
     <w:tblPr>
       <w:tblStyleRowBandSize w:val="1"/>
       <w:tblStyleColBandSize w:val="1"/>
+      <w:tblInd w:w="0" w:type="dxa"/>
+      <w:tblCellMar>
+        <w:top w:w="0" w:type="dxa"/>
+        <w:left w:w="108" w:type="dxa"/>
+        <w:bottom w:w="0" w:type="dxa"/>
+        <w:right w:w="108" w:type="dxa"/>
+      </w:tblCellMar>
     </w:tblPr>
     <w:tcPr>
       <w:shd w:val="clear" w:color="auto" w:fill="4F81BD" w:themeFill="accent1"/>
@@ -11416,6 +11921,13 @@
     <w:tblPr>
       <w:tblStyleRowBandSize w:val="1"/>
       <w:tblStyleColBandSize w:val="1"/>
+      <w:tblInd w:w="0" w:type="dxa"/>
+      <w:tblCellMar>
+        <w:top w:w="0" w:type="dxa"/>
+        <w:left w:w="108" w:type="dxa"/>
+        <w:bottom w:w="0" w:type="dxa"/>
+        <w:right w:w="108" w:type="dxa"/>
+      </w:tblCellMar>
     </w:tblPr>
     <w:tcPr>
       <w:shd w:val="clear" w:color="auto" w:fill="C0504D" w:themeFill="accent2"/>
@@ -11523,6 +12035,13 @@
     <w:tblPr>
       <w:tblStyleRowBandSize w:val="1"/>
       <w:tblStyleColBandSize w:val="1"/>
+      <w:tblInd w:w="0" w:type="dxa"/>
+      <w:tblCellMar>
+        <w:top w:w="0" w:type="dxa"/>
+        <w:left w:w="108" w:type="dxa"/>
+        <w:bottom w:w="0" w:type="dxa"/>
+        <w:right w:w="108" w:type="dxa"/>
+      </w:tblCellMar>
     </w:tblPr>
     <w:tcPr>
       <w:shd w:val="clear" w:color="auto" w:fill="9BBB59" w:themeFill="accent3"/>
@@ -11630,6 +12149,13 @@
     <w:tblPr>
       <w:tblStyleRowBandSize w:val="1"/>
       <w:tblStyleColBandSize w:val="1"/>
+      <w:tblInd w:w="0" w:type="dxa"/>
+      <w:tblCellMar>
+        <w:top w:w="0" w:type="dxa"/>
+        <w:left w:w="108" w:type="dxa"/>
+        <w:bottom w:w="0" w:type="dxa"/>
+        <w:right w:w="108" w:type="dxa"/>
+      </w:tblCellMar>
     </w:tblPr>
     <w:tcPr>
       <w:shd w:val="clear" w:color="auto" w:fill="8064A2" w:themeFill="accent4"/>
@@ -11737,6 +12263,13 @@
     <w:tblPr>
       <w:tblStyleRowBandSize w:val="1"/>
       <w:tblStyleColBandSize w:val="1"/>
+      <w:tblInd w:w="0" w:type="dxa"/>
+      <w:tblCellMar>
+        <w:top w:w="0" w:type="dxa"/>
+        <w:left w:w="108" w:type="dxa"/>
+        <w:bottom w:w="0" w:type="dxa"/>
+        <w:right w:w="108" w:type="dxa"/>
+      </w:tblCellMar>
     </w:tblPr>
     <w:tcPr>
       <w:shd w:val="clear" w:color="auto" w:fill="4BACC6" w:themeFill="accent5"/>
@@ -11844,6 +12377,13 @@
     <w:tblPr>
       <w:tblStyleRowBandSize w:val="1"/>
       <w:tblStyleColBandSize w:val="1"/>
+      <w:tblInd w:w="0" w:type="dxa"/>
+      <w:tblCellMar>
+        <w:top w:w="0" w:type="dxa"/>
+        <w:left w:w="108" w:type="dxa"/>
+        <w:bottom w:w="0" w:type="dxa"/>
+        <w:right w:w="108" w:type="dxa"/>
+      </w:tblCellMar>
     </w:tblPr>
     <w:tcPr>
       <w:shd w:val="clear" w:color="auto" w:fill="F79646" w:themeFill="accent6"/>
@@ -11951,6 +12491,7 @@
     <w:tblPr>
       <w:tblStyleRowBandSize w:val="1"/>
       <w:tblStyleColBandSize w:val="1"/>
+      <w:tblInd w:w="0" w:type="dxa"/>
       <w:tblBorders>
         <w:top w:val="single" w:sz="24" w:space="0" w:color="C0504D" w:themeColor="accent2"/>
         <w:left w:val="single" w:sz="4" w:space="0" w:color="000000" w:themeColor="text1"/>
@@ -11959,6 +12500,12 @@
         <w:insideH w:val="single" w:sz="4" w:space="0" w:color="FFFFFF" w:themeColor="background1"/>
         <w:insideV w:val="single" w:sz="4" w:space="0" w:color="FFFFFF" w:themeColor="background1"/>
       </w:tblBorders>
+      <w:tblCellMar>
+        <w:top w:w="0" w:type="dxa"/>
+        <w:left w:w="108" w:type="dxa"/>
+        <w:bottom w:w="0" w:type="dxa"/>
+        <w:right w:w="108" w:type="dxa"/>
+      </w:tblCellMar>
     </w:tblPr>
     <w:tcPr>
       <w:shd w:val="clear" w:color="auto" w:fill="E6E6E6" w:themeFill="text1" w:themeFillTint="19"/>
@@ -12066,6 +12613,7 @@
     <w:tblPr>
       <w:tblStyleRowBandSize w:val="1"/>
       <w:tblStyleColBandSize w:val="1"/>
+      <w:tblInd w:w="0" w:type="dxa"/>
       <w:tblBorders>
         <w:top w:val="single" w:sz="24" w:space="0" w:color="C0504D" w:themeColor="accent2"/>
         <w:left w:val="single" w:sz="4" w:space="0" w:color="4F81BD" w:themeColor="accent1"/>
@@ -12074,6 +12622,12 @@
         <w:insideH w:val="single" w:sz="4" w:space="0" w:color="FFFFFF" w:themeColor="background1"/>
         <w:insideV w:val="single" w:sz="4" w:space="0" w:color="FFFFFF" w:themeColor="background1"/>
       </w:tblBorders>
+      <w:tblCellMar>
+        <w:top w:w="0" w:type="dxa"/>
+        <w:left w:w="108" w:type="dxa"/>
+        <w:bottom w:w="0" w:type="dxa"/>
+        <w:right w:w="108" w:type="dxa"/>
+      </w:tblCellMar>
     </w:tblPr>
     <w:tcPr>
       <w:shd w:val="clear" w:color="auto" w:fill="EDF2F8" w:themeFill="accent1" w:themeFillTint="19"/>
@@ -12181,6 +12735,7 @@
     <w:tblPr>
       <w:tblStyleRowBandSize w:val="1"/>
       <w:tblStyleColBandSize w:val="1"/>
+      <w:tblInd w:w="0" w:type="dxa"/>
       <w:tblBorders>
         <w:top w:val="single" w:sz="24" w:space="0" w:color="C0504D" w:themeColor="accent2"/>
         <w:left w:val="single" w:sz="4" w:space="0" w:color="C0504D" w:themeColor="accent2"/>
@@ -12189,6 +12744,12 @@
         <w:insideH w:val="single" w:sz="4" w:space="0" w:color="FFFFFF" w:themeColor="background1"/>
         <w:insideV w:val="single" w:sz="4" w:space="0" w:color="FFFFFF" w:themeColor="background1"/>
       </w:tblBorders>
+      <w:tblCellMar>
+        <w:top w:w="0" w:type="dxa"/>
+        <w:left w:w="108" w:type="dxa"/>
+        <w:bottom w:w="0" w:type="dxa"/>
+        <w:right w:w="108" w:type="dxa"/>
+      </w:tblCellMar>
     </w:tblPr>
     <w:tcPr>
       <w:shd w:val="clear" w:color="auto" w:fill="F8EDED" w:themeFill="accent2" w:themeFillTint="19"/>
@@ -12296,6 +12857,7 @@
     <w:tblPr>
       <w:tblStyleRowBandSize w:val="1"/>
       <w:tblStyleColBandSize w:val="1"/>
+      <w:tblInd w:w="0" w:type="dxa"/>
       <w:tblBorders>
         <w:top w:val="single" w:sz="24" w:space="0" w:color="8064A2" w:themeColor="accent4"/>
         <w:left w:val="single" w:sz="4" w:space="0" w:color="9BBB59" w:themeColor="accent3"/>
@@ -12304,6 +12866,12 @@
         <w:insideH w:val="single" w:sz="4" w:space="0" w:color="FFFFFF" w:themeColor="background1"/>
         <w:insideV w:val="single" w:sz="4" w:space="0" w:color="FFFFFF" w:themeColor="background1"/>
       </w:tblBorders>
+      <w:tblCellMar>
+        <w:top w:w="0" w:type="dxa"/>
+        <w:left w:w="108" w:type="dxa"/>
+        <w:bottom w:w="0" w:type="dxa"/>
+        <w:right w:w="108" w:type="dxa"/>
+      </w:tblCellMar>
     </w:tblPr>
     <w:tcPr>
       <w:shd w:val="clear" w:color="auto" w:fill="F5F8EE" w:themeFill="accent3" w:themeFillTint="19"/>
@@ -12401,6 +12969,7 @@
     <w:tblPr>
       <w:tblStyleRowBandSize w:val="1"/>
       <w:tblStyleColBandSize w:val="1"/>
+      <w:tblInd w:w="0" w:type="dxa"/>
       <w:tblBorders>
         <w:top w:val="single" w:sz="24" w:space="0" w:color="9BBB59" w:themeColor="accent3"/>
         <w:left w:val="single" w:sz="4" w:space="0" w:color="8064A2" w:themeColor="accent4"/>
@@ -12409,6 +12978,12 @@
         <w:insideH w:val="single" w:sz="4" w:space="0" w:color="FFFFFF" w:themeColor="background1"/>
         <w:insideV w:val="single" w:sz="4" w:space="0" w:color="FFFFFF" w:themeColor="background1"/>
       </w:tblBorders>
+      <w:tblCellMar>
+        <w:top w:w="0" w:type="dxa"/>
+        <w:left w:w="108" w:type="dxa"/>
+        <w:bottom w:w="0" w:type="dxa"/>
+        <w:right w:w="108" w:type="dxa"/>
+      </w:tblCellMar>
     </w:tblPr>
     <w:tcPr>
       <w:shd w:val="clear" w:color="auto" w:fill="F2EFF6" w:themeFill="accent4" w:themeFillTint="19"/>
@@ -12516,6 +13091,7 @@
     <w:tblPr>
       <w:tblStyleRowBandSize w:val="1"/>
       <w:tblStyleColBandSize w:val="1"/>
+      <w:tblInd w:w="0" w:type="dxa"/>
       <w:tblBorders>
         <w:top w:val="single" w:sz="24" w:space="0" w:color="F79646" w:themeColor="accent6"/>
         <w:left w:val="single" w:sz="4" w:space="0" w:color="4BACC6" w:themeColor="accent5"/>
@@ -12524,6 +13100,12 @@
         <w:insideH w:val="single" w:sz="4" w:space="0" w:color="FFFFFF" w:themeColor="background1"/>
         <w:insideV w:val="single" w:sz="4" w:space="0" w:color="FFFFFF" w:themeColor="background1"/>
       </w:tblBorders>
+      <w:tblCellMar>
+        <w:top w:w="0" w:type="dxa"/>
+        <w:left w:w="108" w:type="dxa"/>
+        <w:bottom w:w="0" w:type="dxa"/>
+        <w:right w:w="108" w:type="dxa"/>
+      </w:tblCellMar>
     </w:tblPr>
     <w:tcPr>
       <w:shd w:val="clear" w:color="auto" w:fill="EDF6F9" w:themeFill="accent5" w:themeFillTint="19"/>
@@ -12631,6 +13213,7 @@
     <w:tblPr>
       <w:tblStyleRowBandSize w:val="1"/>
       <w:tblStyleColBandSize w:val="1"/>
+      <w:tblInd w:w="0" w:type="dxa"/>
       <w:tblBorders>
         <w:top w:val="single" w:sz="24" w:space="0" w:color="4BACC6" w:themeColor="accent5"/>
         <w:left w:val="single" w:sz="4" w:space="0" w:color="F79646" w:themeColor="accent6"/>
@@ -12639,6 +13222,12 @@
         <w:insideH w:val="single" w:sz="4" w:space="0" w:color="FFFFFF" w:themeColor="background1"/>
         <w:insideV w:val="single" w:sz="4" w:space="0" w:color="FFFFFF" w:themeColor="background1"/>
       </w:tblBorders>
+      <w:tblCellMar>
+        <w:top w:w="0" w:type="dxa"/>
+        <w:left w:w="108" w:type="dxa"/>
+        <w:bottom w:w="0" w:type="dxa"/>
+        <w:right w:w="108" w:type="dxa"/>
+      </w:tblCellMar>
     </w:tblPr>
     <w:tcPr>
       <w:shd w:val="clear" w:color="auto" w:fill="FEF4EC" w:themeFill="accent6" w:themeFillTint="19"/>
@@ -12746,6 +13335,13 @@
     <w:tblPr>
       <w:tblStyleRowBandSize w:val="1"/>
       <w:tblStyleColBandSize w:val="1"/>
+      <w:tblInd w:w="0" w:type="dxa"/>
+      <w:tblCellMar>
+        <w:top w:w="0" w:type="dxa"/>
+        <w:left w:w="108" w:type="dxa"/>
+        <w:bottom w:w="0" w:type="dxa"/>
+        <w:right w:w="108" w:type="dxa"/>
+      </w:tblCellMar>
     </w:tblPr>
     <w:tcPr>
       <w:shd w:val="clear" w:color="auto" w:fill="E6E6E6" w:themeFill="text1" w:themeFillTint="19"/>
@@ -12825,6 +13421,13 @@
     <w:tblPr>
       <w:tblStyleRowBandSize w:val="1"/>
       <w:tblStyleColBandSize w:val="1"/>
+      <w:tblInd w:w="0" w:type="dxa"/>
+      <w:tblCellMar>
+        <w:top w:w="0" w:type="dxa"/>
+        <w:left w:w="108" w:type="dxa"/>
+        <w:bottom w:w="0" w:type="dxa"/>
+        <w:right w:w="108" w:type="dxa"/>
+      </w:tblCellMar>
     </w:tblPr>
     <w:tcPr>
       <w:shd w:val="clear" w:color="auto" w:fill="EDF2F8" w:themeFill="accent1" w:themeFillTint="19"/>
@@ -12904,6 +13507,13 @@
     <w:tblPr>
       <w:tblStyleRowBandSize w:val="1"/>
       <w:tblStyleColBandSize w:val="1"/>
+      <w:tblInd w:w="0" w:type="dxa"/>
+      <w:tblCellMar>
+        <w:top w:w="0" w:type="dxa"/>
+        <w:left w:w="108" w:type="dxa"/>
+        <w:bottom w:w="0" w:type="dxa"/>
+        <w:right w:w="108" w:type="dxa"/>
+      </w:tblCellMar>
     </w:tblPr>
     <w:tcPr>
       <w:shd w:val="clear" w:color="auto" w:fill="F8EDED" w:themeFill="accent2" w:themeFillTint="19"/>
@@ -12983,6 +13593,13 @@
     <w:tblPr>
       <w:tblStyleRowBandSize w:val="1"/>
       <w:tblStyleColBandSize w:val="1"/>
+      <w:tblInd w:w="0" w:type="dxa"/>
+      <w:tblCellMar>
+        <w:top w:w="0" w:type="dxa"/>
+        <w:left w:w="108" w:type="dxa"/>
+        <w:bottom w:w="0" w:type="dxa"/>
+        <w:right w:w="108" w:type="dxa"/>
+      </w:tblCellMar>
     </w:tblPr>
     <w:tcPr>
       <w:shd w:val="clear" w:color="auto" w:fill="F5F8EE" w:themeFill="accent3" w:themeFillTint="19"/>
@@ -13062,6 +13679,13 @@
     <w:tblPr>
       <w:tblStyleRowBandSize w:val="1"/>
       <w:tblStyleColBandSize w:val="1"/>
+      <w:tblInd w:w="0" w:type="dxa"/>
+      <w:tblCellMar>
+        <w:top w:w="0" w:type="dxa"/>
+        <w:left w:w="108" w:type="dxa"/>
+        <w:bottom w:w="0" w:type="dxa"/>
+        <w:right w:w="108" w:type="dxa"/>
+      </w:tblCellMar>
     </w:tblPr>
     <w:tcPr>
       <w:shd w:val="clear" w:color="auto" w:fill="F2EFF6" w:themeFill="accent4" w:themeFillTint="19"/>
@@ -13141,6 +13765,13 @@
     <w:tblPr>
       <w:tblStyleRowBandSize w:val="1"/>
       <w:tblStyleColBandSize w:val="1"/>
+      <w:tblInd w:w="0" w:type="dxa"/>
+      <w:tblCellMar>
+        <w:top w:w="0" w:type="dxa"/>
+        <w:left w:w="108" w:type="dxa"/>
+        <w:bottom w:w="0" w:type="dxa"/>
+        <w:right w:w="108" w:type="dxa"/>
+      </w:tblCellMar>
     </w:tblPr>
     <w:tcPr>
       <w:shd w:val="clear" w:color="auto" w:fill="EDF6F9" w:themeFill="accent5" w:themeFillTint="19"/>
@@ -13220,6 +13851,13 @@
     <w:tblPr>
       <w:tblStyleRowBandSize w:val="1"/>
       <w:tblStyleColBandSize w:val="1"/>
+      <w:tblInd w:w="0" w:type="dxa"/>
+      <w:tblCellMar>
+        <w:top w:w="0" w:type="dxa"/>
+        <w:left w:w="108" w:type="dxa"/>
+        <w:bottom w:w="0" w:type="dxa"/>
+        <w:right w:w="108" w:type="dxa"/>
+      </w:tblCellMar>
     </w:tblPr>
     <w:tcPr>
       <w:shd w:val="clear" w:color="auto" w:fill="FEF4EC" w:themeFill="accent6" w:themeFillTint="19"/>
@@ -13299,9 +13937,16 @@
     <w:tblPr>
       <w:tblStyleRowBandSize w:val="1"/>
       <w:tblStyleColBandSize w:val="1"/>
+      <w:tblInd w:w="0" w:type="dxa"/>
       <w:tblBorders>
         <w:insideH w:val="single" w:sz="4" w:space="0" w:color="FFFFFF" w:themeColor="background1"/>
       </w:tblBorders>
+      <w:tblCellMar>
+        <w:top w:w="0" w:type="dxa"/>
+        <w:left w:w="108" w:type="dxa"/>
+        <w:bottom w:w="0" w:type="dxa"/>
+        <w:right w:w="108" w:type="dxa"/>
+      </w:tblCellMar>
     </w:tblPr>
     <w:tcPr>
       <w:shd w:val="clear" w:color="auto" w:fill="CCCCCC" w:themeFill="text1" w:themeFillTint="33"/>
@@ -13372,9 +14017,16 @@
     <w:tblPr>
       <w:tblStyleRowBandSize w:val="1"/>
       <w:tblStyleColBandSize w:val="1"/>
+      <w:tblInd w:w="0" w:type="dxa"/>
       <w:tblBorders>
         <w:insideH w:val="single" w:sz="4" w:space="0" w:color="FFFFFF" w:themeColor="background1"/>
       </w:tblBorders>
+      <w:tblCellMar>
+        <w:top w:w="0" w:type="dxa"/>
+        <w:left w:w="108" w:type="dxa"/>
+        <w:bottom w:w="0" w:type="dxa"/>
+        <w:right w:w="108" w:type="dxa"/>
+      </w:tblCellMar>
     </w:tblPr>
     <w:tcPr>
       <w:shd w:val="clear" w:color="auto" w:fill="DBE5F1" w:themeFill="accent1" w:themeFillTint="33"/>
@@ -13445,9 +14097,16 @@
     <w:tblPr>
       <w:tblStyleRowBandSize w:val="1"/>
       <w:tblStyleColBandSize w:val="1"/>
+      <w:tblInd w:w="0" w:type="dxa"/>
       <w:tblBorders>
         <w:insideH w:val="single" w:sz="4" w:space="0" w:color="FFFFFF" w:themeColor="background1"/>
       </w:tblBorders>
+      <w:tblCellMar>
+        <w:top w:w="0" w:type="dxa"/>
+        <w:left w:w="108" w:type="dxa"/>
+        <w:bottom w:w="0" w:type="dxa"/>
+        <w:right w:w="108" w:type="dxa"/>
+      </w:tblCellMar>
     </w:tblPr>
     <w:tcPr>
       <w:shd w:val="clear" w:color="auto" w:fill="F2DBDB" w:themeFill="accent2" w:themeFillTint="33"/>
@@ -13518,9 +14177,16 @@
     <w:tblPr>
       <w:tblStyleRowBandSize w:val="1"/>
       <w:tblStyleColBandSize w:val="1"/>
+      <w:tblInd w:w="0" w:type="dxa"/>
       <w:tblBorders>
         <w:insideH w:val="single" w:sz="4" w:space="0" w:color="FFFFFF" w:themeColor="background1"/>
       </w:tblBorders>
+      <w:tblCellMar>
+        <w:top w:w="0" w:type="dxa"/>
+        <w:left w:w="108" w:type="dxa"/>
+        <w:bottom w:w="0" w:type="dxa"/>
+        <w:right w:w="108" w:type="dxa"/>
+      </w:tblCellMar>
     </w:tblPr>
     <w:tcPr>
       <w:shd w:val="clear" w:color="auto" w:fill="EAF1DD" w:themeFill="accent3" w:themeFillTint="33"/>
@@ -13591,9 +14257,16 @@
     <w:tblPr>
       <w:tblStyleRowBandSize w:val="1"/>
       <w:tblStyleColBandSize w:val="1"/>
+      <w:tblInd w:w="0" w:type="dxa"/>
       <w:tblBorders>
         <w:insideH w:val="single" w:sz="4" w:space="0" w:color="FFFFFF" w:themeColor="background1"/>
       </w:tblBorders>
+      <w:tblCellMar>
+        <w:top w:w="0" w:type="dxa"/>
+        <w:left w:w="108" w:type="dxa"/>
+        <w:bottom w:w="0" w:type="dxa"/>
+        <w:right w:w="108" w:type="dxa"/>
+      </w:tblCellMar>
     </w:tblPr>
     <w:tcPr>
       <w:shd w:val="clear" w:color="auto" w:fill="E5DFEC" w:themeFill="accent4" w:themeFillTint="33"/>
@@ -13664,9 +14337,16 @@
     <w:tblPr>
       <w:tblStyleRowBandSize w:val="1"/>
       <w:tblStyleColBandSize w:val="1"/>
+      <w:tblInd w:w="0" w:type="dxa"/>
       <w:tblBorders>
         <w:insideH w:val="single" w:sz="4" w:space="0" w:color="FFFFFF" w:themeColor="background1"/>
       </w:tblBorders>
+      <w:tblCellMar>
+        <w:top w:w="0" w:type="dxa"/>
+        <w:left w:w="108" w:type="dxa"/>
+        <w:bottom w:w="0" w:type="dxa"/>
+        <w:right w:w="108" w:type="dxa"/>
+      </w:tblCellMar>
     </w:tblPr>
     <w:tcPr>
       <w:shd w:val="clear" w:color="auto" w:fill="DAEEF3" w:themeFill="accent5" w:themeFillTint="33"/>
@@ -13737,9 +14417,16 @@
     <w:tblPr>
       <w:tblStyleRowBandSize w:val="1"/>
       <w:tblStyleColBandSize w:val="1"/>
+      <w:tblInd w:w="0" w:type="dxa"/>
       <w:tblBorders>
         <w:insideH w:val="single" w:sz="4" w:space="0" w:color="FFFFFF" w:themeColor="background1"/>
       </w:tblBorders>
+      <w:tblCellMar>
+        <w:top w:w="0" w:type="dxa"/>
+        <w:left w:w="108" w:type="dxa"/>
+        <w:bottom w:w="0" w:type="dxa"/>
+        <w:right w:w="108" w:type="dxa"/>
+      </w:tblCellMar>
     </w:tblPr>
     <w:tcPr>
       <w:shd w:val="clear" w:color="auto" w:fill="FDE9D9" w:themeFill="accent6" w:themeFillTint="33"/>
@@ -13820,6 +14507,7 @@
       <w:rFonts w:asciiTheme="majorHAnsi" w:hAnsiTheme="majorHAnsi"/>
     </w:rPr>
     <w:tblPr>
+      <w:tblInd w:w="0" w:type="dxa"/>
       <w:tblBorders>
         <w:top w:val="single" w:sz="4" w:space="0" w:color="auto"/>
         <w:left w:val="single" w:sz="4" w:space="0" w:color="auto"/>
@@ -13828,6 +14516,12 @@
         <w:insideH w:val="single" w:sz="4" w:space="0" w:color="auto"/>
         <w:insideV w:val="single" w:sz="4" w:space="0" w:color="auto"/>
       </w:tblBorders>
+      <w:tblCellMar>
+        <w:top w:w="0" w:type="dxa"/>
+        <w:left w:w="108" w:type="dxa"/>
+        <w:bottom w:w="0" w:type="dxa"/>
+        <w:right w:w="108" w:type="dxa"/>
+      </w:tblCellMar>
     </w:tblPr>
     <w:tcPr>
       <w:shd w:val="clear" w:color="auto" w:fill="auto"/>
@@ -14380,7 +15074,7 @@
 </file>
 
 <file path=customXml/itemProps1.xml><?xml version="1.0" encoding="utf-8"?>
-<ds:datastoreItem xmlns:ds="http://schemas.openxmlformats.org/officeDocument/2006/customXml" ds:itemID="{89C17882-5576-5D44-8675-235C27142D1D}">
+<ds:datastoreItem xmlns:ds="http://schemas.openxmlformats.org/officeDocument/2006/customXml" ds:itemID="{22EE4C67-F3B2-5842-A7CD-CBF94DD45BCF}">
   <ds:schemaRefs>
     <ds:schemaRef ds:uri="http://schemas.openxmlformats.org/officeDocument/2006/bibliography"/>
   </ds:schemaRefs>

</xml_diff>